<commit_message>
RZ : Ajout du diagramme d'états
</commit_message>
<xml_diff>
--- a/TP4/TP4_Log3430_201.docx
+++ b/TP4/TP4_Log3430_201.docx
@@ -73,7 +73,7 @@
               </wp:anchor>
             </w:drawing>
           </mc:Choice>
-          <mc:Fallback xmlns:w16="http://schemas.microsoft.com/office/word/2018/wordml" xmlns:w16cex="http://schemas.microsoft.com/office/word/2018/wordml/cex">
+          <mc:Fallback xmlns:w16cex="http://schemas.microsoft.com/office/word/2018/wordml/cex" xmlns:w16="http://schemas.microsoft.com/office/word/2018/wordml">
             <w:pict>
               <v:line w14:anchorId="3D4CD247" id="Connecteur droit 2" o:spid="_x0000_s1026" style="position:absolute;flip:y;z-index:251659264;visibility:visible;mso-wrap-style:square;mso-wrap-distance-left:9pt;mso-wrap-distance-top:0;mso-wrap-distance-right:9pt;mso-wrap-distance-bottom:0;mso-position-horizontal:left;mso-position-horizontal-relative:margin;mso-position-vertical:absolute;mso-position-vertical-relative:text" from="0,74.65pt" to="463.15pt,77.35pt" o:gfxdata="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" strokecolor="black [3200]" strokeweight=".5pt">
                 <v:stroke joinstyle="miter"/>
@@ -715,6 +715,61 @@
           <w:szCs w:val="28"/>
         </w:rPr>
       </w:pPr>
+      <w:r>
+        <w:rPr>
+          <w:noProof/>
+        </w:rPr>
+        <w:drawing>
+          <wp:inline distT="0" distB="0" distL="0" distR="0" wp14:anchorId="6DD5C18C" wp14:editId="4EDEEB6E">
+            <wp:extent cx="6096000" cy="2759075"/>
+            <wp:effectExtent l="0" t="0" r="0" b="3175"/>
+            <wp:docPr id="3" name="Picture 3"/>
+            <wp:cNvGraphicFramePr>
+              <a:graphicFrameLocks xmlns:a="http://schemas.openxmlformats.org/drawingml/2006/main" noChangeAspect="1"/>
+            </wp:cNvGraphicFramePr>
+            <a:graphic xmlns:a="http://schemas.openxmlformats.org/drawingml/2006/main">
+              <a:graphicData uri="http://schemas.openxmlformats.org/drawingml/2006/picture">
+                <pic:pic xmlns:pic="http://schemas.openxmlformats.org/drawingml/2006/picture">
+                  <pic:nvPicPr>
+                    <pic:cNvPr id="1" name=""/>
+                    <pic:cNvPicPr/>
+                  </pic:nvPicPr>
+                  <pic:blipFill>
+                    <a:blip r:embed="rId9"/>
+                    <a:stretch>
+                      <a:fillRect/>
+                    </a:stretch>
+                  </pic:blipFill>
+                  <pic:spPr>
+                    <a:xfrm>
+                      <a:off x="0" y="0"/>
+                      <a:ext cx="6096000" cy="2759075"/>
+                    </a:xfrm>
+                    <a:prstGeom prst="rect">
+                      <a:avLst/>
+                    </a:prstGeom>
+                  </pic:spPr>
+                </pic:pic>
+              </a:graphicData>
+            </a:graphic>
+          </wp:inline>
+        </w:drawing>
+      </w:r>
+    </w:p>
+    <w:p>
+      <w:pPr>
+        <w:spacing w:after="240"/>
+        <w:ind w:right="102"/>
+        <w:jc w:val="both"/>
+        <w:rPr>
+          <w:rFonts w:ascii="Arial Rounded MT Bold" w:hAnsi="Arial Rounded MT Bold"/>
+          <w:spacing w:val="-8"/>
+          <w:sz w:val="28"/>
+          <w:szCs w:val="28"/>
+        </w:rPr>
+      </w:pPr>
+      <w:bookmarkStart w:id="0" w:name="_GoBack"/>
+      <w:bookmarkEnd w:id="0"/>
     </w:p>
     <w:p>
       <w:pPr>
@@ -771,17 +826,22 @@
           <w:spacing w:val="-8"/>
           <w:sz w:val="28"/>
           <w:szCs w:val="28"/>
-        </w:rPr>
-      </w:pPr>
-      <w:r>
+          <w:lang w:val="fr-FR"/>
+        </w:rPr>
+      </w:pPr>
+    </w:p>
+    <w:p>
+      <w:pPr>
+        <w:spacing w:after="240"/>
+        <w:ind w:right="102"/>
+        <w:jc w:val="both"/>
         <w:rPr>
           <w:rFonts w:cstheme="minorHAnsi"/>
           <w:spacing w:val="-8"/>
           <w:sz w:val="28"/>
           <w:szCs w:val="28"/>
         </w:rPr>
-        <w:t xml:space="preserve">4.3. </w:t>
-      </w:r>
+      </w:pPr>
       <w:r>
         <w:rPr>
           <w:rFonts w:cstheme="minorHAnsi"/>
@@ -789,21 +849,17 @@
           <w:sz w:val="28"/>
           <w:szCs w:val="28"/>
         </w:rPr>
-        <w:t>Identifiez tous les cas de tests avec les conditions à partir de l’arbre trouvé.</w:t>
-      </w:r>
-    </w:p>
-    <w:p>
-      <w:pPr>
-        <w:spacing w:after="240"/>
-        <w:ind w:right="102"/>
-        <w:jc w:val="both"/>
+        <w:t xml:space="preserve">4.3. </w:t>
+      </w:r>
+      <w:r>
         <w:rPr>
           <w:rFonts w:cstheme="minorHAnsi"/>
           <w:spacing w:val="-8"/>
           <w:sz w:val="28"/>
           <w:szCs w:val="28"/>
         </w:rPr>
-      </w:pPr>
+        <w:t>Identifiez tous les cas de tests avec les conditions à partir de l’arbre trouvé.</w:t>
+      </w:r>
     </w:p>
     <w:p>
       <w:pPr>
@@ -817,25 +873,32 @@
           <w:szCs w:val="28"/>
         </w:rPr>
       </w:pPr>
-      <w:r>
+    </w:p>
+    <w:p>
+      <w:pPr>
+        <w:spacing w:after="240"/>
+        <w:ind w:right="102"/>
+        <w:jc w:val="both"/>
         <w:rPr>
           <w:rFonts w:cstheme="minorHAnsi"/>
           <w:spacing w:val="-8"/>
           <w:sz w:val="28"/>
           <w:szCs w:val="28"/>
         </w:rPr>
-        <w:t xml:space="preserve">4.4. </w:t>
-      </w:r>
-      <w:r>
+      </w:pPr>
+    </w:p>
+    <w:p>
+      <w:pPr>
+        <w:spacing w:after="240"/>
+        <w:ind w:right="102"/>
+        <w:jc w:val="both"/>
         <w:rPr>
           <w:rFonts w:cstheme="minorHAnsi"/>
           <w:spacing w:val="-8"/>
           <w:sz w:val="28"/>
           <w:szCs w:val="28"/>
         </w:rPr>
-        <w:t xml:space="preserve">À l’aide de </w:t>
-      </w:r>
-      <w:proofErr w:type="spellStart"/>
+      </w:pPr>
       <w:r>
         <w:rPr>
           <w:rFonts w:cstheme="minorHAnsi"/>
@@ -843,9 +906,8 @@
           <w:sz w:val="28"/>
           <w:szCs w:val="28"/>
         </w:rPr>
-        <w:t>Unittest</w:t>
-      </w:r>
-      <w:proofErr w:type="spellEnd"/>
+        <w:t xml:space="preserve">4.4. </w:t>
+      </w:r>
       <w:r>
         <w:rPr>
           <w:rFonts w:cstheme="minorHAnsi"/>
@@ -853,52 +915,54 @@
           <w:sz w:val="28"/>
           <w:szCs w:val="28"/>
         </w:rPr>
-        <w:t>, écrire une classe de test unitaire pour tester les cas de test identifiés dans la question précédente.</w:t>
-      </w:r>
-    </w:p>
-    <w:p>
-      <w:pPr>
-        <w:spacing w:after="240"/>
-        <w:ind w:right="102"/>
-        <w:jc w:val="both"/>
+        <w:t xml:space="preserve">À l’aide de </w:t>
+      </w:r>
+      <w:proofErr w:type="spellStart"/>
+      <w:r>
         <w:rPr>
           <w:rFonts w:cstheme="minorHAnsi"/>
           <w:spacing w:val="-8"/>
           <w:sz w:val="28"/>
           <w:szCs w:val="28"/>
         </w:rPr>
-      </w:pPr>
-    </w:p>
-    <w:p>
-      <w:pPr>
-        <w:spacing w:after="240"/>
-        <w:ind w:right="102"/>
-        <w:jc w:val="both"/>
+        <w:t>Unittest</w:t>
+      </w:r>
+      <w:proofErr w:type="spellEnd"/>
+      <w:r>
         <w:rPr>
           <w:rFonts w:cstheme="minorHAnsi"/>
           <w:spacing w:val="-8"/>
           <w:sz w:val="28"/>
           <w:szCs w:val="28"/>
         </w:rPr>
-      </w:pPr>
-      <w:r>
+        <w:t>, écrire une classe de test unitaire pour tester les cas de test identifiés dans la question précédente.</w:t>
+      </w:r>
+    </w:p>
+    <w:p>
+      <w:pPr>
+        <w:spacing w:after="240"/>
+        <w:ind w:right="102"/>
+        <w:jc w:val="both"/>
         <w:rPr>
           <w:rFonts w:cstheme="minorHAnsi"/>
           <w:spacing w:val="-8"/>
           <w:sz w:val="28"/>
           <w:szCs w:val="28"/>
         </w:rPr>
-        <w:t xml:space="preserve">4.5. </w:t>
-      </w:r>
-      <w:r>
+      </w:pPr>
+    </w:p>
+    <w:p>
+      <w:pPr>
+        <w:spacing w:after="240"/>
+        <w:ind w:right="102"/>
+        <w:jc w:val="both"/>
         <w:rPr>
           <w:rFonts w:cstheme="minorHAnsi"/>
           <w:spacing w:val="-8"/>
           <w:sz w:val="28"/>
           <w:szCs w:val="28"/>
         </w:rPr>
-        <w:t>À l’aide de l’outil Coverage.py, évaluez la couverture de l’interprétateur « Parcer_FSM.py » selon la couverture des branches et identifiez les branches non couvertes, s’il y en a.</w:t>
-      </w:r>
+      </w:pPr>
     </w:p>
     <w:p>
       <w:pPr>
@@ -912,37 +976,67 @@
           <w:szCs w:val="28"/>
         </w:rPr>
       </w:pPr>
-    </w:p>
-    <w:p>
-      <w:pPr>
-        <w:spacing w:after="240"/>
-        <w:ind w:right="102"/>
-        <w:jc w:val="both"/>
+      <w:r>
         <w:rPr>
           <w:rFonts w:cstheme="minorHAnsi"/>
           <w:spacing w:val="-8"/>
           <w:sz w:val="28"/>
           <w:szCs w:val="28"/>
         </w:rPr>
-      </w:pPr>
-    </w:p>
-    <w:p>
-      <w:pPr>
-        <w:spacing w:after="240"/>
-        <w:ind w:right="102"/>
-        <w:jc w:val="both"/>
+        <w:lastRenderedPageBreak/>
+        <w:t xml:space="preserve">4.5. </w:t>
+      </w:r>
+      <w:r>
         <w:rPr>
           <w:rFonts w:cstheme="minorHAnsi"/>
           <w:spacing w:val="-8"/>
           <w:sz w:val="28"/>
           <w:szCs w:val="28"/>
         </w:rPr>
-      </w:pPr>
-      <w:bookmarkStart w:id="0" w:name="_GoBack"/>
-      <w:bookmarkEnd w:id="0"/>
+        <w:t>À l’aide de l’outil Coverage.py, évaluez la couverture de l’interprétateur « Parcer_FSM.py » selon la couverture des branches et identifiez les branches non couvertes, s’il y en a.</w:t>
+      </w:r>
+    </w:p>
+    <w:p>
+      <w:pPr>
+        <w:spacing w:after="240"/>
+        <w:ind w:right="102"/>
+        <w:jc w:val="both"/>
+        <w:rPr>
+          <w:rFonts w:cstheme="minorHAnsi"/>
+          <w:spacing w:val="-8"/>
+          <w:sz w:val="28"/>
+          <w:szCs w:val="28"/>
+        </w:rPr>
+      </w:pPr>
+    </w:p>
+    <w:p>
+      <w:pPr>
+        <w:spacing w:after="240"/>
+        <w:ind w:right="102"/>
+        <w:jc w:val="both"/>
+        <w:rPr>
+          <w:rFonts w:cstheme="minorHAnsi"/>
+          <w:spacing w:val="-8"/>
+          <w:sz w:val="28"/>
+          <w:szCs w:val="28"/>
+        </w:rPr>
+      </w:pPr>
+    </w:p>
+    <w:p>
+      <w:pPr>
+        <w:spacing w:after="240"/>
+        <w:ind w:right="102"/>
+        <w:jc w:val="both"/>
+        <w:rPr>
+          <w:rFonts w:cstheme="minorHAnsi"/>
+          <w:spacing w:val="-8"/>
+          <w:sz w:val="28"/>
+          <w:szCs w:val="28"/>
+        </w:rPr>
+      </w:pPr>
     </w:p>
     <w:sectPr>
-      <w:footerReference w:type="default" r:id="rId9"/>
+      <w:footerReference w:type="default" r:id="rId10"/>
       <w:pgSz w:w="12240" w:h="15840"/>
       <w:pgMar w:top="1380" w:right="1320" w:bottom="280" w:left="1320" w:header="0" w:footer="834" w:gutter="0"/>
       <w:pgNumType w:start="1"/>
@@ -3678,7 +3772,7 @@
 </file>
 
 <file path=customXml/itemProps1.xml><?xml version="1.0" encoding="utf-8"?>
-<ds:datastoreItem xmlns:ds="http://schemas.openxmlformats.org/officeDocument/2006/customXml" ds:itemID="{6EDBA4EC-2C5A-41BA-939F-096AA0FC3D0F}">
+<ds:datastoreItem xmlns:ds="http://schemas.openxmlformats.org/officeDocument/2006/customXml" ds:itemID="{EED45DB4-121E-426A-B379-BFD146A2E815}">
   <ds:schemaRefs>
     <ds:schemaRef ds:uri="http://schemas.openxmlformats.org/officeDocument/2006/bibliography"/>
   </ds:schemaRefs>

</xml_diff>

<commit_message>
HP : Transition tree
</commit_message>
<xml_diff>
--- a/TP4/TP4_Log3430_201.docx
+++ b/TP4/TP4_Log3430_201.docx
@@ -73,7 +73,7 @@
               </wp:anchor>
             </w:drawing>
           </mc:Choice>
-          <mc:Fallback xmlns:w16cex="http://schemas.microsoft.com/office/word/2018/wordml/cex" xmlns:w16="http://schemas.microsoft.com/office/word/2018/wordml">
+          <mc:Fallback xmlns:w16="http://schemas.microsoft.com/office/word/2018/wordml" xmlns:w16cex="http://schemas.microsoft.com/office/word/2018/wordml/cex">
             <w:pict>
               <v:line w14:anchorId="3D4CD247" id="Connecteur droit 2" o:spid="_x0000_s1026" style="position:absolute;flip:y;z-index:251659264;visibility:visible;mso-wrap-style:square;mso-wrap-distance-left:9pt;mso-wrap-distance-top:0;mso-wrap-distance-right:9pt;mso-wrap-distance-bottom:0;mso-position-horizontal:left;mso-position-horizontal-relative:margin;mso-position-vertical:absolute;mso-position-vertical-relative:text" from="0,74.65pt" to="463.15pt,77.35pt" o:gfxdata="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" strokecolor="black [3200]" strokeweight=".5pt">
                 <v:stroke joinstyle="miter"/>
@@ -438,29 +438,7 @@
           <w:sz w:val="24"/>
           <w:szCs w:val="24"/>
         </w:rPr>
-        <w:t xml:space="preserve">Gabriel </w:t>
-      </w:r>
-      <w:proofErr w:type="spellStart"/>
-      <w:r>
-        <w:rPr>
-          <w:rFonts w:ascii="Arial Rounded MT Bold" w:hAnsi="Arial Rounded MT Bold"/>
-          <w:spacing w:val="-7"/>
-          <w:w w:val="103"/>
-          <w:sz w:val="24"/>
-          <w:szCs w:val="24"/>
-        </w:rPr>
-        <w:t>Tagliabracci</w:t>
-      </w:r>
-      <w:proofErr w:type="spellEnd"/>
-      <w:r>
-        <w:rPr>
-          <w:rFonts w:ascii="Arial Rounded MT Bold" w:hAnsi="Arial Rounded MT Bold"/>
-          <w:spacing w:val="-7"/>
-          <w:w w:val="103"/>
-          <w:sz w:val="24"/>
-          <w:szCs w:val="24"/>
-        </w:rPr>
-        <w:t xml:space="preserve"> (</w:t>
+        <w:t>Gabriel Tagliabracci (</w:t>
       </w:r>
       <w:r>
         <w:rPr>
@@ -590,20 +568,8 @@
           <w:sz w:val="24"/>
           <w:szCs w:val="24"/>
         </w:rPr>
-        <w:t xml:space="preserve">Soumis à Noureddine </w:t>
-      </w:r>
-      <w:proofErr w:type="spellStart"/>
-      <w:r>
-        <w:rPr>
-          <w:rFonts w:ascii="Arial Rounded MT Bold" w:hAnsi="Arial Rounded MT Bold"/>
-          <w:spacing w:val="-7"/>
-          <w:w w:val="103"/>
-          <w:sz w:val="24"/>
-          <w:szCs w:val="24"/>
-        </w:rPr>
-        <w:t>Kerzazi</w:t>
-      </w:r>
-      <w:proofErr w:type="spellEnd"/>
+        <w:t>Soumis à Noureddine Kerzazi</w:t>
+      </w:r>
     </w:p>
     <w:p>
       <w:pPr>
@@ -709,7 +675,7 @@
         <w:ind w:right="102"/>
         <w:jc w:val="both"/>
         <w:rPr>
-          <w:rFonts w:ascii="Arial Rounded MT Bold" w:hAnsi="Arial Rounded MT Bold"/>
+          <w:rFonts w:cstheme="minorHAnsi"/>
           <w:spacing w:val="-8"/>
           <w:sz w:val="28"/>
           <w:szCs w:val="28"/>
@@ -717,13 +683,63 @@
       </w:pPr>
       <w:r>
         <w:rPr>
+          <w:rFonts w:cstheme="minorHAnsi"/>
+          <w:spacing w:val="-8"/>
+          <w:sz w:val="28"/>
+          <w:szCs w:val="28"/>
+        </w:rPr>
+        <w:t>Dans le diagramme suivant, nous considérons que :</w:t>
+      </w:r>
+    </w:p>
+    <w:p>
+      <w:pPr>
+        <w:spacing w:after="240"/>
+        <w:ind w:right="102"/>
+        <w:jc w:val="both"/>
+        <w:rPr>
+          <w:rFonts w:cstheme="minorHAnsi"/>
+          <w:spacing w:val="-8"/>
+          <w:sz w:val="28"/>
+          <w:szCs w:val="28"/>
+          <w:lang w:val="fr-FR"/>
+        </w:rPr>
+      </w:pPr>
+      <w:r>
+        <w:rPr>
+          <w:rFonts w:cstheme="minorHAnsi"/>
+          <w:spacing w:val="-8"/>
+          <w:sz w:val="28"/>
+          <w:szCs w:val="28"/>
+        </w:rPr>
+        <w:t xml:space="preserve">« Character » représente l’expression régulière suivante : </w:t>
+      </w:r>
+      <w:r>
+        <w:rPr>
+          <w:rFonts w:cstheme="minorHAnsi"/>
+          <w:spacing w:val="-8"/>
+          <w:sz w:val="28"/>
+          <w:szCs w:val="28"/>
+          <w:lang w:val="fr-FR"/>
+        </w:rPr>
+        <w:t>"[A-Za-z|+|-|\d]"</w:t>
+      </w:r>
+    </w:p>
+    <w:p>
+      <w:pPr>
+        <w:keepNext/>
+        <w:spacing w:after="240"/>
+        <w:ind w:right="102"/>
+        <w:jc w:val="both"/>
+      </w:pPr>
+      <w:r>
+        <w:rPr>
           <w:noProof/>
         </w:rPr>
         <w:drawing>
-          <wp:inline distT="0" distB="0" distL="0" distR="0" wp14:anchorId="6DD5C18C" wp14:editId="4EDEEB6E">
-            <wp:extent cx="6096000" cy="2759075"/>
-            <wp:effectExtent l="0" t="0" r="0" b="3175"/>
-            <wp:docPr id="3" name="Picture 3"/>
+          <wp:inline distT="0" distB="0" distL="0" distR="0" wp14:anchorId="2E50262B" wp14:editId="1DE2C169">
+            <wp:extent cx="6096000" cy="3132455"/>
+            <wp:effectExtent l="0" t="0" r="0" b="0"/>
+            <wp:docPr id="5" name="Picture 5" descr="A screenshot of a cell phone&#10;&#10;Description automatically generated"/>
             <wp:cNvGraphicFramePr>
               <a:graphicFrameLocks xmlns:a="http://schemas.openxmlformats.org/drawingml/2006/main" noChangeAspect="1"/>
             </wp:cNvGraphicFramePr>
@@ -731,11 +747,17 @@
               <a:graphicData uri="http://schemas.openxmlformats.org/drawingml/2006/picture">
                 <pic:pic xmlns:pic="http://schemas.openxmlformats.org/drawingml/2006/picture">
                   <pic:nvPicPr>
-                    <pic:cNvPr id="1" name=""/>
+                    <pic:cNvPr id="5" name="FSM.png"/>
                     <pic:cNvPicPr/>
                   </pic:nvPicPr>
                   <pic:blipFill>
-                    <a:blip r:embed="rId9"/>
+                    <a:blip r:embed="rId9">
+                      <a:extLst>
+                        <a:ext uri="{28A0092B-C50C-407E-A947-70E740481C1C}">
+                          <a14:useLocalDpi xmlns:a14="http://schemas.microsoft.com/office/drawing/2010/main" val="0"/>
+                        </a:ext>
+                      </a:extLst>
+                    </a:blip>
                     <a:stretch>
                       <a:fillRect/>
                     </a:stretch>
@@ -743,7 +765,7 @@
                   <pic:spPr>
                     <a:xfrm>
                       <a:off x="0" y="0"/>
-                      <a:ext cx="6096000" cy="2759075"/>
+                      <a:ext cx="6096000" cy="3132455"/>
                     </a:xfrm>
                     <a:prstGeom prst="rect">
                       <a:avLst/>
@@ -758,8 +780,7 @@
     </w:p>
     <w:p>
       <w:pPr>
-        <w:spacing w:after="240"/>
-        <w:ind w:right="102"/>
+        <w:pStyle w:val="Caption"/>
         <w:jc w:val="both"/>
         <w:rPr>
           <w:rFonts w:ascii="Arial Rounded MT Bold" w:hAnsi="Arial Rounded MT Bold"/>
@@ -768,8 +789,20 @@
           <w:szCs w:val="28"/>
         </w:rPr>
       </w:pPr>
-      <w:bookmarkStart w:id="0" w:name="_GoBack"/>
-      <w:bookmarkEnd w:id="0"/>
+      <w:r>
+        <w:t xml:space="preserve">Figure </w:t>
+      </w:r>
+      <w:fldSimple w:instr=" SEQ Figure \* ARABIC ">
+        <w:r>
+          <w:rPr>
+            <w:noProof/>
+          </w:rPr>
+          <w:t>1</w:t>
+        </w:r>
+      </w:fldSimple>
+      <w:r>
+        <w:t>: Diagramme d'états de "Paser_FSM.py"</w:t>
+      </w:r>
     </w:p>
     <w:p>
       <w:pPr>
@@ -800,6 +833,46 @@
           <w:szCs w:val="28"/>
         </w:rPr>
         <w:t>Construire l’arbre des transitions de l’interprétateur « Parcer_FSM.py ». Créer une table de transition des changements d'état en explorant le code et proposez de nouvelles transitions possibles.</w:t>
+      </w:r>
+    </w:p>
+    <w:p>
+      <w:pPr>
+        <w:spacing w:after="240"/>
+        <w:ind w:right="102"/>
+        <w:jc w:val="both"/>
+        <w:rPr>
+          <w:rFonts w:cstheme="minorHAnsi"/>
+          <w:spacing w:val="-8"/>
+          <w:sz w:val="28"/>
+          <w:szCs w:val="28"/>
+        </w:rPr>
+      </w:pPr>
+      <w:r>
+        <w:rPr>
+          <w:rFonts w:cstheme="minorHAnsi"/>
+          <w:spacing w:val="-8"/>
+          <w:sz w:val="28"/>
+          <w:szCs w:val="28"/>
+        </w:rPr>
+        <w:t xml:space="preserve">Dans </w:t>
+      </w:r>
+      <w:r>
+        <w:rPr>
+          <w:rFonts w:cstheme="minorHAnsi"/>
+          <w:spacing w:val="-8"/>
+          <w:sz w:val="28"/>
+          <w:szCs w:val="28"/>
+        </w:rPr>
+        <w:t>l’arbre de transitions</w:t>
+      </w:r>
+      <w:r>
+        <w:rPr>
+          <w:rFonts w:cstheme="minorHAnsi"/>
+          <w:spacing w:val="-8"/>
+          <w:sz w:val="28"/>
+          <w:szCs w:val="28"/>
+        </w:rPr>
+        <w:t xml:space="preserve"> suivant, nous considérons que :</w:t>
       </w:r>
     </w:p>
     <w:p>
@@ -815,12 +888,16 @@
           <w:lang w:val="fr-FR"/>
         </w:rPr>
       </w:pPr>
-    </w:p>
-    <w:p>
-      <w:pPr>
-        <w:spacing w:after="240"/>
-        <w:ind w:right="102"/>
-        <w:jc w:val="both"/>
+      <w:r>
+        <w:rPr>
+          <w:rFonts w:cstheme="minorHAnsi"/>
+          <w:spacing w:val="-8"/>
+          <w:sz w:val="28"/>
+          <w:szCs w:val="28"/>
+        </w:rPr>
+        <w:t xml:space="preserve">« Character » représente l’expression régulière suivante : </w:t>
+      </w:r>
+      <w:r>
         <w:rPr>
           <w:rFonts w:cstheme="minorHAnsi"/>
           <w:spacing w:val="-8"/>
@@ -828,64 +905,143 @@
           <w:szCs w:val="28"/>
           <w:lang w:val="fr-FR"/>
         </w:rPr>
-      </w:pPr>
-    </w:p>
-    <w:p>
-      <w:pPr>
+        <w:t>"[A-Za-z|+|-|\d]"</w:t>
+      </w:r>
+    </w:p>
+    <w:p>
+      <w:pPr>
+        <w:keepNext/>
         <w:spacing w:after="240"/>
         <w:ind w:right="102"/>
+        <w:jc w:val="both"/>
+      </w:pPr>
+      <w:r>
+        <w:rPr>
+          <w:rFonts w:cstheme="minorHAnsi"/>
+          <w:noProof/>
+          <w:spacing w:val="-8"/>
+          <w:sz w:val="28"/>
+          <w:szCs w:val="28"/>
+          <w:lang w:val="fr-FR"/>
+        </w:rPr>
+        <w:lastRenderedPageBreak/>
+        <w:drawing>
+          <wp:inline distT="0" distB="0" distL="0" distR="0" wp14:anchorId="25579F64" wp14:editId="6977DAAC">
+            <wp:extent cx="6096000" cy="7430135"/>
+            <wp:effectExtent l="0" t="0" r="0" b="0"/>
+            <wp:docPr id="6" name="Picture 6" descr="A close up of text on a white background&#10;&#10;Description automatically generated"/>
+            <wp:cNvGraphicFramePr>
+              <a:graphicFrameLocks xmlns:a="http://schemas.openxmlformats.org/drawingml/2006/main" noChangeAspect="1"/>
+            </wp:cNvGraphicFramePr>
+            <a:graphic xmlns:a="http://schemas.openxmlformats.org/drawingml/2006/main">
+              <a:graphicData uri="http://schemas.openxmlformats.org/drawingml/2006/picture">
+                <pic:pic xmlns:pic="http://schemas.openxmlformats.org/drawingml/2006/picture">
+                  <pic:nvPicPr>
+                    <pic:cNvPr id="6" name="TransitionTreeParser.png"/>
+                    <pic:cNvPicPr/>
+                  </pic:nvPicPr>
+                  <pic:blipFill>
+                    <a:blip r:embed="rId10">
+                      <a:extLst>
+                        <a:ext uri="{28A0092B-C50C-407E-A947-70E740481C1C}">
+                          <a14:useLocalDpi xmlns:a14="http://schemas.microsoft.com/office/drawing/2010/main" val="0"/>
+                        </a:ext>
+                      </a:extLst>
+                    </a:blip>
+                    <a:stretch>
+                      <a:fillRect/>
+                    </a:stretch>
+                  </pic:blipFill>
+                  <pic:spPr>
+                    <a:xfrm>
+                      <a:off x="0" y="0"/>
+                      <a:ext cx="6096000" cy="7430135"/>
+                    </a:xfrm>
+                    <a:prstGeom prst="rect">
+                      <a:avLst/>
+                    </a:prstGeom>
+                  </pic:spPr>
+                </pic:pic>
+              </a:graphicData>
+            </a:graphic>
+          </wp:inline>
+        </w:drawing>
+      </w:r>
+    </w:p>
+    <w:p>
+      <w:pPr>
+        <w:pStyle w:val="Caption"/>
         <w:jc w:val="both"/>
         <w:rPr>
           <w:rFonts w:cstheme="minorHAnsi"/>
           <w:spacing w:val="-8"/>
           <w:sz w:val="28"/>
           <w:szCs w:val="28"/>
-        </w:rPr>
-      </w:pPr>
-      <w:r>
+          <w:lang w:val="fr-FR"/>
+        </w:rPr>
+      </w:pPr>
+      <w:r>
+        <w:t xml:space="preserve">Figure </w:t>
+      </w:r>
+      <w:fldSimple w:instr=" SEQ Figure \* ARABIC ">
+        <w:r>
+          <w:rPr>
+            <w:noProof/>
+          </w:rPr>
+          <w:t>2</w:t>
+        </w:r>
+      </w:fldSimple>
+      <w:r>
+        <w:t>: Arbre de transitions de Parser_FSM.py</w:t>
+      </w:r>
+      <w:bookmarkStart w:id="0" w:name="_GoBack"/>
+      <w:bookmarkEnd w:id="0"/>
+    </w:p>
+    <w:p>
+      <w:pPr>
+        <w:spacing w:after="240"/>
+        <w:ind w:right="102"/>
+        <w:jc w:val="both"/>
         <w:rPr>
           <w:rFonts w:cstheme="minorHAnsi"/>
           <w:spacing w:val="-8"/>
           <w:sz w:val="28"/>
           <w:szCs w:val="28"/>
-        </w:rPr>
-        <w:t xml:space="preserve">4.3. </w:t>
-      </w:r>
-      <w:r>
+          <w:lang w:val="fr-FR"/>
+        </w:rPr>
+      </w:pPr>
+    </w:p>
+    <w:p>
+      <w:pPr>
+        <w:spacing w:after="240"/>
+        <w:ind w:right="102"/>
+        <w:jc w:val="both"/>
         <w:rPr>
           <w:rFonts w:cstheme="minorHAnsi"/>
           <w:spacing w:val="-8"/>
           <w:sz w:val="28"/>
           <w:szCs w:val="28"/>
         </w:rPr>
-        <w:t>Identifiez tous les cas de tests avec les conditions à partir de l’arbre trouvé.</w:t>
-      </w:r>
-    </w:p>
-    <w:p>
-      <w:pPr>
-        <w:spacing w:after="240"/>
-        <w:ind w:right="102"/>
-        <w:jc w:val="both"/>
+      </w:pPr>
+      <w:r>
         <w:rPr>
           <w:rFonts w:cstheme="minorHAnsi"/>
           <w:spacing w:val="-8"/>
           <w:sz w:val="28"/>
           <w:szCs w:val="28"/>
         </w:rPr>
-      </w:pPr>
-    </w:p>
-    <w:p>
-      <w:pPr>
-        <w:spacing w:after="240"/>
-        <w:ind w:right="102"/>
-        <w:jc w:val="both"/>
+        <w:lastRenderedPageBreak/>
+        <w:t xml:space="preserve">4.3. </w:t>
+      </w:r>
+      <w:r>
         <w:rPr>
           <w:rFonts w:cstheme="minorHAnsi"/>
           <w:spacing w:val="-8"/>
           <w:sz w:val="28"/>
           <w:szCs w:val="28"/>
         </w:rPr>
-      </w:pPr>
+        <w:t>Identifiez tous les cas de tests avec les conditions à partir de l’arbre trouvé.</w:t>
+      </w:r>
     </w:p>
     <w:p>
       <w:pPr>
@@ -899,25 +1055,32 @@
           <w:szCs w:val="28"/>
         </w:rPr>
       </w:pPr>
-      <w:r>
+    </w:p>
+    <w:p>
+      <w:pPr>
+        <w:spacing w:after="240"/>
+        <w:ind w:right="102"/>
+        <w:jc w:val="both"/>
         <w:rPr>
           <w:rFonts w:cstheme="minorHAnsi"/>
           <w:spacing w:val="-8"/>
           <w:sz w:val="28"/>
           <w:szCs w:val="28"/>
         </w:rPr>
-        <w:t xml:space="preserve">4.4. </w:t>
-      </w:r>
-      <w:r>
+      </w:pPr>
+    </w:p>
+    <w:p>
+      <w:pPr>
+        <w:spacing w:after="240"/>
+        <w:ind w:right="102"/>
+        <w:jc w:val="both"/>
         <w:rPr>
           <w:rFonts w:cstheme="minorHAnsi"/>
           <w:spacing w:val="-8"/>
           <w:sz w:val="28"/>
           <w:szCs w:val="28"/>
         </w:rPr>
-        <w:t xml:space="preserve">À l’aide de </w:t>
-      </w:r>
-      <w:proofErr w:type="spellStart"/>
+      </w:pPr>
       <w:r>
         <w:rPr>
           <w:rFonts w:cstheme="minorHAnsi"/>
@@ -925,9 +1088,8 @@
           <w:sz w:val="28"/>
           <w:szCs w:val="28"/>
         </w:rPr>
-        <w:t>Unittest</w:t>
-      </w:r>
-      <w:proofErr w:type="spellEnd"/>
+        <w:t xml:space="preserve">4.4. </w:t>
+      </w:r>
       <w:r>
         <w:rPr>
           <w:rFonts w:cstheme="minorHAnsi"/>
@@ -935,7 +1097,7 @@
           <w:sz w:val="28"/>
           <w:szCs w:val="28"/>
         </w:rPr>
-        <w:t>, écrire une classe de test unitaire pour tester les cas de test identifiés dans la question précédente.</w:t>
+        <w:t>À l’aide de Unittest, écrire une classe de test unitaire pour tester les cas de test identifiés dans la question précédente.</w:t>
       </w:r>
     </w:p>
     <w:p>
@@ -983,7 +1145,6 @@
           <w:sz w:val="28"/>
           <w:szCs w:val="28"/>
         </w:rPr>
-        <w:lastRenderedPageBreak/>
         <w:t xml:space="preserve">4.5. </w:t>
       </w:r>
       <w:r>
@@ -1036,7 +1197,7 @@
       </w:pPr>
     </w:p>
     <w:sectPr>
-      <w:footerReference w:type="default" r:id="rId10"/>
+      <w:footerReference w:type="default" r:id="rId11"/>
       <w:pgSz w:w="12240" w:h="15840"/>
       <w:pgMar w:top="1380" w:right="1320" w:bottom="280" w:left="1320" w:header="0" w:footer="834" w:gutter="0"/>
       <w:pgNumType w:start="1"/>
@@ -1503,6 +1664,119 @@
     </w:lvl>
   </w:abstractNum>
   <w:abstractNum w:abstractNumId="2" w15:restartNumberingAfterBreak="0">
+    <w:nsid w:val="1B0966C5"/>
+    <w:multiLevelType w:val="hybridMultilevel"/>
+    <w:tmpl w:val="CE8EAC60"/>
+    <w:lvl w:ilvl="0" w:tplc="10090001">
+      <w:start w:val="1"/>
+      <w:numFmt w:val="bullet"/>
+      <w:lvlText w:val=""/>
+      <w:lvlJc w:val="left"/>
+      <w:pPr>
+        <w:ind w:left="720" w:hanging="360"/>
+      </w:pPr>
+      <w:rPr>
+        <w:rFonts w:ascii="Symbol" w:hAnsi="Symbol" w:hint="default"/>
+      </w:rPr>
+    </w:lvl>
+    <w:lvl w:ilvl="1" w:tplc="10090003" w:tentative="1">
+      <w:start w:val="1"/>
+      <w:numFmt w:val="bullet"/>
+      <w:lvlText w:val="o"/>
+      <w:lvlJc w:val="left"/>
+      <w:pPr>
+        <w:ind w:left="1440" w:hanging="360"/>
+      </w:pPr>
+      <w:rPr>
+        <w:rFonts w:ascii="Courier New" w:hAnsi="Courier New" w:cs="Courier New" w:hint="default"/>
+      </w:rPr>
+    </w:lvl>
+    <w:lvl w:ilvl="2" w:tplc="10090005" w:tentative="1">
+      <w:start w:val="1"/>
+      <w:numFmt w:val="bullet"/>
+      <w:lvlText w:val=""/>
+      <w:lvlJc w:val="left"/>
+      <w:pPr>
+        <w:ind w:left="2160" w:hanging="360"/>
+      </w:pPr>
+      <w:rPr>
+        <w:rFonts w:ascii="Wingdings" w:hAnsi="Wingdings" w:hint="default"/>
+      </w:rPr>
+    </w:lvl>
+    <w:lvl w:ilvl="3" w:tplc="10090001" w:tentative="1">
+      <w:start w:val="1"/>
+      <w:numFmt w:val="bullet"/>
+      <w:lvlText w:val=""/>
+      <w:lvlJc w:val="left"/>
+      <w:pPr>
+        <w:ind w:left="2880" w:hanging="360"/>
+      </w:pPr>
+      <w:rPr>
+        <w:rFonts w:ascii="Symbol" w:hAnsi="Symbol" w:hint="default"/>
+      </w:rPr>
+    </w:lvl>
+    <w:lvl w:ilvl="4" w:tplc="10090003" w:tentative="1">
+      <w:start w:val="1"/>
+      <w:numFmt w:val="bullet"/>
+      <w:lvlText w:val="o"/>
+      <w:lvlJc w:val="left"/>
+      <w:pPr>
+        <w:ind w:left="3600" w:hanging="360"/>
+      </w:pPr>
+      <w:rPr>
+        <w:rFonts w:ascii="Courier New" w:hAnsi="Courier New" w:cs="Courier New" w:hint="default"/>
+      </w:rPr>
+    </w:lvl>
+    <w:lvl w:ilvl="5" w:tplc="10090005" w:tentative="1">
+      <w:start w:val="1"/>
+      <w:numFmt w:val="bullet"/>
+      <w:lvlText w:val=""/>
+      <w:lvlJc w:val="left"/>
+      <w:pPr>
+        <w:ind w:left="4320" w:hanging="360"/>
+      </w:pPr>
+      <w:rPr>
+        <w:rFonts w:ascii="Wingdings" w:hAnsi="Wingdings" w:hint="default"/>
+      </w:rPr>
+    </w:lvl>
+    <w:lvl w:ilvl="6" w:tplc="10090001" w:tentative="1">
+      <w:start w:val="1"/>
+      <w:numFmt w:val="bullet"/>
+      <w:lvlText w:val=""/>
+      <w:lvlJc w:val="left"/>
+      <w:pPr>
+        <w:ind w:left="5040" w:hanging="360"/>
+      </w:pPr>
+      <w:rPr>
+        <w:rFonts w:ascii="Symbol" w:hAnsi="Symbol" w:hint="default"/>
+      </w:rPr>
+    </w:lvl>
+    <w:lvl w:ilvl="7" w:tplc="10090003" w:tentative="1">
+      <w:start w:val="1"/>
+      <w:numFmt w:val="bullet"/>
+      <w:lvlText w:val="o"/>
+      <w:lvlJc w:val="left"/>
+      <w:pPr>
+        <w:ind w:left="5760" w:hanging="360"/>
+      </w:pPr>
+      <w:rPr>
+        <w:rFonts w:ascii="Courier New" w:hAnsi="Courier New" w:cs="Courier New" w:hint="default"/>
+      </w:rPr>
+    </w:lvl>
+    <w:lvl w:ilvl="8" w:tplc="10090005" w:tentative="1">
+      <w:start w:val="1"/>
+      <w:numFmt w:val="bullet"/>
+      <w:lvlText w:val=""/>
+      <w:lvlJc w:val="left"/>
+      <w:pPr>
+        <w:ind w:left="6480" w:hanging="360"/>
+      </w:pPr>
+      <w:rPr>
+        <w:rFonts w:ascii="Wingdings" w:hAnsi="Wingdings" w:hint="default"/>
+      </w:rPr>
+    </w:lvl>
+  </w:abstractNum>
+  <w:abstractNum w:abstractNumId="3" w15:restartNumberingAfterBreak="0">
     <w:nsid w:val="253E671E"/>
     <w:multiLevelType w:val="hybridMultilevel"/>
     <w:tmpl w:val="9A2AE73E"/>
@@ -1591,7 +1865,7 @@
       </w:pPr>
     </w:lvl>
   </w:abstractNum>
-  <w:abstractNum w:abstractNumId="3" w15:restartNumberingAfterBreak="0">
+  <w:abstractNum w:abstractNumId="4" w15:restartNumberingAfterBreak="0">
     <w:nsid w:val="51A27613"/>
     <w:multiLevelType w:val="hybridMultilevel"/>
     <w:tmpl w:val="5C5A73AC"/>
@@ -1703,7 +1977,7 @@
       </w:rPr>
     </w:lvl>
   </w:abstractNum>
-  <w:abstractNum w:abstractNumId="4" w15:restartNumberingAfterBreak="0">
+  <w:abstractNum w:abstractNumId="5" w15:restartNumberingAfterBreak="0">
     <w:nsid w:val="578E2B7C"/>
     <w:multiLevelType w:val="hybridMultilevel"/>
     <w:tmpl w:val="E1ECA44E"/>
@@ -1843,7 +2117,7 @@
       </w:rPr>
     </w:lvl>
   </w:abstractNum>
-  <w:abstractNum w:abstractNumId="5" w15:restartNumberingAfterBreak="0">
+  <w:abstractNum w:abstractNumId="6" w15:restartNumberingAfterBreak="0">
     <w:nsid w:val="60AD124B"/>
     <w:multiLevelType w:val="multilevel"/>
     <w:tmpl w:val="E05240B2"/>
@@ -1965,7 +2239,7 @@
       </w:pPr>
     </w:lvl>
   </w:abstractNum>
-  <w:abstractNum w:abstractNumId="6" w15:restartNumberingAfterBreak="0">
+  <w:abstractNum w:abstractNumId="7" w15:restartNumberingAfterBreak="0">
     <w:nsid w:val="7377711D"/>
     <w:multiLevelType w:val="hybridMultilevel"/>
     <w:tmpl w:val="7B584EEC"/>
@@ -2078,7 +2352,7 @@
       </w:rPr>
     </w:lvl>
   </w:abstractNum>
-  <w:abstractNum w:abstractNumId="7" w15:restartNumberingAfterBreak="0">
+  <w:abstractNum w:abstractNumId="8" w15:restartNumberingAfterBreak="0">
     <w:nsid w:val="778D3827"/>
     <w:multiLevelType w:val="hybridMultilevel"/>
     <w:tmpl w:val="E9F4EC7A"/>
@@ -2191,7 +2465,7 @@
       </w:rPr>
     </w:lvl>
   </w:abstractNum>
-  <w:abstractNum w:abstractNumId="8" w15:restartNumberingAfterBreak="0">
+  <w:abstractNum w:abstractNumId="9" w15:restartNumberingAfterBreak="0">
     <w:nsid w:val="7A586180"/>
     <w:multiLevelType w:val="hybridMultilevel"/>
     <w:tmpl w:val="2C426A84"/>
@@ -2280,7 +2554,7 @@
       </w:pPr>
     </w:lvl>
   </w:abstractNum>
-  <w:abstractNum w:abstractNumId="9" w15:restartNumberingAfterBreak="0">
+  <w:abstractNum w:abstractNumId="10" w15:restartNumberingAfterBreak="0">
     <w:nsid w:val="7F4002AA"/>
     <w:multiLevelType w:val="multilevel"/>
     <w:tmpl w:val="0C0C001F"/>
@@ -2370,34 +2644,37 @@
     </w:lvl>
   </w:abstractNum>
   <w:num w:numId="1">
-    <w:abstractNumId w:val="2"/>
+    <w:abstractNumId w:val="3"/>
   </w:num>
   <w:num w:numId="2">
-    <w:abstractNumId w:val="5"/>
+    <w:abstractNumId w:val="6"/>
   </w:num>
   <w:num w:numId="3">
     <w:abstractNumId w:val="0"/>
   </w:num>
   <w:num w:numId="4">
-    <w:abstractNumId w:val="3"/>
+    <w:abstractNumId w:val="4"/>
   </w:num>
   <w:num w:numId="5">
-    <w:abstractNumId w:val="9"/>
+    <w:abstractNumId w:val="10"/>
   </w:num>
   <w:num w:numId="6">
     <w:abstractNumId w:val="1"/>
   </w:num>
   <w:num w:numId="7">
-    <w:abstractNumId w:val="6"/>
+    <w:abstractNumId w:val="7"/>
   </w:num>
   <w:num w:numId="8">
-    <w:abstractNumId w:val="7"/>
+    <w:abstractNumId w:val="8"/>
   </w:num>
   <w:num w:numId="9">
-    <w:abstractNumId w:val="4"/>
+    <w:abstractNumId w:val="5"/>
   </w:num>
   <w:num w:numId="10">
-    <w:abstractNumId w:val="8"/>
+    <w:abstractNumId w:val="9"/>
+  </w:num>
+  <w:num w:numId="11">
+    <w:abstractNumId w:val="2"/>
   </w:num>
 </w:numbering>
 </file>
@@ -2419,7 +2696,7 @@
       </w:pPr>
     </w:pPrDefault>
   </w:docDefaults>
-  <w:latentStyles w:defLockedState="0" w:defUIPriority="99" w:defSemiHidden="0" w:defUnhideWhenUsed="0" w:defQFormat="0" w:count="376">
+  <w:latentStyles w:defLockedState="0" w:defUIPriority="99" w:defSemiHidden="0" w:defUnhideWhenUsed="0" w:defQFormat="0" w:count="377">
     <w:lsdException w:name="Normal" w:uiPriority="0" w:qFormat="1"/>
     <w:lsdException w:name="heading 1" w:uiPriority="9" w:qFormat="1"/>
     <w:lsdException w:name="heading 2" w:semiHidden="1" w:uiPriority="9" w:unhideWhenUsed="1" w:qFormat="1"/>
@@ -2525,7 +2802,6 @@
     <w:lsdException w:name="HTML Sample" w:semiHidden="1" w:unhideWhenUsed="1"/>
     <w:lsdException w:name="HTML Typewriter" w:semiHidden="1" w:unhideWhenUsed="1"/>
     <w:lsdException w:name="HTML Variable" w:semiHidden="1" w:unhideWhenUsed="1"/>
-    <w:lsdException w:name="Normal Table" w:semiHidden="1" w:unhideWhenUsed="1"/>
     <w:lsdException w:name="annotation subject" w:semiHidden="1" w:unhideWhenUsed="1"/>
     <w:lsdException w:name="No List" w:semiHidden="1" w:unhideWhenUsed="1"/>
     <w:lsdException w:name="Outline List 1" w:semiHidden="1" w:unhideWhenUsed="1"/>
@@ -2572,10 +2848,8 @@
     <w:lsdException w:name="Table Subtle 2" w:semiHidden="1" w:unhideWhenUsed="1"/>
     <w:lsdException w:name="Table Web 1" w:semiHidden="1" w:unhideWhenUsed="1"/>
     <w:lsdException w:name="Table Web 2" w:semiHidden="1" w:unhideWhenUsed="1"/>
-    <w:lsdException w:name="Table Web 3" w:semiHidden="1" w:unhideWhenUsed="1"/>
     <w:lsdException w:name="Balloon Text" w:semiHidden="1" w:unhideWhenUsed="1"/>
     <w:lsdException w:name="Table Grid" w:uiPriority="39"/>
-    <w:lsdException w:name="Table Theme" w:semiHidden="1" w:unhideWhenUsed="1"/>
     <w:lsdException w:name="Placeholder Text" w:semiHidden="1"/>
     <w:lsdException w:name="No Spacing" w:uiPriority="1" w:qFormat="1"/>
     <w:lsdException w:name="Light Shading" w:uiPriority="60"/>
@@ -2796,11 +3070,12 @@
     <w:lsdException w:name="Hashtag" w:semiHidden="1" w:unhideWhenUsed="1"/>
     <w:lsdException w:name="Unresolved Mention" w:semiHidden="1" w:unhideWhenUsed="1"/>
     <w:lsdException w:name="Smart Link" w:semiHidden="1" w:unhideWhenUsed="1"/>
+    <w:lsdException w:name="Smart Link Error" w:semiHidden="1" w:unhideWhenUsed="1"/>
   </w:latentStyles>
   <w:style w:type="paragraph" w:default="1" w:styleId="Normal">
     <w:name w:val="Normal"/>
     <w:qFormat/>
-    <w:rsid w:val="002F10BE"/>
+    <w:rsid w:val="00A95090"/>
   </w:style>
   <w:style w:type="paragraph" w:styleId="Heading1">
     <w:name w:val="heading 1"/>
@@ -3039,7 +3314,6 @@
   <w:style w:type="character" w:default="1" w:styleId="DefaultParagraphFont">
     <w:name w:val="Default Paragraph Font"/>
     <w:uiPriority w:val="1"/>
-    <w:semiHidden/>
     <w:unhideWhenUsed/>
   </w:style>
   <w:style w:type="table" w:default="1" w:styleId="TableNormal">
@@ -3772,7 +4046,7 @@
 </file>
 
 <file path=customXml/itemProps1.xml><?xml version="1.0" encoding="utf-8"?>
-<ds:datastoreItem xmlns:ds="http://schemas.openxmlformats.org/officeDocument/2006/customXml" ds:itemID="{EED45DB4-121E-426A-B379-BFD146A2E815}">
+<ds:datastoreItem xmlns:ds="http://schemas.openxmlformats.org/officeDocument/2006/customXml" ds:itemID="{CD93B708-9795-450E-B683-9FDF7E1F6E7E}">
   <ds:schemaRefs>
     <ds:schemaRef ds:uri="http://schemas.openxmlformats.org/officeDocument/2006/bibliography"/>
   </ds:schemaRefs>

</xml_diff>

<commit_message>
HP : Add transition table and correction
</commit_message>
<xml_diff>
--- a/TP4/TP4_Log3430_201.docx
+++ b/TP4/TP4_Log3430_201.docx
@@ -73,7 +73,7 @@
               </wp:anchor>
             </w:drawing>
           </mc:Choice>
-          <mc:Fallback xmlns:w16="http://schemas.microsoft.com/office/word/2018/wordml" xmlns:w16cex="http://schemas.microsoft.com/office/word/2018/wordml/cex">
+          <mc:Fallback xmlns:w16cex="http://schemas.microsoft.com/office/word/2018/wordml/cex" xmlns:w16="http://schemas.microsoft.com/office/word/2018/wordml">
             <w:pict>
               <v:line w14:anchorId="3D4CD247" id="Connecteur droit 2" o:spid="_x0000_s1026" style="position:absolute;flip:y;z-index:251659264;visibility:visible;mso-wrap-style:square;mso-wrap-distance-left:9pt;mso-wrap-distance-top:0;mso-wrap-distance-right:9pt;mso-wrap-distance-bottom:0;mso-position-horizontal:left;mso-position-horizontal-relative:margin;mso-position-vertical:absolute;mso-position-vertical-relative:text" from="0,74.65pt" to="463.15pt,77.35pt" o:gfxdata="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" strokecolor="black [3200]" strokeweight=".5pt">
                 <v:stroke joinstyle="miter"/>
@@ -792,14 +792,27 @@
       <w:r>
         <w:t xml:space="preserve">Figure </w:t>
       </w:r>
-      <w:fldSimple w:instr=" SEQ Figure \* ARABIC ">
-        <w:r>
-          <w:rPr>
-            <w:noProof/>
-          </w:rPr>
-          <w:t>1</w:t>
-        </w:r>
-      </w:fldSimple>
+      <w:r>
+        <w:fldChar w:fldCharType="begin"/>
+      </w:r>
+      <w:r>
+        <w:instrText xml:space="preserve"> SEQ Figure \* ARABIC </w:instrText>
+      </w:r>
+      <w:r>
+        <w:fldChar w:fldCharType="separate"/>
+      </w:r>
+      <w:r>
+        <w:rPr>
+          <w:noProof/>
+        </w:rPr>
+        <w:t>1</w:t>
+      </w:r>
+      <w:r>
+        <w:rPr>
+          <w:noProof/>
+        </w:rPr>
+        <w:fldChar w:fldCharType="end"/>
+      </w:r>
       <w:r>
         <w:t>: Diagramme d'états de "Paser_FSM.py"</w:t>
       </w:r>
@@ -854,7 +867,7 @@
           <w:sz w:val="28"/>
           <w:szCs w:val="28"/>
         </w:rPr>
-        <w:t xml:space="preserve">Dans </w:t>
+        <w:t xml:space="preserve">Dans l’arbre de transitions </w:t>
       </w:r>
       <w:r>
         <w:rPr>
@@ -863,7 +876,7 @@
           <w:sz w:val="28"/>
           <w:szCs w:val="28"/>
         </w:rPr>
-        <w:t>l’arbre de transitions</w:t>
+        <w:t xml:space="preserve">et la table de transitions </w:t>
       </w:r>
       <w:r>
         <w:rPr>
@@ -872,7 +885,25 @@
           <w:sz w:val="28"/>
           <w:szCs w:val="28"/>
         </w:rPr>
-        <w:t xml:space="preserve"> suivant, nous considérons que :</w:t>
+        <w:t>suivan</w:t>
+      </w:r>
+      <w:r>
+        <w:rPr>
+          <w:rFonts w:cstheme="minorHAnsi"/>
+          <w:spacing w:val="-8"/>
+          <w:sz w:val="28"/>
+          <w:szCs w:val="28"/>
+        </w:rPr>
+        <w:t>ts</w:t>
+      </w:r>
+      <w:r>
+        <w:rPr>
+          <w:rFonts w:cstheme="minorHAnsi"/>
+          <w:spacing w:val="-8"/>
+          <w:sz w:val="28"/>
+          <w:szCs w:val="28"/>
+        </w:rPr>
+        <w:t>, nous considérons que :</w:t>
       </w:r>
     </w:p>
     <w:p>
@@ -917,19 +948,14 @@
       </w:pPr>
       <w:r>
         <w:rPr>
-          <w:rFonts w:cstheme="minorHAnsi"/>
           <w:noProof/>
-          <w:spacing w:val="-8"/>
-          <w:sz w:val="28"/>
-          <w:szCs w:val="28"/>
-          <w:lang w:val="fr-FR"/>
         </w:rPr>
         <w:lastRenderedPageBreak/>
         <w:drawing>
-          <wp:inline distT="0" distB="0" distL="0" distR="0" wp14:anchorId="25579F64" wp14:editId="6977DAAC">
-            <wp:extent cx="6096000" cy="7430135"/>
+          <wp:inline distT="0" distB="0" distL="0" distR="0" wp14:anchorId="1C551FB7" wp14:editId="5E96B3E6">
+            <wp:extent cx="6096000" cy="7905750"/>
             <wp:effectExtent l="0" t="0" r="0" b="0"/>
-            <wp:docPr id="6" name="Picture 6" descr="A close up of text on a white background&#10;&#10;Description automatically generated"/>
+            <wp:docPr id="4" name="Picture 4" descr="A close up of text on a white background&#10;&#10;Description automatically generated"/>
             <wp:cNvGraphicFramePr>
               <a:graphicFrameLocks xmlns:a="http://schemas.openxmlformats.org/drawingml/2006/main" noChangeAspect="1"/>
             </wp:cNvGraphicFramePr>
@@ -937,7 +963,7 @@
               <a:graphicData uri="http://schemas.openxmlformats.org/drawingml/2006/picture">
                 <pic:pic xmlns:pic="http://schemas.openxmlformats.org/drawingml/2006/picture">
                   <pic:nvPicPr>
-                    <pic:cNvPr id="6" name="TransitionTreeParser.png"/>
+                    <pic:cNvPr id="4" name="TransitionTreeParser.png"/>
                     <pic:cNvPicPr/>
                   </pic:nvPicPr>
                   <pic:blipFill>
@@ -955,7 +981,7 @@
                   <pic:spPr>
                     <a:xfrm>
                       <a:off x="0" y="0"/>
-                      <a:ext cx="6096000" cy="7430135"/>
+                      <a:ext cx="6096000" cy="7905750"/>
                     </a:xfrm>
                     <a:prstGeom prst="rect">
                       <a:avLst/>
@@ -983,25 +1009,47 @@
       <w:r>
         <w:t xml:space="preserve">Figure </w:t>
       </w:r>
-      <w:fldSimple w:instr=" SEQ Figure \* ARABIC ">
-        <w:r>
-          <w:rPr>
-            <w:noProof/>
-          </w:rPr>
-          <w:t>2</w:t>
-        </w:r>
-      </w:fldSimple>
+      <w:r>
+        <w:fldChar w:fldCharType="begin"/>
+      </w:r>
+      <w:r>
+        <w:instrText xml:space="preserve"> SEQ Figure \* ARABIC </w:instrText>
+      </w:r>
+      <w:r>
+        <w:fldChar w:fldCharType="separate"/>
+      </w:r>
+      <w:r>
+        <w:rPr>
+          <w:noProof/>
+        </w:rPr>
+        <w:t>2</w:t>
+      </w:r>
+      <w:r>
+        <w:rPr>
+          <w:noProof/>
+        </w:rPr>
+        <w:fldChar w:fldCharType="end"/>
+      </w:r>
       <w:r>
         <w:t>: Arbre de transitions de Parser_FSM.py</w:t>
       </w:r>
-      <w:bookmarkStart w:id="0" w:name="_GoBack"/>
-      <w:bookmarkEnd w:id="0"/>
     </w:p>
     <w:p>
       <w:pPr>
         <w:spacing w:after="240"/>
         <w:ind w:right="102"/>
         <w:jc w:val="both"/>
+        <w:rPr>
+          <w:rFonts w:cstheme="minorHAnsi"/>
+          <w:spacing w:val="-8"/>
+          <w:sz w:val="28"/>
+          <w:szCs w:val="28"/>
+          <w:lang w:val="en-US"/>
+        </w:rPr>
+      </w:pPr>
+      <w:bookmarkStart w:id="0" w:name="_GoBack"/>
+      <w:bookmarkEnd w:id="0"/>
+      <w:r>
         <w:rPr>
           <w:rFonts w:cstheme="minorHAnsi"/>
           <w:spacing w:val="-8"/>
@@ -1009,8 +1057,1338 @@
           <w:szCs w:val="28"/>
           <w:lang w:val="fr-FR"/>
         </w:rPr>
-      </w:pPr>
+        <w:lastRenderedPageBreak/>
+        <w:t>Tableau 1 : Table des transitions de changements d’états de Parser_FSM.py</w:t>
+      </w:r>
     </w:p>
+    <w:tbl>
+      <w:tblPr>
+        <w:tblStyle w:val="TableGrid"/>
+        <w:tblW w:w="0" w:type="auto"/>
+        <w:tblLook w:val="04A0" w:firstRow="1" w:lastRow="0" w:firstColumn="1" w:lastColumn="0" w:noHBand="0" w:noVBand="1"/>
+      </w:tblPr>
+      <w:tblGrid>
+        <w:gridCol w:w="3196"/>
+        <w:gridCol w:w="3197"/>
+        <w:gridCol w:w="3197"/>
+      </w:tblGrid>
+      <w:tr>
+        <w:tc>
+          <w:tcPr>
+            <w:tcW w:w="3196" w:type="dxa"/>
+          </w:tcPr>
+          <w:p>
+            <w:pPr>
+              <w:spacing w:after="240"/>
+              <w:ind w:right="102"/>
+              <w:jc w:val="center"/>
+              <w:rPr>
+                <w:rFonts w:cstheme="minorHAnsi"/>
+                <w:spacing w:val="-8"/>
+                <w:sz w:val="28"/>
+                <w:szCs w:val="28"/>
+                <w:lang w:val="fr-FR"/>
+              </w:rPr>
+            </w:pPr>
+            <w:r>
+              <w:rPr>
+                <w:rFonts w:cstheme="minorHAnsi"/>
+                <w:spacing w:val="-8"/>
+                <w:sz w:val="28"/>
+                <w:szCs w:val="28"/>
+                <w:lang w:val="fr-FR"/>
+              </w:rPr>
+              <w:t>Entrée</w:t>
+            </w:r>
+          </w:p>
+        </w:tc>
+        <w:tc>
+          <w:tcPr>
+            <w:tcW w:w="3197" w:type="dxa"/>
+          </w:tcPr>
+          <w:p>
+            <w:pPr>
+              <w:spacing w:after="240"/>
+              <w:ind w:right="102"/>
+              <w:jc w:val="center"/>
+              <w:rPr>
+                <w:rFonts w:cstheme="minorHAnsi"/>
+                <w:spacing w:val="-8"/>
+                <w:sz w:val="28"/>
+                <w:szCs w:val="28"/>
+                <w:lang w:val="fr-FR"/>
+              </w:rPr>
+            </w:pPr>
+            <w:r>
+              <w:rPr>
+                <w:rFonts w:cstheme="minorHAnsi"/>
+                <w:spacing w:val="-8"/>
+                <w:sz w:val="28"/>
+                <w:szCs w:val="28"/>
+                <w:lang w:val="fr-FR"/>
+              </w:rPr>
+              <w:t>État courant</w:t>
+            </w:r>
+          </w:p>
+        </w:tc>
+        <w:tc>
+          <w:tcPr>
+            <w:tcW w:w="3197" w:type="dxa"/>
+          </w:tcPr>
+          <w:p>
+            <w:pPr>
+              <w:spacing w:after="240"/>
+              <w:ind w:right="102"/>
+              <w:jc w:val="center"/>
+              <w:rPr>
+                <w:rFonts w:cstheme="minorHAnsi"/>
+                <w:spacing w:val="-8"/>
+                <w:sz w:val="28"/>
+                <w:szCs w:val="28"/>
+                <w:lang w:val="fr-FR"/>
+              </w:rPr>
+            </w:pPr>
+            <w:r>
+              <w:rPr>
+                <w:rFonts w:cstheme="minorHAnsi"/>
+                <w:spacing w:val="-8"/>
+                <w:sz w:val="28"/>
+                <w:szCs w:val="28"/>
+                <w:lang w:val="fr-FR"/>
+              </w:rPr>
+              <w:t>État suivant</w:t>
+            </w:r>
+          </w:p>
+        </w:tc>
+      </w:tr>
+      <w:tr>
+        <w:tc>
+          <w:tcPr>
+            <w:tcW w:w="3196" w:type="dxa"/>
+          </w:tcPr>
+          <w:p>
+            <w:pPr>
+              <w:spacing w:after="240"/>
+              <w:ind w:right="102"/>
+              <w:jc w:val="center"/>
+              <w:rPr>
+                <w:rFonts w:cstheme="minorHAnsi"/>
+                <w:spacing w:val="-8"/>
+                <w:sz w:val="28"/>
+                <w:szCs w:val="28"/>
+                <w:lang w:val="fr-FR"/>
+              </w:rPr>
+            </w:pPr>
+            <w:r>
+              <w:rPr>
+                <w:rFonts w:cstheme="minorHAnsi"/>
+                <w:spacing w:val="-8"/>
+                <w:sz w:val="28"/>
+                <w:szCs w:val="28"/>
+                <w:lang w:val="fr-FR"/>
+              </w:rPr>
+              <w:t>Character</w:t>
+            </w:r>
+          </w:p>
+        </w:tc>
+        <w:tc>
+          <w:tcPr>
+            <w:tcW w:w="3197" w:type="dxa"/>
+          </w:tcPr>
+          <w:p>
+            <w:pPr>
+              <w:spacing w:after="240"/>
+              <w:ind w:right="102"/>
+              <w:jc w:val="center"/>
+              <w:rPr>
+                <w:rFonts w:cstheme="minorHAnsi"/>
+                <w:spacing w:val="-8"/>
+                <w:sz w:val="28"/>
+                <w:szCs w:val="28"/>
+                <w:lang w:val="fr-FR"/>
+              </w:rPr>
+            </w:pPr>
+            <w:r>
+              <w:rPr>
+                <w:rFonts w:cstheme="minorHAnsi"/>
+                <w:spacing w:val="-8"/>
+                <w:sz w:val="28"/>
+                <w:szCs w:val="28"/>
+                <w:lang w:val="fr-FR"/>
+              </w:rPr>
+              <w:t>NEW_GROUP</w:t>
+            </w:r>
+          </w:p>
+        </w:tc>
+        <w:tc>
+          <w:tcPr>
+            <w:tcW w:w="3197" w:type="dxa"/>
+          </w:tcPr>
+          <w:p>
+            <w:pPr>
+              <w:spacing w:after="240"/>
+              <w:ind w:right="102"/>
+              <w:jc w:val="center"/>
+              <w:rPr>
+                <w:rFonts w:cstheme="minorHAnsi"/>
+                <w:spacing w:val="-8"/>
+                <w:sz w:val="28"/>
+                <w:szCs w:val="28"/>
+                <w:lang w:val="fr-FR"/>
+              </w:rPr>
+            </w:pPr>
+            <w:r>
+              <w:rPr>
+                <w:rFonts w:cstheme="minorHAnsi"/>
+                <w:spacing w:val="-8"/>
+                <w:sz w:val="28"/>
+                <w:szCs w:val="28"/>
+                <w:lang w:val="fr-FR"/>
+              </w:rPr>
+              <w:t>PREFIX</w:t>
+            </w:r>
+          </w:p>
+        </w:tc>
+      </w:tr>
+      <w:tr>
+        <w:tc>
+          <w:tcPr>
+            <w:tcW w:w="3196" w:type="dxa"/>
+          </w:tcPr>
+          <w:p>
+            <w:pPr>
+              <w:spacing w:after="240"/>
+              <w:ind w:right="102"/>
+              <w:jc w:val="center"/>
+              <w:rPr>
+                <w:rFonts w:cstheme="minorHAnsi"/>
+                <w:spacing w:val="-8"/>
+                <w:sz w:val="28"/>
+                <w:szCs w:val="28"/>
+                <w:lang w:val="fr-FR"/>
+              </w:rPr>
+            </w:pPr>
+            <w:r>
+              <w:rPr>
+                <w:rFonts w:cstheme="minorHAnsi"/>
+                <w:spacing w:val="-8"/>
+                <w:sz w:val="28"/>
+                <w:szCs w:val="28"/>
+                <w:lang w:val="fr-FR"/>
+              </w:rPr>
+              <w:t>Character</w:t>
+            </w:r>
+          </w:p>
+        </w:tc>
+        <w:tc>
+          <w:tcPr>
+            <w:tcW w:w="3197" w:type="dxa"/>
+          </w:tcPr>
+          <w:p>
+            <w:pPr>
+              <w:spacing w:after="240"/>
+              <w:ind w:right="102"/>
+              <w:jc w:val="center"/>
+              <w:rPr>
+                <w:rFonts w:cstheme="minorHAnsi"/>
+                <w:spacing w:val="-8"/>
+                <w:sz w:val="28"/>
+                <w:szCs w:val="28"/>
+                <w:lang w:val="fr-FR"/>
+              </w:rPr>
+            </w:pPr>
+            <w:r>
+              <w:rPr>
+                <w:rFonts w:cstheme="minorHAnsi"/>
+                <w:spacing w:val="-8"/>
+                <w:sz w:val="28"/>
+                <w:szCs w:val="28"/>
+                <w:lang w:val="fr-FR"/>
+              </w:rPr>
+              <w:t>PREFIX</w:t>
+            </w:r>
+          </w:p>
+        </w:tc>
+        <w:tc>
+          <w:tcPr>
+            <w:tcW w:w="3197" w:type="dxa"/>
+          </w:tcPr>
+          <w:p>
+            <w:pPr>
+              <w:spacing w:after="240"/>
+              <w:ind w:right="102"/>
+              <w:jc w:val="center"/>
+              <w:rPr>
+                <w:rFonts w:cstheme="minorHAnsi"/>
+                <w:spacing w:val="-8"/>
+                <w:sz w:val="28"/>
+                <w:szCs w:val="28"/>
+                <w:lang w:val="fr-FR"/>
+              </w:rPr>
+            </w:pPr>
+            <w:r>
+              <w:rPr>
+                <w:rFonts w:cstheme="minorHAnsi"/>
+                <w:spacing w:val="-8"/>
+                <w:sz w:val="28"/>
+                <w:szCs w:val="28"/>
+                <w:lang w:val="fr-FR"/>
+              </w:rPr>
+              <w:t>PREFIX</w:t>
+            </w:r>
+          </w:p>
+        </w:tc>
+      </w:tr>
+      <w:tr>
+        <w:tc>
+          <w:tcPr>
+            <w:tcW w:w="3196" w:type="dxa"/>
+          </w:tcPr>
+          <w:p>
+            <w:pPr>
+              <w:spacing w:after="240"/>
+              <w:ind w:right="102"/>
+              <w:jc w:val="center"/>
+              <w:rPr>
+                <w:rFonts w:cstheme="minorHAnsi"/>
+                <w:spacing w:val="-8"/>
+                <w:sz w:val="28"/>
+                <w:szCs w:val="28"/>
+                <w:lang w:val="en-CA"/>
+              </w:rPr>
+            </w:pPr>
+            <w:r>
+              <w:rPr>
+                <w:rFonts w:cstheme="minorHAnsi"/>
+                <w:spacing w:val="-8"/>
+                <w:sz w:val="28"/>
+                <w:szCs w:val="28"/>
+                <w:lang w:val="en-CA"/>
+              </w:rPr>
+              <w:t>“(”</w:t>
+            </w:r>
+          </w:p>
+        </w:tc>
+        <w:tc>
+          <w:tcPr>
+            <w:tcW w:w="3197" w:type="dxa"/>
+          </w:tcPr>
+          <w:p>
+            <w:pPr>
+              <w:spacing w:after="240"/>
+              <w:ind w:right="102"/>
+              <w:jc w:val="center"/>
+              <w:rPr>
+                <w:rFonts w:cstheme="minorHAnsi"/>
+                <w:spacing w:val="-8"/>
+                <w:sz w:val="28"/>
+                <w:szCs w:val="28"/>
+                <w:lang w:val="fr-FR"/>
+              </w:rPr>
+            </w:pPr>
+            <w:r>
+              <w:rPr>
+                <w:rFonts w:cstheme="minorHAnsi"/>
+                <w:spacing w:val="-8"/>
+                <w:sz w:val="28"/>
+                <w:szCs w:val="28"/>
+                <w:lang w:val="fr-FR"/>
+              </w:rPr>
+              <w:t>PREFIX</w:t>
+            </w:r>
+          </w:p>
+        </w:tc>
+        <w:tc>
+          <w:tcPr>
+            <w:tcW w:w="3197" w:type="dxa"/>
+          </w:tcPr>
+          <w:p>
+            <w:pPr>
+              <w:spacing w:after="240"/>
+              <w:ind w:right="102"/>
+              <w:jc w:val="center"/>
+              <w:rPr>
+                <w:rFonts w:cstheme="minorHAnsi"/>
+                <w:spacing w:val="-8"/>
+                <w:sz w:val="28"/>
+                <w:szCs w:val="28"/>
+                <w:lang w:val="fr-FR"/>
+              </w:rPr>
+            </w:pPr>
+            <w:r>
+              <w:rPr>
+                <w:rFonts w:cstheme="minorHAnsi"/>
+                <w:spacing w:val="-8"/>
+                <w:sz w:val="28"/>
+                <w:szCs w:val="28"/>
+                <w:lang w:val="fr-FR"/>
+              </w:rPr>
+              <w:t>SUBJECT</w:t>
+            </w:r>
+          </w:p>
+        </w:tc>
+      </w:tr>
+      <w:tr>
+        <w:tc>
+          <w:tcPr>
+            <w:tcW w:w="3196" w:type="dxa"/>
+          </w:tcPr>
+          <w:p>
+            <w:pPr>
+              <w:spacing w:after="240"/>
+              <w:ind w:right="102"/>
+              <w:jc w:val="center"/>
+              <w:rPr>
+                <w:rFonts w:cstheme="minorHAnsi"/>
+                <w:spacing w:val="-8"/>
+                <w:sz w:val="28"/>
+                <w:szCs w:val="28"/>
+                <w:lang w:val="fr-FR"/>
+              </w:rPr>
+            </w:pPr>
+            <w:r>
+              <w:rPr>
+                <w:rFonts w:cstheme="minorHAnsi"/>
+                <w:spacing w:val="-8"/>
+                <w:sz w:val="28"/>
+                <w:szCs w:val="28"/>
+                <w:lang w:val="fr-FR"/>
+              </w:rPr>
+              <w:t xml:space="preserve">NOT </w:t>
+            </w:r>
+            <w:r>
+              <w:rPr>
+                <w:rFonts w:cstheme="minorHAnsi"/>
+                <w:spacing w:val="-8"/>
+                <w:sz w:val="28"/>
+                <w:szCs w:val="28"/>
+                <w:lang w:val="en-CA"/>
+              </w:rPr>
+              <w:t>“)”</w:t>
+            </w:r>
+          </w:p>
+        </w:tc>
+        <w:tc>
+          <w:tcPr>
+            <w:tcW w:w="3197" w:type="dxa"/>
+          </w:tcPr>
+          <w:p>
+            <w:pPr>
+              <w:spacing w:after="240"/>
+              <w:ind w:right="102"/>
+              <w:jc w:val="center"/>
+              <w:rPr>
+                <w:rFonts w:cstheme="minorHAnsi"/>
+                <w:spacing w:val="-8"/>
+                <w:sz w:val="28"/>
+                <w:szCs w:val="28"/>
+                <w:lang w:val="fr-FR"/>
+              </w:rPr>
+            </w:pPr>
+            <w:r>
+              <w:rPr>
+                <w:rFonts w:cstheme="minorHAnsi"/>
+                <w:spacing w:val="-8"/>
+                <w:sz w:val="28"/>
+                <w:szCs w:val="28"/>
+                <w:lang w:val="fr-FR"/>
+              </w:rPr>
+              <w:t>SUBJECT</w:t>
+            </w:r>
+          </w:p>
+        </w:tc>
+        <w:tc>
+          <w:tcPr>
+            <w:tcW w:w="3197" w:type="dxa"/>
+          </w:tcPr>
+          <w:p>
+            <w:pPr>
+              <w:spacing w:after="240"/>
+              <w:ind w:right="102"/>
+              <w:jc w:val="center"/>
+              <w:rPr>
+                <w:rFonts w:cstheme="minorHAnsi"/>
+                <w:spacing w:val="-8"/>
+                <w:sz w:val="28"/>
+                <w:szCs w:val="28"/>
+                <w:lang w:val="fr-FR"/>
+              </w:rPr>
+            </w:pPr>
+            <w:r>
+              <w:rPr>
+                <w:rFonts w:cstheme="minorHAnsi"/>
+                <w:spacing w:val="-8"/>
+                <w:sz w:val="28"/>
+                <w:szCs w:val="28"/>
+                <w:lang w:val="fr-FR"/>
+              </w:rPr>
+              <w:t>SUBJECT</w:t>
+            </w:r>
+          </w:p>
+        </w:tc>
+      </w:tr>
+      <w:tr>
+        <w:tc>
+          <w:tcPr>
+            <w:tcW w:w="3196" w:type="dxa"/>
+          </w:tcPr>
+          <w:p>
+            <w:pPr>
+              <w:spacing w:after="240"/>
+              <w:ind w:right="102"/>
+              <w:jc w:val="center"/>
+              <w:rPr>
+                <w:rFonts w:cstheme="minorHAnsi"/>
+                <w:spacing w:val="-8"/>
+                <w:sz w:val="28"/>
+                <w:szCs w:val="28"/>
+                <w:lang w:val="fr-FR"/>
+              </w:rPr>
+            </w:pPr>
+            <w:r>
+              <w:rPr>
+                <w:rFonts w:cstheme="minorHAnsi"/>
+                <w:spacing w:val="-8"/>
+                <w:sz w:val="28"/>
+                <w:szCs w:val="28"/>
+                <w:lang w:val="en-CA"/>
+              </w:rPr>
+              <w:t>“)”</w:t>
+            </w:r>
+          </w:p>
+        </w:tc>
+        <w:tc>
+          <w:tcPr>
+            <w:tcW w:w="3197" w:type="dxa"/>
+          </w:tcPr>
+          <w:p>
+            <w:pPr>
+              <w:spacing w:after="240"/>
+              <w:ind w:right="102"/>
+              <w:jc w:val="center"/>
+              <w:rPr>
+                <w:rFonts w:cstheme="minorHAnsi"/>
+                <w:spacing w:val="-8"/>
+                <w:sz w:val="28"/>
+                <w:szCs w:val="28"/>
+                <w:lang w:val="fr-FR"/>
+              </w:rPr>
+            </w:pPr>
+            <w:r>
+              <w:rPr>
+                <w:rFonts w:cstheme="minorHAnsi"/>
+                <w:spacing w:val="-8"/>
+                <w:sz w:val="28"/>
+                <w:szCs w:val="28"/>
+                <w:lang w:val="fr-FR"/>
+              </w:rPr>
+              <w:t>SUBJECT</w:t>
+            </w:r>
+          </w:p>
+        </w:tc>
+        <w:tc>
+          <w:tcPr>
+            <w:tcW w:w="3197" w:type="dxa"/>
+          </w:tcPr>
+          <w:p>
+            <w:pPr>
+              <w:spacing w:after="240"/>
+              <w:ind w:right="102"/>
+              <w:jc w:val="center"/>
+              <w:rPr>
+                <w:rFonts w:cstheme="minorHAnsi"/>
+                <w:spacing w:val="-8"/>
+                <w:sz w:val="28"/>
+                <w:szCs w:val="28"/>
+                <w:lang w:val="fr-FR"/>
+              </w:rPr>
+            </w:pPr>
+            <w:r>
+              <w:rPr>
+                <w:rFonts w:cstheme="minorHAnsi"/>
+                <w:spacing w:val="-8"/>
+                <w:sz w:val="28"/>
+                <w:szCs w:val="28"/>
+                <w:lang w:val="fr-FR"/>
+              </w:rPr>
+              <w:t>END_RULE</w:t>
+            </w:r>
+          </w:p>
+        </w:tc>
+      </w:tr>
+      <w:tr>
+        <w:tc>
+          <w:tcPr>
+            <w:tcW w:w="3196" w:type="dxa"/>
+          </w:tcPr>
+          <w:p>
+            <w:pPr>
+              <w:spacing w:after="240"/>
+              <w:ind w:right="102"/>
+              <w:jc w:val="center"/>
+              <w:rPr>
+                <w:rFonts w:cstheme="minorHAnsi"/>
+                <w:spacing w:val="-8"/>
+                <w:sz w:val="28"/>
+                <w:szCs w:val="28"/>
+                <w:lang w:val="fr-FR"/>
+              </w:rPr>
+            </w:pPr>
+            <w:r>
+              <w:rPr>
+                <w:rFonts w:cstheme="minorHAnsi"/>
+                <w:spacing w:val="-8"/>
+                <w:sz w:val="28"/>
+                <w:szCs w:val="28"/>
+                <w:lang w:val="en-CA"/>
+              </w:rPr>
+              <w:t>“&amp;”</w:t>
+            </w:r>
+          </w:p>
+        </w:tc>
+        <w:tc>
+          <w:tcPr>
+            <w:tcW w:w="3197" w:type="dxa"/>
+          </w:tcPr>
+          <w:p>
+            <w:pPr>
+              <w:spacing w:after="240"/>
+              <w:ind w:right="102"/>
+              <w:jc w:val="center"/>
+              <w:rPr>
+                <w:rFonts w:cstheme="minorHAnsi"/>
+                <w:spacing w:val="-8"/>
+                <w:sz w:val="28"/>
+                <w:szCs w:val="28"/>
+                <w:lang w:val="fr-FR"/>
+              </w:rPr>
+            </w:pPr>
+            <w:r>
+              <w:rPr>
+                <w:rFonts w:cstheme="minorHAnsi"/>
+                <w:spacing w:val="-8"/>
+                <w:sz w:val="28"/>
+                <w:szCs w:val="28"/>
+                <w:lang w:val="fr-FR"/>
+              </w:rPr>
+              <w:t>END_RULE</w:t>
+            </w:r>
+          </w:p>
+        </w:tc>
+        <w:tc>
+          <w:tcPr>
+            <w:tcW w:w="3197" w:type="dxa"/>
+          </w:tcPr>
+          <w:p>
+            <w:pPr>
+              <w:spacing w:after="240"/>
+              <w:ind w:right="102"/>
+              <w:jc w:val="center"/>
+              <w:rPr>
+                <w:rFonts w:cstheme="minorHAnsi"/>
+                <w:spacing w:val="-8"/>
+                <w:sz w:val="28"/>
+                <w:szCs w:val="28"/>
+                <w:lang w:val="fr-FR"/>
+              </w:rPr>
+            </w:pPr>
+            <w:r>
+              <w:rPr>
+                <w:rFonts w:cstheme="minorHAnsi"/>
+                <w:spacing w:val="-8"/>
+                <w:sz w:val="28"/>
+                <w:szCs w:val="28"/>
+                <w:lang w:val="fr-FR"/>
+              </w:rPr>
+              <w:t>OPERATOR</w:t>
+            </w:r>
+          </w:p>
+        </w:tc>
+      </w:tr>
+      <w:tr>
+        <w:tc>
+          <w:tcPr>
+            <w:tcW w:w="3196" w:type="dxa"/>
+          </w:tcPr>
+          <w:p>
+            <w:pPr>
+              <w:spacing w:after="240"/>
+              <w:ind w:right="102"/>
+              <w:jc w:val="center"/>
+              <w:rPr>
+                <w:rFonts w:cstheme="minorHAnsi"/>
+                <w:spacing w:val="-8"/>
+                <w:sz w:val="28"/>
+                <w:szCs w:val="28"/>
+                <w:lang w:val="fr-FR"/>
+              </w:rPr>
+            </w:pPr>
+            <w:r>
+              <w:rPr>
+                <w:rFonts w:cstheme="minorHAnsi"/>
+                <w:spacing w:val="-8"/>
+                <w:sz w:val="28"/>
+                <w:szCs w:val="28"/>
+                <w:lang w:val="en-CA"/>
+              </w:rPr>
+              <w:t>“</w:t>
+            </w:r>
+            <w:r>
+              <w:rPr>
+                <w:rFonts w:cstheme="minorHAnsi"/>
+                <w:spacing w:val="-8"/>
+                <w:sz w:val="28"/>
+                <w:szCs w:val="28"/>
+                <w:lang w:val="en-CA"/>
+              </w:rPr>
+              <w:t>|</w:t>
+            </w:r>
+            <w:r>
+              <w:rPr>
+                <w:rFonts w:cstheme="minorHAnsi"/>
+                <w:spacing w:val="-8"/>
+                <w:sz w:val="28"/>
+                <w:szCs w:val="28"/>
+                <w:lang w:val="en-CA"/>
+              </w:rPr>
+              <w:t>”</w:t>
+            </w:r>
+          </w:p>
+        </w:tc>
+        <w:tc>
+          <w:tcPr>
+            <w:tcW w:w="3197" w:type="dxa"/>
+          </w:tcPr>
+          <w:p>
+            <w:pPr>
+              <w:spacing w:after="240"/>
+              <w:ind w:right="102"/>
+              <w:jc w:val="center"/>
+              <w:rPr>
+                <w:rFonts w:cstheme="minorHAnsi"/>
+                <w:spacing w:val="-8"/>
+                <w:sz w:val="28"/>
+                <w:szCs w:val="28"/>
+                <w:lang w:val="fr-FR"/>
+              </w:rPr>
+            </w:pPr>
+            <w:r>
+              <w:rPr>
+                <w:rFonts w:cstheme="minorHAnsi"/>
+                <w:spacing w:val="-8"/>
+                <w:sz w:val="28"/>
+                <w:szCs w:val="28"/>
+                <w:lang w:val="fr-FR"/>
+              </w:rPr>
+              <w:t>END_RULE</w:t>
+            </w:r>
+          </w:p>
+        </w:tc>
+        <w:tc>
+          <w:tcPr>
+            <w:tcW w:w="3197" w:type="dxa"/>
+          </w:tcPr>
+          <w:p>
+            <w:pPr>
+              <w:spacing w:after="240"/>
+              <w:ind w:right="102"/>
+              <w:jc w:val="center"/>
+              <w:rPr>
+                <w:rFonts w:cstheme="minorHAnsi"/>
+                <w:spacing w:val="-8"/>
+                <w:sz w:val="28"/>
+                <w:szCs w:val="28"/>
+                <w:lang w:val="fr-FR"/>
+              </w:rPr>
+            </w:pPr>
+            <w:r>
+              <w:rPr>
+                <w:rFonts w:cstheme="minorHAnsi"/>
+                <w:spacing w:val="-8"/>
+                <w:sz w:val="28"/>
+                <w:szCs w:val="28"/>
+                <w:lang w:val="fr-FR"/>
+              </w:rPr>
+              <w:t>OPERATOR</w:t>
+            </w:r>
+          </w:p>
+        </w:tc>
+      </w:tr>
+      <w:tr>
+        <w:tc>
+          <w:tcPr>
+            <w:tcW w:w="3196" w:type="dxa"/>
+          </w:tcPr>
+          <w:p>
+            <w:pPr>
+              <w:spacing w:after="240"/>
+              <w:ind w:right="102"/>
+              <w:jc w:val="center"/>
+              <w:rPr>
+                <w:rFonts w:cstheme="minorHAnsi"/>
+                <w:spacing w:val="-8"/>
+                <w:sz w:val="28"/>
+                <w:szCs w:val="28"/>
+                <w:lang w:val="fr-FR"/>
+              </w:rPr>
+            </w:pPr>
+            <w:r>
+              <w:rPr>
+                <w:rFonts w:cstheme="minorHAnsi"/>
+                <w:spacing w:val="-8"/>
+                <w:sz w:val="28"/>
+                <w:szCs w:val="28"/>
+                <w:lang w:val="en-CA"/>
+              </w:rPr>
+              <w:t>“</w:t>
+            </w:r>
+            <w:r>
+              <w:rPr>
+                <w:rFonts w:cstheme="minorHAnsi"/>
+                <w:spacing w:val="-8"/>
+                <w:sz w:val="28"/>
+                <w:szCs w:val="28"/>
+                <w:lang w:val="en-CA"/>
+              </w:rPr>
+              <w:t>)</w:t>
+            </w:r>
+            <w:r>
+              <w:rPr>
+                <w:rFonts w:cstheme="minorHAnsi"/>
+                <w:spacing w:val="-8"/>
+                <w:sz w:val="28"/>
+                <w:szCs w:val="28"/>
+                <w:lang w:val="en-CA"/>
+              </w:rPr>
+              <w:t>”</w:t>
+            </w:r>
+          </w:p>
+        </w:tc>
+        <w:tc>
+          <w:tcPr>
+            <w:tcW w:w="3197" w:type="dxa"/>
+          </w:tcPr>
+          <w:p>
+            <w:pPr>
+              <w:spacing w:after="240"/>
+              <w:ind w:right="102"/>
+              <w:jc w:val="center"/>
+              <w:rPr>
+                <w:rFonts w:cstheme="minorHAnsi"/>
+                <w:spacing w:val="-8"/>
+                <w:sz w:val="28"/>
+                <w:szCs w:val="28"/>
+                <w:lang w:val="fr-FR"/>
+              </w:rPr>
+            </w:pPr>
+            <w:r>
+              <w:rPr>
+                <w:rFonts w:cstheme="minorHAnsi"/>
+                <w:spacing w:val="-8"/>
+                <w:sz w:val="28"/>
+                <w:szCs w:val="28"/>
+                <w:lang w:val="fr-FR"/>
+              </w:rPr>
+              <w:t>END_RULE</w:t>
+            </w:r>
+          </w:p>
+        </w:tc>
+        <w:tc>
+          <w:tcPr>
+            <w:tcW w:w="3197" w:type="dxa"/>
+          </w:tcPr>
+          <w:p>
+            <w:pPr>
+              <w:spacing w:after="240"/>
+              <w:ind w:right="102"/>
+              <w:jc w:val="center"/>
+              <w:rPr>
+                <w:rFonts w:cstheme="minorHAnsi"/>
+                <w:spacing w:val="-8"/>
+                <w:sz w:val="28"/>
+                <w:szCs w:val="28"/>
+                <w:lang w:val="fr-FR"/>
+              </w:rPr>
+            </w:pPr>
+            <w:r>
+              <w:rPr>
+                <w:rFonts w:cstheme="minorHAnsi"/>
+                <w:spacing w:val="-8"/>
+                <w:sz w:val="28"/>
+                <w:szCs w:val="28"/>
+                <w:lang w:val="fr-FR"/>
+              </w:rPr>
+              <w:t>END_GROUP</w:t>
+            </w:r>
+            <w:r>
+              <w:rPr>
+                <w:rFonts w:cstheme="minorHAnsi"/>
+                <w:spacing w:val="-8"/>
+                <w:sz w:val="28"/>
+                <w:szCs w:val="28"/>
+                <w:lang w:val="fr-FR"/>
+              </w:rPr>
+              <w:t>E</w:t>
+            </w:r>
+          </w:p>
+        </w:tc>
+      </w:tr>
+      <w:tr>
+        <w:tc>
+          <w:tcPr>
+            <w:tcW w:w="3196" w:type="dxa"/>
+          </w:tcPr>
+          <w:p>
+            <w:pPr>
+              <w:spacing w:after="240"/>
+              <w:ind w:right="102"/>
+              <w:jc w:val="center"/>
+              <w:rPr>
+                <w:rFonts w:cstheme="minorHAnsi"/>
+                <w:spacing w:val="-8"/>
+                <w:sz w:val="28"/>
+                <w:szCs w:val="28"/>
+                <w:lang w:val="fr-FR"/>
+              </w:rPr>
+            </w:pPr>
+            <w:r>
+              <w:rPr>
+                <w:rFonts w:cstheme="minorHAnsi"/>
+                <w:spacing w:val="-8"/>
+                <w:sz w:val="28"/>
+                <w:szCs w:val="28"/>
+                <w:lang w:val="en-CA"/>
+              </w:rPr>
+              <w:t>“(”</w:t>
+            </w:r>
+          </w:p>
+        </w:tc>
+        <w:tc>
+          <w:tcPr>
+            <w:tcW w:w="3197" w:type="dxa"/>
+          </w:tcPr>
+          <w:p>
+            <w:pPr>
+              <w:spacing w:after="240"/>
+              <w:ind w:right="102"/>
+              <w:jc w:val="center"/>
+              <w:rPr>
+                <w:rFonts w:cstheme="minorHAnsi"/>
+                <w:spacing w:val="-8"/>
+                <w:sz w:val="28"/>
+                <w:szCs w:val="28"/>
+                <w:lang w:val="fr-FR"/>
+              </w:rPr>
+            </w:pPr>
+            <w:r>
+              <w:rPr>
+                <w:rFonts w:cstheme="minorHAnsi"/>
+                <w:spacing w:val="-8"/>
+                <w:sz w:val="28"/>
+                <w:szCs w:val="28"/>
+                <w:lang w:val="fr-FR"/>
+              </w:rPr>
+              <w:t>OPERATOR</w:t>
+            </w:r>
+          </w:p>
+        </w:tc>
+        <w:tc>
+          <w:tcPr>
+            <w:tcW w:w="3197" w:type="dxa"/>
+          </w:tcPr>
+          <w:p>
+            <w:pPr>
+              <w:spacing w:after="240"/>
+              <w:ind w:right="102"/>
+              <w:jc w:val="center"/>
+              <w:rPr>
+                <w:rFonts w:cstheme="minorHAnsi"/>
+                <w:spacing w:val="-8"/>
+                <w:sz w:val="28"/>
+                <w:szCs w:val="28"/>
+                <w:lang w:val="fr-FR"/>
+              </w:rPr>
+            </w:pPr>
+            <w:r>
+              <w:rPr>
+                <w:rFonts w:cstheme="minorHAnsi"/>
+                <w:spacing w:val="-8"/>
+                <w:sz w:val="28"/>
+                <w:szCs w:val="28"/>
+                <w:lang w:val="fr-FR"/>
+              </w:rPr>
+              <w:t>NEW_GROUPE</w:t>
+            </w:r>
+          </w:p>
+        </w:tc>
+      </w:tr>
+      <w:tr>
+        <w:tc>
+          <w:tcPr>
+            <w:tcW w:w="3196" w:type="dxa"/>
+          </w:tcPr>
+          <w:p>
+            <w:pPr>
+              <w:spacing w:after="240"/>
+              <w:ind w:right="102"/>
+              <w:jc w:val="center"/>
+              <w:rPr>
+                <w:rFonts w:cstheme="minorHAnsi"/>
+                <w:spacing w:val="-8"/>
+                <w:sz w:val="28"/>
+                <w:szCs w:val="28"/>
+                <w:lang w:val="fr-FR"/>
+              </w:rPr>
+            </w:pPr>
+            <w:r>
+              <w:rPr>
+                <w:rFonts w:cstheme="minorHAnsi"/>
+                <w:spacing w:val="-8"/>
+                <w:sz w:val="28"/>
+                <w:szCs w:val="28"/>
+                <w:lang w:val="fr-FR"/>
+              </w:rPr>
+              <w:t>Character</w:t>
+            </w:r>
+          </w:p>
+        </w:tc>
+        <w:tc>
+          <w:tcPr>
+            <w:tcW w:w="3197" w:type="dxa"/>
+          </w:tcPr>
+          <w:p>
+            <w:pPr>
+              <w:spacing w:after="240"/>
+              <w:ind w:right="102"/>
+              <w:jc w:val="center"/>
+              <w:rPr>
+                <w:rFonts w:cstheme="minorHAnsi"/>
+                <w:spacing w:val="-8"/>
+                <w:sz w:val="28"/>
+                <w:szCs w:val="28"/>
+                <w:lang w:val="fr-FR"/>
+              </w:rPr>
+            </w:pPr>
+            <w:r>
+              <w:rPr>
+                <w:rFonts w:cstheme="minorHAnsi"/>
+                <w:spacing w:val="-8"/>
+                <w:sz w:val="28"/>
+                <w:szCs w:val="28"/>
+                <w:lang w:val="fr-FR"/>
+              </w:rPr>
+              <w:t>OPERATOR</w:t>
+            </w:r>
+          </w:p>
+        </w:tc>
+        <w:tc>
+          <w:tcPr>
+            <w:tcW w:w="3197" w:type="dxa"/>
+          </w:tcPr>
+          <w:p>
+            <w:pPr>
+              <w:spacing w:after="240"/>
+              <w:ind w:right="102"/>
+              <w:jc w:val="center"/>
+              <w:rPr>
+                <w:rFonts w:cstheme="minorHAnsi"/>
+                <w:spacing w:val="-8"/>
+                <w:sz w:val="28"/>
+                <w:szCs w:val="28"/>
+                <w:lang w:val="fr-FR"/>
+              </w:rPr>
+            </w:pPr>
+            <w:r>
+              <w:rPr>
+                <w:rFonts w:cstheme="minorHAnsi"/>
+                <w:spacing w:val="-8"/>
+                <w:sz w:val="28"/>
+                <w:szCs w:val="28"/>
+                <w:lang w:val="fr-FR"/>
+              </w:rPr>
+              <w:t>PREFIX</w:t>
+            </w:r>
+          </w:p>
+        </w:tc>
+      </w:tr>
+      <w:tr>
+        <w:tc>
+          <w:tcPr>
+            <w:tcW w:w="3196" w:type="dxa"/>
+          </w:tcPr>
+          <w:p>
+            <w:pPr>
+              <w:spacing w:after="240"/>
+              <w:ind w:right="102"/>
+              <w:jc w:val="center"/>
+              <w:rPr>
+                <w:rFonts w:cstheme="minorHAnsi"/>
+                <w:spacing w:val="-8"/>
+                <w:sz w:val="28"/>
+                <w:szCs w:val="28"/>
+                <w:lang w:val="en-CA"/>
+              </w:rPr>
+            </w:pPr>
+            <w:r>
+              <w:rPr>
+                <w:rFonts w:cstheme="minorHAnsi"/>
+                <w:spacing w:val="-8"/>
+                <w:sz w:val="28"/>
+                <w:szCs w:val="28"/>
+                <w:lang w:val="en-CA"/>
+              </w:rPr>
+              <w:t>“&amp;”</w:t>
+            </w:r>
+          </w:p>
+        </w:tc>
+        <w:tc>
+          <w:tcPr>
+            <w:tcW w:w="3197" w:type="dxa"/>
+          </w:tcPr>
+          <w:p>
+            <w:pPr>
+              <w:spacing w:after="240"/>
+              <w:ind w:right="102"/>
+              <w:jc w:val="center"/>
+              <w:rPr>
+                <w:rFonts w:cstheme="minorHAnsi"/>
+                <w:spacing w:val="-8"/>
+                <w:sz w:val="28"/>
+                <w:szCs w:val="28"/>
+                <w:lang w:val="fr-FR"/>
+              </w:rPr>
+            </w:pPr>
+            <w:r>
+              <w:rPr>
+                <w:rFonts w:cstheme="minorHAnsi"/>
+                <w:spacing w:val="-8"/>
+                <w:sz w:val="28"/>
+                <w:szCs w:val="28"/>
+                <w:lang w:val="fr-FR"/>
+              </w:rPr>
+              <w:t>END_GROUPE</w:t>
+            </w:r>
+          </w:p>
+        </w:tc>
+        <w:tc>
+          <w:tcPr>
+            <w:tcW w:w="3197" w:type="dxa"/>
+          </w:tcPr>
+          <w:p>
+            <w:pPr>
+              <w:spacing w:after="240"/>
+              <w:ind w:right="102"/>
+              <w:jc w:val="center"/>
+              <w:rPr>
+                <w:rFonts w:cstheme="minorHAnsi"/>
+                <w:spacing w:val="-8"/>
+                <w:sz w:val="28"/>
+                <w:szCs w:val="28"/>
+                <w:lang w:val="fr-FR"/>
+              </w:rPr>
+            </w:pPr>
+            <w:r>
+              <w:rPr>
+                <w:rFonts w:cstheme="minorHAnsi"/>
+                <w:spacing w:val="-8"/>
+                <w:sz w:val="28"/>
+                <w:szCs w:val="28"/>
+                <w:lang w:val="fr-FR"/>
+              </w:rPr>
+              <w:t>OPERATOR</w:t>
+            </w:r>
+          </w:p>
+        </w:tc>
+      </w:tr>
+      <w:tr>
+        <w:tc>
+          <w:tcPr>
+            <w:tcW w:w="3196" w:type="dxa"/>
+          </w:tcPr>
+          <w:p>
+            <w:pPr>
+              <w:spacing w:after="240"/>
+              <w:ind w:right="102"/>
+              <w:jc w:val="center"/>
+              <w:rPr>
+                <w:rFonts w:cstheme="minorHAnsi"/>
+                <w:spacing w:val="-8"/>
+                <w:sz w:val="28"/>
+                <w:szCs w:val="28"/>
+                <w:lang w:val="en-CA"/>
+              </w:rPr>
+            </w:pPr>
+            <w:r>
+              <w:rPr>
+                <w:rFonts w:cstheme="minorHAnsi"/>
+                <w:spacing w:val="-8"/>
+                <w:sz w:val="28"/>
+                <w:szCs w:val="28"/>
+                <w:lang w:val="en-CA"/>
+              </w:rPr>
+              <w:t>“</w:t>
+            </w:r>
+            <w:r>
+              <w:rPr>
+                <w:rFonts w:cstheme="minorHAnsi"/>
+                <w:spacing w:val="-8"/>
+                <w:sz w:val="28"/>
+                <w:szCs w:val="28"/>
+                <w:lang w:val="en-US"/>
+              </w:rPr>
+              <w:t>|</w:t>
+            </w:r>
+            <w:r>
+              <w:rPr>
+                <w:rFonts w:cstheme="minorHAnsi"/>
+                <w:spacing w:val="-8"/>
+                <w:sz w:val="28"/>
+                <w:szCs w:val="28"/>
+                <w:lang w:val="en-CA"/>
+              </w:rPr>
+              <w:t>”</w:t>
+            </w:r>
+          </w:p>
+        </w:tc>
+        <w:tc>
+          <w:tcPr>
+            <w:tcW w:w="3197" w:type="dxa"/>
+          </w:tcPr>
+          <w:p>
+            <w:pPr>
+              <w:spacing w:after="240"/>
+              <w:ind w:right="102"/>
+              <w:jc w:val="center"/>
+              <w:rPr>
+                <w:rFonts w:cstheme="minorHAnsi"/>
+                <w:spacing w:val="-8"/>
+                <w:sz w:val="28"/>
+                <w:szCs w:val="28"/>
+                <w:lang w:val="fr-FR"/>
+              </w:rPr>
+            </w:pPr>
+            <w:r>
+              <w:rPr>
+                <w:rFonts w:cstheme="minorHAnsi"/>
+                <w:spacing w:val="-8"/>
+                <w:sz w:val="28"/>
+                <w:szCs w:val="28"/>
+                <w:lang w:val="fr-FR"/>
+              </w:rPr>
+              <w:t>END_GROUPE</w:t>
+            </w:r>
+          </w:p>
+        </w:tc>
+        <w:tc>
+          <w:tcPr>
+            <w:tcW w:w="3197" w:type="dxa"/>
+          </w:tcPr>
+          <w:p>
+            <w:pPr>
+              <w:spacing w:after="240"/>
+              <w:ind w:right="102"/>
+              <w:jc w:val="center"/>
+              <w:rPr>
+                <w:rFonts w:cstheme="minorHAnsi"/>
+                <w:spacing w:val="-8"/>
+                <w:sz w:val="28"/>
+                <w:szCs w:val="28"/>
+                <w:lang w:val="fr-FR"/>
+              </w:rPr>
+            </w:pPr>
+            <w:r>
+              <w:rPr>
+                <w:rFonts w:cstheme="minorHAnsi"/>
+                <w:spacing w:val="-8"/>
+                <w:sz w:val="28"/>
+                <w:szCs w:val="28"/>
+                <w:lang w:val="fr-FR"/>
+              </w:rPr>
+              <w:t>OPERATOR</w:t>
+            </w:r>
+          </w:p>
+        </w:tc>
+      </w:tr>
+      <w:tr>
+        <w:tc>
+          <w:tcPr>
+            <w:tcW w:w="3196" w:type="dxa"/>
+          </w:tcPr>
+          <w:p>
+            <w:pPr>
+              <w:spacing w:after="240"/>
+              <w:ind w:right="102"/>
+              <w:jc w:val="center"/>
+              <w:rPr>
+                <w:rFonts w:cstheme="minorHAnsi"/>
+                <w:spacing w:val="-8"/>
+                <w:sz w:val="28"/>
+                <w:szCs w:val="28"/>
+                <w:lang w:val="fr-FR"/>
+              </w:rPr>
+            </w:pPr>
+          </w:p>
+        </w:tc>
+        <w:tc>
+          <w:tcPr>
+            <w:tcW w:w="3197" w:type="dxa"/>
+          </w:tcPr>
+          <w:p>
+            <w:pPr>
+              <w:spacing w:after="240"/>
+              <w:ind w:right="102"/>
+              <w:jc w:val="center"/>
+              <w:rPr>
+                <w:rFonts w:cstheme="minorHAnsi"/>
+                <w:spacing w:val="-8"/>
+                <w:sz w:val="28"/>
+                <w:szCs w:val="28"/>
+                <w:lang w:val="fr-FR"/>
+              </w:rPr>
+            </w:pPr>
+            <w:r>
+              <w:rPr>
+                <w:rFonts w:cstheme="minorHAnsi"/>
+                <w:spacing w:val="-8"/>
+                <w:sz w:val="28"/>
+                <w:szCs w:val="28"/>
+                <w:lang w:val="fr-FR"/>
+              </w:rPr>
+              <w:t>END_GROUPE</w:t>
+            </w:r>
+          </w:p>
+        </w:tc>
+        <w:tc>
+          <w:tcPr>
+            <w:tcW w:w="3197" w:type="dxa"/>
+          </w:tcPr>
+          <w:p>
+            <w:pPr>
+              <w:spacing w:after="240"/>
+              <w:ind w:right="102"/>
+              <w:jc w:val="center"/>
+              <w:rPr>
+                <w:rFonts w:cstheme="minorHAnsi"/>
+                <w:spacing w:val="-8"/>
+                <w:sz w:val="28"/>
+                <w:szCs w:val="28"/>
+                <w:lang w:val="fr-FR"/>
+              </w:rPr>
+            </w:pPr>
+            <w:r>
+              <w:rPr>
+                <w:rFonts w:cstheme="minorHAnsi"/>
+                <w:spacing w:val="-8"/>
+                <w:sz w:val="28"/>
+                <w:szCs w:val="28"/>
+                <w:lang w:val="fr-FR"/>
+              </w:rPr>
+              <w:t>END</w:t>
+            </w:r>
+          </w:p>
+        </w:tc>
+      </w:tr>
+    </w:tbl>
     <w:p>
       <w:pPr>
         <w:spacing w:after="240"/>
@@ -1021,16 +2399,29 @@
           <w:spacing w:val="-8"/>
           <w:sz w:val="28"/>
           <w:szCs w:val="28"/>
-        </w:rPr>
-      </w:pPr>
-      <w:r>
+          <w:lang w:val="fr-FR"/>
+        </w:rPr>
+      </w:pPr>
+    </w:p>
+    <w:p>
+      <w:pPr>
+        <w:spacing w:after="240"/>
+        <w:ind w:right="102"/>
+        <w:jc w:val="both"/>
         <w:rPr>
           <w:rFonts w:cstheme="minorHAnsi"/>
           <w:spacing w:val="-8"/>
           <w:sz w:val="28"/>
           <w:szCs w:val="28"/>
         </w:rPr>
-        <w:lastRenderedPageBreak/>
+      </w:pPr>
+      <w:r>
+        <w:rPr>
+          <w:rFonts w:cstheme="minorHAnsi"/>
+          <w:spacing w:val="-8"/>
+          <w:sz w:val="28"/>
+          <w:szCs w:val="28"/>
+        </w:rPr>
         <w:t xml:space="preserve">4.3. </w:t>
       </w:r>
       <w:r>
@@ -2802,6 +4193,7 @@
     <w:lsdException w:name="HTML Sample" w:semiHidden="1" w:unhideWhenUsed="1"/>
     <w:lsdException w:name="HTML Typewriter" w:semiHidden="1" w:unhideWhenUsed="1"/>
     <w:lsdException w:name="HTML Variable" w:semiHidden="1" w:unhideWhenUsed="1"/>
+    <w:lsdException w:name="Normal Table" w:semiHidden="1" w:unhideWhenUsed="1"/>
     <w:lsdException w:name="annotation subject" w:semiHidden="1" w:unhideWhenUsed="1"/>
     <w:lsdException w:name="No List" w:semiHidden="1" w:unhideWhenUsed="1"/>
     <w:lsdException w:name="Outline List 1" w:semiHidden="1" w:unhideWhenUsed="1"/>
@@ -2848,8 +4240,10 @@
     <w:lsdException w:name="Table Subtle 2" w:semiHidden="1" w:unhideWhenUsed="1"/>
     <w:lsdException w:name="Table Web 1" w:semiHidden="1" w:unhideWhenUsed="1"/>
     <w:lsdException w:name="Table Web 2" w:semiHidden="1" w:unhideWhenUsed="1"/>
+    <w:lsdException w:name="Table Web 3" w:semiHidden="1" w:unhideWhenUsed="1"/>
     <w:lsdException w:name="Balloon Text" w:semiHidden="1" w:unhideWhenUsed="1"/>
     <w:lsdException w:name="Table Grid" w:uiPriority="39"/>
+    <w:lsdException w:name="Table Theme" w:semiHidden="1" w:unhideWhenUsed="1"/>
     <w:lsdException w:name="Placeholder Text" w:semiHidden="1"/>
     <w:lsdException w:name="No Spacing" w:uiPriority="1" w:qFormat="1"/>
     <w:lsdException w:name="Light Shading" w:uiPriority="60"/>
@@ -3314,6 +4708,7 @@
   <w:style w:type="character" w:default="1" w:styleId="DefaultParagraphFont">
     <w:name w:val="Default Paragraph Font"/>
     <w:uiPriority w:val="1"/>
+    <w:semiHidden/>
     <w:unhideWhenUsed/>
   </w:style>
   <w:style w:type="table" w:default="1" w:styleId="TableNormal">
@@ -4046,7 +5441,7 @@
 </file>
 
 <file path=customXml/itemProps1.xml><?xml version="1.0" encoding="utf-8"?>
-<ds:datastoreItem xmlns:ds="http://schemas.openxmlformats.org/officeDocument/2006/customXml" ds:itemID="{CD93B708-9795-450E-B683-9FDF7E1F6E7E}">
+<ds:datastoreItem xmlns:ds="http://schemas.openxmlformats.org/officeDocument/2006/customXml" ds:itemID="{18789E44-1A2B-4440-807B-70CF11090B77}">
   <ds:schemaRefs>
     <ds:schemaRef ds:uri="http://schemas.openxmlformats.org/officeDocument/2006/bibliography"/>
   </ds:schemaRefs>

</xml_diff>

<commit_message>
RZ : Avancement question 3
</commit_message>
<xml_diff>
--- a/TP4/TP4_Log3430_201.docx
+++ b/TP4/TP4_Log3430_201.docx
@@ -73,7 +73,7 @@
               </wp:anchor>
             </w:drawing>
           </mc:Choice>
-          <mc:Fallback xmlns:w16cex="http://schemas.microsoft.com/office/word/2018/wordml/cex" xmlns:w16="http://schemas.microsoft.com/office/word/2018/wordml">
+          <mc:Fallback xmlns:w16="http://schemas.microsoft.com/office/word/2018/wordml" xmlns:w16cex="http://schemas.microsoft.com/office/word/2018/wordml/cex">
             <w:pict>
               <v:line w14:anchorId="3D4CD247" id="Connecteur droit 2" o:spid="_x0000_s1026" style="position:absolute;flip:y;z-index:251659264;visibility:visible;mso-wrap-style:square;mso-wrap-distance-left:9pt;mso-wrap-distance-top:0;mso-wrap-distance-right:9pt;mso-wrap-distance-bottom:0;mso-position-horizontal:left;mso-position-horizontal-relative:margin;mso-position-vertical:absolute;mso-position-vertical-relative:text" from="0,74.65pt" to="463.15pt,77.35pt" o:gfxdata="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" strokecolor="black [3200]" strokeweight=".5pt">
                 <v:stroke joinstyle="miter"/>
@@ -792,27 +792,14 @@
       <w:r>
         <w:t xml:space="preserve">Figure </w:t>
       </w:r>
-      <w:r>
-        <w:fldChar w:fldCharType="begin"/>
-      </w:r>
-      <w:r>
-        <w:instrText xml:space="preserve"> SEQ Figure \* ARABIC </w:instrText>
-      </w:r>
-      <w:r>
-        <w:fldChar w:fldCharType="separate"/>
-      </w:r>
-      <w:r>
-        <w:rPr>
-          <w:noProof/>
-        </w:rPr>
-        <w:t>1</w:t>
-      </w:r>
-      <w:r>
-        <w:rPr>
-          <w:noProof/>
-        </w:rPr>
-        <w:fldChar w:fldCharType="end"/>
-      </w:r>
+      <w:fldSimple w:instr=" SEQ Figure \* ARABIC ">
+        <w:r>
+          <w:rPr>
+            <w:noProof/>
+          </w:rPr>
+          <w:t>1</w:t>
+        </w:r>
+      </w:fldSimple>
       <w:r>
         <w:t>: Diagramme d'états de "Paser_FSM.py"</w:t>
       </w:r>
@@ -1009,27 +996,14 @@
       <w:r>
         <w:t xml:space="preserve">Figure </w:t>
       </w:r>
-      <w:r>
-        <w:fldChar w:fldCharType="begin"/>
-      </w:r>
-      <w:r>
-        <w:instrText xml:space="preserve"> SEQ Figure \* ARABIC </w:instrText>
-      </w:r>
-      <w:r>
-        <w:fldChar w:fldCharType="separate"/>
-      </w:r>
-      <w:r>
-        <w:rPr>
-          <w:noProof/>
-        </w:rPr>
-        <w:t>2</w:t>
-      </w:r>
-      <w:r>
-        <w:rPr>
-          <w:noProof/>
-        </w:rPr>
-        <w:fldChar w:fldCharType="end"/>
-      </w:r>
+      <w:fldSimple w:instr=" SEQ Figure \* ARABIC ">
+        <w:r>
+          <w:rPr>
+            <w:noProof/>
+          </w:rPr>
+          <w:t>2</w:t>
+        </w:r>
+      </w:fldSimple>
       <w:r>
         <w:t>: Arbre de transitions de Parser_FSM.py</w:t>
       </w:r>
@@ -1044,11 +1018,8 @@
           <w:spacing w:val="-8"/>
           <w:sz w:val="28"/>
           <w:szCs w:val="28"/>
-          <w:lang w:val="en-US"/>
-        </w:rPr>
-      </w:pPr>
-      <w:bookmarkStart w:id="0" w:name="_GoBack"/>
-      <w:bookmarkEnd w:id="0"/>
+        </w:rPr>
+      </w:pPr>
       <w:r>
         <w:rPr>
           <w:rFonts w:cstheme="minorHAnsi"/>
@@ -1731,27 +1702,7 @@
                 <w:szCs w:val="28"/>
                 <w:lang w:val="en-CA"/>
               </w:rPr>
-              <w:t>“</w:t>
-            </w:r>
-            <w:r>
-              <w:rPr>
-                <w:rFonts w:cstheme="minorHAnsi"/>
-                <w:spacing w:val="-8"/>
-                <w:sz w:val="28"/>
-                <w:szCs w:val="28"/>
-                <w:lang w:val="en-CA"/>
-              </w:rPr>
-              <w:t>|</w:t>
-            </w:r>
-            <w:r>
-              <w:rPr>
-                <w:rFonts w:cstheme="minorHAnsi"/>
-                <w:spacing w:val="-8"/>
-                <w:sz w:val="28"/>
-                <w:szCs w:val="28"/>
-                <w:lang w:val="en-CA"/>
-              </w:rPr>
-              <w:t>”</w:t>
+              <w:t>“|”</w:t>
             </w:r>
           </w:p>
         </w:tc>
@@ -1840,27 +1791,7 @@
                 <w:szCs w:val="28"/>
                 <w:lang w:val="en-CA"/>
               </w:rPr>
-              <w:t>“</w:t>
-            </w:r>
-            <w:r>
-              <w:rPr>
-                <w:rFonts w:cstheme="minorHAnsi"/>
-                <w:spacing w:val="-8"/>
-                <w:sz w:val="28"/>
-                <w:szCs w:val="28"/>
-                <w:lang w:val="en-CA"/>
-              </w:rPr>
-              <w:t>)</w:t>
-            </w:r>
-            <w:r>
-              <w:rPr>
-                <w:rFonts w:cstheme="minorHAnsi"/>
-                <w:spacing w:val="-8"/>
-                <w:sz w:val="28"/>
-                <w:szCs w:val="28"/>
-                <w:lang w:val="en-CA"/>
-              </w:rPr>
-              <w:t>”</w:t>
+              <w:t>“)”</w:t>
             </w:r>
           </w:p>
         </w:tc>
@@ -2446,6 +2377,15 @@
           <w:szCs w:val="28"/>
         </w:rPr>
       </w:pPr>
+      <w:r>
+        <w:rPr>
+          <w:rFonts w:cstheme="minorHAnsi"/>
+          <w:spacing w:val="-8"/>
+          <w:sz w:val="28"/>
+          <w:szCs w:val="28"/>
+        </w:rPr>
+        <w:t>D’après l’arbre trouvé, on peut identifier 6 cas de tests différents.</w:t>
+      </w:r>
     </w:p>
     <w:p>
       <w:pPr>
@@ -2457,6 +2397,560 @@
           <w:spacing w:val="-8"/>
           <w:sz w:val="28"/>
           <w:szCs w:val="28"/>
+          <w:lang w:val="en-CA"/>
+        </w:rPr>
+      </w:pPr>
+      <w:r>
+        <w:rPr>
+          <w:rFonts w:cstheme="minorHAnsi"/>
+          <w:spacing w:val="-8"/>
+          <w:sz w:val="28"/>
+          <w:szCs w:val="28"/>
+          <w:lang w:val="en-CA"/>
+        </w:rPr>
+        <w:t xml:space="preserve">t1 = START -&gt; NEW_GROUP -&gt; PREFIX -&gt; PREFIX </w:t>
+      </w:r>
+    </w:p>
+    <w:p>
+      <w:pPr>
+        <w:spacing w:after="240"/>
+        <w:ind w:right="102"/>
+        <w:jc w:val="both"/>
+        <w:rPr>
+          <w:rFonts w:cstheme="minorHAnsi"/>
+          <w:spacing w:val="-8"/>
+          <w:sz w:val="28"/>
+          <w:szCs w:val="28"/>
+          <w:lang w:val="en-CA"/>
+        </w:rPr>
+      </w:pPr>
+      <w:r>
+        <w:rPr>
+          <w:rFonts w:cstheme="minorHAnsi"/>
+          <w:spacing w:val="-8"/>
+          <w:sz w:val="28"/>
+          <w:szCs w:val="28"/>
+          <w:lang w:val="en-CA"/>
+        </w:rPr>
+        <w:t>t</w:t>
+      </w:r>
+      <w:r>
+        <w:rPr>
+          <w:rFonts w:cstheme="minorHAnsi"/>
+          <w:spacing w:val="-8"/>
+          <w:sz w:val="28"/>
+          <w:szCs w:val="28"/>
+          <w:lang w:val="en-CA"/>
+        </w:rPr>
+        <w:t>2</w:t>
+      </w:r>
+      <w:r>
+        <w:rPr>
+          <w:rFonts w:cstheme="minorHAnsi"/>
+          <w:spacing w:val="-8"/>
+          <w:sz w:val="28"/>
+          <w:szCs w:val="28"/>
+          <w:lang w:val="en-CA"/>
+        </w:rPr>
+        <w:t xml:space="preserve"> = START -&gt; NEW_GROUP -&gt; PREFIX -&gt; </w:t>
+      </w:r>
+      <w:r>
+        <w:rPr>
+          <w:rFonts w:cstheme="minorHAnsi"/>
+          <w:spacing w:val="-8"/>
+          <w:sz w:val="28"/>
+          <w:szCs w:val="28"/>
+          <w:lang w:val="en-CA"/>
+        </w:rPr>
+        <w:t>SUBJECT -&gt; SUBJECT</w:t>
+      </w:r>
+    </w:p>
+    <w:p>
+      <w:pPr>
+        <w:spacing w:after="240"/>
+        <w:ind w:right="102"/>
+        <w:jc w:val="both"/>
+        <w:rPr>
+          <w:rFonts w:cstheme="minorHAnsi"/>
+          <w:spacing w:val="-8"/>
+          <w:sz w:val="28"/>
+          <w:szCs w:val="28"/>
+          <w:lang w:val="en-CA"/>
+        </w:rPr>
+      </w:pPr>
+      <w:r>
+        <w:rPr>
+          <w:rFonts w:cstheme="minorHAnsi"/>
+          <w:spacing w:val="-8"/>
+          <w:sz w:val="28"/>
+          <w:szCs w:val="28"/>
+          <w:lang w:val="en-CA"/>
+        </w:rPr>
+        <w:t>t</w:t>
+      </w:r>
+      <w:r>
+        <w:rPr>
+          <w:rFonts w:cstheme="minorHAnsi"/>
+          <w:spacing w:val="-8"/>
+          <w:sz w:val="28"/>
+          <w:szCs w:val="28"/>
+          <w:lang w:val="en-CA"/>
+        </w:rPr>
+        <w:t>3</w:t>
+      </w:r>
+      <w:r>
+        <w:rPr>
+          <w:rFonts w:cstheme="minorHAnsi"/>
+          <w:spacing w:val="-8"/>
+          <w:sz w:val="28"/>
+          <w:szCs w:val="28"/>
+          <w:lang w:val="en-CA"/>
+        </w:rPr>
+        <w:t xml:space="preserve"> = START -&gt; NEW_GROUP -&gt; PREFIX -&gt; </w:t>
+      </w:r>
+      <w:r>
+        <w:rPr>
+          <w:rFonts w:cstheme="minorHAnsi"/>
+          <w:spacing w:val="-8"/>
+          <w:sz w:val="28"/>
+          <w:szCs w:val="28"/>
+          <w:lang w:val="en-CA"/>
+        </w:rPr>
+        <w:t>SUBJECT -</w:t>
+      </w:r>
+      <w:r>
+        <w:rPr>
+          <w:rFonts w:cstheme="minorHAnsi"/>
+          <w:spacing w:val="-8"/>
+          <w:sz w:val="28"/>
+          <w:szCs w:val="28"/>
+          <w:lang w:val="en-CA"/>
+        </w:rPr>
+        <w:t>&gt; END_RULE -&gt; OPERATOR -&gt; NEW_GROUP</w:t>
+      </w:r>
+    </w:p>
+    <w:p>
+      <w:pPr>
+        <w:spacing w:after="240"/>
+        <w:ind w:right="102"/>
+        <w:jc w:val="both"/>
+        <w:rPr>
+          <w:rFonts w:cstheme="minorHAnsi"/>
+          <w:spacing w:val="-8"/>
+          <w:sz w:val="28"/>
+          <w:szCs w:val="28"/>
+          <w:lang w:val="en-CA"/>
+        </w:rPr>
+      </w:pPr>
+      <w:r>
+        <w:rPr>
+          <w:rFonts w:cstheme="minorHAnsi"/>
+          <w:spacing w:val="-8"/>
+          <w:sz w:val="28"/>
+          <w:szCs w:val="28"/>
+          <w:lang w:val="en-CA"/>
+        </w:rPr>
+        <w:lastRenderedPageBreak/>
+        <w:t>t</w:t>
+      </w:r>
+      <w:r>
+        <w:rPr>
+          <w:rFonts w:cstheme="minorHAnsi"/>
+          <w:spacing w:val="-8"/>
+          <w:sz w:val="28"/>
+          <w:szCs w:val="28"/>
+          <w:lang w:val="en-CA"/>
+        </w:rPr>
+        <w:t>4</w:t>
+      </w:r>
+      <w:r>
+        <w:rPr>
+          <w:rFonts w:cstheme="minorHAnsi"/>
+          <w:spacing w:val="-8"/>
+          <w:sz w:val="28"/>
+          <w:szCs w:val="28"/>
+          <w:lang w:val="en-CA"/>
+        </w:rPr>
+        <w:t xml:space="preserve"> = START -&gt; NEW_GROUP -&gt; PREFIX -&gt; </w:t>
+      </w:r>
+      <w:r>
+        <w:rPr>
+          <w:rFonts w:cstheme="minorHAnsi"/>
+          <w:spacing w:val="-8"/>
+          <w:sz w:val="28"/>
+          <w:szCs w:val="28"/>
+          <w:lang w:val="en-CA"/>
+        </w:rPr>
+        <w:t>SUBJECT -&gt; END_RULE -&gt; OPERATOR</w:t>
+      </w:r>
+      <w:r>
+        <w:rPr>
+          <w:rFonts w:cstheme="minorHAnsi"/>
+          <w:spacing w:val="-8"/>
+          <w:sz w:val="28"/>
+          <w:szCs w:val="28"/>
+          <w:lang w:val="en-CA"/>
+        </w:rPr>
+        <w:t xml:space="preserve"> -&gt; PREFIX</w:t>
+      </w:r>
+    </w:p>
+    <w:p>
+      <w:pPr>
+        <w:spacing w:after="240"/>
+        <w:ind w:right="102"/>
+        <w:jc w:val="both"/>
+        <w:rPr>
+          <w:rFonts w:cstheme="minorHAnsi"/>
+          <w:spacing w:val="-8"/>
+          <w:sz w:val="28"/>
+          <w:szCs w:val="28"/>
+          <w:lang w:val="en-CA"/>
+        </w:rPr>
+      </w:pPr>
+      <w:r>
+        <w:rPr>
+          <w:rFonts w:cstheme="minorHAnsi"/>
+          <w:spacing w:val="-8"/>
+          <w:sz w:val="28"/>
+          <w:szCs w:val="28"/>
+          <w:lang w:val="en-CA"/>
+        </w:rPr>
+        <w:t>t</w:t>
+      </w:r>
+      <w:r>
+        <w:rPr>
+          <w:rFonts w:cstheme="minorHAnsi"/>
+          <w:spacing w:val="-8"/>
+          <w:sz w:val="28"/>
+          <w:szCs w:val="28"/>
+          <w:lang w:val="en-CA"/>
+        </w:rPr>
+        <w:t>5</w:t>
+      </w:r>
+      <w:r>
+        <w:rPr>
+          <w:rFonts w:cstheme="minorHAnsi"/>
+          <w:spacing w:val="-8"/>
+          <w:sz w:val="28"/>
+          <w:szCs w:val="28"/>
+          <w:lang w:val="en-CA"/>
+        </w:rPr>
+        <w:t xml:space="preserve"> = START -&gt; NEW_GROUP -&gt; PREFIX -&gt; </w:t>
+      </w:r>
+      <w:r>
+        <w:rPr>
+          <w:rFonts w:cstheme="minorHAnsi"/>
+          <w:spacing w:val="-8"/>
+          <w:sz w:val="28"/>
+          <w:szCs w:val="28"/>
+          <w:lang w:val="en-CA"/>
+        </w:rPr>
+        <w:t xml:space="preserve">SUBJECT -&gt; END_RULE -&gt; </w:t>
+      </w:r>
+      <w:r>
+        <w:rPr>
+          <w:rFonts w:cstheme="minorHAnsi"/>
+          <w:spacing w:val="-8"/>
+          <w:sz w:val="28"/>
+          <w:szCs w:val="28"/>
+          <w:lang w:val="en-CA"/>
+        </w:rPr>
+        <w:t>END_GROUP -&gt; OPERATOR</w:t>
+      </w:r>
+    </w:p>
+    <w:p>
+      <w:pPr>
+        <w:spacing w:after="240"/>
+        <w:ind w:right="102"/>
+        <w:jc w:val="both"/>
+        <w:rPr>
+          <w:rFonts w:cstheme="minorHAnsi"/>
+          <w:spacing w:val="-8"/>
+          <w:sz w:val="28"/>
+          <w:szCs w:val="28"/>
+          <w:lang w:val="en-CA"/>
+        </w:rPr>
+      </w:pPr>
+      <w:r>
+        <w:rPr>
+          <w:rFonts w:cstheme="minorHAnsi"/>
+          <w:spacing w:val="-8"/>
+          <w:sz w:val="28"/>
+          <w:szCs w:val="28"/>
+          <w:lang w:val="en-CA"/>
+        </w:rPr>
+        <w:t>t</w:t>
+      </w:r>
+      <w:r>
+        <w:rPr>
+          <w:rFonts w:cstheme="minorHAnsi"/>
+          <w:spacing w:val="-8"/>
+          <w:sz w:val="28"/>
+          <w:szCs w:val="28"/>
+          <w:lang w:val="en-CA"/>
+        </w:rPr>
+        <w:t>6</w:t>
+      </w:r>
+      <w:r>
+        <w:rPr>
+          <w:rFonts w:cstheme="minorHAnsi"/>
+          <w:spacing w:val="-8"/>
+          <w:sz w:val="28"/>
+          <w:szCs w:val="28"/>
+          <w:lang w:val="en-CA"/>
+        </w:rPr>
+        <w:t xml:space="preserve"> = START -&gt; NEW_GROUP -&gt; PREFIX -&gt; </w:t>
+      </w:r>
+      <w:r>
+        <w:rPr>
+          <w:rFonts w:cstheme="minorHAnsi"/>
+          <w:spacing w:val="-8"/>
+          <w:sz w:val="28"/>
+          <w:szCs w:val="28"/>
+          <w:lang w:val="en-CA"/>
+        </w:rPr>
+        <w:t xml:space="preserve">SUBJECT -&gt; END_RULE -&gt; END_GROUP -&gt; </w:t>
+      </w:r>
+      <w:r>
+        <w:rPr>
+          <w:rFonts w:cstheme="minorHAnsi"/>
+          <w:spacing w:val="-8"/>
+          <w:sz w:val="28"/>
+          <w:szCs w:val="28"/>
+          <w:lang w:val="en-CA"/>
+        </w:rPr>
+        <w:t>END</w:t>
+      </w:r>
+    </w:p>
+    <w:p>
+      <w:pPr>
+        <w:spacing w:after="240"/>
+        <w:ind w:right="102"/>
+        <w:jc w:val="both"/>
+        <w:rPr>
+          <w:rFonts w:cstheme="minorHAnsi"/>
+          <w:color w:val="FF0000"/>
+          <w:spacing w:val="-8"/>
+          <w:sz w:val="28"/>
+          <w:szCs w:val="28"/>
+        </w:rPr>
+      </w:pPr>
+      <w:r>
+        <w:rPr>
+          <w:rFonts w:cstheme="minorHAnsi"/>
+          <w:color w:val="FF0000"/>
+          <w:spacing w:val="-8"/>
+          <w:sz w:val="28"/>
+          <w:szCs w:val="28"/>
+        </w:rPr>
+        <w:t>Je ne suis pas s</w:t>
+      </w:r>
+      <w:r>
+        <w:rPr>
+          <w:rFonts w:cstheme="minorHAnsi"/>
+          <w:color w:val="FF0000"/>
+          <w:spacing w:val="-8"/>
+          <w:sz w:val="28"/>
+          <w:szCs w:val="28"/>
+        </w:rPr>
+        <w:t>ûr du tout</w:t>
+      </w:r>
+      <w:r>
+        <w:rPr>
+          <w:rFonts w:cstheme="minorHAnsi"/>
+          <w:color w:val="FF0000"/>
+          <w:spacing w:val="-8"/>
+          <w:sz w:val="28"/>
+          <w:szCs w:val="28"/>
+        </w:rPr>
+        <w:t xml:space="preserve"> ^^^ de tout</w:t>
+      </w:r>
+      <w:r>
+        <w:rPr>
+          <w:rFonts w:cstheme="minorHAnsi"/>
+          <w:color w:val="FF0000"/>
+          <w:spacing w:val="-8"/>
+          <w:sz w:val="28"/>
+          <w:szCs w:val="28"/>
+        </w:rPr>
+        <w:t xml:space="preserve">. Je ne sais pas non plus, si on peut faire </w:t>
+      </w:r>
+      <w:r>
+        <w:rPr>
+          <w:rFonts w:cstheme="minorHAnsi"/>
+          <w:color w:val="FF0000"/>
+          <w:spacing w:val="-8"/>
+          <w:sz w:val="28"/>
+          <w:szCs w:val="28"/>
+        </w:rPr>
+        <w:t>des boucles</w:t>
+      </w:r>
+      <w:r>
+        <w:rPr>
+          <w:rFonts w:cstheme="minorHAnsi"/>
+          <w:color w:val="FF0000"/>
+          <w:spacing w:val="-8"/>
+          <w:sz w:val="28"/>
+          <w:szCs w:val="28"/>
+        </w:rPr>
+        <w:t xml:space="preserve">, par exemple, on peut remplacer </w:t>
+      </w:r>
+      <w:r>
+        <w:rPr>
+          <w:rFonts w:cstheme="minorHAnsi"/>
+          <w:color w:val="FF0000"/>
+          <w:spacing w:val="-8"/>
+          <w:sz w:val="28"/>
+          <w:szCs w:val="28"/>
+        </w:rPr>
+        <w:t>TOUS LES TESTS</w:t>
+      </w:r>
+      <w:r>
+        <w:rPr>
+          <w:rFonts w:cstheme="minorHAnsi"/>
+          <w:color w:val="FF0000"/>
+          <w:spacing w:val="-8"/>
+          <w:sz w:val="28"/>
+          <w:szCs w:val="28"/>
+        </w:rPr>
+        <w:t xml:space="preserve"> par </w:t>
+      </w:r>
+      <w:r>
+        <w:rPr>
+          <w:rFonts w:cstheme="minorHAnsi"/>
+          <w:color w:val="FF0000"/>
+          <w:spacing w:val="-8"/>
+          <w:sz w:val="28"/>
+          <w:szCs w:val="28"/>
+        </w:rPr>
+        <w:t>ça</w:t>
+      </w:r>
+      <w:r>
+        <w:rPr>
+          <w:rFonts w:cstheme="minorHAnsi"/>
+          <w:color w:val="FF0000"/>
+          <w:spacing w:val="-8"/>
+          <w:sz w:val="28"/>
+          <w:szCs w:val="28"/>
+        </w:rPr>
+        <w:t> si</w:t>
+      </w:r>
+      <w:r>
+        <w:rPr>
+          <w:rFonts w:cstheme="minorHAnsi"/>
+          <w:color w:val="FF0000"/>
+          <w:spacing w:val="-8"/>
+          <w:sz w:val="28"/>
+          <w:szCs w:val="28"/>
+        </w:rPr>
+        <w:t xml:space="preserve"> on peut faire des boucles:</w:t>
+      </w:r>
+    </w:p>
+    <w:p>
+      <w:pPr>
+        <w:spacing w:after="240"/>
+        <w:ind w:right="102"/>
+        <w:jc w:val="both"/>
+        <w:rPr>
+          <w:rFonts w:cstheme="minorHAnsi"/>
+          <w:color w:val="0070C0"/>
+          <w:spacing w:val="-8"/>
+          <w:sz w:val="28"/>
+          <w:szCs w:val="28"/>
+          <w:lang w:val="en-CA"/>
+        </w:rPr>
+      </w:pPr>
+      <w:r>
+        <w:rPr>
+          <w:rFonts w:cstheme="minorHAnsi"/>
+          <w:color w:val="0070C0"/>
+          <w:spacing w:val="-8"/>
+          <w:sz w:val="28"/>
+          <w:szCs w:val="28"/>
+          <w:lang w:val="en-CA"/>
+        </w:rPr>
+        <w:t xml:space="preserve">START -&gt; NEW_GROUP -&gt; PREFIX -&gt; </w:t>
+      </w:r>
+      <w:r>
+        <w:rPr>
+          <w:rFonts w:cstheme="minorHAnsi"/>
+          <w:color w:val="0070C0"/>
+          <w:spacing w:val="-8"/>
+          <w:sz w:val="28"/>
+          <w:szCs w:val="28"/>
+          <w:lang w:val="en-CA"/>
+        </w:rPr>
+        <w:t xml:space="preserve">PREFIX -&gt; </w:t>
+      </w:r>
+      <w:r>
+        <w:rPr>
+          <w:rFonts w:cstheme="minorHAnsi"/>
+          <w:color w:val="0070C0"/>
+          <w:spacing w:val="-8"/>
+          <w:sz w:val="28"/>
+          <w:szCs w:val="28"/>
+          <w:lang w:val="en-CA"/>
+        </w:rPr>
+        <w:t>SUBJECT -&gt; SUBJECT</w:t>
+      </w:r>
+      <w:r>
+        <w:rPr>
+          <w:rFonts w:cstheme="minorHAnsi"/>
+          <w:color w:val="0070C0"/>
+          <w:spacing w:val="-8"/>
+          <w:sz w:val="28"/>
+          <w:szCs w:val="28"/>
+          <w:lang w:val="en-CA"/>
+        </w:rPr>
+        <w:t xml:space="preserve"> -&gt;</w:t>
+      </w:r>
+      <w:r>
+        <w:rPr>
+          <w:rFonts w:cstheme="minorHAnsi"/>
+          <w:color w:val="0070C0"/>
+          <w:spacing w:val="-8"/>
+          <w:sz w:val="28"/>
+          <w:szCs w:val="28"/>
+          <w:lang w:val="en-CA"/>
+        </w:rPr>
+        <w:t xml:space="preserve"> </w:t>
+      </w:r>
+      <w:r>
+        <w:rPr>
+          <w:rFonts w:cstheme="minorHAnsi"/>
+          <w:color w:val="0070C0"/>
+          <w:spacing w:val="-8"/>
+          <w:sz w:val="28"/>
+          <w:szCs w:val="28"/>
+          <w:lang w:val="en-CA"/>
+        </w:rPr>
+        <w:t>END_RULE -&gt; OPERATOR -&gt; NEW_GROUP</w:t>
+      </w:r>
+      <w:r>
+        <w:rPr>
+          <w:rFonts w:cstheme="minorHAnsi"/>
+          <w:color w:val="0070C0"/>
+          <w:spacing w:val="-8"/>
+          <w:sz w:val="28"/>
+          <w:szCs w:val="28"/>
+          <w:lang w:val="en-CA"/>
+        </w:rPr>
+        <w:t xml:space="preserve"> -&gt; PREFIX -&gt; SUBJECT -&gt; END_RULE -&gt; OPERATOR -&gt; PREFIX -&gt; SUBJECT -&gt; END_RULE -&gt; END_GROUP -&gt; OPERATOR -&gt; PREFIX -&gt; SUBJECT -&gt; END_RULE -&gt; END_GROUP -&gt; END</w:t>
+      </w:r>
+      <w:bookmarkStart w:id="0" w:name="_GoBack"/>
+      <w:bookmarkEnd w:id="0"/>
+    </w:p>
+    <w:p>
+      <w:pPr>
+        <w:spacing w:after="240"/>
+        <w:ind w:right="102"/>
+        <w:jc w:val="both"/>
+        <w:rPr>
+          <w:rFonts w:cstheme="minorHAnsi"/>
+          <w:spacing w:val="-8"/>
+          <w:sz w:val="28"/>
+          <w:szCs w:val="28"/>
+          <w:lang w:val="en-CA"/>
         </w:rPr>
       </w:pPr>
     </w:p>
@@ -4087,7 +4581,7 @@
       </w:pPr>
     </w:pPrDefault>
   </w:docDefaults>
-  <w:latentStyles w:defLockedState="0" w:defUIPriority="99" w:defSemiHidden="0" w:defUnhideWhenUsed="0" w:defQFormat="0" w:count="377">
+  <w:latentStyles w:defLockedState="0" w:defUIPriority="99" w:defSemiHidden="0" w:defUnhideWhenUsed="0" w:defQFormat="0" w:count="376">
     <w:lsdException w:name="Normal" w:uiPriority="0" w:qFormat="1"/>
     <w:lsdException w:name="heading 1" w:uiPriority="9" w:qFormat="1"/>
     <w:lsdException w:name="heading 2" w:semiHidden="1" w:uiPriority="9" w:unhideWhenUsed="1" w:qFormat="1"/>
@@ -4464,7 +4958,6 @@
     <w:lsdException w:name="Hashtag" w:semiHidden="1" w:unhideWhenUsed="1"/>
     <w:lsdException w:name="Unresolved Mention" w:semiHidden="1" w:unhideWhenUsed="1"/>
     <w:lsdException w:name="Smart Link" w:semiHidden="1" w:unhideWhenUsed="1"/>
-    <w:lsdException w:name="Smart Link Error" w:semiHidden="1" w:unhideWhenUsed="1"/>
   </w:latentStyles>
   <w:style w:type="paragraph" w:default="1" w:styleId="Normal">
     <w:name w:val="Normal"/>
@@ -5441,7 +5934,7 @@
 </file>
 
 <file path=customXml/itemProps1.xml><?xml version="1.0" encoding="utf-8"?>
-<ds:datastoreItem xmlns:ds="http://schemas.openxmlformats.org/officeDocument/2006/customXml" ds:itemID="{18789E44-1A2B-4440-807B-70CF11090B77}">
+<ds:datastoreItem xmlns:ds="http://schemas.openxmlformats.org/officeDocument/2006/customXml" ds:itemID="{9B3105D2-CAA9-412A-85D0-316A9D58A84C}">
   <ds:schemaRefs>
     <ds:schemaRef ds:uri="http://schemas.openxmlformats.org/officeDocument/2006/bibliography"/>
   </ds:schemaRefs>

</xml_diff>

<commit_message>
Avancement dans le 4.4
</commit_message>
<xml_diff>
--- a/TP4/TP4_Log3430_201.docx
+++ b/TP4/TP4_Log3430_201.docx
@@ -73,7 +73,7 @@
               </wp:anchor>
             </w:drawing>
           </mc:Choice>
-          <mc:Fallback xmlns:w16="http://schemas.microsoft.com/office/word/2018/wordml" xmlns:w16cex="http://schemas.microsoft.com/office/word/2018/wordml/cex">
+          <mc:Fallback xmlns:w16cex="http://schemas.microsoft.com/office/word/2018/wordml/cex" xmlns:w16="http://schemas.microsoft.com/office/word/2018/wordml">
             <w:pict>
               <v:line w14:anchorId="3D4CD247" id="Connecteur droit 2" o:spid="_x0000_s1026" style="position:absolute;flip:y;z-index:251659264;visibility:visible;mso-wrap-style:square;mso-wrap-distance-left:9pt;mso-wrap-distance-top:0;mso-wrap-distance-right:9pt;mso-wrap-distance-bottom:0;mso-position-horizontal:left;mso-position-horizontal-relative:margin;mso-position-vertical:absolute;mso-position-vertical-relative:text" from="0,74.65pt" to="463.15pt,77.35pt" o:gfxdata="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" strokecolor="black [3200]" strokeweight=".5pt">
                 <v:stroke joinstyle="miter"/>
@@ -414,14 +414,10 @@
           <w:sz w:val="24"/>
           <w:szCs w:val="24"/>
         </w:rPr>
-        <w:t>Hakim Payman (1938609)</w:t>
-      </w:r>
-    </w:p>
-    <w:p>
-      <w:pPr>
-        <w:spacing w:before="66"/>
-        <w:ind w:left="2670" w:right="2670"/>
-        <w:jc w:val="center"/>
+        <w:t xml:space="preserve">Hakim </w:t>
+      </w:r>
+      <w:proofErr w:type="spellStart"/>
+      <w:r>
         <w:rPr>
           <w:rFonts w:ascii="Arial Rounded MT Bold" w:hAnsi="Arial Rounded MT Bold"/>
           <w:spacing w:val="-7"/>
@@ -429,7 +425,9 @@
           <w:sz w:val="24"/>
           <w:szCs w:val="24"/>
         </w:rPr>
-      </w:pPr>
+        <w:t>Payman</w:t>
+      </w:r>
+      <w:proofErr w:type="spellEnd"/>
       <w:r>
         <w:rPr>
           <w:rFonts w:ascii="Arial Rounded MT Bold" w:hAnsi="Arial Rounded MT Bold"/>
@@ -438,9 +436,14 @@
           <w:sz w:val="24"/>
           <w:szCs w:val="24"/>
         </w:rPr>
-        <w:t>Gabriel Tagliabracci (</w:t>
-      </w:r>
-      <w:r>
+        <w:t xml:space="preserve"> (1938609)</w:t>
+      </w:r>
+    </w:p>
+    <w:p>
+      <w:pPr>
+        <w:spacing w:before="66"/>
+        <w:ind w:left="2670" w:right="2670"/>
+        <w:jc w:val="center"/>
         <w:rPr>
           <w:rFonts w:ascii="Arial Rounded MT Bold" w:hAnsi="Arial Rounded MT Bold"/>
           <w:spacing w:val="-7"/>
@@ -448,8 +451,7 @@
           <w:sz w:val="24"/>
           <w:szCs w:val="24"/>
         </w:rPr>
-        <w:t>1935775</w:t>
-      </w:r>
+      </w:pPr>
       <w:r>
         <w:rPr>
           <w:rFonts w:ascii="Arial Rounded MT Bold" w:hAnsi="Arial Rounded MT Bold"/>
@@ -458,14 +460,10 @@
           <w:sz w:val="24"/>
           <w:szCs w:val="24"/>
         </w:rPr>
-        <w:t>)</w:t>
-      </w:r>
-    </w:p>
-    <w:p>
-      <w:pPr>
-        <w:spacing w:before="66"/>
-        <w:ind w:left="2670" w:right="2670"/>
-        <w:jc w:val="center"/>
+        <w:t xml:space="preserve">Gabriel </w:t>
+      </w:r>
+      <w:proofErr w:type="spellStart"/>
+      <w:r>
         <w:rPr>
           <w:rFonts w:ascii="Arial Rounded MT Bold" w:hAnsi="Arial Rounded MT Bold"/>
           <w:spacing w:val="-7"/>
@@ -473,13 +471,10 @@
           <w:sz w:val="24"/>
           <w:szCs w:val="24"/>
         </w:rPr>
-      </w:pPr>
-    </w:p>
-    <w:p>
-      <w:pPr>
-        <w:spacing w:before="66"/>
-        <w:ind w:left="2670" w:right="2670"/>
-        <w:jc w:val="center"/>
+        <w:t>Tagliabracci</w:t>
+      </w:r>
+      <w:proofErr w:type="spellEnd"/>
+      <w:r>
         <w:rPr>
           <w:rFonts w:ascii="Arial Rounded MT Bold" w:hAnsi="Arial Rounded MT Bold"/>
           <w:spacing w:val="-7"/>
@@ -487,13 +482,9 @@
           <w:sz w:val="24"/>
           <w:szCs w:val="24"/>
         </w:rPr>
-      </w:pPr>
-    </w:p>
-    <w:p>
-      <w:pPr>
-        <w:spacing w:before="66"/>
-        <w:ind w:left="2670" w:right="2670"/>
-        <w:jc w:val="center"/>
+        <w:t xml:space="preserve"> (</w:t>
+      </w:r>
+      <w:r>
         <w:rPr>
           <w:rFonts w:ascii="Arial Rounded MT Bold" w:hAnsi="Arial Rounded MT Bold"/>
           <w:spacing w:val="-7"/>
@@ -501,7 +492,8 @@
           <w:sz w:val="24"/>
           <w:szCs w:val="24"/>
         </w:rPr>
-      </w:pPr>
+        <w:t>1935775</w:t>
+      </w:r>
       <w:r>
         <w:rPr>
           <w:rFonts w:ascii="Arial Rounded MT Bold" w:hAnsi="Arial Rounded MT Bold"/>
@@ -510,9 +502,14 @@
           <w:sz w:val="24"/>
           <w:szCs w:val="24"/>
         </w:rPr>
-        <w:t>Groupe :</w:t>
-      </w:r>
-      <w:r>
+        <w:t>)</w:t>
+      </w:r>
+    </w:p>
+    <w:p>
+      <w:pPr>
+        <w:spacing w:before="66"/>
+        <w:ind w:left="2670" w:right="2670"/>
+        <w:jc w:val="center"/>
         <w:rPr>
           <w:rFonts w:ascii="Arial Rounded MT Bold" w:hAnsi="Arial Rounded MT Bold"/>
           <w:spacing w:val="-7"/>
@@ -520,9 +517,13 @@
           <w:sz w:val="24"/>
           <w:szCs w:val="24"/>
         </w:rPr>
-        <w:t xml:space="preserve"> </w:t>
-      </w:r>
-      <w:r>
+      </w:pPr>
+    </w:p>
+    <w:p>
+      <w:pPr>
+        <w:spacing w:before="66"/>
+        <w:ind w:left="2670" w:right="2670"/>
+        <w:jc w:val="center"/>
         <w:rPr>
           <w:rFonts w:ascii="Arial Rounded MT Bold" w:hAnsi="Arial Rounded MT Bold"/>
           <w:spacing w:val="-7"/>
@@ -530,8 +531,7 @@
           <w:sz w:val="24"/>
           <w:szCs w:val="24"/>
         </w:rPr>
-        <w:t>02</w:t>
-      </w:r>
+      </w:pPr>
     </w:p>
     <w:p>
       <w:pPr>
@@ -546,12 +546,7 @@
           <w:szCs w:val="24"/>
         </w:rPr>
       </w:pPr>
-    </w:p>
-    <w:p>
-      <w:pPr>
-        <w:spacing w:before="66"/>
-        <w:ind w:left="2670" w:right="2670"/>
-        <w:jc w:val="center"/>
+      <w:r>
         <w:rPr>
           <w:rFonts w:ascii="Arial Rounded MT Bold" w:hAnsi="Arial Rounded MT Bold"/>
           <w:spacing w:val="-7"/>
@@ -559,7 +554,8 @@
           <w:sz w:val="24"/>
           <w:szCs w:val="24"/>
         </w:rPr>
-      </w:pPr>
+        <w:t>Groupe :</w:t>
+      </w:r>
       <w:r>
         <w:rPr>
           <w:rFonts w:ascii="Arial Rounded MT Bold" w:hAnsi="Arial Rounded MT Bold"/>
@@ -568,14 +564,9 @@
           <w:sz w:val="24"/>
           <w:szCs w:val="24"/>
         </w:rPr>
-        <w:t>Soumis à Noureddine Kerzazi</w:t>
-      </w:r>
-    </w:p>
-    <w:p>
-      <w:pPr>
-        <w:spacing w:before="66"/>
-        <w:ind w:left="2670" w:right="2670"/>
-        <w:jc w:val="center"/>
+        <w:t xml:space="preserve"> </w:t>
+      </w:r>
+      <w:r>
         <w:rPr>
           <w:rFonts w:ascii="Arial Rounded MT Bold" w:hAnsi="Arial Rounded MT Bold"/>
           <w:spacing w:val="-7"/>
@@ -583,7 +574,8 @@
           <w:sz w:val="24"/>
           <w:szCs w:val="24"/>
         </w:rPr>
-      </w:pPr>
+        <w:t>02</w:t>
+      </w:r>
     </w:p>
     <w:p>
       <w:pPr>
@@ -612,12 +604,7 @@
           <w:szCs w:val="24"/>
         </w:rPr>
       </w:pPr>
-    </w:p>
-    <w:p>
-      <w:pPr>
-        <w:spacing w:before="66"/>
-        <w:ind w:left="2670" w:right="2670"/>
-        <w:jc w:val="center"/>
+      <w:r>
         <w:rPr>
           <w:rFonts w:ascii="Arial Rounded MT Bold" w:hAnsi="Arial Rounded MT Bold"/>
           <w:spacing w:val="-7"/>
@@ -625,7 +612,9 @@
           <w:sz w:val="24"/>
           <w:szCs w:val="24"/>
         </w:rPr>
-      </w:pPr>
+        <w:t xml:space="preserve">Soumis à Noureddine </w:t>
+      </w:r>
+      <w:proofErr w:type="spellStart"/>
       <w:r>
         <w:rPr>
           <w:rFonts w:ascii="Arial Rounded MT Bold" w:hAnsi="Arial Rounded MT Bold"/>
@@ -634,6 +623,73 @@
           <w:sz w:val="24"/>
           <w:szCs w:val="24"/>
         </w:rPr>
+        <w:t>Kerzazi</w:t>
+      </w:r>
+      <w:proofErr w:type="spellEnd"/>
+    </w:p>
+    <w:p>
+      <w:pPr>
+        <w:spacing w:before="66"/>
+        <w:ind w:left="2670" w:right="2670"/>
+        <w:jc w:val="center"/>
+        <w:rPr>
+          <w:rFonts w:ascii="Arial Rounded MT Bold" w:hAnsi="Arial Rounded MT Bold"/>
+          <w:spacing w:val="-7"/>
+          <w:w w:val="103"/>
+          <w:sz w:val="24"/>
+          <w:szCs w:val="24"/>
+        </w:rPr>
+      </w:pPr>
+    </w:p>
+    <w:p>
+      <w:pPr>
+        <w:spacing w:before="66"/>
+        <w:ind w:left="2670" w:right="2670"/>
+        <w:jc w:val="center"/>
+        <w:rPr>
+          <w:rFonts w:ascii="Arial Rounded MT Bold" w:hAnsi="Arial Rounded MT Bold"/>
+          <w:spacing w:val="-7"/>
+          <w:w w:val="103"/>
+          <w:sz w:val="24"/>
+          <w:szCs w:val="24"/>
+        </w:rPr>
+      </w:pPr>
+    </w:p>
+    <w:p>
+      <w:pPr>
+        <w:spacing w:before="66"/>
+        <w:ind w:left="2670" w:right="2670"/>
+        <w:jc w:val="center"/>
+        <w:rPr>
+          <w:rFonts w:ascii="Arial Rounded MT Bold" w:hAnsi="Arial Rounded MT Bold"/>
+          <w:spacing w:val="-7"/>
+          <w:w w:val="103"/>
+          <w:sz w:val="24"/>
+          <w:szCs w:val="24"/>
+        </w:rPr>
+      </w:pPr>
+    </w:p>
+    <w:p>
+      <w:pPr>
+        <w:spacing w:before="66"/>
+        <w:ind w:left="2670" w:right="2670"/>
+        <w:jc w:val="center"/>
+        <w:rPr>
+          <w:rFonts w:ascii="Arial Rounded MT Bold" w:hAnsi="Arial Rounded MT Bold"/>
+          <w:spacing w:val="-7"/>
+          <w:w w:val="103"/>
+          <w:sz w:val="24"/>
+          <w:szCs w:val="24"/>
+        </w:rPr>
+      </w:pPr>
+      <w:r>
+        <w:rPr>
+          <w:rFonts w:ascii="Arial Rounded MT Bold" w:hAnsi="Arial Rounded MT Bold"/>
+          <w:spacing w:val="-7"/>
+          <w:w w:val="103"/>
+          <w:sz w:val="24"/>
+          <w:szCs w:val="24"/>
+        </w:rPr>
         <w:t>Hiver 2020</w:t>
       </w:r>
     </w:p>
@@ -711,7 +767,27 @@
           <w:sz w:val="28"/>
           <w:szCs w:val="28"/>
         </w:rPr>
-        <w:t xml:space="preserve">« Character » représente l’expression régulière suivante : </w:t>
+        <w:t>« </w:t>
+      </w:r>
+      <w:proofErr w:type="spellStart"/>
+      <w:r>
+        <w:rPr>
+          <w:rFonts w:cstheme="minorHAnsi"/>
+          <w:spacing w:val="-8"/>
+          <w:sz w:val="28"/>
+          <w:szCs w:val="28"/>
+        </w:rPr>
+        <w:t>Character</w:t>
+      </w:r>
+      <w:proofErr w:type="spellEnd"/>
+      <w:r>
+        <w:rPr>
+          <w:rFonts w:cstheme="minorHAnsi"/>
+          <w:spacing w:val="-8"/>
+          <w:sz w:val="28"/>
+          <w:szCs w:val="28"/>
+        </w:rPr>
+        <w:t xml:space="preserve"> » représente l’expression régulière suivante : </w:t>
       </w:r>
       <w:r>
         <w:rPr>
@@ -792,14 +868,27 @@
       <w:r>
         <w:t xml:space="preserve">Figure </w:t>
       </w:r>
-      <w:fldSimple w:instr=" SEQ Figure \* ARABIC ">
-        <w:r>
-          <w:rPr>
-            <w:noProof/>
-          </w:rPr>
-          <w:t>1</w:t>
-        </w:r>
-      </w:fldSimple>
+      <w:r>
+        <w:fldChar w:fldCharType="begin"/>
+      </w:r>
+      <w:r>
+        <w:instrText xml:space="preserve"> SEQ Figure \* ARABIC </w:instrText>
+      </w:r>
+      <w:r>
+        <w:fldChar w:fldCharType="separate"/>
+      </w:r>
+      <w:r>
+        <w:rPr>
+          <w:noProof/>
+        </w:rPr>
+        <w:t>1</w:t>
+      </w:r>
+      <w:r>
+        <w:rPr>
+          <w:noProof/>
+        </w:rPr>
+        <w:fldChar w:fldCharType="end"/>
+      </w:r>
       <w:r>
         <w:t>: Diagramme d'états de "Paser_FSM.py"</w:t>
       </w:r>
@@ -832,7 +921,17 @@
           <w:sz w:val="28"/>
           <w:szCs w:val="28"/>
         </w:rPr>
-        <w:t>Construire l’arbre des transitions de l’interprétateur « Parcer_FSM.py ». Créer une table de transition des changements d'état en explorant le code et proposez de nouvelles transitions possibles.</w:t>
+        <w:t xml:space="preserve">Construire l’arbre des transitions de l’interprétateur « Parcer_FSM.py ». Créer une table de transition des changements d'état en explorant le code et </w:t>
+      </w:r>
+      <w:r>
+        <w:rPr>
+          <w:rFonts w:cstheme="minorHAnsi"/>
+          <w:spacing w:val="-8"/>
+          <w:sz w:val="28"/>
+          <w:szCs w:val="28"/>
+          <w:highlight w:val="green"/>
+        </w:rPr>
+        <w:t>proposez de nouvelles transitions possibles.</w:t>
       </w:r>
     </w:p>
     <w:p>
@@ -913,7 +1012,27 @@
           <w:sz w:val="28"/>
           <w:szCs w:val="28"/>
         </w:rPr>
-        <w:t xml:space="preserve">« Character » représente l’expression régulière suivante : </w:t>
+        <w:t>« </w:t>
+      </w:r>
+      <w:proofErr w:type="spellStart"/>
+      <w:r>
+        <w:rPr>
+          <w:rFonts w:cstheme="minorHAnsi"/>
+          <w:spacing w:val="-8"/>
+          <w:sz w:val="28"/>
+          <w:szCs w:val="28"/>
+        </w:rPr>
+        <w:t>Character</w:t>
+      </w:r>
+      <w:proofErr w:type="spellEnd"/>
+      <w:r>
+        <w:rPr>
+          <w:rFonts w:cstheme="minorHAnsi"/>
+          <w:spacing w:val="-8"/>
+          <w:sz w:val="28"/>
+          <w:szCs w:val="28"/>
+        </w:rPr>
+        <w:t xml:space="preserve"> » représente l’expression régulière suivante : </w:t>
       </w:r>
       <w:r>
         <w:rPr>
@@ -996,14 +1115,27 @@
       <w:r>
         <w:t xml:space="preserve">Figure </w:t>
       </w:r>
-      <w:fldSimple w:instr=" SEQ Figure \* ARABIC ">
-        <w:r>
-          <w:rPr>
-            <w:noProof/>
-          </w:rPr>
-          <w:t>2</w:t>
-        </w:r>
-      </w:fldSimple>
+      <w:r>
+        <w:fldChar w:fldCharType="begin"/>
+      </w:r>
+      <w:r>
+        <w:instrText xml:space="preserve"> SEQ Figure \* ARABIC </w:instrText>
+      </w:r>
+      <w:r>
+        <w:fldChar w:fldCharType="separate"/>
+      </w:r>
+      <w:r>
+        <w:rPr>
+          <w:noProof/>
+        </w:rPr>
+        <w:t>2</w:t>
+      </w:r>
+      <w:r>
+        <w:rPr>
+          <w:noProof/>
+        </w:rPr>
+        <w:fldChar w:fldCharType="end"/>
+      </w:r>
       <w:r>
         <w:t>: Arbre de transitions de Parser_FSM.py</w:t>
       </w:r>
@@ -1150,6 +1282,86 @@
                 <w:lang w:val="fr-FR"/>
               </w:rPr>
             </w:pPr>
+          </w:p>
+        </w:tc>
+        <w:tc>
+          <w:tcPr>
+            <w:tcW w:w="3197" w:type="dxa"/>
+          </w:tcPr>
+          <w:p>
+            <w:pPr>
+              <w:spacing w:after="240"/>
+              <w:ind w:right="102"/>
+              <w:jc w:val="center"/>
+              <w:rPr>
+                <w:rFonts w:cstheme="minorHAnsi"/>
+                <w:spacing w:val="-8"/>
+                <w:sz w:val="28"/>
+                <w:szCs w:val="28"/>
+                <w:lang w:val="fr-FR"/>
+              </w:rPr>
+            </w:pPr>
+            <w:r>
+              <w:rPr>
+                <w:rFonts w:cstheme="minorHAnsi"/>
+                <w:spacing w:val="-8"/>
+                <w:sz w:val="28"/>
+                <w:szCs w:val="28"/>
+                <w:lang w:val="fr-FR"/>
+              </w:rPr>
+              <w:t>START</w:t>
+            </w:r>
+          </w:p>
+        </w:tc>
+        <w:tc>
+          <w:tcPr>
+            <w:tcW w:w="3197" w:type="dxa"/>
+          </w:tcPr>
+          <w:p>
+            <w:pPr>
+              <w:spacing w:after="240"/>
+              <w:ind w:right="102"/>
+              <w:jc w:val="center"/>
+              <w:rPr>
+                <w:rFonts w:cstheme="minorHAnsi"/>
+                <w:spacing w:val="-8"/>
+                <w:sz w:val="28"/>
+                <w:szCs w:val="28"/>
+                <w:lang w:val="fr-FR"/>
+              </w:rPr>
+            </w:pPr>
+            <w:r>
+              <w:rPr>
+                <w:rFonts w:cstheme="minorHAnsi"/>
+                <w:spacing w:val="-8"/>
+                <w:sz w:val="28"/>
+                <w:szCs w:val="28"/>
+                <w:lang w:val="fr-FR"/>
+              </w:rPr>
+              <w:t>NEW_GROUP</w:t>
+            </w:r>
+          </w:p>
+        </w:tc>
+      </w:tr>
+      <w:tr>
+        <w:tc>
+          <w:tcPr>
+            <w:tcW w:w="3196" w:type="dxa"/>
+          </w:tcPr>
+          <w:p>
+            <w:pPr>
+              <w:spacing w:after="240"/>
+              <w:ind w:right="102"/>
+              <w:jc w:val="center"/>
+              <w:rPr>
+                <w:rFonts w:cstheme="minorHAnsi"/>
+                <w:spacing w:val="-8"/>
+                <w:sz w:val="28"/>
+                <w:szCs w:val="28"/>
+                <w:lang w:val="fr-FR"/>
+              </w:rPr>
+            </w:pPr>
+            <w:proofErr w:type="spellStart"/>
             <w:r>
               <w:rPr>
                 <w:rFonts w:cstheme="minorHAnsi"/>
@@ -1160,6 +1372,7 @@
               </w:rPr>
               <w:t>Character</w:t>
             </w:r>
+            <w:proofErr w:type="spellEnd"/>
           </w:p>
         </w:tc>
         <w:tc>
@@ -1239,6 +1452,7 @@
                 <w:lang w:val="fr-FR"/>
               </w:rPr>
             </w:pPr>
+            <w:proofErr w:type="spellStart"/>
             <w:r>
               <w:rPr>
                 <w:rFonts w:cstheme="minorHAnsi"/>
@@ -1249,6 +1463,7 @@
               </w:rPr>
               <w:t>Character</w:t>
             </w:r>
+            <w:proofErr w:type="spellEnd"/>
           </w:p>
         </w:tc>
         <w:tc>
@@ -1849,17 +2064,7 @@
                 <w:szCs w:val="28"/>
                 <w:lang w:val="fr-FR"/>
               </w:rPr>
-              <w:t>END_GROUP</w:t>
-            </w:r>
-            <w:r>
-              <w:rPr>
-                <w:rFonts w:cstheme="minorHAnsi"/>
-                <w:spacing w:val="-8"/>
-                <w:sz w:val="28"/>
-                <w:szCs w:val="28"/>
-                <w:lang w:val="fr-FR"/>
-              </w:rPr>
-              <w:t>E</w:t>
+              <w:t>END_GROUPE</w:t>
             </w:r>
           </w:p>
         </w:tc>
@@ -1971,6 +2176,7 @@
                 <w:lang w:val="fr-FR"/>
               </w:rPr>
             </w:pPr>
+            <w:proofErr w:type="spellStart"/>
             <w:r>
               <w:rPr>
                 <w:rFonts w:cstheme="minorHAnsi"/>
@@ -1981,6 +2187,7 @@
               </w:rPr>
               <w:t>Character</w:t>
             </w:r>
+            <w:proofErr w:type="spellEnd"/>
           </w:p>
         </w:tc>
         <w:tc>
@@ -2486,6 +2693,7 @@
           <w:szCs w:val="28"/>
           <w:lang w:val="en-CA"/>
         </w:rPr>
+        <w:lastRenderedPageBreak/>
         <w:t>t</w:t>
       </w:r>
       <w:r>
@@ -2516,17 +2724,7 @@
           <w:szCs w:val="28"/>
           <w:lang w:val="en-CA"/>
         </w:rPr>
-        <w:t>SUBJECT -</w:t>
-      </w:r>
-      <w:r>
-        <w:rPr>
-          <w:rFonts w:cstheme="minorHAnsi"/>
-          <w:spacing w:val="-8"/>
-          <w:sz w:val="28"/>
-          <w:szCs w:val="28"/>
-          <w:lang w:val="en-CA"/>
-        </w:rPr>
-        <w:t>&gt; END_RULE -&gt; OPERATOR -&gt; NEW_GROUP</w:t>
+        <w:t>SUBJECT -&gt; END_RULE -&gt; OPERATOR -&gt; NEW_GROUP</w:t>
       </w:r>
     </w:p>
     <w:p>
@@ -2550,7 +2748,6 @@
           <w:szCs w:val="28"/>
           <w:lang w:val="en-CA"/>
         </w:rPr>
-        <w:lastRenderedPageBreak/>
         <w:t>t</w:t>
       </w:r>
       <w:r>
@@ -2581,17 +2778,7 @@
           <w:szCs w:val="28"/>
           <w:lang w:val="en-CA"/>
         </w:rPr>
-        <w:t>SUBJECT -&gt; END_RULE -&gt; OPERATOR</w:t>
-      </w:r>
-      <w:r>
-        <w:rPr>
-          <w:rFonts w:cstheme="minorHAnsi"/>
-          <w:spacing w:val="-8"/>
-          <w:sz w:val="28"/>
-          <w:szCs w:val="28"/>
-          <w:lang w:val="en-CA"/>
-        </w:rPr>
-        <w:t xml:space="preserve"> -&gt; PREFIX</w:t>
+        <w:t>SUBJECT -&gt; END_RULE -&gt; OPERATOR -&gt; PREFIX</w:t>
       </w:r>
     </w:p>
     <w:p>
@@ -2645,17 +2832,7 @@
           <w:szCs w:val="28"/>
           <w:lang w:val="en-CA"/>
         </w:rPr>
-        <w:t xml:space="preserve">SUBJECT -&gt; END_RULE -&gt; </w:t>
-      </w:r>
-      <w:r>
-        <w:rPr>
-          <w:rFonts w:cstheme="minorHAnsi"/>
-          <w:spacing w:val="-8"/>
-          <w:sz w:val="28"/>
-          <w:szCs w:val="28"/>
-          <w:lang w:val="en-CA"/>
-        </w:rPr>
-        <w:t>END_GROUP -&gt; OPERATOR</w:t>
+        <w:t>SUBJECT -&gt; END_RULE -&gt; END_GROUP -&gt; OPERATOR</w:t>
       </w:r>
     </w:p>
     <w:p>
@@ -2709,17 +2886,7 @@
           <w:szCs w:val="28"/>
           <w:lang w:val="en-CA"/>
         </w:rPr>
-        <w:t xml:space="preserve">SUBJECT -&gt; END_RULE -&gt; END_GROUP -&gt; </w:t>
-      </w:r>
-      <w:r>
-        <w:rPr>
-          <w:rFonts w:cstheme="minorHAnsi"/>
-          <w:spacing w:val="-8"/>
-          <w:sz w:val="28"/>
-          <w:szCs w:val="28"/>
-          <w:lang w:val="en-CA"/>
-        </w:rPr>
-        <w:t>END</w:t>
+        <w:t>SUBJECT -&gt; END_RULE -&gt; END_GROUP -&gt; END</w:t>
       </w:r>
     </w:p>
     <w:p>
@@ -2869,7 +3036,7 @@
           <w:szCs w:val="28"/>
           <w:lang w:val="en-CA"/>
         </w:rPr>
-        <w:t xml:space="preserve">START -&gt; NEW_GROUP -&gt; PREFIX -&gt; </w:t>
+        <w:t>START -&gt; NEW_GROUP -&gt; PREFIX -&gt; PREFIX -&gt; SUBJECT -&gt; SUBJECT -&gt;</w:t>
       </w:r>
       <w:r>
         <w:rPr>
@@ -2880,7 +3047,7 @@
           <w:szCs w:val="28"/>
           <w:lang w:val="en-CA"/>
         </w:rPr>
-        <w:t xml:space="preserve">PREFIX -&gt; </w:t>
+        <w:t xml:space="preserve"> END_RULE -&gt; OPERATOR -&gt; NEW_GROUP</w:t>
       </w:r>
       <w:r>
         <w:rPr>
@@ -2891,54 +3058,8 @@
           <w:szCs w:val="28"/>
           <w:lang w:val="en-CA"/>
         </w:rPr>
-        <w:t>SUBJECT -&gt; SUBJECT</w:t>
-      </w:r>
-      <w:r>
-        <w:rPr>
-          <w:rFonts w:cstheme="minorHAnsi"/>
-          <w:color w:val="0070C0"/>
-          <w:spacing w:val="-8"/>
-          <w:sz w:val="28"/>
-          <w:szCs w:val="28"/>
-          <w:lang w:val="en-CA"/>
-        </w:rPr>
-        <w:t xml:space="preserve"> -&gt;</w:t>
-      </w:r>
-      <w:r>
-        <w:rPr>
-          <w:rFonts w:cstheme="minorHAnsi"/>
-          <w:color w:val="0070C0"/>
-          <w:spacing w:val="-8"/>
-          <w:sz w:val="28"/>
-          <w:szCs w:val="28"/>
-          <w:lang w:val="en-CA"/>
-        </w:rPr>
-        <w:t xml:space="preserve"> </w:t>
-      </w:r>
-      <w:r>
-        <w:rPr>
-          <w:rFonts w:cstheme="minorHAnsi"/>
-          <w:color w:val="0070C0"/>
-          <w:spacing w:val="-8"/>
-          <w:sz w:val="28"/>
-          <w:szCs w:val="28"/>
-          <w:lang w:val="en-CA"/>
-        </w:rPr>
-        <w:t>END_RULE -&gt; OPERATOR -&gt; NEW_GROUP</w:t>
-      </w:r>
-      <w:r>
-        <w:rPr>
-          <w:rFonts w:cstheme="minorHAnsi"/>
-          <w:color w:val="0070C0"/>
-          <w:spacing w:val="-8"/>
-          <w:sz w:val="28"/>
-          <w:szCs w:val="28"/>
-          <w:lang w:val="en-CA"/>
-        </w:rPr>
         <w:t xml:space="preserve"> -&gt; PREFIX -&gt; SUBJECT -&gt; END_RULE -&gt; OPERATOR -&gt; PREFIX -&gt; SUBJECT -&gt; END_RULE -&gt; END_GROUP -&gt; OPERATOR -&gt; PREFIX -&gt; SUBJECT -&gt; END_RULE -&gt; END_GROUP -&gt; END</w:t>
       </w:r>
-      <w:bookmarkStart w:id="0" w:name="_GoBack"/>
-      <w:bookmarkEnd w:id="0"/>
     </w:p>
     <w:p>
       <w:pPr>
@@ -2982,7 +3103,27 @@
           <w:sz w:val="28"/>
           <w:szCs w:val="28"/>
         </w:rPr>
-        <w:t>À l’aide de Unittest, écrire une classe de test unitaire pour tester les cas de test identifiés dans la question précédente.</w:t>
+        <w:t xml:space="preserve">À l’aide de </w:t>
+      </w:r>
+      <w:proofErr w:type="spellStart"/>
+      <w:r>
+        <w:rPr>
+          <w:rFonts w:cstheme="minorHAnsi"/>
+          <w:spacing w:val="-8"/>
+          <w:sz w:val="28"/>
+          <w:szCs w:val="28"/>
+        </w:rPr>
+        <w:t>Unittest</w:t>
+      </w:r>
+      <w:proofErr w:type="spellEnd"/>
+      <w:r>
+        <w:rPr>
+          <w:rFonts w:cstheme="minorHAnsi"/>
+          <w:spacing w:val="-8"/>
+          <w:sz w:val="28"/>
+          <w:szCs w:val="28"/>
+        </w:rPr>
+        <w:t>, écrire une classe de test unitaire pour tester les cas de test identifiés dans la question précédente.</w:t>
       </w:r>
     </w:p>
     <w:p>
@@ -3039,7 +3180,27 @@
           <w:sz w:val="28"/>
           <w:szCs w:val="28"/>
         </w:rPr>
-        <w:t>À l’aide de l’outil Coverage.py, évaluez la couverture de l’interprétateur « Parcer_FSM.py » selon la couverture des branches et identifiez les branches non couvertes, s’il y en a.</w:t>
+        <w:t xml:space="preserve">À l’aide de l’outil Coverage.py, évaluez la couverture de l’interprétateur « Parcer_FSM.py » selon la couverture des branches et identifiez les branches non couvertes, </w:t>
+      </w:r>
+      <w:proofErr w:type="gramStart"/>
+      <w:r>
+        <w:rPr>
+          <w:rFonts w:cstheme="minorHAnsi"/>
+          <w:spacing w:val="-8"/>
+          <w:sz w:val="28"/>
+          <w:szCs w:val="28"/>
+        </w:rPr>
+        <w:t>s’il</w:t>
+      </w:r>
+      <w:proofErr w:type="gramEnd"/>
+      <w:r>
+        <w:rPr>
+          <w:rFonts w:cstheme="minorHAnsi"/>
+          <w:spacing w:val="-8"/>
+          <w:sz w:val="28"/>
+          <w:szCs w:val="28"/>
+        </w:rPr>
+        <w:t xml:space="preserve"> y en a.</w:t>
       </w:r>
     </w:p>
     <w:p>
@@ -5934,7 +6095,7 @@
 </file>
 
 <file path=customXml/itemProps1.xml><?xml version="1.0" encoding="utf-8"?>
-<ds:datastoreItem xmlns:ds="http://schemas.openxmlformats.org/officeDocument/2006/customXml" ds:itemID="{9B3105D2-CAA9-412A-85D0-316A9D58A84C}">
+<ds:datastoreItem xmlns:ds="http://schemas.openxmlformats.org/officeDocument/2006/customXml" ds:itemID="{02F57F13-C334-401D-BE9F-5FA488BEF68D}">
   <ds:schemaRefs>
     <ds:schemaRef ds:uri="http://schemas.openxmlformats.org/officeDocument/2006/bibliography"/>
   </ds:schemaRefs>

</xml_diff>

<commit_message>
HP : dunno what to do at 4.2
</commit_message>
<xml_diff>
--- a/TP4/TP4_Log3430_201.docx
+++ b/TP4/TP4_Log3430_201.docx
@@ -73,7 +73,7 @@
               </wp:anchor>
             </w:drawing>
           </mc:Choice>
-          <mc:Fallback xmlns:w16cex="http://schemas.microsoft.com/office/word/2018/wordml/cex" xmlns:w16="http://schemas.microsoft.com/office/word/2018/wordml">
+          <mc:Fallback xmlns:w16="http://schemas.microsoft.com/office/word/2018/wordml" xmlns:w16cex="http://schemas.microsoft.com/office/word/2018/wordml/cex">
             <w:pict>
               <v:line w14:anchorId="3D4CD247" id="Connecteur droit 2" o:spid="_x0000_s1026" style="position:absolute;flip:y;z-index:251659264;visibility:visible;mso-wrap-style:square;mso-wrap-distance-left:9pt;mso-wrap-distance-top:0;mso-wrap-distance-right:9pt;mso-wrap-distance-bottom:0;mso-position-horizontal:left;mso-position-horizontal-relative:margin;mso-position-vertical:absolute;mso-position-vertical-relative:text" from="0,74.65pt" to="463.15pt,77.35pt" o:gfxdata="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" strokecolor="black [3200]" strokeweight=".5pt">
                 <v:stroke joinstyle="miter"/>
@@ -414,10 +414,14 @@
           <w:sz w:val="24"/>
           <w:szCs w:val="24"/>
         </w:rPr>
-        <w:t xml:space="preserve">Hakim </w:t>
-      </w:r>
-      <w:proofErr w:type="spellStart"/>
-      <w:r>
+        <w:t>Hakim Payman (1938609)</w:t>
+      </w:r>
+    </w:p>
+    <w:p>
+      <w:pPr>
+        <w:spacing w:before="66"/>
+        <w:ind w:left="2670" w:right="2670"/>
+        <w:jc w:val="center"/>
         <w:rPr>
           <w:rFonts w:ascii="Arial Rounded MT Bold" w:hAnsi="Arial Rounded MT Bold"/>
           <w:spacing w:val="-7"/>
@@ -425,9 +429,7 @@
           <w:sz w:val="24"/>
           <w:szCs w:val="24"/>
         </w:rPr>
-        <w:t>Payman</w:t>
-      </w:r>
-      <w:proofErr w:type="spellEnd"/>
+      </w:pPr>
       <w:r>
         <w:rPr>
           <w:rFonts w:ascii="Arial Rounded MT Bold" w:hAnsi="Arial Rounded MT Bold"/>
@@ -436,14 +438,10 @@
           <w:sz w:val="24"/>
           <w:szCs w:val="24"/>
         </w:rPr>
-        <w:t xml:space="preserve"> (1938609)</w:t>
-      </w:r>
-    </w:p>
-    <w:p>
-      <w:pPr>
-        <w:spacing w:before="66"/>
-        <w:ind w:left="2670" w:right="2670"/>
-        <w:jc w:val="center"/>
+        <w:t xml:space="preserve">Gabriel </w:t>
+      </w:r>
+      <w:proofErr w:type="spellStart"/>
+      <w:r>
         <w:rPr>
           <w:rFonts w:ascii="Arial Rounded MT Bold" w:hAnsi="Arial Rounded MT Bold"/>
           <w:spacing w:val="-7"/>
@@ -451,7 +449,9 @@
           <w:sz w:val="24"/>
           <w:szCs w:val="24"/>
         </w:rPr>
-      </w:pPr>
+        <w:t>Tagliabracci</w:t>
+      </w:r>
+      <w:proofErr w:type="spellEnd"/>
       <w:r>
         <w:rPr>
           <w:rFonts w:ascii="Arial Rounded MT Bold" w:hAnsi="Arial Rounded MT Bold"/>
@@ -460,9 +460,8 @@
           <w:sz w:val="24"/>
           <w:szCs w:val="24"/>
         </w:rPr>
-        <w:t xml:space="preserve">Gabriel </w:t>
-      </w:r>
-      <w:proofErr w:type="spellStart"/>
+        <w:t xml:space="preserve"> (</w:t>
+      </w:r>
       <w:r>
         <w:rPr>
           <w:rFonts w:ascii="Arial Rounded MT Bold" w:hAnsi="Arial Rounded MT Bold"/>
@@ -471,9 +470,8 @@
           <w:sz w:val="24"/>
           <w:szCs w:val="24"/>
         </w:rPr>
-        <w:t>Tagliabracci</w:t>
-      </w:r>
-      <w:proofErr w:type="spellEnd"/>
+        <w:t>1935775</w:t>
+      </w:r>
       <w:r>
         <w:rPr>
           <w:rFonts w:ascii="Arial Rounded MT Bold" w:hAnsi="Arial Rounded MT Bold"/>
@@ -482,9 +480,14 @@
           <w:sz w:val="24"/>
           <w:szCs w:val="24"/>
         </w:rPr>
-        <w:t xml:space="preserve"> (</w:t>
-      </w:r>
-      <w:r>
+        <w:t>)</w:t>
+      </w:r>
+    </w:p>
+    <w:p>
+      <w:pPr>
+        <w:spacing w:before="66"/>
+        <w:ind w:left="2670" w:right="2670"/>
+        <w:jc w:val="center"/>
         <w:rPr>
           <w:rFonts w:ascii="Arial Rounded MT Bold" w:hAnsi="Arial Rounded MT Bold"/>
           <w:spacing w:val="-7"/>
@@ -492,9 +495,13 @@
           <w:sz w:val="24"/>
           <w:szCs w:val="24"/>
         </w:rPr>
-        <w:t>1935775</w:t>
-      </w:r>
-      <w:r>
+      </w:pPr>
+    </w:p>
+    <w:p>
+      <w:pPr>
+        <w:spacing w:before="66"/>
+        <w:ind w:left="2670" w:right="2670"/>
+        <w:jc w:val="center"/>
         <w:rPr>
           <w:rFonts w:ascii="Arial Rounded MT Bold" w:hAnsi="Arial Rounded MT Bold"/>
           <w:spacing w:val="-7"/>
@@ -502,8 +509,7 @@
           <w:sz w:val="24"/>
           <w:szCs w:val="24"/>
         </w:rPr>
-        <w:t>)</w:t>
-      </w:r>
+      </w:pPr>
     </w:p>
     <w:p>
       <w:pPr>
@@ -518,12 +524,7 @@
           <w:szCs w:val="24"/>
         </w:rPr>
       </w:pPr>
-    </w:p>
-    <w:p>
-      <w:pPr>
-        <w:spacing w:before="66"/>
-        <w:ind w:left="2670" w:right="2670"/>
-        <w:jc w:val="center"/>
+      <w:r>
         <w:rPr>
           <w:rFonts w:ascii="Arial Rounded MT Bold" w:hAnsi="Arial Rounded MT Bold"/>
           <w:spacing w:val="-7"/>
@@ -531,13 +532,9 @@
           <w:sz w:val="24"/>
           <w:szCs w:val="24"/>
         </w:rPr>
-      </w:pPr>
-    </w:p>
-    <w:p>
-      <w:pPr>
-        <w:spacing w:before="66"/>
-        <w:ind w:left="2670" w:right="2670"/>
-        <w:jc w:val="center"/>
+        <w:t>Groupe :</w:t>
+      </w:r>
+      <w:r>
         <w:rPr>
           <w:rFonts w:ascii="Arial Rounded MT Bold" w:hAnsi="Arial Rounded MT Bold"/>
           <w:spacing w:val="-7"/>
@@ -545,7 +542,8 @@
           <w:sz w:val="24"/>
           <w:szCs w:val="24"/>
         </w:rPr>
-      </w:pPr>
+        <w:t xml:space="preserve"> </w:t>
+      </w:r>
       <w:r>
         <w:rPr>
           <w:rFonts w:ascii="Arial Rounded MT Bold" w:hAnsi="Arial Rounded MT Bold"/>
@@ -554,9 +552,14 @@
           <w:sz w:val="24"/>
           <w:szCs w:val="24"/>
         </w:rPr>
-        <w:t>Groupe :</w:t>
-      </w:r>
-      <w:r>
+        <w:t>02</w:t>
+      </w:r>
+    </w:p>
+    <w:p>
+      <w:pPr>
+        <w:spacing w:before="66"/>
+        <w:ind w:left="2670" w:right="2670"/>
+        <w:jc w:val="center"/>
         <w:rPr>
           <w:rFonts w:ascii="Arial Rounded MT Bold" w:hAnsi="Arial Rounded MT Bold"/>
           <w:spacing w:val="-7"/>
@@ -564,9 +567,13 @@
           <w:sz w:val="24"/>
           <w:szCs w:val="24"/>
         </w:rPr>
-        <w:t xml:space="preserve"> </w:t>
-      </w:r>
-      <w:r>
+      </w:pPr>
+    </w:p>
+    <w:p>
+      <w:pPr>
+        <w:spacing w:before="66"/>
+        <w:ind w:left="2670" w:right="2670"/>
+        <w:jc w:val="center"/>
         <w:rPr>
           <w:rFonts w:ascii="Arial Rounded MT Bold" w:hAnsi="Arial Rounded MT Bold"/>
           <w:spacing w:val="-7"/>
@@ -574,14 +581,8 @@
           <w:sz w:val="24"/>
           <w:szCs w:val="24"/>
         </w:rPr>
-        <w:t>02</w:t>
-      </w:r>
-    </w:p>
-    <w:p>
-      <w:pPr>
-        <w:spacing w:before="66"/>
-        <w:ind w:left="2670" w:right="2670"/>
-        <w:jc w:val="center"/>
+      </w:pPr>
+      <w:r>
         <w:rPr>
           <w:rFonts w:ascii="Arial Rounded MT Bold" w:hAnsi="Arial Rounded MT Bold"/>
           <w:spacing w:val="-7"/>
@@ -589,13 +590,10 @@
           <w:sz w:val="24"/>
           <w:szCs w:val="24"/>
         </w:rPr>
-      </w:pPr>
-    </w:p>
-    <w:p>
-      <w:pPr>
-        <w:spacing w:before="66"/>
-        <w:ind w:left="2670" w:right="2670"/>
-        <w:jc w:val="center"/>
+        <w:t xml:space="preserve">Soumis à Noureddine </w:t>
+      </w:r>
+      <w:proofErr w:type="spellStart"/>
+      <w:r>
         <w:rPr>
           <w:rFonts w:ascii="Arial Rounded MT Bold" w:hAnsi="Arial Rounded MT Bold"/>
           <w:spacing w:val="-7"/>
@@ -603,8 +601,15 @@
           <w:sz w:val="24"/>
           <w:szCs w:val="24"/>
         </w:rPr>
-      </w:pPr>
-      <w:r>
+        <w:t>Kerzazi</w:t>
+      </w:r>
+      <w:proofErr w:type="spellEnd"/>
+    </w:p>
+    <w:p>
+      <w:pPr>
+        <w:spacing w:before="66"/>
+        <w:ind w:left="2670" w:right="2670"/>
+        <w:jc w:val="center"/>
         <w:rPr>
           <w:rFonts w:ascii="Arial Rounded MT Bold" w:hAnsi="Arial Rounded MT Bold"/>
           <w:spacing w:val="-7"/>
@@ -612,10 +617,13 @@
           <w:sz w:val="24"/>
           <w:szCs w:val="24"/>
         </w:rPr>
-        <w:t xml:space="preserve">Soumis à Noureddine </w:t>
-      </w:r>
-      <w:proofErr w:type="spellStart"/>
-      <w:r>
+      </w:pPr>
+    </w:p>
+    <w:p>
+      <w:pPr>
+        <w:spacing w:before="66"/>
+        <w:ind w:left="2670" w:right="2670"/>
+        <w:jc w:val="center"/>
         <w:rPr>
           <w:rFonts w:ascii="Arial Rounded MT Bold" w:hAnsi="Arial Rounded MT Bold"/>
           <w:spacing w:val="-7"/>
@@ -623,9 +631,7 @@
           <w:sz w:val="24"/>
           <w:szCs w:val="24"/>
         </w:rPr>
-        <w:t>Kerzazi</w:t>
-      </w:r>
-      <w:proofErr w:type="spellEnd"/>
+      </w:pPr>
     </w:p>
     <w:p>
       <w:pPr>
@@ -654,12 +660,7 @@
           <w:szCs w:val="24"/>
         </w:rPr>
       </w:pPr>
-    </w:p>
-    <w:p>
-      <w:pPr>
-        <w:spacing w:before="66"/>
-        <w:ind w:left="2670" w:right="2670"/>
-        <w:jc w:val="center"/>
+      <w:r>
         <w:rPr>
           <w:rFonts w:ascii="Arial Rounded MT Bold" w:hAnsi="Arial Rounded MT Bold"/>
           <w:spacing w:val="-7"/>
@@ -667,29 +668,6 @@
           <w:sz w:val="24"/>
           <w:szCs w:val="24"/>
         </w:rPr>
-      </w:pPr>
-    </w:p>
-    <w:p>
-      <w:pPr>
-        <w:spacing w:before="66"/>
-        <w:ind w:left="2670" w:right="2670"/>
-        <w:jc w:val="center"/>
-        <w:rPr>
-          <w:rFonts w:ascii="Arial Rounded MT Bold" w:hAnsi="Arial Rounded MT Bold"/>
-          <w:spacing w:val="-7"/>
-          <w:w w:val="103"/>
-          <w:sz w:val="24"/>
-          <w:szCs w:val="24"/>
-        </w:rPr>
-      </w:pPr>
-      <w:r>
-        <w:rPr>
-          <w:rFonts w:ascii="Arial Rounded MT Bold" w:hAnsi="Arial Rounded MT Bold"/>
-          <w:spacing w:val="-7"/>
-          <w:w w:val="103"/>
-          <w:sz w:val="24"/>
-          <w:szCs w:val="24"/>
-        </w:rPr>
         <w:t>Hiver 2020</w:t>
       </w:r>
     </w:p>
@@ -798,6 +776,50 @@
           <w:lang w:val="fr-FR"/>
         </w:rPr>
         <w:t>"[A-Za-z|+|-|\d]"</w:t>
+      </w:r>
+    </w:p>
+    <w:p>
+      <w:pPr>
+        <w:spacing w:after="240"/>
+        <w:ind w:right="102"/>
+        <w:jc w:val="both"/>
+        <w:rPr>
+          <w:rFonts w:cstheme="minorHAnsi"/>
+          <w:spacing w:val="-8"/>
+          <w:sz w:val="28"/>
+          <w:szCs w:val="28"/>
+          <w:lang w:val="fr-FR"/>
+        </w:rPr>
+      </w:pPr>
+      <w:r>
+        <w:rPr>
+          <w:rFonts w:cstheme="minorHAnsi"/>
+          <w:spacing w:val="-8"/>
+          <w:sz w:val="28"/>
+          <w:szCs w:val="28"/>
+          <w:lang w:val="fr-FR"/>
+        </w:rPr>
+        <w:t xml:space="preserve">Les </w:t>
+      </w:r>
+      <w:r>
+        <w:rPr>
+          <w:rFonts w:cstheme="minorHAnsi"/>
+          <w:spacing w:val="-8"/>
+          <w:sz w:val="28"/>
+          <w:szCs w:val="28"/>
+          <w:lang w:val="fr-FR"/>
+        </w:rPr>
+        <w:t>états “START” et “E</w:t>
+      </w:r>
+      <w:r>
+        <w:rPr>
+          <w:rFonts w:cstheme="minorHAnsi"/>
+          <w:spacing w:val="-8"/>
+          <w:sz w:val="28"/>
+          <w:szCs w:val="28"/>
+          <w:lang w:val="fr-FR"/>
+        </w:rPr>
+        <w:t>ND » servent à indiquer, respectivement, le début et la fin de la traversée de l’arbre.</w:t>
       </w:r>
     </w:p>
     <w:p>
@@ -868,27 +890,14 @@
       <w:r>
         <w:t xml:space="preserve">Figure </w:t>
       </w:r>
-      <w:r>
-        <w:fldChar w:fldCharType="begin"/>
-      </w:r>
-      <w:r>
-        <w:instrText xml:space="preserve"> SEQ Figure \* ARABIC </w:instrText>
-      </w:r>
-      <w:r>
-        <w:fldChar w:fldCharType="separate"/>
-      </w:r>
-      <w:r>
-        <w:rPr>
-          <w:noProof/>
-        </w:rPr>
-        <w:t>1</w:t>
-      </w:r>
-      <w:r>
-        <w:rPr>
-          <w:noProof/>
-        </w:rPr>
-        <w:fldChar w:fldCharType="end"/>
-      </w:r>
+      <w:fldSimple w:instr=" SEQ Figure \* ARABIC ">
+        <w:r>
+          <w:rPr>
+            <w:noProof/>
+          </w:rPr>
+          <w:t>1</w:t>
+        </w:r>
+      </w:fldSimple>
       <w:r>
         <w:t>: Diagramme d'états de "Paser_FSM.py"</w:t>
       </w:r>
@@ -1043,6 +1052,50 @@
           <w:lang w:val="fr-FR"/>
         </w:rPr>
         <w:t>"[A-Za-z|+|-|\d]"</w:t>
+      </w:r>
+    </w:p>
+    <w:p>
+      <w:pPr>
+        <w:spacing w:after="240"/>
+        <w:ind w:right="102"/>
+        <w:jc w:val="both"/>
+        <w:rPr>
+          <w:rFonts w:cstheme="minorHAnsi"/>
+          <w:spacing w:val="-8"/>
+          <w:sz w:val="28"/>
+          <w:szCs w:val="28"/>
+          <w:lang w:val="fr-FR"/>
+        </w:rPr>
+      </w:pPr>
+      <w:r>
+        <w:rPr>
+          <w:rFonts w:cstheme="minorHAnsi"/>
+          <w:spacing w:val="-8"/>
+          <w:sz w:val="28"/>
+          <w:szCs w:val="28"/>
+          <w:lang w:val="fr-FR"/>
+        </w:rPr>
+        <w:t xml:space="preserve">Les </w:t>
+      </w:r>
+      <w:r>
+        <w:rPr>
+          <w:rFonts w:cstheme="minorHAnsi"/>
+          <w:spacing w:val="-8"/>
+          <w:sz w:val="28"/>
+          <w:szCs w:val="28"/>
+          <w:lang w:val="fr-FR"/>
+        </w:rPr>
+        <w:t>états “START” et “E</w:t>
+      </w:r>
+      <w:r>
+        <w:rPr>
+          <w:rFonts w:cstheme="minorHAnsi"/>
+          <w:spacing w:val="-8"/>
+          <w:sz w:val="28"/>
+          <w:szCs w:val="28"/>
+          <w:lang w:val="fr-FR"/>
+        </w:rPr>
+        <w:t>ND » servent à indiquer, respectivement, le début et la fin de la traversée de l’arbre.</w:t>
       </w:r>
     </w:p>
     <w:p>
@@ -1115,27 +1168,14 @@
       <w:r>
         <w:t xml:space="preserve">Figure </w:t>
       </w:r>
-      <w:r>
-        <w:fldChar w:fldCharType="begin"/>
-      </w:r>
-      <w:r>
-        <w:instrText xml:space="preserve"> SEQ Figure \* ARABIC </w:instrText>
-      </w:r>
-      <w:r>
-        <w:fldChar w:fldCharType="separate"/>
-      </w:r>
-      <w:r>
-        <w:rPr>
-          <w:noProof/>
-        </w:rPr>
-        <w:t>2</w:t>
-      </w:r>
-      <w:r>
-        <w:rPr>
-          <w:noProof/>
-        </w:rPr>
-        <w:fldChar w:fldCharType="end"/>
-      </w:r>
+      <w:fldSimple w:instr=" SEQ Figure \* ARABIC ">
+        <w:r>
+          <w:rPr>
+            <w:noProof/>
+          </w:rPr>
+          <w:t>2</w:t>
+        </w:r>
+      </w:fldSimple>
       <w:r>
         <w:t>: Arbre de transitions de Parser_FSM.py</w:t>
       </w:r>
@@ -2896,121 +2936,73 @@
         <w:jc w:val="both"/>
         <w:rPr>
           <w:rFonts w:cstheme="minorHAnsi"/>
-          <w:color w:val="FF0000"/>
-          <w:spacing w:val="-8"/>
-          <w:sz w:val="28"/>
-          <w:szCs w:val="28"/>
-        </w:rPr>
-      </w:pPr>
-      <w:r>
-        <w:rPr>
-          <w:rFonts w:cstheme="minorHAnsi"/>
-          <w:color w:val="FF0000"/>
-          <w:spacing w:val="-8"/>
-          <w:sz w:val="28"/>
-          <w:szCs w:val="28"/>
-        </w:rPr>
-        <w:t>Je ne suis pas s</w:t>
-      </w:r>
-      <w:r>
-        <w:rPr>
-          <w:rFonts w:cstheme="minorHAnsi"/>
-          <w:color w:val="FF0000"/>
-          <w:spacing w:val="-8"/>
-          <w:sz w:val="28"/>
-          <w:szCs w:val="28"/>
-        </w:rPr>
-        <w:t>ûr du tout</w:t>
-      </w:r>
-      <w:r>
-        <w:rPr>
-          <w:rFonts w:cstheme="minorHAnsi"/>
-          <w:color w:val="FF0000"/>
-          <w:spacing w:val="-8"/>
-          <w:sz w:val="28"/>
-          <w:szCs w:val="28"/>
-        </w:rPr>
-        <w:t xml:space="preserve"> ^^^ de tout</w:t>
-      </w:r>
-      <w:r>
-        <w:rPr>
-          <w:rFonts w:cstheme="minorHAnsi"/>
-          <w:color w:val="FF0000"/>
-          <w:spacing w:val="-8"/>
-          <w:sz w:val="28"/>
-          <w:szCs w:val="28"/>
-        </w:rPr>
-        <w:t xml:space="preserve">. Je ne sais pas non plus, si on peut faire </w:t>
-      </w:r>
-      <w:r>
-        <w:rPr>
-          <w:rFonts w:cstheme="minorHAnsi"/>
-          <w:color w:val="FF0000"/>
-          <w:spacing w:val="-8"/>
-          <w:sz w:val="28"/>
-          <w:szCs w:val="28"/>
-        </w:rPr>
-        <w:t>des boucles</w:t>
-      </w:r>
-      <w:r>
-        <w:rPr>
-          <w:rFonts w:cstheme="minorHAnsi"/>
-          <w:color w:val="FF0000"/>
-          <w:spacing w:val="-8"/>
-          <w:sz w:val="28"/>
-          <w:szCs w:val="28"/>
-        </w:rPr>
-        <w:t xml:space="preserve">, par exemple, on peut remplacer </w:t>
-      </w:r>
-      <w:r>
-        <w:rPr>
-          <w:rFonts w:cstheme="minorHAnsi"/>
-          <w:color w:val="FF0000"/>
-          <w:spacing w:val="-8"/>
-          <w:sz w:val="28"/>
-          <w:szCs w:val="28"/>
-        </w:rPr>
-        <w:t>TOUS LES TESTS</w:t>
-      </w:r>
-      <w:r>
-        <w:rPr>
-          <w:rFonts w:cstheme="minorHAnsi"/>
-          <w:color w:val="FF0000"/>
-          <w:spacing w:val="-8"/>
-          <w:sz w:val="28"/>
-          <w:szCs w:val="28"/>
-        </w:rPr>
-        <w:t xml:space="preserve"> par </w:t>
-      </w:r>
-      <w:r>
-        <w:rPr>
-          <w:rFonts w:cstheme="minorHAnsi"/>
-          <w:color w:val="FF0000"/>
-          <w:spacing w:val="-8"/>
-          <w:sz w:val="28"/>
-          <w:szCs w:val="28"/>
-        </w:rPr>
-        <w:t>ça</w:t>
-      </w:r>
-      <w:r>
-        <w:rPr>
-          <w:rFonts w:cstheme="minorHAnsi"/>
-          <w:color w:val="FF0000"/>
-          <w:spacing w:val="-8"/>
-          <w:sz w:val="28"/>
-          <w:szCs w:val="28"/>
-        </w:rPr>
-        <w:t> si</w:t>
-      </w:r>
-      <w:r>
-        <w:rPr>
-          <w:rFonts w:cstheme="minorHAnsi"/>
-          <w:color w:val="FF0000"/>
-          <w:spacing w:val="-8"/>
-          <w:sz w:val="28"/>
-          <w:szCs w:val="28"/>
-        </w:rPr>
-        <w:t xml:space="preserve"> on peut faire des boucles:</w:t>
+          <w:spacing w:val="-8"/>
+          <w:sz w:val="28"/>
+          <w:szCs w:val="28"/>
+          <w:lang w:val="fr-FR"/>
+        </w:rPr>
+      </w:pPr>
+      <w:r>
+        <w:rPr>
+          <w:rFonts w:cstheme="minorHAnsi"/>
+          <w:spacing w:val="-8"/>
+          <w:sz w:val="28"/>
+          <w:szCs w:val="28"/>
+          <w:lang w:val="fr-FR"/>
+        </w:rPr>
+        <w:t xml:space="preserve">Nous </w:t>
+      </w:r>
+      <w:r>
+        <w:rPr>
+          <w:rFonts w:cstheme="minorHAnsi"/>
+          <w:spacing w:val="-8"/>
+          <w:sz w:val="28"/>
+          <w:szCs w:val="28"/>
+          <w:lang w:val="fr-FR"/>
+        </w:rPr>
+        <w:t>proposons les</w:t>
+      </w:r>
+      <w:r>
+        <w:rPr>
+          <w:rFonts w:cstheme="minorHAnsi"/>
+          <w:spacing w:val="-8"/>
+          <w:sz w:val="28"/>
+          <w:szCs w:val="28"/>
+          <w:lang w:val="fr-FR"/>
+        </w:rPr>
+        <w:t xml:space="preserve"> </w:t>
+      </w:r>
+      <w:proofErr w:type="spellStart"/>
+      <w:r>
+        <w:rPr>
+          <w:rFonts w:cstheme="minorHAnsi"/>
+          <w:spacing w:val="-8"/>
+          <w:sz w:val="28"/>
+          <w:szCs w:val="28"/>
+          <w:lang w:val="fr-FR"/>
+        </w:rPr>
+        <w:t>les</w:t>
+      </w:r>
+      <w:proofErr w:type="spellEnd"/>
+      <w:r>
+        <w:rPr>
+          <w:rFonts w:cstheme="minorHAnsi"/>
+          <w:spacing w:val="-8"/>
+          <w:sz w:val="28"/>
+          <w:szCs w:val="28"/>
+          <w:lang w:val="fr-FR"/>
+        </w:rPr>
+        <w:t xml:space="preserve"> transitions suivantes</w:t>
+      </w:r>
+      <w:r>
+        <w:rPr>
+          <w:rFonts w:cstheme="minorHAnsi"/>
+          <w:spacing w:val="-8"/>
+          <w:sz w:val="28"/>
+          <w:szCs w:val="28"/>
+          <w:lang w:val="fr-FR"/>
+        </w:rPr>
+        <w:t xml:space="preserve"> illustrées par les cas de test suivants :</w:t>
       </w:r>
     </w:p>
     <w:p>
@@ -3020,46 +3012,12 @@
         <w:jc w:val="both"/>
         <w:rPr>
           <w:rFonts w:cstheme="minorHAnsi"/>
-          <w:color w:val="0070C0"/>
-          <w:spacing w:val="-8"/>
-          <w:sz w:val="28"/>
-          <w:szCs w:val="28"/>
-          <w:lang w:val="en-CA"/>
-        </w:rPr>
-      </w:pPr>
-      <w:r>
-        <w:rPr>
-          <w:rFonts w:cstheme="minorHAnsi"/>
-          <w:color w:val="0070C0"/>
-          <w:spacing w:val="-8"/>
-          <w:sz w:val="28"/>
-          <w:szCs w:val="28"/>
-          <w:lang w:val="en-CA"/>
-        </w:rPr>
-        <w:t>START -&gt; NEW_GROUP -&gt; PREFIX -&gt; PREFIX -&gt; SUBJECT -&gt; SUBJECT -&gt;</w:t>
-      </w:r>
-      <w:r>
-        <w:rPr>
-          <w:rFonts w:cstheme="minorHAnsi"/>
-          <w:color w:val="0070C0"/>
-          <w:spacing w:val="-8"/>
-          <w:sz w:val="28"/>
-          <w:szCs w:val="28"/>
-          <w:lang w:val="en-CA"/>
-        </w:rPr>
-        <w:t xml:space="preserve"> END_RULE -&gt; OPERATOR -&gt; NEW_GROUP</w:t>
-      </w:r>
-      <w:r>
-        <w:rPr>
-          <w:rFonts w:cstheme="minorHAnsi"/>
-          <w:color w:val="0070C0"/>
-          <w:spacing w:val="-8"/>
-          <w:sz w:val="28"/>
-          <w:szCs w:val="28"/>
-          <w:lang w:val="en-CA"/>
-        </w:rPr>
-        <w:t xml:space="preserve"> -&gt; PREFIX -&gt; SUBJECT -&gt; END_RULE -&gt; OPERATOR -&gt; PREFIX -&gt; SUBJECT -&gt; END_RULE -&gt; END_GROUP -&gt; OPERATOR -&gt; PREFIX -&gt; SUBJECT -&gt; END_RULE -&gt; END_GROUP -&gt; END</w:t>
-      </w:r>
+          <w:spacing w:val="-8"/>
+          <w:sz w:val="28"/>
+          <w:szCs w:val="28"/>
+          <w:lang w:val="fr-FR"/>
+        </w:rPr>
+      </w:pPr>
     </w:p>
     <w:p>
       <w:pPr>
@@ -3071,9 +3029,46 @@
           <w:spacing w:val="-8"/>
           <w:sz w:val="28"/>
           <w:szCs w:val="28"/>
-          <w:lang w:val="en-CA"/>
-        </w:rPr>
-      </w:pPr>
+        </w:rPr>
+      </w:pPr>
+      <w:r>
+        <w:rPr>
+          <w:rFonts w:cstheme="minorHAnsi"/>
+          <w:spacing w:val="-8"/>
+          <w:sz w:val="28"/>
+          <w:szCs w:val="28"/>
+        </w:rPr>
+        <w:t xml:space="preserve">4.4. </w:t>
+      </w:r>
+      <w:r>
+        <w:rPr>
+          <w:rFonts w:cstheme="minorHAnsi"/>
+          <w:spacing w:val="-8"/>
+          <w:sz w:val="28"/>
+          <w:szCs w:val="28"/>
+        </w:rPr>
+        <w:t xml:space="preserve">À l’aide de </w:t>
+      </w:r>
+      <w:proofErr w:type="spellStart"/>
+      <w:r>
+        <w:rPr>
+          <w:rFonts w:cstheme="minorHAnsi"/>
+          <w:spacing w:val="-8"/>
+          <w:sz w:val="28"/>
+          <w:szCs w:val="28"/>
+        </w:rPr>
+        <w:t>Unittest</w:t>
+      </w:r>
+      <w:proofErr w:type="spellEnd"/>
+      <w:r>
+        <w:rPr>
+          <w:rFonts w:cstheme="minorHAnsi"/>
+          <w:spacing w:val="-8"/>
+          <w:sz w:val="28"/>
+          <w:szCs w:val="28"/>
+        </w:rPr>
+        <w:t>, écrire une classe de test unitaire pour tester les cas de test identifiés dans la question précédente.</w:t>
+      </w:r>
     </w:p>
     <w:p>
       <w:pPr>
@@ -3094,36 +3089,7 @@
           <w:sz w:val="28"/>
           <w:szCs w:val="28"/>
         </w:rPr>
-        <w:t xml:space="preserve">4.4. </w:t>
-      </w:r>
-      <w:r>
-        <w:rPr>
-          <w:rFonts w:cstheme="minorHAnsi"/>
-          <w:spacing w:val="-8"/>
-          <w:sz w:val="28"/>
-          <w:szCs w:val="28"/>
-        </w:rPr>
-        <w:t xml:space="preserve">À l’aide de </w:t>
-      </w:r>
-      <w:proofErr w:type="spellStart"/>
-      <w:r>
-        <w:rPr>
-          <w:rFonts w:cstheme="minorHAnsi"/>
-          <w:spacing w:val="-8"/>
-          <w:sz w:val="28"/>
-          <w:szCs w:val="28"/>
-        </w:rPr>
-        <w:t>Unittest</w:t>
-      </w:r>
-      <w:proofErr w:type="spellEnd"/>
-      <w:r>
-        <w:rPr>
-          <w:rFonts w:cstheme="minorHAnsi"/>
-          <w:spacing w:val="-8"/>
-          <w:sz w:val="28"/>
-          <w:szCs w:val="28"/>
-        </w:rPr>
-        <w:t>, écrire une classe de test unitaire pour tester les cas de test identifiés dans la question précédente.</w:t>
+        <w:t>Voir le fichier test_parser_FSM.py.</w:t>
       </w:r>
     </w:p>
     <w:p>
@@ -3138,6 +3104,8 @@
           <w:szCs w:val="28"/>
         </w:rPr>
       </w:pPr>
+      <w:bookmarkStart w:id="0" w:name="_GoBack"/>
+      <w:bookmarkEnd w:id="0"/>
     </w:p>
     <w:p>
       <w:pPr>
@@ -3151,6 +3119,24 @@
           <w:szCs w:val="28"/>
         </w:rPr>
       </w:pPr>
+      <w:r>
+        <w:rPr>
+          <w:rFonts w:cstheme="minorHAnsi"/>
+          <w:spacing w:val="-8"/>
+          <w:sz w:val="28"/>
+          <w:szCs w:val="28"/>
+        </w:rPr>
+        <w:t xml:space="preserve">4.5. </w:t>
+      </w:r>
+      <w:r>
+        <w:rPr>
+          <w:rFonts w:cstheme="minorHAnsi"/>
+          <w:spacing w:val="-8"/>
+          <w:sz w:val="28"/>
+          <w:szCs w:val="28"/>
+        </w:rPr>
+        <w:t>À l’aide de l’outil Coverage.py, évaluez la couverture de l’interprétateur « Parcer_FSM.py » selon la couverture des branches et identifiez les branches non couvertes, s’il y en a.</w:t>
+      </w:r>
     </w:p>
     <w:p>
       <w:pPr>
@@ -3171,50 +3157,85 @@
           <w:sz w:val="28"/>
           <w:szCs w:val="28"/>
         </w:rPr>
-        <w:t xml:space="preserve">4.5. </w:t>
-      </w:r>
-      <w:r>
-        <w:rPr>
-          <w:rFonts w:cstheme="minorHAnsi"/>
-          <w:spacing w:val="-8"/>
-          <w:sz w:val="28"/>
-          <w:szCs w:val="28"/>
-        </w:rPr>
-        <w:t xml:space="preserve">À l’aide de l’outil Coverage.py, évaluez la couverture de l’interprétateur « Parcer_FSM.py » selon la couverture des branches et identifiez les branches non couvertes, </w:t>
-      </w:r>
-      <w:proofErr w:type="gramStart"/>
-      <w:r>
-        <w:rPr>
-          <w:rFonts w:cstheme="minorHAnsi"/>
-          <w:spacing w:val="-8"/>
-          <w:sz w:val="28"/>
-          <w:szCs w:val="28"/>
-        </w:rPr>
-        <w:t>s’il</w:t>
-      </w:r>
-      <w:proofErr w:type="gramEnd"/>
-      <w:r>
-        <w:rPr>
-          <w:rFonts w:cstheme="minorHAnsi"/>
-          <w:spacing w:val="-8"/>
-          <w:sz w:val="28"/>
-          <w:szCs w:val="28"/>
-        </w:rPr>
-        <w:t xml:space="preserve"> y en a.</w:t>
+        <w:t>Voici le la couverture que Coverage.py nous donne :</w:t>
       </w:r>
     </w:p>
     <w:p>
       <w:pPr>
+        <w:keepNext/>
         <w:spacing w:after="240"/>
         <w:ind w:right="102"/>
         <w:jc w:val="both"/>
-        <w:rPr>
-          <w:rFonts w:cstheme="minorHAnsi"/>
-          <w:spacing w:val="-8"/>
-          <w:sz w:val="28"/>
-          <w:szCs w:val="28"/>
-        </w:rPr>
-      </w:pPr>
+      </w:pPr>
+      <w:r>
+        <w:rPr>
+          <w:rFonts w:cstheme="minorHAnsi"/>
+          <w:spacing w:val="-8"/>
+          <w:sz w:val="28"/>
+          <w:szCs w:val="28"/>
+        </w:rPr>
+        <w:drawing>
+          <wp:inline distT="0" distB="0" distL="0" distR="0" wp14:anchorId="6AA94DAE" wp14:editId="2EC24B42">
+            <wp:extent cx="6096000" cy="785495"/>
+            <wp:effectExtent l="0" t="0" r="0" b="0"/>
+            <wp:docPr id="6" name="Picture 6"/>
+            <wp:cNvGraphicFramePr>
+              <a:graphicFrameLocks xmlns:a="http://schemas.openxmlformats.org/drawingml/2006/main" noChangeAspect="1"/>
+            </wp:cNvGraphicFramePr>
+            <a:graphic xmlns:a="http://schemas.openxmlformats.org/drawingml/2006/main">
+              <a:graphicData uri="http://schemas.openxmlformats.org/drawingml/2006/picture">
+                <pic:pic xmlns:pic="http://schemas.openxmlformats.org/drawingml/2006/picture">
+                  <pic:nvPicPr>
+                    <pic:cNvPr id="1" name=""/>
+                    <pic:cNvPicPr/>
+                  </pic:nvPicPr>
+                  <pic:blipFill>
+                    <a:blip r:embed="rId11"/>
+                    <a:stretch>
+                      <a:fillRect/>
+                    </a:stretch>
+                  </pic:blipFill>
+                  <pic:spPr>
+                    <a:xfrm>
+                      <a:off x="0" y="0"/>
+                      <a:ext cx="6096000" cy="785495"/>
+                    </a:xfrm>
+                    <a:prstGeom prst="rect">
+                      <a:avLst/>
+                    </a:prstGeom>
+                  </pic:spPr>
+                </pic:pic>
+              </a:graphicData>
+            </a:graphic>
+          </wp:inline>
+        </w:drawing>
+      </w:r>
+    </w:p>
+    <w:p>
+      <w:pPr>
+        <w:pStyle w:val="Caption"/>
+        <w:jc w:val="both"/>
+        <w:rPr>
+          <w:rFonts w:cstheme="minorHAnsi"/>
+          <w:spacing w:val="-8"/>
+          <w:sz w:val="28"/>
+          <w:szCs w:val="28"/>
+        </w:rPr>
+      </w:pPr>
+      <w:r>
+        <w:t xml:space="preserve">Figure </w:t>
+      </w:r>
+      <w:fldSimple w:instr=" SEQ Figure \* ARABIC ">
+        <w:r>
+          <w:rPr>
+            <w:noProof/>
+          </w:rPr>
+          <w:t>3</w:t>
+        </w:r>
+      </w:fldSimple>
+      <w:r>
+        <w:t>: Couverture des branches avec Coverage.py</w:t>
+      </w:r>
     </w:p>
     <w:p>
       <w:pPr>
@@ -3226,8 +3247,102 @@
           <w:spacing w:val="-8"/>
           <w:sz w:val="28"/>
           <w:szCs w:val="28"/>
-        </w:rPr>
-      </w:pPr>
+          <w:lang w:val="fr-FR"/>
+        </w:rPr>
+      </w:pPr>
+      <w:r>
+        <w:rPr>
+          <w:rFonts w:cstheme="minorHAnsi"/>
+          <w:spacing w:val="-8"/>
+          <w:sz w:val="28"/>
+          <w:szCs w:val="28"/>
+        </w:rPr>
+        <w:t>Nous avons manqué</w:t>
+      </w:r>
+      <w:r>
+        <w:rPr>
+          <w:rFonts w:cstheme="minorHAnsi"/>
+          <w:spacing w:val="-8"/>
+          <w:sz w:val="28"/>
+          <w:szCs w:val="28"/>
+          <w:lang w:val="fr-FR"/>
+        </w:rPr>
+        <w:t xml:space="preserve"> </w:t>
+      </w:r>
+      <w:r>
+        <w:rPr>
+          <w:rFonts w:cstheme="minorHAnsi"/>
+          <w:spacing w:val="-8"/>
+          <w:sz w:val="28"/>
+          <w:szCs w:val="28"/>
+          <w:lang w:val="fr-FR"/>
+        </w:rPr>
+        <w:t xml:space="preserve">les instructions aux lignes 17-18 de Parser_FSM.py. Les lignes 17-18 concernent une </w:t>
+      </w:r>
+      <w:r>
+        <w:rPr>
+          <w:rFonts w:cstheme="minorHAnsi"/>
+          <w:spacing w:val="-8"/>
+          <w:sz w:val="28"/>
+          <w:szCs w:val="28"/>
+          <w:lang w:val="fr-FR"/>
+        </w:rPr>
+        <w:t>fonction</w:t>
+      </w:r>
+      <w:r>
+        <w:rPr>
+          <w:rFonts w:cstheme="minorHAnsi"/>
+          <w:spacing w:val="-8"/>
+          <w:sz w:val="28"/>
+          <w:szCs w:val="28"/>
+          <w:lang w:val="fr-FR"/>
+        </w:rPr>
+        <w:t xml:space="preserve"> qui n’est jamais utilisée (</w:t>
+      </w:r>
+      <w:proofErr w:type="spellStart"/>
+      <w:r>
+        <w:rPr>
+          <w:rFonts w:cstheme="minorHAnsi"/>
+          <w:i/>
+          <w:iCs/>
+          <w:spacing w:val="-8"/>
+          <w:sz w:val="28"/>
+          <w:szCs w:val="28"/>
+          <w:lang w:val="fr-FR"/>
+        </w:rPr>
+        <w:t>tr_add_operator</w:t>
+      </w:r>
+      <w:proofErr w:type="spellEnd"/>
+      <w:r>
+        <w:rPr>
+          <w:rFonts w:cstheme="minorHAnsi"/>
+          <w:spacing w:val="-8"/>
+          <w:sz w:val="28"/>
+          <w:szCs w:val="28"/>
+          <w:lang w:val="fr-FR"/>
+        </w:rPr>
+        <w:t>) dans le programme</w:t>
+      </w:r>
+      <w:r>
+        <w:rPr>
+          <w:rFonts w:cstheme="minorHAnsi"/>
+          <w:spacing w:val="-8"/>
+          <w:sz w:val="28"/>
+          <w:szCs w:val="28"/>
+          <w:lang w:val="fr-FR"/>
+        </w:rPr>
+        <w:t xml:space="preserve"> et qui n’est donc pas couverte par notre jeu de tests</w:t>
+      </w:r>
+      <w:r>
+        <w:rPr>
+          <w:rFonts w:cstheme="minorHAnsi"/>
+          <w:spacing w:val="-8"/>
+          <w:sz w:val="28"/>
+          <w:szCs w:val="28"/>
+          <w:lang w:val="fr-FR"/>
+        </w:rPr>
+        <w:t>.</w:t>
+      </w:r>
     </w:p>
     <w:p>
       <w:pPr>
@@ -3239,11 +3354,162 @@
           <w:spacing w:val="-8"/>
           <w:sz w:val="28"/>
           <w:szCs w:val="28"/>
-        </w:rPr>
-      </w:pPr>
+          <w:lang w:val="fr-FR"/>
+        </w:rPr>
+      </w:pPr>
+      <w:r>
+        <w:rPr>
+          <w:rFonts w:cstheme="minorHAnsi"/>
+          <w:spacing w:val="-8"/>
+          <w:sz w:val="28"/>
+          <w:szCs w:val="28"/>
+          <w:lang w:val="fr-FR"/>
+        </w:rPr>
+        <w:t xml:space="preserve">Ensuite, </w:t>
+      </w:r>
+      <w:r>
+        <w:rPr>
+          <w:rFonts w:cstheme="minorHAnsi"/>
+          <w:spacing w:val="-8"/>
+          <w:sz w:val="28"/>
+          <w:szCs w:val="28"/>
+          <w:lang w:val="fr-FR"/>
+        </w:rPr>
+        <w:t>la seule branche que nous avons manqué</w:t>
+      </w:r>
+      <w:r>
+        <w:rPr>
+          <w:rFonts w:cstheme="minorHAnsi"/>
+          <w:spacing w:val="-8"/>
+          <w:sz w:val="28"/>
+          <w:szCs w:val="28"/>
+          <w:lang w:val="fr-FR"/>
+        </w:rPr>
+        <w:t>e</w:t>
+      </w:r>
+      <w:r>
+        <w:rPr>
+          <w:rFonts w:cstheme="minorHAnsi"/>
+          <w:spacing w:val="-8"/>
+          <w:sz w:val="28"/>
+          <w:szCs w:val="28"/>
+          <w:lang w:val="fr-FR"/>
+        </w:rPr>
+        <w:t xml:space="preserve"> dans Pa</w:t>
+      </w:r>
+      <w:r>
+        <w:rPr>
+          <w:rFonts w:cstheme="minorHAnsi"/>
+          <w:spacing w:val="-8"/>
+          <w:sz w:val="28"/>
+          <w:szCs w:val="28"/>
+          <w:lang w:val="fr-FR"/>
+        </w:rPr>
+        <w:t>r</w:t>
+      </w:r>
+      <w:r>
+        <w:rPr>
+          <w:rFonts w:cstheme="minorHAnsi"/>
+          <w:spacing w:val="-8"/>
+          <w:sz w:val="28"/>
+          <w:szCs w:val="28"/>
+          <w:lang w:val="fr-FR"/>
+        </w:rPr>
+        <w:t>ser_FSM.py est celle</w:t>
+      </w:r>
+      <w:r>
+        <w:rPr>
+          <w:rFonts w:cstheme="minorHAnsi"/>
+          <w:spacing w:val="-8"/>
+          <w:sz w:val="28"/>
+          <w:szCs w:val="28"/>
+          <w:lang w:val="fr-FR"/>
+        </w:rPr>
+        <w:t xml:space="preserve"> couvrant les instructions des lignes 129-131 (voir image ci-dessous).</w:t>
+      </w:r>
+    </w:p>
+    <w:p>
+      <w:pPr>
+        <w:keepNext/>
+        <w:spacing w:after="240"/>
+        <w:ind w:right="102"/>
+        <w:jc w:val="both"/>
+      </w:pPr>
+      <w:r>
+        <w:rPr>
+          <w:rFonts w:cstheme="minorHAnsi"/>
+          <w:spacing w:val="-8"/>
+          <w:sz w:val="28"/>
+          <w:szCs w:val="28"/>
+          <w:lang w:val="fr-FR"/>
+        </w:rPr>
+        <w:lastRenderedPageBreak/>
+        <w:drawing>
+          <wp:inline distT="0" distB="0" distL="0" distR="0" wp14:anchorId="34D74368" wp14:editId="4141ACC5">
+            <wp:extent cx="5810549" cy="927148"/>
+            <wp:effectExtent l="0" t="0" r="0" b="6350"/>
+            <wp:docPr id="7" name="Picture 7"/>
+            <wp:cNvGraphicFramePr>
+              <a:graphicFrameLocks xmlns:a="http://schemas.openxmlformats.org/drawingml/2006/main" noChangeAspect="1"/>
+            </wp:cNvGraphicFramePr>
+            <a:graphic xmlns:a="http://schemas.openxmlformats.org/drawingml/2006/main">
+              <a:graphicData uri="http://schemas.openxmlformats.org/drawingml/2006/picture">
+                <pic:pic xmlns:pic="http://schemas.openxmlformats.org/drawingml/2006/picture">
+                  <pic:nvPicPr>
+                    <pic:cNvPr id="1" name=""/>
+                    <pic:cNvPicPr/>
+                  </pic:nvPicPr>
+                  <pic:blipFill>
+                    <a:blip r:embed="rId12"/>
+                    <a:stretch>
+                      <a:fillRect/>
+                    </a:stretch>
+                  </pic:blipFill>
+                  <pic:spPr>
+                    <a:xfrm>
+                      <a:off x="0" y="0"/>
+                      <a:ext cx="5810549" cy="927148"/>
+                    </a:xfrm>
+                    <a:prstGeom prst="rect">
+                      <a:avLst/>
+                    </a:prstGeom>
+                  </pic:spPr>
+                </pic:pic>
+              </a:graphicData>
+            </a:graphic>
+          </wp:inline>
+        </w:drawing>
+      </w:r>
+    </w:p>
+    <w:p>
+      <w:pPr>
+        <w:pStyle w:val="Caption"/>
+        <w:jc w:val="both"/>
+        <w:rPr>
+          <w:rFonts w:cstheme="minorHAnsi"/>
+          <w:spacing w:val="-8"/>
+          <w:sz w:val="28"/>
+          <w:szCs w:val="28"/>
+          <w:lang w:val="fr-FR"/>
+        </w:rPr>
+      </w:pPr>
+      <w:r>
+        <w:t xml:space="preserve">Figure </w:t>
+      </w:r>
+      <w:fldSimple w:instr=" SEQ Figure \* ARABIC ">
+        <w:r>
+          <w:rPr>
+            <w:noProof/>
+          </w:rPr>
+          <w:t>4</w:t>
+        </w:r>
+      </w:fldSimple>
+      <w:r>
+        <w:t>: Branche non couverte aux lignes 129-131</w:t>
+      </w:r>
     </w:p>
     <w:sectPr>
-      <w:footerReference w:type="default" r:id="rId11"/>
+      <w:footerReference w:type="default" r:id="rId13"/>
       <w:pgSz w:w="12240" w:h="15840"/>
       <w:pgMar w:top="1380" w:right="1320" w:bottom="280" w:left="1320" w:header="0" w:footer="834" w:gutter="0"/>
       <w:pgNumType w:start="1"/>
@@ -4742,7 +5008,7 @@
       </w:pPr>
     </w:pPrDefault>
   </w:docDefaults>
-  <w:latentStyles w:defLockedState="0" w:defUIPriority="99" w:defSemiHidden="0" w:defUnhideWhenUsed="0" w:defQFormat="0" w:count="376">
+  <w:latentStyles w:defLockedState="0" w:defUIPriority="99" w:defSemiHidden="0" w:defUnhideWhenUsed="0" w:defQFormat="0" w:count="377">
     <w:lsdException w:name="Normal" w:uiPriority="0" w:qFormat="1"/>
     <w:lsdException w:name="heading 1" w:uiPriority="9" w:qFormat="1"/>
     <w:lsdException w:name="heading 2" w:semiHidden="1" w:uiPriority="9" w:unhideWhenUsed="1" w:qFormat="1"/>
@@ -4848,7 +5114,6 @@
     <w:lsdException w:name="HTML Sample" w:semiHidden="1" w:unhideWhenUsed="1"/>
     <w:lsdException w:name="HTML Typewriter" w:semiHidden="1" w:unhideWhenUsed="1"/>
     <w:lsdException w:name="HTML Variable" w:semiHidden="1" w:unhideWhenUsed="1"/>
-    <w:lsdException w:name="Normal Table" w:semiHidden="1" w:unhideWhenUsed="1"/>
     <w:lsdException w:name="annotation subject" w:semiHidden="1" w:unhideWhenUsed="1"/>
     <w:lsdException w:name="No List" w:semiHidden="1" w:unhideWhenUsed="1"/>
     <w:lsdException w:name="Outline List 1" w:semiHidden="1" w:unhideWhenUsed="1"/>
@@ -4895,10 +5160,8 @@
     <w:lsdException w:name="Table Subtle 2" w:semiHidden="1" w:unhideWhenUsed="1"/>
     <w:lsdException w:name="Table Web 1" w:semiHidden="1" w:unhideWhenUsed="1"/>
     <w:lsdException w:name="Table Web 2" w:semiHidden="1" w:unhideWhenUsed="1"/>
-    <w:lsdException w:name="Table Web 3" w:semiHidden="1" w:unhideWhenUsed="1"/>
     <w:lsdException w:name="Balloon Text" w:semiHidden="1" w:unhideWhenUsed="1"/>
     <w:lsdException w:name="Table Grid" w:uiPriority="39"/>
-    <w:lsdException w:name="Table Theme" w:semiHidden="1" w:unhideWhenUsed="1"/>
     <w:lsdException w:name="Placeholder Text" w:semiHidden="1"/>
     <w:lsdException w:name="No Spacing" w:uiPriority="1" w:qFormat="1"/>
     <w:lsdException w:name="Light Shading" w:uiPriority="60"/>
@@ -5119,11 +5382,12 @@
     <w:lsdException w:name="Hashtag" w:semiHidden="1" w:unhideWhenUsed="1"/>
     <w:lsdException w:name="Unresolved Mention" w:semiHidden="1" w:unhideWhenUsed="1"/>
     <w:lsdException w:name="Smart Link" w:semiHidden="1" w:unhideWhenUsed="1"/>
+    <w:lsdException w:name="Smart Link Error" w:semiHidden="1" w:unhideWhenUsed="1"/>
   </w:latentStyles>
   <w:style w:type="paragraph" w:default="1" w:styleId="Normal">
     <w:name w:val="Normal"/>
     <w:qFormat/>
-    <w:rsid w:val="00A95090"/>
+    <w:rsid w:val="00310B00"/>
   </w:style>
   <w:style w:type="paragraph" w:styleId="Heading1">
     <w:name w:val="heading 1"/>
@@ -6095,7 +6359,7 @@
 </file>
 
 <file path=customXml/itemProps1.xml><?xml version="1.0" encoding="utf-8"?>
-<ds:datastoreItem xmlns:ds="http://schemas.openxmlformats.org/officeDocument/2006/customXml" ds:itemID="{02F57F13-C334-401D-BE9F-5FA488BEF68D}">
+<ds:datastoreItem xmlns:ds="http://schemas.openxmlformats.org/officeDocument/2006/customXml" ds:itemID="{ED75E60E-5C8D-4C4C-9B69-50DD58E85A41}">
   <ds:schemaRefs>
     <ds:schemaRef ds:uri="http://schemas.openxmlformats.org/officeDocument/2006/bibliography"/>
   </ds:schemaRefs>

</xml_diff>

<commit_message>
GT: Nouvelles transitions 4.2
</commit_message>
<xml_diff>
--- a/TP4/TP4_Log3430_201.docx
+++ b/TP4/TP4_Log3430_201.docx
@@ -1,6 +1,6 @@
 
 <file path=word/document.xml><?xml version="1.0" encoding="utf-8"?>
-<w:document xmlns:wpc="http://schemas.microsoft.com/office/word/2010/wordprocessingCanvas" xmlns:cx="http://schemas.microsoft.com/office/drawing/2014/chartex" xmlns:cx1="http://schemas.microsoft.com/office/drawing/2015/9/8/chartex" xmlns:cx2="http://schemas.microsoft.com/office/drawing/2015/10/21/chartex" xmlns:cx3="http://schemas.microsoft.com/office/drawing/2016/5/9/chartex" xmlns:cx4="http://schemas.microsoft.com/office/drawing/2016/5/10/chartex" xmlns:cx5="http://schemas.microsoft.com/office/drawing/2016/5/11/chartex" xmlns:cx6="http://schemas.microsoft.com/office/drawing/2016/5/12/chartex" xmlns:cx7="http://schemas.microsoft.com/office/drawing/2016/5/13/chartex" xmlns:cx8="http://schemas.microsoft.com/office/drawing/2016/5/14/chartex" xmlns:mc="http://schemas.openxmlformats.org/markup-compatibility/2006" xmlns:aink="http://schemas.microsoft.com/office/drawing/2016/ink" xmlns:am3d="http://schemas.microsoft.com/office/drawing/2017/model3d" xmlns:o="urn:schemas-microsoft-com:office:office" xmlns:r="http://schemas.openxmlformats.org/officeDocument/2006/relationships" xmlns:m="http://schemas.openxmlformats.org/officeDocument/2006/math" xmlns:v="urn:schemas-microsoft-com:vml" xmlns:wp14="http://schemas.microsoft.com/office/word/2010/wordprocessingDrawing" xmlns:wp="http://schemas.openxmlformats.org/drawingml/2006/wordprocessingDrawing" xmlns:w10="urn:schemas-microsoft-com:office:word" xmlns:w="http://schemas.openxmlformats.org/wordprocessingml/2006/main" xmlns:w14="http://schemas.microsoft.com/office/word/2010/wordml" xmlns:w15="http://schemas.microsoft.com/office/word/2012/wordml" xmlns:w16cid="http://schemas.microsoft.com/office/word/2016/wordml/cid" xmlns:w16se="http://schemas.microsoft.com/office/word/2015/wordml/symex" xmlns:wpg="http://schemas.microsoft.com/office/word/2010/wordprocessingGroup" xmlns:wpi="http://schemas.microsoft.com/office/word/2010/wordprocessingInk" xmlns:wne="http://schemas.microsoft.com/office/word/2006/wordml" xmlns:wps="http://schemas.microsoft.com/office/word/2010/wordprocessingShape" mc:Ignorable="w14 w15 w16se w16cid wp14">
+<w:document xmlns:wpc="http://schemas.microsoft.com/office/word/2010/wordprocessingCanvas" xmlns:cx="http://schemas.microsoft.com/office/drawing/2014/chartex" xmlns:cx1="http://schemas.microsoft.com/office/drawing/2015/9/8/chartex" xmlns:cx2="http://schemas.microsoft.com/office/drawing/2015/10/21/chartex" xmlns:cx3="http://schemas.microsoft.com/office/drawing/2016/5/9/chartex" xmlns:cx4="http://schemas.microsoft.com/office/drawing/2016/5/10/chartex" xmlns:cx5="http://schemas.microsoft.com/office/drawing/2016/5/11/chartex" xmlns:cx6="http://schemas.microsoft.com/office/drawing/2016/5/12/chartex" xmlns:cx7="http://schemas.microsoft.com/office/drawing/2016/5/13/chartex" xmlns:cx8="http://schemas.microsoft.com/office/drawing/2016/5/14/chartex" xmlns:mc="http://schemas.openxmlformats.org/markup-compatibility/2006" xmlns:aink="http://schemas.microsoft.com/office/drawing/2016/ink" xmlns:am3d="http://schemas.microsoft.com/office/drawing/2017/model3d" xmlns:o="urn:schemas-microsoft-com:office:office" xmlns:r="http://schemas.openxmlformats.org/officeDocument/2006/relationships" xmlns:m="http://schemas.openxmlformats.org/officeDocument/2006/math" xmlns:v="urn:schemas-microsoft-com:vml" xmlns:wp14="http://schemas.microsoft.com/office/word/2010/wordprocessingDrawing" xmlns:wp="http://schemas.openxmlformats.org/drawingml/2006/wordprocessingDrawing" xmlns:w10="urn:schemas-microsoft-com:office:word" xmlns:w="http://schemas.openxmlformats.org/wordprocessingml/2006/main" xmlns:w14="http://schemas.microsoft.com/office/word/2010/wordml" xmlns:w15="http://schemas.microsoft.com/office/word/2012/wordml" xmlns:w16cex="http://schemas.microsoft.com/office/word/2018/wordml/cex" xmlns:w16cid="http://schemas.microsoft.com/office/word/2016/wordml/cid" xmlns:w16="http://schemas.microsoft.com/office/word/2018/wordml" xmlns:w16se="http://schemas.microsoft.com/office/word/2015/wordml/symex" xmlns:wpg="http://schemas.microsoft.com/office/word/2010/wordprocessingGroup" xmlns:wpi="http://schemas.microsoft.com/office/word/2010/wordprocessingInk" xmlns:wne="http://schemas.microsoft.com/office/word/2006/wordml" xmlns:wps="http://schemas.microsoft.com/office/word/2010/wordprocessingShape" mc:Ignorable="w14 w15 w16se w16cid w16 w16cex wp14">
   <w:body>
     <w:p>
       <w:pPr>
@@ -73,7 +73,7 @@
               </wp:anchor>
             </w:drawing>
           </mc:Choice>
-          <mc:Fallback xmlns:w16="http://schemas.microsoft.com/office/word/2018/wordml" xmlns:w16cex="http://schemas.microsoft.com/office/word/2018/wordml/cex">
+          <mc:Fallback>
             <w:pict>
               <v:line w14:anchorId="3D4CD247" id="Connecteur droit 2" o:spid="_x0000_s1026" style="position:absolute;flip:y;z-index:251659264;visibility:visible;mso-wrap-style:square;mso-wrap-distance-left:9pt;mso-wrap-distance-top:0;mso-wrap-distance-right:9pt;mso-wrap-distance-bottom:0;mso-position-horizontal:left;mso-position-horizontal-relative:margin;mso-position-vertical:absolute;mso-position-vertical-relative:text" from="0,74.65pt" to="463.15pt,77.35pt" o:gfxdata="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" strokecolor="black [3200]" strokeweight=".5pt">
                 <v:stroke joinstyle="miter"/>
@@ -438,9 +438,8 @@
           <w:sz w:val="24"/>
           <w:szCs w:val="24"/>
         </w:rPr>
-        <w:t xml:space="preserve">Gabriel </w:t>
-      </w:r>
-      <w:proofErr w:type="spellStart"/>
+        <w:t>Gabriel Tagliabracci (</w:t>
+      </w:r>
       <w:r>
         <w:rPr>
           <w:rFonts w:ascii="Arial Rounded MT Bold" w:hAnsi="Arial Rounded MT Bold"/>
@@ -449,9 +448,8 @@
           <w:sz w:val="24"/>
           <w:szCs w:val="24"/>
         </w:rPr>
-        <w:t>Tagliabracci</w:t>
-      </w:r>
-      <w:proofErr w:type="spellEnd"/>
+        <w:t>1935775</w:t>
+      </w:r>
       <w:r>
         <w:rPr>
           <w:rFonts w:ascii="Arial Rounded MT Bold" w:hAnsi="Arial Rounded MT Bold"/>
@@ -460,9 +458,14 @@
           <w:sz w:val="24"/>
           <w:szCs w:val="24"/>
         </w:rPr>
-        <w:t xml:space="preserve"> (</w:t>
-      </w:r>
-      <w:r>
+        <w:t>)</w:t>
+      </w:r>
+    </w:p>
+    <w:p>
+      <w:pPr>
+        <w:spacing w:before="66"/>
+        <w:ind w:left="2670" w:right="2670"/>
+        <w:jc w:val="center"/>
         <w:rPr>
           <w:rFonts w:ascii="Arial Rounded MT Bold" w:hAnsi="Arial Rounded MT Bold"/>
           <w:spacing w:val="-7"/>
@@ -470,9 +473,13 @@
           <w:sz w:val="24"/>
           <w:szCs w:val="24"/>
         </w:rPr>
-        <w:t>1935775</w:t>
-      </w:r>
-      <w:r>
+      </w:pPr>
+    </w:p>
+    <w:p>
+      <w:pPr>
+        <w:spacing w:before="66"/>
+        <w:ind w:left="2670" w:right="2670"/>
+        <w:jc w:val="center"/>
         <w:rPr>
           <w:rFonts w:ascii="Arial Rounded MT Bold" w:hAnsi="Arial Rounded MT Bold"/>
           <w:spacing w:val="-7"/>
@@ -480,8 +487,7 @@
           <w:sz w:val="24"/>
           <w:szCs w:val="24"/>
         </w:rPr>
-        <w:t>)</w:t>
-      </w:r>
+      </w:pPr>
     </w:p>
     <w:p>
       <w:pPr>
@@ -496,12 +502,7 @@
           <w:szCs w:val="24"/>
         </w:rPr>
       </w:pPr>
-    </w:p>
-    <w:p>
-      <w:pPr>
-        <w:spacing w:before="66"/>
-        <w:ind w:left="2670" w:right="2670"/>
-        <w:jc w:val="center"/>
+      <w:r>
         <w:rPr>
           <w:rFonts w:ascii="Arial Rounded MT Bold" w:hAnsi="Arial Rounded MT Bold"/>
           <w:spacing w:val="-7"/>
@@ -509,13 +510,9 @@
           <w:sz w:val="24"/>
           <w:szCs w:val="24"/>
         </w:rPr>
-      </w:pPr>
-    </w:p>
-    <w:p>
-      <w:pPr>
-        <w:spacing w:before="66"/>
-        <w:ind w:left="2670" w:right="2670"/>
-        <w:jc w:val="center"/>
+        <w:t>Groupe :</w:t>
+      </w:r>
+      <w:r>
         <w:rPr>
           <w:rFonts w:ascii="Arial Rounded MT Bold" w:hAnsi="Arial Rounded MT Bold"/>
           <w:spacing w:val="-7"/>
@@ -523,7 +520,8 @@
           <w:sz w:val="24"/>
           <w:szCs w:val="24"/>
         </w:rPr>
-      </w:pPr>
+        <w:t xml:space="preserve"> </w:t>
+      </w:r>
       <w:r>
         <w:rPr>
           <w:rFonts w:ascii="Arial Rounded MT Bold" w:hAnsi="Arial Rounded MT Bold"/>
@@ -532,9 +530,14 @@
           <w:sz w:val="24"/>
           <w:szCs w:val="24"/>
         </w:rPr>
-        <w:t>Groupe :</w:t>
-      </w:r>
-      <w:r>
+        <w:t>02</w:t>
+      </w:r>
+    </w:p>
+    <w:p>
+      <w:pPr>
+        <w:spacing w:before="66"/>
+        <w:ind w:left="2670" w:right="2670"/>
+        <w:jc w:val="center"/>
         <w:rPr>
           <w:rFonts w:ascii="Arial Rounded MT Bold" w:hAnsi="Arial Rounded MT Bold"/>
           <w:spacing w:val="-7"/>
@@ -542,9 +545,13 @@
           <w:sz w:val="24"/>
           <w:szCs w:val="24"/>
         </w:rPr>
-        <w:t xml:space="preserve"> </w:t>
-      </w:r>
-      <w:r>
+      </w:pPr>
+    </w:p>
+    <w:p>
+      <w:pPr>
+        <w:spacing w:before="66"/>
+        <w:ind w:left="2670" w:right="2670"/>
+        <w:jc w:val="center"/>
         <w:rPr>
           <w:rFonts w:ascii="Arial Rounded MT Bold" w:hAnsi="Arial Rounded MT Bold"/>
           <w:spacing w:val="-7"/>
@@ -552,14 +559,8 @@
           <w:sz w:val="24"/>
           <w:szCs w:val="24"/>
         </w:rPr>
-        <w:t>02</w:t>
-      </w:r>
-    </w:p>
-    <w:p>
-      <w:pPr>
-        <w:spacing w:before="66"/>
-        <w:ind w:left="2670" w:right="2670"/>
-        <w:jc w:val="center"/>
+      </w:pPr>
+      <w:r>
         <w:rPr>
           <w:rFonts w:ascii="Arial Rounded MT Bold" w:hAnsi="Arial Rounded MT Bold"/>
           <w:spacing w:val="-7"/>
@@ -567,7 +568,8 @@
           <w:sz w:val="24"/>
           <w:szCs w:val="24"/>
         </w:rPr>
-      </w:pPr>
+        <w:t>Soumis à Noureddine Kerzazi</w:t>
+      </w:r>
     </w:p>
     <w:p>
       <w:pPr>
@@ -582,7 +584,12 @@
           <w:szCs w:val="24"/>
         </w:rPr>
       </w:pPr>
-      <w:r>
+    </w:p>
+    <w:p>
+      <w:pPr>
+        <w:spacing w:before="66"/>
+        <w:ind w:left="2670" w:right="2670"/>
+        <w:jc w:val="center"/>
         <w:rPr>
           <w:rFonts w:ascii="Arial Rounded MT Bold" w:hAnsi="Arial Rounded MT Bold"/>
           <w:spacing w:val="-7"/>
@@ -590,10 +597,13 @@
           <w:sz w:val="24"/>
           <w:szCs w:val="24"/>
         </w:rPr>
-        <w:t xml:space="preserve">Soumis à Noureddine </w:t>
-      </w:r>
-      <w:proofErr w:type="spellStart"/>
-      <w:r>
+      </w:pPr>
+    </w:p>
+    <w:p>
+      <w:pPr>
+        <w:spacing w:before="66"/>
+        <w:ind w:left="2670" w:right="2670"/>
+        <w:jc w:val="center"/>
         <w:rPr>
           <w:rFonts w:ascii="Arial Rounded MT Bold" w:hAnsi="Arial Rounded MT Bold"/>
           <w:spacing w:val="-7"/>
@@ -601,9 +611,7 @@
           <w:sz w:val="24"/>
           <w:szCs w:val="24"/>
         </w:rPr>
-        <w:t>Kerzazi</w:t>
-      </w:r>
-      <w:proofErr w:type="spellEnd"/>
+      </w:pPr>
     </w:p>
     <w:p>
       <w:pPr>
@@ -618,12 +626,7 @@
           <w:szCs w:val="24"/>
         </w:rPr>
       </w:pPr>
-    </w:p>
-    <w:p>
-      <w:pPr>
-        <w:spacing w:before="66"/>
-        <w:ind w:left="2670" w:right="2670"/>
-        <w:jc w:val="center"/>
+      <w:r>
         <w:rPr>
           <w:rFonts w:ascii="Arial Rounded MT Bold" w:hAnsi="Arial Rounded MT Bold"/>
           <w:spacing w:val="-7"/>
@@ -631,43 +634,6 @@
           <w:sz w:val="24"/>
           <w:szCs w:val="24"/>
         </w:rPr>
-      </w:pPr>
-    </w:p>
-    <w:p>
-      <w:pPr>
-        <w:spacing w:before="66"/>
-        <w:ind w:left="2670" w:right="2670"/>
-        <w:jc w:val="center"/>
-        <w:rPr>
-          <w:rFonts w:ascii="Arial Rounded MT Bold" w:hAnsi="Arial Rounded MT Bold"/>
-          <w:spacing w:val="-7"/>
-          <w:w w:val="103"/>
-          <w:sz w:val="24"/>
-          <w:szCs w:val="24"/>
-        </w:rPr>
-      </w:pPr>
-    </w:p>
-    <w:p>
-      <w:pPr>
-        <w:spacing w:before="66"/>
-        <w:ind w:left="2670" w:right="2670"/>
-        <w:jc w:val="center"/>
-        <w:rPr>
-          <w:rFonts w:ascii="Arial Rounded MT Bold" w:hAnsi="Arial Rounded MT Bold"/>
-          <w:spacing w:val="-7"/>
-          <w:w w:val="103"/>
-          <w:sz w:val="24"/>
-          <w:szCs w:val="24"/>
-        </w:rPr>
-      </w:pPr>
-      <w:r>
-        <w:rPr>
-          <w:rFonts w:ascii="Arial Rounded MT Bold" w:hAnsi="Arial Rounded MT Bold"/>
-          <w:spacing w:val="-7"/>
-          <w:w w:val="103"/>
-          <w:sz w:val="24"/>
-          <w:szCs w:val="24"/>
-        </w:rPr>
         <w:t>Hiver 2020</w:t>
       </w:r>
     </w:p>
@@ -745,27 +711,7 @@
           <w:sz w:val="28"/>
           <w:szCs w:val="28"/>
         </w:rPr>
-        <w:t>« </w:t>
-      </w:r>
-      <w:proofErr w:type="spellStart"/>
-      <w:r>
-        <w:rPr>
-          <w:rFonts w:cstheme="minorHAnsi"/>
-          <w:spacing w:val="-8"/>
-          <w:sz w:val="28"/>
-          <w:szCs w:val="28"/>
-        </w:rPr>
-        <w:t>Character</w:t>
-      </w:r>
-      <w:proofErr w:type="spellEnd"/>
-      <w:r>
-        <w:rPr>
-          <w:rFonts w:cstheme="minorHAnsi"/>
-          <w:spacing w:val="-8"/>
-          <w:sz w:val="28"/>
-          <w:szCs w:val="28"/>
-        </w:rPr>
-        <w:t xml:space="preserve"> » représente l’expression régulière suivante : </w:t>
+        <w:t xml:space="preserve">« Character » représente l’expression régulière suivante : </w:t>
       </w:r>
       <w:r>
         <w:rPr>
@@ -890,14 +836,27 @@
       <w:r>
         <w:t xml:space="preserve">Figure </w:t>
       </w:r>
-      <w:fldSimple w:instr=" SEQ Figure \* ARABIC ">
-        <w:r>
-          <w:rPr>
-            <w:noProof/>
-          </w:rPr>
-          <w:t>1</w:t>
-        </w:r>
-      </w:fldSimple>
+      <w:r>
+        <w:fldChar w:fldCharType="begin"/>
+      </w:r>
+      <w:r>
+        <w:instrText xml:space="preserve"> SEQ Figure \* ARABIC </w:instrText>
+      </w:r>
+      <w:r>
+        <w:fldChar w:fldCharType="separate"/>
+      </w:r>
+      <w:r>
+        <w:rPr>
+          <w:noProof/>
+        </w:rPr>
+        <w:t>1</w:t>
+      </w:r>
+      <w:r>
+        <w:rPr>
+          <w:noProof/>
+        </w:rPr>
+        <w:fldChar w:fldCharType="end"/>
+      </w:r>
       <w:r>
         <w:t>: Diagramme d'états de "Paser_FSM.py"</w:t>
       </w:r>
@@ -1021,27 +980,7 @@
           <w:sz w:val="28"/>
           <w:szCs w:val="28"/>
         </w:rPr>
-        <w:t>« </w:t>
-      </w:r>
-      <w:proofErr w:type="spellStart"/>
-      <w:r>
-        <w:rPr>
-          <w:rFonts w:cstheme="minorHAnsi"/>
-          <w:spacing w:val="-8"/>
-          <w:sz w:val="28"/>
-          <w:szCs w:val="28"/>
-        </w:rPr>
-        <w:t>Character</w:t>
-      </w:r>
-      <w:proofErr w:type="spellEnd"/>
-      <w:r>
-        <w:rPr>
-          <w:rFonts w:cstheme="minorHAnsi"/>
-          <w:spacing w:val="-8"/>
-          <w:sz w:val="28"/>
-          <w:szCs w:val="28"/>
-        </w:rPr>
-        <w:t xml:space="preserve"> » représente l’expression régulière suivante : </w:t>
+        <w:t xml:space="preserve">« Character » représente l’expression régulière suivante : </w:t>
       </w:r>
       <w:r>
         <w:rPr>
@@ -1168,14 +1107,27 @@
       <w:r>
         <w:t xml:space="preserve">Figure </w:t>
       </w:r>
-      <w:fldSimple w:instr=" SEQ Figure \* ARABIC ">
-        <w:r>
-          <w:rPr>
-            <w:noProof/>
-          </w:rPr>
-          <w:t>2</w:t>
-        </w:r>
-      </w:fldSimple>
+      <w:r>
+        <w:fldChar w:fldCharType="begin"/>
+      </w:r>
+      <w:r>
+        <w:instrText xml:space="preserve"> SEQ Figure \* ARABIC </w:instrText>
+      </w:r>
+      <w:r>
+        <w:fldChar w:fldCharType="separate"/>
+      </w:r>
+      <w:r>
+        <w:rPr>
+          <w:noProof/>
+        </w:rPr>
+        <w:t>2</w:t>
+      </w:r>
+      <w:r>
+        <w:rPr>
+          <w:noProof/>
+        </w:rPr>
+        <w:fldChar w:fldCharType="end"/>
+      </w:r>
       <w:r>
         <w:t>: Arbre de transitions de Parser_FSM.py</w:t>
       </w:r>
@@ -1401,7 +1353,6 @@
                 <w:lang w:val="fr-FR"/>
               </w:rPr>
             </w:pPr>
-            <w:proofErr w:type="spellStart"/>
             <w:r>
               <w:rPr>
                 <w:rFonts w:cstheme="minorHAnsi"/>
@@ -1412,7 +1363,6 @@
               </w:rPr>
               <w:t>Character</w:t>
             </w:r>
-            <w:proofErr w:type="spellEnd"/>
           </w:p>
         </w:tc>
         <w:tc>
@@ -1492,7 +1442,6 @@
                 <w:lang w:val="fr-FR"/>
               </w:rPr>
             </w:pPr>
-            <w:proofErr w:type="spellStart"/>
             <w:r>
               <w:rPr>
                 <w:rFonts w:cstheme="minorHAnsi"/>
@@ -1503,7 +1452,6 @@
               </w:rPr>
               <w:t>Character</w:t>
             </w:r>
-            <w:proofErr w:type="spellEnd"/>
           </w:p>
         </w:tc>
         <w:tc>
@@ -2216,7 +2164,6 @@
                 <w:lang w:val="fr-FR"/>
               </w:rPr>
             </w:pPr>
-            <w:proofErr w:type="spellStart"/>
             <w:r>
               <w:rPr>
                 <w:rFonts w:cstheme="minorHAnsi"/>
@@ -2227,7 +2174,6 @@
               </w:rPr>
               <w:t>Character</w:t>
             </w:r>
-            <w:proofErr w:type="spellEnd"/>
           </w:p>
         </w:tc>
         <w:tc>
@@ -2591,56 +2537,81 @@
           <w:spacing w:val="-8"/>
           <w:sz w:val="28"/>
           <w:szCs w:val="28"/>
-        </w:rPr>
-      </w:pPr>
-      <w:r>
-        <w:rPr>
-          <w:rFonts w:cstheme="minorHAnsi"/>
-          <w:spacing w:val="-8"/>
-          <w:sz w:val="28"/>
-          <w:szCs w:val="28"/>
-        </w:rPr>
-        <w:t xml:space="preserve">4.3. </w:t>
-      </w:r>
-      <w:r>
-        <w:rPr>
-          <w:rFonts w:cstheme="minorHAnsi"/>
-          <w:spacing w:val="-8"/>
-          <w:sz w:val="28"/>
-          <w:szCs w:val="28"/>
-        </w:rPr>
-        <w:t>Identifiez tous les cas de tests avec les conditions à partir de l’arbre trouvé.</w:t>
-      </w:r>
-    </w:p>
-    <w:p>
-      <w:pPr>
+          <w:lang w:val="fr-FR"/>
+        </w:rPr>
+      </w:pPr>
+      <w:r>
+        <w:rPr>
+          <w:rFonts w:cstheme="minorHAnsi"/>
+          <w:spacing w:val="-8"/>
+          <w:sz w:val="28"/>
+          <w:szCs w:val="28"/>
+          <w:lang w:val="fr-FR"/>
+        </w:rPr>
+        <w:t xml:space="preserve">Nouvelles transitions : </w:t>
+      </w:r>
+    </w:p>
+    <w:p>
+      <w:pPr>
+        <w:pStyle w:val="ListParagraph"/>
+        <w:numPr>
+          <w:ilvl w:val="0"/>
+          <w:numId w:val="12"/>
+        </w:numPr>
         <w:spacing w:after="240"/>
         <w:ind w:right="102"/>
         <w:jc w:val="both"/>
         <w:rPr>
-          <w:rFonts w:cstheme="minorHAnsi"/>
-          <w:spacing w:val="-8"/>
-          <w:sz w:val="28"/>
-          <w:szCs w:val="28"/>
-        </w:rPr>
-      </w:pPr>
-      <w:r>
-        <w:rPr>
-          <w:rFonts w:cstheme="minorHAnsi"/>
-          <w:spacing w:val="-8"/>
-          <w:sz w:val="28"/>
-          <w:szCs w:val="28"/>
-        </w:rPr>
-        <w:t>D’après l’arbre trouvé, on peut identifier 6 cas de tests différents.</w:t>
-      </w:r>
-    </w:p>
-    <w:p>
-      <w:pPr>
+          <w:rFonts w:asciiTheme="minorHAnsi" w:hAnsiTheme="minorHAnsi" w:cstheme="minorHAnsi"/>
+          <w:spacing w:val="-8"/>
+          <w:sz w:val="28"/>
+          <w:szCs w:val="28"/>
+          <w:lang w:val="en-CA"/>
+        </w:rPr>
+      </w:pPr>
+      <w:r>
+        <w:rPr>
+          <w:rFonts w:asciiTheme="minorHAnsi" w:hAnsiTheme="minorHAnsi" w:cstheme="minorHAnsi"/>
+          <w:spacing w:val="-8"/>
+          <w:sz w:val="28"/>
+          <w:szCs w:val="28"/>
+          <w:lang w:val="en-CA"/>
+        </w:rPr>
+        <w:t>NEW_GROUP – (character) – PREFIX – (character) – OPERATOR – (“</w:t>
+      </w:r>
+      <w:r>
+        <w:rPr>
+          <w:rFonts w:asciiTheme="minorHAnsi" w:hAnsiTheme="minorHAnsi" w:cstheme="minorHAnsi"/>
+          <w:spacing w:val="-8"/>
+          <w:sz w:val="28"/>
+          <w:szCs w:val="28"/>
+          <w:lang w:val="en-CA"/>
+        </w:rPr>
+        <w:t>(</w:t>
+      </w:r>
+      <w:r>
+        <w:rPr>
+          <w:rFonts w:asciiTheme="minorHAnsi" w:hAnsiTheme="minorHAnsi" w:cstheme="minorHAnsi"/>
+          <w:spacing w:val="-8"/>
+          <w:sz w:val="28"/>
+          <w:szCs w:val="28"/>
+          <w:lang w:val="en-CA"/>
+        </w:rPr>
+        <w:t>”) – NEW_GROUP</w:t>
+      </w:r>
+    </w:p>
+    <w:p>
+      <w:pPr>
+        <w:pStyle w:val="ListParagraph"/>
+        <w:numPr>
+          <w:ilvl w:val="0"/>
+          <w:numId w:val="12"/>
+        </w:numPr>
         <w:spacing w:after="240"/>
         <w:ind w:right="102"/>
         <w:jc w:val="both"/>
         <w:rPr>
-          <w:rFonts w:cstheme="minorHAnsi"/>
+          <w:rFonts w:asciiTheme="minorHAnsi" w:hAnsiTheme="minorHAnsi" w:cstheme="minorHAnsi"/>
           <w:spacing w:val="-8"/>
           <w:sz w:val="28"/>
           <w:szCs w:val="28"/>
@@ -2649,22 +2620,37 @@
       </w:pPr>
       <w:r>
         <w:rPr>
-          <w:rFonts w:cstheme="minorHAnsi"/>
+          <w:rFonts w:asciiTheme="minorHAnsi" w:hAnsiTheme="minorHAnsi" w:cstheme="minorHAnsi"/>
           <w:spacing w:val="-8"/>
           <w:sz w:val="28"/>
           <w:szCs w:val="28"/>
           <w:lang w:val="en-CA"/>
         </w:rPr>
-        <w:t xml:space="preserve">t1 = START -&gt; NEW_GROUP -&gt; PREFIX -&gt; PREFIX </w:t>
-      </w:r>
-    </w:p>
-    <w:p>
-      <w:pPr>
+        <w:t xml:space="preserve">SUBJECT – (“)”) – END_RULE – (“&amp;” or “|”) – </w:t>
+      </w:r>
+      <w:r>
+        <w:rPr>
+          <w:rFonts w:asciiTheme="minorHAnsi" w:hAnsiTheme="minorHAnsi" w:cstheme="minorHAnsi"/>
+          <w:spacing w:val="-8"/>
+          <w:sz w:val="28"/>
+          <w:szCs w:val="28"/>
+          <w:lang w:val="en-CA"/>
+        </w:rPr>
+        <w:t>OPERATOR – (character) – PREFIX – (“(”) – SUBJECT</w:t>
+      </w:r>
+    </w:p>
+    <w:p>
+      <w:pPr>
+        <w:pStyle w:val="ListParagraph"/>
+        <w:numPr>
+          <w:ilvl w:val="0"/>
+          <w:numId w:val="12"/>
+        </w:numPr>
         <w:spacing w:after="240"/>
         <w:ind w:right="102"/>
         <w:jc w:val="both"/>
         <w:rPr>
-          <w:rFonts w:cstheme="minorHAnsi"/>
+          <w:rFonts w:asciiTheme="minorHAnsi" w:hAnsiTheme="minorHAnsi" w:cstheme="minorHAnsi"/>
           <w:spacing w:val="-8"/>
           <w:sz w:val="28"/>
           <w:szCs w:val="28"/>
@@ -2673,52 +2659,57 @@
       </w:pPr>
       <w:r>
         <w:rPr>
-          <w:rFonts w:cstheme="minorHAnsi"/>
+          <w:rFonts w:asciiTheme="minorHAnsi" w:hAnsiTheme="minorHAnsi" w:cstheme="minorHAnsi"/>
           <w:spacing w:val="-8"/>
           <w:sz w:val="28"/>
           <w:szCs w:val="28"/>
           <w:lang w:val="en-CA"/>
         </w:rPr>
-        <w:t>t</w:t>
-      </w:r>
-      <w:r>
-        <w:rPr>
-          <w:rFonts w:cstheme="minorHAnsi"/>
+        <w:t xml:space="preserve">PREFIX - </w:t>
+      </w:r>
+      <w:r>
+        <w:rPr>
+          <w:rFonts w:asciiTheme="minorHAnsi" w:hAnsiTheme="minorHAnsi" w:cstheme="minorHAnsi"/>
           <w:spacing w:val="-8"/>
           <w:sz w:val="28"/>
           <w:szCs w:val="28"/>
           <w:lang w:val="en-CA"/>
         </w:rPr>
-        <w:t>2</w:t>
-      </w:r>
-      <w:r>
-        <w:rPr>
-          <w:rFonts w:cstheme="minorHAnsi"/>
+        <w:t>(“(”) – SUBJECT</w:t>
+      </w:r>
+      <w:r>
+        <w:rPr>
+          <w:rFonts w:asciiTheme="minorHAnsi" w:hAnsiTheme="minorHAnsi" w:cstheme="minorHAnsi"/>
           <w:spacing w:val="-8"/>
           <w:sz w:val="28"/>
           <w:szCs w:val="28"/>
           <w:lang w:val="en-CA"/>
         </w:rPr>
-        <w:t xml:space="preserve"> = START -&gt; NEW_GROUP -&gt; PREFIX -&gt; </w:t>
-      </w:r>
-      <w:r>
-        <w:rPr>
-          <w:rFonts w:cstheme="minorHAnsi"/>
+        <w:t xml:space="preserve"> - </w:t>
+      </w:r>
+      <w:r>
+        <w:rPr>
+          <w:rFonts w:asciiTheme="minorHAnsi" w:hAnsiTheme="minorHAnsi" w:cstheme="minorHAnsi"/>
           <w:spacing w:val="-8"/>
           <w:sz w:val="28"/>
           <w:szCs w:val="28"/>
           <w:lang w:val="en-CA"/>
         </w:rPr>
-        <w:t>SUBJECT -&gt; SUBJECT</w:t>
-      </w:r>
-    </w:p>
-    <w:p>
-      <w:pPr>
+        <w:t>(“)”) – END_RULE – (“&amp;” or “|”) – OPERATOR – (character) – PREFIX</w:t>
+      </w:r>
+    </w:p>
+    <w:p>
+      <w:pPr>
+        <w:pStyle w:val="ListParagraph"/>
+        <w:numPr>
+          <w:ilvl w:val="0"/>
+          <w:numId w:val="12"/>
+        </w:numPr>
         <w:spacing w:after="240"/>
         <w:ind w:right="102"/>
         <w:jc w:val="both"/>
         <w:rPr>
-          <w:rFonts w:cstheme="minorHAnsi"/>
+          <w:rFonts w:asciiTheme="minorHAnsi" w:hAnsiTheme="minorHAnsi" w:cstheme="minorHAnsi"/>
           <w:spacing w:val="-8"/>
           <w:sz w:val="28"/>
           <w:szCs w:val="28"/>
@@ -2727,53 +2718,88 @@
       </w:pPr>
       <w:r>
         <w:rPr>
-          <w:rFonts w:cstheme="minorHAnsi"/>
+          <w:rFonts w:asciiTheme="minorHAnsi" w:hAnsiTheme="minorHAnsi" w:cstheme="minorHAnsi"/>
           <w:spacing w:val="-8"/>
           <w:sz w:val="28"/>
           <w:szCs w:val="28"/>
           <w:lang w:val="en-CA"/>
         </w:rPr>
         <w:lastRenderedPageBreak/>
-        <w:t>t</w:t>
-      </w:r>
-      <w:r>
-        <w:rPr>
-          <w:rFonts w:cstheme="minorHAnsi"/>
+        <w:t xml:space="preserve">END_GROUP – </w:t>
+      </w:r>
+      <w:r>
+        <w:rPr>
+          <w:rFonts w:asciiTheme="minorHAnsi" w:hAnsiTheme="minorHAnsi" w:cstheme="minorHAnsi"/>
           <w:spacing w:val="-8"/>
           <w:sz w:val="28"/>
           <w:szCs w:val="28"/>
           <w:lang w:val="en-CA"/>
         </w:rPr>
-        <w:t>3</w:t>
-      </w:r>
-      <w:r>
-        <w:rPr>
-          <w:rFonts w:cstheme="minorHAnsi"/>
+        <w:t>(“&amp;” or “|”)</w:t>
+      </w:r>
+      <w:r>
+        <w:rPr>
+          <w:rFonts w:asciiTheme="minorHAnsi" w:hAnsiTheme="minorHAnsi" w:cstheme="minorHAnsi"/>
           <w:spacing w:val="-8"/>
           <w:sz w:val="28"/>
           <w:szCs w:val="28"/>
           <w:lang w:val="en-CA"/>
         </w:rPr>
-        <w:t xml:space="preserve"> = START -&gt; NEW_GROUP -&gt; PREFIX -&gt; </w:t>
-      </w:r>
-      <w:r>
-        <w:rPr>
-          <w:rFonts w:cstheme="minorHAnsi"/>
+        <w:t xml:space="preserve"> - </w:t>
+      </w:r>
+      <w:r>
+        <w:rPr>
+          <w:rFonts w:asciiTheme="minorHAnsi" w:hAnsiTheme="minorHAnsi" w:cstheme="minorHAnsi"/>
           <w:spacing w:val="-8"/>
           <w:sz w:val="28"/>
           <w:szCs w:val="28"/>
           <w:lang w:val="en-CA"/>
         </w:rPr>
-        <w:t>SUBJECT -&gt; END_RULE -&gt; OPERATOR -&gt; NEW_GROUP</w:t>
-      </w:r>
-    </w:p>
-    <w:p>
-      <w:pPr>
+        <w:t>OPERATOR – (character) – PREFIX – (“(”) – SUBJECT</w:t>
+      </w:r>
+      <w:r>
+        <w:rPr>
+          <w:rFonts w:asciiTheme="minorHAnsi" w:hAnsiTheme="minorHAnsi" w:cstheme="minorHAnsi"/>
+          <w:spacing w:val="-8"/>
+          <w:sz w:val="28"/>
+          <w:szCs w:val="28"/>
+          <w:lang w:val="en-CA"/>
+        </w:rPr>
+        <w:t xml:space="preserve"> - </w:t>
+      </w:r>
+      <w:r>
+        <w:rPr>
+          <w:rFonts w:asciiTheme="minorHAnsi" w:hAnsiTheme="minorHAnsi" w:cstheme="minorHAnsi"/>
+          <w:spacing w:val="-8"/>
+          <w:sz w:val="28"/>
+          <w:szCs w:val="28"/>
+          <w:lang w:val="en-CA"/>
+        </w:rPr>
+        <w:t>(“)”) – END_RULE</w:t>
+      </w:r>
+      <w:r>
+        <w:rPr>
+          <w:rFonts w:asciiTheme="minorHAnsi" w:hAnsiTheme="minorHAnsi" w:cstheme="minorHAnsi"/>
+          <w:spacing w:val="-8"/>
+          <w:sz w:val="28"/>
+          <w:szCs w:val="28"/>
+          <w:lang w:val="en-CA"/>
+        </w:rPr>
+        <w:t xml:space="preserve"> – (“)”) – END_GROUP</w:t>
+      </w:r>
+    </w:p>
+    <w:p>
+      <w:pPr>
+        <w:pStyle w:val="ListParagraph"/>
+        <w:numPr>
+          <w:ilvl w:val="0"/>
+          <w:numId w:val="12"/>
+        </w:numPr>
         <w:spacing w:after="240"/>
         <w:ind w:right="102"/>
         <w:jc w:val="both"/>
         <w:rPr>
-          <w:rFonts w:cstheme="minorHAnsi"/>
+          <w:rFonts w:asciiTheme="minorHAnsi" w:hAnsiTheme="minorHAnsi" w:cstheme="minorHAnsi"/>
           <w:spacing w:val="-8"/>
           <w:sz w:val="28"/>
           <w:szCs w:val="28"/>
@@ -2782,43 +2808,93 @@
       </w:pPr>
       <w:r>
         <w:rPr>
-          <w:rFonts w:cstheme="minorHAnsi"/>
+          <w:rFonts w:asciiTheme="minorHAnsi" w:hAnsiTheme="minorHAnsi" w:cstheme="minorHAnsi"/>
           <w:spacing w:val="-8"/>
           <w:sz w:val="28"/>
           <w:szCs w:val="28"/>
           <w:lang w:val="en-CA"/>
         </w:rPr>
-        <w:t>t</w:t>
-      </w:r>
-      <w:r>
-        <w:rPr>
-          <w:rFonts w:cstheme="minorHAnsi"/>
+        <w:t xml:space="preserve">OPERATOR </w:t>
+      </w:r>
+      <w:r>
+        <w:rPr>
+          <w:rFonts w:asciiTheme="minorHAnsi" w:hAnsiTheme="minorHAnsi" w:cstheme="minorHAnsi"/>
           <w:spacing w:val="-8"/>
           <w:sz w:val="28"/>
           <w:szCs w:val="28"/>
           <w:lang w:val="en-CA"/>
         </w:rPr>
-        <w:t>4</w:t>
-      </w:r>
-      <w:r>
-        <w:rPr>
-          <w:rFonts w:cstheme="minorHAnsi"/>
+        <w:t>– (“</w:t>
+      </w:r>
+      <w:r>
+        <w:rPr>
+          <w:rFonts w:asciiTheme="minorHAnsi" w:hAnsiTheme="minorHAnsi" w:cstheme="minorHAnsi"/>
           <w:spacing w:val="-8"/>
           <w:sz w:val="28"/>
           <w:szCs w:val="28"/>
           <w:lang w:val="en-CA"/>
         </w:rPr>
-        <w:t xml:space="preserve"> = START -&gt; NEW_GROUP -&gt; PREFIX -&gt; </w:t>
-      </w:r>
-      <w:r>
-        <w:rPr>
-          <w:rFonts w:cstheme="minorHAnsi"/>
+        <w:t>(</w:t>
+      </w:r>
+      <w:r>
+        <w:rPr>
+          <w:rFonts w:asciiTheme="minorHAnsi" w:hAnsiTheme="minorHAnsi" w:cstheme="minorHAnsi"/>
           <w:spacing w:val="-8"/>
           <w:sz w:val="28"/>
           <w:szCs w:val="28"/>
           <w:lang w:val="en-CA"/>
         </w:rPr>
-        <w:t>SUBJECT -&gt; END_RULE -&gt; OPERATOR -&gt; PREFIX</w:t>
+        <w:t>”) – NEW_GROUP</w:t>
+      </w:r>
+      <w:r>
+        <w:rPr>
+          <w:rFonts w:asciiTheme="minorHAnsi" w:hAnsiTheme="minorHAnsi" w:cstheme="minorHAnsi"/>
+          <w:spacing w:val="-8"/>
+          <w:sz w:val="28"/>
+          <w:szCs w:val="28"/>
+          <w:lang w:val="en-CA"/>
+        </w:rPr>
+        <w:t xml:space="preserve"> </w:t>
+      </w:r>
+      <w:r>
+        <w:rPr>
+          <w:rFonts w:asciiTheme="minorHAnsi" w:hAnsiTheme="minorHAnsi" w:cstheme="minorHAnsi"/>
+          <w:spacing w:val="-8"/>
+          <w:sz w:val="28"/>
+          <w:szCs w:val="28"/>
+          <w:lang w:val="en-CA"/>
+        </w:rPr>
+        <w:t>– (character) – PREFIX</w:t>
+      </w:r>
+      <w:r>
+        <w:rPr>
+          <w:rFonts w:asciiTheme="minorHAnsi" w:hAnsiTheme="minorHAnsi" w:cstheme="minorHAnsi"/>
+          <w:spacing w:val="-8"/>
+          <w:sz w:val="28"/>
+          <w:szCs w:val="28"/>
+          <w:lang w:val="en-CA"/>
+        </w:rPr>
+        <w:t>– (“(”) – SUBJECT - (“)”) – END_RULE</w:t>
+      </w:r>
+      <w:r>
+        <w:rPr>
+          <w:rFonts w:asciiTheme="minorHAnsi" w:hAnsiTheme="minorHAnsi" w:cstheme="minorHAnsi"/>
+          <w:spacing w:val="-8"/>
+          <w:sz w:val="28"/>
+          <w:szCs w:val="28"/>
+          <w:lang w:val="en-CA"/>
+        </w:rPr>
+        <w:t xml:space="preserve"> </w:t>
+      </w:r>
+      <w:r>
+        <w:rPr>
+          <w:rFonts w:asciiTheme="minorHAnsi" w:hAnsiTheme="minorHAnsi" w:cstheme="minorHAnsi"/>
+          <w:spacing w:val="-8"/>
+          <w:sz w:val="28"/>
+          <w:szCs w:val="28"/>
+          <w:lang w:val="en-CA"/>
+        </w:rPr>
+        <w:t>– (“&amp;” or “|”) – OPERATOR</w:t>
       </w:r>
     </w:p>
     <w:p>
@@ -2831,48 +2907,25 @@
           <w:spacing w:val="-8"/>
           <w:sz w:val="28"/>
           <w:szCs w:val="28"/>
-          <w:lang w:val="en-CA"/>
-        </w:rPr>
-      </w:pPr>
-      <w:r>
-        <w:rPr>
-          <w:rFonts w:cstheme="minorHAnsi"/>
-          <w:spacing w:val="-8"/>
-          <w:sz w:val="28"/>
-          <w:szCs w:val="28"/>
-          <w:lang w:val="en-CA"/>
-        </w:rPr>
-        <w:t>t</w:t>
-      </w:r>
-      <w:r>
-        <w:rPr>
-          <w:rFonts w:cstheme="minorHAnsi"/>
-          <w:spacing w:val="-8"/>
-          <w:sz w:val="28"/>
-          <w:szCs w:val="28"/>
-          <w:lang w:val="en-CA"/>
-        </w:rPr>
-        <w:t>5</w:t>
-      </w:r>
-      <w:r>
-        <w:rPr>
-          <w:rFonts w:cstheme="minorHAnsi"/>
-          <w:spacing w:val="-8"/>
-          <w:sz w:val="28"/>
-          <w:szCs w:val="28"/>
-          <w:lang w:val="en-CA"/>
-        </w:rPr>
-        <w:t xml:space="preserve"> = START -&gt; NEW_GROUP -&gt; PREFIX -&gt; </w:t>
-      </w:r>
-      <w:r>
-        <w:rPr>
-          <w:rFonts w:cstheme="minorHAnsi"/>
-          <w:spacing w:val="-8"/>
-          <w:sz w:val="28"/>
-          <w:szCs w:val="28"/>
-          <w:lang w:val="en-CA"/>
-        </w:rPr>
-        <w:t>SUBJECT -&gt; END_RULE -&gt; END_GROUP -&gt; OPERATOR</w:t>
+        </w:rPr>
+      </w:pPr>
+      <w:r>
+        <w:rPr>
+          <w:rFonts w:cstheme="minorHAnsi"/>
+          <w:spacing w:val="-8"/>
+          <w:sz w:val="28"/>
+          <w:szCs w:val="28"/>
+        </w:rPr>
+        <w:t xml:space="preserve">4.3. </w:t>
+      </w:r>
+      <w:r>
+        <w:rPr>
+          <w:rFonts w:cstheme="minorHAnsi"/>
+          <w:spacing w:val="-8"/>
+          <w:sz w:val="28"/>
+          <w:szCs w:val="28"/>
+        </w:rPr>
+        <w:t>Identifiez tous les cas de tests avec les conditions à partir de l’arbre trouvé.</w:t>
       </w:r>
     </w:p>
     <w:p>
@@ -2885,48 +2938,16 @@
           <w:spacing w:val="-8"/>
           <w:sz w:val="28"/>
           <w:szCs w:val="28"/>
-          <w:lang w:val="en-CA"/>
-        </w:rPr>
-      </w:pPr>
-      <w:r>
-        <w:rPr>
-          <w:rFonts w:cstheme="minorHAnsi"/>
-          <w:spacing w:val="-8"/>
-          <w:sz w:val="28"/>
-          <w:szCs w:val="28"/>
-          <w:lang w:val="en-CA"/>
-        </w:rPr>
-        <w:t>t</w:t>
-      </w:r>
-      <w:r>
-        <w:rPr>
-          <w:rFonts w:cstheme="minorHAnsi"/>
-          <w:spacing w:val="-8"/>
-          <w:sz w:val="28"/>
-          <w:szCs w:val="28"/>
-          <w:lang w:val="en-CA"/>
-        </w:rPr>
-        <w:t>6</w:t>
-      </w:r>
-      <w:r>
-        <w:rPr>
-          <w:rFonts w:cstheme="minorHAnsi"/>
-          <w:spacing w:val="-8"/>
-          <w:sz w:val="28"/>
-          <w:szCs w:val="28"/>
-          <w:lang w:val="en-CA"/>
-        </w:rPr>
-        <w:t xml:space="preserve"> = START -&gt; NEW_GROUP -&gt; PREFIX -&gt; </w:t>
-      </w:r>
-      <w:r>
-        <w:rPr>
-          <w:rFonts w:cstheme="minorHAnsi"/>
-          <w:spacing w:val="-8"/>
-          <w:sz w:val="28"/>
-          <w:szCs w:val="28"/>
-          <w:lang w:val="en-CA"/>
-        </w:rPr>
-        <w:t>SUBJECT -&gt; END_RULE -&gt; END_GROUP -&gt; END</w:t>
+        </w:rPr>
+      </w:pPr>
+      <w:r>
+        <w:rPr>
+          <w:rFonts w:cstheme="minorHAnsi"/>
+          <w:spacing w:val="-8"/>
+          <w:sz w:val="28"/>
+          <w:szCs w:val="28"/>
+        </w:rPr>
+        <w:t>D’après l’arbre trouvé, on peut identifier 6 cas de tests différents.</w:t>
       </w:r>
     </w:p>
     <w:p>
@@ -2939,70 +2960,18 @@
           <w:spacing w:val="-8"/>
           <w:sz w:val="28"/>
           <w:szCs w:val="28"/>
-          <w:lang w:val="fr-FR"/>
-        </w:rPr>
-      </w:pPr>
-      <w:r>
-        <w:rPr>
-          <w:rFonts w:cstheme="minorHAnsi"/>
-          <w:spacing w:val="-8"/>
-          <w:sz w:val="28"/>
-          <w:szCs w:val="28"/>
-          <w:lang w:val="fr-FR"/>
-        </w:rPr>
-        <w:t xml:space="preserve">Nous </w:t>
-      </w:r>
-      <w:r>
-        <w:rPr>
-          <w:rFonts w:cstheme="minorHAnsi"/>
-          <w:spacing w:val="-8"/>
-          <w:sz w:val="28"/>
-          <w:szCs w:val="28"/>
-          <w:lang w:val="fr-FR"/>
-        </w:rPr>
-        <w:t>proposons les</w:t>
-      </w:r>
-      <w:r>
-        <w:rPr>
-          <w:rFonts w:cstheme="minorHAnsi"/>
-          <w:spacing w:val="-8"/>
-          <w:sz w:val="28"/>
-          <w:szCs w:val="28"/>
-          <w:lang w:val="fr-FR"/>
-        </w:rPr>
-        <w:t xml:space="preserve"> </w:t>
-      </w:r>
-      <w:proofErr w:type="spellStart"/>
-      <w:r>
-        <w:rPr>
-          <w:rFonts w:cstheme="minorHAnsi"/>
-          <w:spacing w:val="-8"/>
-          <w:sz w:val="28"/>
-          <w:szCs w:val="28"/>
-          <w:lang w:val="fr-FR"/>
-        </w:rPr>
-        <w:t>les</w:t>
-      </w:r>
-      <w:proofErr w:type="spellEnd"/>
-      <w:r>
-        <w:rPr>
-          <w:rFonts w:cstheme="minorHAnsi"/>
-          <w:spacing w:val="-8"/>
-          <w:sz w:val="28"/>
-          <w:szCs w:val="28"/>
-          <w:lang w:val="fr-FR"/>
-        </w:rPr>
-        <w:t xml:space="preserve"> transitions suivantes</w:t>
-      </w:r>
-      <w:r>
-        <w:rPr>
-          <w:rFonts w:cstheme="minorHAnsi"/>
-          <w:spacing w:val="-8"/>
-          <w:sz w:val="28"/>
-          <w:szCs w:val="28"/>
-          <w:lang w:val="fr-FR"/>
-        </w:rPr>
-        <w:t xml:space="preserve"> illustrées par les cas de test suivants :</w:t>
+          <w:lang w:val="en-CA"/>
+        </w:rPr>
+      </w:pPr>
+      <w:r>
+        <w:rPr>
+          <w:rFonts w:cstheme="minorHAnsi"/>
+          <w:spacing w:val="-8"/>
+          <w:sz w:val="28"/>
+          <w:szCs w:val="28"/>
+          <w:lang w:val="en-CA"/>
+        </w:rPr>
+        <w:t xml:space="preserve">t1 = START -&gt; NEW_GROUP -&gt; PREFIX -&gt; PREFIX </w:t>
       </w:r>
     </w:p>
     <w:p>
@@ -3015,9 +2984,49 @@
           <w:spacing w:val="-8"/>
           <w:sz w:val="28"/>
           <w:szCs w:val="28"/>
-          <w:lang w:val="fr-FR"/>
-        </w:rPr>
-      </w:pPr>
+          <w:lang w:val="en-CA"/>
+        </w:rPr>
+      </w:pPr>
+      <w:r>
+        <w:rPr>
+          <w:rFonts w:cstheme="minorHAnsi"/>
+          <w:spacing w:val="-8"/>
+          <w:sz w:val="28"/>
+          <w:szCs w:val="28"/>
+          <w:lang w:val="en-CA"/>
+        </w:rPr>
+        <w:t>t</w:t>
+      </w:r>
+      <w:r>
+        <w:rPr>
+          <w:rFonts w:cstheme="minorHAnsi"/>
+          <w:spacing w:val="-8"/>
+          <w:sz w:val="28"/>
+          <w:szCs w:val="28"/>
+          <w:lang w:val="en-CA"/>
+        </w:rPr>
+        <w:t>2</w:t>
+      </w:r>
+      <w:r>
+        <w:rPr>
+          <w:rFonts w:cstheme="minorHAnsi"/>
+          <w:spacing w:val="-8"/>
+          <w:sz w:val="28"/>
+          <w:szCs w:val="28"/>
+          <w:lang w:val="en-CA"/>
+        </w:rPr>
+        <w:t xml:space="preserve"> = START -&gt; NEW_GROUP -&gt; PREFIX -&gt; </w:t>
+      </w:r>
+      <w:r>
+        <w:rPr>
+          <w:rFonts w:cstheme="minorHAnsi"/>
+          <w:spacing w:val="-8"/>
+          <w:sz w:val="28"/>
+          <w:szCs w:val="28"/>
+          <w:lang w:val="en-CA"/>
+        </w:rPr>
+        <w:t>SUBJECT -&gt; SUBJECT</w:t>
+      </w:r>
     </w:p>
     <w:p>
       <w:pPr>
@@ -3029,45 +3038,48 @@
           <w:spacing w:val="-8"/>
           <w:sz w:val="28"/>
           <w:szCs w:val="28"/>
-        </w:rPr>
-      </w:pPr>
-      <w:r>
-        <w:rPr>
-          <w:rFonts w:cstheme="minorHAnsi"/>
-          <w:spacing w:val="-8"/>
-          <w:sz w:val="28"/>
-          <w:szCs w:val="28"/>
-        </w:rPr>
-        <w:t xml:space="preserve">4.4. </w:t>
-      </w:r>
-      <w:r>
-        <w:rPr>
-          <w:rFonts w:cstheme="minorHAnsi"/>
-          <w:spacing w:val="-8"/>
-          <w:sz w:val="28"/>
-          <w:szCs w:val="28"/>
-        </w:rPr>
-        <w:t xml:space="preserve">À l’aide de </w:t>
-      </w:r>
-      <w:proofErr w:type="spellStart"/>
-      <w:r>
-        <w:rPr>
-          <w:rFonts w:cstheme="minorHAnsi"/>
-          <w:spacing w:val="-8"/>
-          <w:sz w:val="28"/>
-          <w:szCs w:val="28"/>
-        </w:rPr>
-        <w:t>Unittest</w:t>
-      </w:r>
-      <w:proofErr w:type="spellEnd"/>
-      <w:r>
-        <w:rPr>
-          <w:rFonts w:cstheme="minorHAnsi"/>
-          <w:spacing w:val="-8"/>
-          <w:sz w:val="28"/>
-          <w:szCs w:val="28"/>
-        </w:rPr>
-        <w:t>, écrire une classe de test unitaire pour tester les cas de test identifiés dans la question précédente.</w:t>
+          <w:lang w:val="en-CA"/>
+        </w:rPr>
+      </w:pPr>
+      <w:r>
+        <w:rPr>
+          <w:rFonts w:cstheme="minorHAnsi"/>
+          <w:spacing w:val="-8"/>
+          <w:sz w:val="28"/>
+          <w:szCs w:val="28"/>
+          <w:lang w:val="en-CA"/>
+        </w:rPr>
+        <w:t>t</w:t>
+      </w:r>
+      <w:r>
+        <w:rPr>
+          <w:rFonts w:cstheme="minorHAnsi"/>
+          <w:spacing w:val="-8"/>
+          <w:sz w:val="28"/>
+          <w:szCs w:val="28"/>
+          <w:lang w:val="en-CA"/>
+        </w:rPr>
+        <w:t>3</w:t>
+      </w:r>
+      <w:r>
+        <w:rPr>
+          <w:rFonts w:cstheme="minorHAnsi"/>
+          <w:spacing w:val="-8"/>
+          <w:sz w:val="28"/>
+          <w:szCs w:val="28"/>
+          <w:lang w:val="en-CA"/>
+        </w:rPr>
+        <w:t xml:space="preserve"> = START -&gt; NEW_GROUP -&gt; PREFIX -&gt; </w:t>
+      </w:r>
+      <w:r>
+        <w:rPr>
+          <w:rFonts w:cstheme="minorHAnsi"/>
+          <w:spacing w:val="-8"/>
+          <w:sz w:val="28"/>
+          <w:szCs w:val="28"/>
+          <w:lang w:val="en-CA"/>
+        </w:rPr>
+        <w:t>SUBJECT -&gt; END_RULE -&gt; OPERATOR -&gt; NEW_GROUP</w:t>
       </w:r>
     </w:p>
     <w:p>
@@ -3080,16 +3092,48 @@
           <w:spacing w:val="-8"/>
           <w:sz w:val="28"/>
           <w:szCs w:val="28"/>
-        </w:rPr>
-      </w:pPr>
-      <w:r>
-        <w:rPr>
-          <w:rFonts w:cstheme="minorHAnsi"/>
-          <w:spacing w:val="-8"/>
-          <w:sz w:val="28"/>
-          <w:szCs w:val="28"/>
-        </w:rPr>
-        <w:t>Voir le fichier test_parser_FSM.py.</w:t>
+          <w:lang w:val="en-CA"/>
+        </w:rPr>
+      </w:pPr>
+      <w:r>
+        <w:rPr>
+          <w:rFonts w:cstheme="minorHAnsi"/>
+          <w:spacing w:val="-8"/>
+          <w:sz w:val="28"/>
+          <w:szCs w:val="28"/>
+          <w:lang w:val="en-CA"/>
+        </w:rPr>
+        <w:t>t</w:t>
+      </w:r>
+      <w:r>
+        <w:rPr>
+          <w:rFonts w:cstheme="minorHAnsi"/>
+          <w:spacing w:val="-8"/>
+          <w:sz w:val="28"/>
+          <w:szCs w:val="28"/>
+          <w:lang w:val="en-CA"/>
+        </w:rPr>
+        <w:t>4</w:t>
+      </w:r>
+      <w:r>
+        <w:rPr>
+          <w:rFonts w:cstheme="minorHAnsi"/>
+          <w:spacing w:val="-8"/>
+          <w:sz w:val="28"/>
+          <w:szCs w:val="28"/>
+          <w:lang w:val="en-CA"/>
+        </w:rPr>
+        <w:t xml:space="preserve"> = START -&gt; NEW_GROUP -&gt; PREFIX -&gt; </w:t>
+      </w:r>
+      <w:r>
+        <w:rPr>
+          <w:rFonts w:cstheme="minorHAnsi"/>
+          <w:spacing w:val="-8"/>
+          <w:sz w:val="28"/>
+          <w:szCs w:val="28"/>
+          <w:lang w:val="en-CA"/>
+        </w:rPr>
+        <w:t>SUBJECT -&gt; END_RULE -&gt; OPERATOR -&gt; PREFIX</w:t>
       </w:r>
     </w:p>
     <w:p>
@@ -3102,10 +3146,247 @@
           <w:spacing w:val="-8"/>
           <w:sz w:val="28"/>
           <w:szCs w:val="28"/>
-        </w:rPr>
-      </w:pPr>
-      <w:bookmarkStart w:id="0" w:name="_GoBack"/>
-      <w:bookmarkEnd w:id="0"/>
+          <w:lang w:val="en-CA"/>
+        </w:rPr>
+      </w:pPr>
+      <w:r>
+        <w:rPr>
+          <w:rFonts w:cstheme="minorHAnsi"/>
+          <w:spacing w:val="-8"/>
+          <w:sz w:val="28"/>
+          <w:szCs w:val="28"/>
+          <w:lang w:val="en-CA"/>
+        </w:rPr>
+        <w:t>t</w:t>
+      </w:r>
+      <w:r>
+        <w:rPr>
+          <w:rFonts w:cstheme="minorHAnsi"/>
+          <w:spacing w:val="-8"/>
+          <w:sz w:val="28"/>
+          <w:szCs w:val="28"/>
+          <w:lang w:val="en-CA"/>
+        </w:rPr>
+        <w:t>5</w:t>
+      </w:r>
+      <w:r>
+        <w:rPr>
+          <w:rFonts w:cstheme="minorHAnsi"/>
+          <w:spacing w:val="-8"/>
+          <w:sz w:val="28"/>
+          <w:szCs w:val="28"/>
+          <w:lang w:val="en-CA"/>
+        </w:rPr>
+        <w:t xml:space="preserve"> = START -&gt; NEW_GROUP -&gt; PREFIX -&gt; </w:t>
+      </w:r>
+      <w:r>
+        <w:rPr>
+          <w:rFonts w:cstheme="minorHAnsi"/>
+          <w:spacing w:val="-8"/>
+          <w:sz w:val="28"/>
+          <w:szCs w:val="28"/>
+          <w:lang w:val="en-CA"/>
+        </w:rPr>
+        <w:t>SUBJECT -&gt; END_RULE -&gt; END_GROUP -&gt; OPERATOR</w:t>
+      </w:r>
+    </w:p>
+    <w:p>
+      <w:pPr>
+        <w:spacing w:after="240"/>
+        <w:ind w:right="102"/>
+        <w:jc w:val="both"/>
+        <w:rPr>
+          <w:rFonts w:cstheme="minorHAnsi"/>
+          <w:spacing w:val="-8"/>
+          <w:sz w:val="28"/>
+          <w:szCs w:val="28"/>
+          <w:lang w:val="en-CA"/>
+        </w:rPr>
+      </w:pPr>
+      <w:r>
+        <w:rPr>
+          <w:rFonts w:cstheme="minorHAnsi"/>
+          <w:spacing w:val="-8"/>
+          <w:sz w:val="28"/>
+          <w:szCs w:val="28"/>
+          <w:lang w:val="en-CA"/>
+        </w:rPr>
+        <w:t>t</w:t>
+      </w:r>
+      <w:r>
+        <w:rPr>
+          <w:rFonts w:cstheme="minorHAnsi"/>
+          <w:spacing w:val="-8"/>
+          <w:sz w:val="28"/>
+          <w:szCs w:val="28"/>
+          <w:lang w:val="en-CA"/>
+        </w:rPr>
+        <w:t>6</w:t>
+      </w:r>
+      <w:r>
+        <w:rPr>
+          <w:rFonts w:cstheme="minorHAnsi"/>
+          <w:spacing w:val="-8"/>
+          <w:sz w:val="28"/>
+          <w:szCs w:val="28"/>
+          <w:lang w:val="en-CA"/>
+        </w:rPr>
+        <w:t xml:space="preserve"> = START -&gt; NEW_GROUP -&gt; PREFIX -&gt; </w:t>
+      </w:r>
+      <w:r>
+        <w:rPr>
+          <w:rFonts w:cstheme="minorHAnsi"/>
+          <w:spacing w:val="-8"/>
+          <w:sz w:val="28"/>
+          <w:szCs w:val="28"/>
+          <w:lang w:val="en-CA"/>
+        </w:rPr>
+        <w:t>SUBJECT -&gt; END_RULE -&gt; END_GROUP -&gt; END</w:t>
+      </w:r>
+    </w:p>
+    <w:p>
+      <w:pPr>
+        <w:spacing w:after="240"/>
+        <w:ind w:right="102"/>
+        <w:jc w:val="both"/>
+        <w:rPr>
+          <w:rFonts w:cstheme="minorHAnsi"/>
+          <w:spacing w:val="-8"/>
+          <w:sz w:val="28"/>
+          <w:szCs w:val="28"/>
+          <w:lang w:val="fr-FR"/>
+        </w:rPr>
+      </w:pPr>
+      <w:r>
+        <w:rPr>
+          <w:rFonts w:cstheme="minorHAnsi"/>
+          <w:spacing w:val="-8"/>
+          <w:sz w:val="28"/>
+          <w:szCs w:val="28"/>
+          <w:lang w:val="fr-FR"/>
+        </w:rPr>
+        <w:t xml:space="preserve">Nous </w:t>
+      </w:r>
+      <w:r>
+        <w:rPr>
+          <w:rFonts w:cstheme="minorHAnsi"/>
+          <w:spacing w:val="-8"/>
+          <w:sz w:val="28"/>
+          <w:szCs w:val="28"/>
+          <w:lang w:val="fr-FR"/>
+        </w:rPr>
+        <w:t>proposons les</w:t>
+      </w:r>
+      <w:r>
+        <w:rPr>
+          <w:rFonts w:cstheme="minorHAnsi"/>
+          <w:spacing w:val="-8"/>
+          <w:sz w:val="28"/>
+          <w:szCs w:val="28"/>
+          <w:lang w:val="fr-FR"/>
+        </w:rPr>
+        <w:t xml:space="preserve"> </w:t>
+      </w:r>
+      <w:r>
+        <w:rPr>
+          <w:rFonts w:cstheme="minorHAnsi"/>
+          <w:spacing w:val="-8"/>
+          <w:sz w:val="28"/>
+          <w:szCs w:val="28"/>
+          <w:lang w:val="fr-FR"/>
+        </w:rPr>
+        <w:t>les transitions suivantes</w:t>
+      </w:r>
+      <w:r>
+        <w:rPr>
+          <w:rFonts w:cstheme="minorHAnsi"/>
+          <w:spacing w:val="-8"/>
+          <w:sz w:val="28"/>
+          <w:szCs w:val="28"/>
+          <w:lang w:val="fr-FR"/>
+        </w:rPr>
+        <w:t xml:space="preserve"> illustrées par les cas de test suivants :</w:t>
+      </w:r>
+    </w:p>
+    <w:p>
+      <w:pPr>
+        <w:spacing w:after="240"/>
+        <w:ind w:right="102"/>
+        <w:jc w:val="both"/>
+        <w:rPr>
+          <w:rFonts w:cstheme="minorHAnsi"/>
+          <w:spacing w:val="-8"/>
+          <w:sz w:val="28"/>
+          <w:szCs w:val="28"/>
+          <w:lang w:val="fr-FR"/>
+        </w:rPr>
+      </w:pPr>
+    </w:p>
+    <w:p>
+      <w:pPr>
+        <w:spacing w:after="240"/>
+        <w:ind w:right="102"/>
+        <w:jc w:val="both"/>
+        <w:rPr>
+          <w:rFonts w:cstheme="minorHAnsi"/>
+          <w:spacing w:val="-8"/>
+          <w:sz w:val="28"/>
+          <w:szCs w:val="28"/>
+        </w:rPr>
+      </w:pPr>
+      <w:r>
+        <w:rPr>
+          <w:rFonts w:cstheme="minorHAnsi"/>
+          <w:spacing w:val="-8"/>
+          <w:sz w:val="28"/>
+          <w:szCs w:val="28"/>
+        </w:rPr>
+        <w:t xml:space="preserve">4.4. </w:t>
+      </w:r>
+      <w:r>
+        <w:rPr>
+          <w:rFonts w:cstheme="minorHAnsi"/>
+          <w:spacing w:val="-8"/>
+          <w:sz w:val="28"/>
+          <w:szCs w:val="28"/>
+        </w:rPr>
+        <w:t>À l’aide de Unittest, écrire une classe de test unitaire pour tester les cas de test identifiés dans la question précédente.</w:t>
+      </w:r>
+    </w:p>
+    <w:p>
+      <w:pPr>
+        <w:spacing w:after="240"/>
+        <w:ind w:right="102"/>
+        <w:jc w:val="both"/>
+        <w:rPr>
+          <w:rFonts w:cstheme="minorHAnsi"/>
+          <w:spacing w:val="-8"/>
+          <w:sz w:val="28"/>
+          <w:szCs w:val="28"/>
+        </w:rPr>
+      </w:pPr>
+      <w:r>
+        <w:rPr>
+          <w:rFonts w:cstheme="minorHAnsi"/>
+          <w:spacing w:val="-8"/>
+          <w:sz w:val="28"/>
+          <w:szCs w:val="28"/>
+        </w:rPr>
+        <w:t>Voir le fichier test_parser_FSM.py.</w:t>
+      </w:r>
+    </w:p>
+    <w:p>
+      <w:pPr>
+        <w:spacing w:after="240"/>
+        <w:ind w:right="102"/>
+        <w:jc w:val="both"/>
+        <w:rPr>
+          <w:rFonts w:cstheme="minorHAnsi"/>
+          <w:spacing w:val="-8"/>
+          <w:sz w:val="28"/>
+          <w:szCs w:val="28"/>
+        </w:rPr>
+      </w:pPr>
     </w:p>
     <w:p>
       <w:pPr>
@@ -3170,10 +3451,12 @@
       <w:r>
         <w:rPr>
           <w:rFonts w:cstheme="minorHAnsi"/>
-          <w:spacing w:val="-8"/>
-          <w:sz w:val="28"/>
-          <w:szCs w:val="28"/>
-        </w:rPr>
+          <w:noProof/>
+          <w:spacing w:val="-8"/>
+          <w:sz w:val="28"/>
+          <w:szCs w:val="28"/>
+        </w:rPr>
+        <w:lastRenderedPageBreak/>
         <w:drawing>
           <wp:inline distT="0" distB="0" distL="0" distR="0" wp14:anchorId="6AA94DAE" wp14:editId="2EC24B42">
             <wp:extent cx="6096000" cy="785495"/>
@@ -3225,14 +3508,27 @@
       <w:r>
         <w:t xml:space="preserve">Figure </w:t>
       </w:r>
-      <w:fldSimple w:instr=" SEQ Figure \* ARABIC ">
-        <w:r>
-          <w:rPr>
-            <w:noProof/>
-          </w:rPr>
-          <w:t>3</w:t>
-        </w:r>
-      </w:fldSimple>
+      <w:r>
+        <w:fldChar w:fldCharType="begin"/>
+      </w:r>
+      <w:r>
+        <w:instrText xml:space="preserve"> SEQ Figure \* ARABIC </w:instrText>
+      </w:r>
+      <w:r>
+        <w:fldChar w:fldCharType="separate"/>
+      </w:r>
+      <w:r>
+        <w:rPr>
+          <w:noProof/>
+        </w:rPr>
+        <w:t>3</w:t>
+      </w:r>
+      <w:r>
+        <w:rPr>
+          <w:noProof/>
+        </w:rPr>
+        <w:fldChar w:fldCharType="end"/>
+      </w:r>
       <w:r>
         <w:t>: Couverture des branches avec Coverage.py</w:t>
       </w:r>
@@ -3299,7 +3595,6 @@
         </w:rPr>
         <w:t xml:space="preserve"> qui n’est jamais utilisée (</w:t>
       </w:r>
-      <w:proofErr w:type="spellStart"/>
       <w:r>
         <w:rPr>
           <w:rFonts w:cstheme="minorHAnsi"/>
@@ -3312,7 +3607,6 @@
         </w:rPr>
         <w:t>tr_add_operator</w:t>
       </w:r>
-      <w:proofErr w:type="spellEnd"/>
       <w:r>
         <w:rPr>
           <w:rFonts w:cstheme="minorHAnsi"/>
@@ -3438,12 +3732,12 @@
       <w:r>
         <w:rPr>
           <w:rFonts w:cstheme="minorHAnsi"/>
+          <w:noProof/>
           <w:spacing w:val="-8"/>
           <w:sz w:val="28"/>
           <w:szCs w:val="28"/>
           <w:lang w:val="fr-FR"/>
         </w:rPr>
-        <w:lastRenderedPageBreak/>
         <w:drawing>
           <wp:inline distT="0" distB="0" distL="0" distR="0" wp14:anchorId="34D74368" wp14:editId="4141ACC5">
             <wp:extent cx="5810549" cy="927148"/>
@@ -3496,14 +3790,27 @@
       <w:r>
         <w:t xml:space="preserve">Figure </w:t>
       </w:r>
-      <w:fldSimple w:instr=" SEQ Figure \* ARABIC ">
-        <w:r>
-          <w:rPr>
-            <w:noProof/>
-          </w:rPr>
-          <w:t>4</w:t>
-        </w:r>
-      </w:fldSimple>
+      <w:r>
+        <w:fldChar w:fldCharType="begin"/>
+      </w:r>
+      <w:r>
+        <w:instrText xml:space="preserve"> SEQ Figure \* ARABIC </w:instrText>
+      </w:r>
+      <w:r>
+        <w:fldChar w:fldCharType="separate"/>
+      </w:r>
+      <w:r>
+        <w:rPr>
+          <w:noProof/>
+        </w:rPr>
+        <w:t>4</w:t>
+      </w:r>
+      <w:r>
+        <w:rPr>
+          <w:noProof/>
+        </w:rPr>
+        <w:fldChar w:fldCharType="end"/>
+      </w:r>
       <w:r>
         <w:t>: Branche non couverte aux lignes 129-131</w:t>
       </w:r>
@@ -3520,7 +3827,7 @@
 </file>
 
 <file path=word/endnotes.xml><?xml version="1.0" encoding="utf-8"?>
-<w:endnotes xmlns:wpc="http://schemas.microsoft.com/office/word/2010/wordprocessingCanvas" xmlns:cx="http://schemas.microsoft.com/office/drawing/2014/chartex" xmlns:cx1="http://schemas.microsoft.com/office/drawing/2015/9/8/chartex" xmlns:cx2="http://schemas.microsoft.com/office/drawing/2015/10/21/chartex" xmlns:cx3="http://schemas.microsoft.com/office/drawing/2016/5/9/chartex" xmlns:cx4="http://schemas.microsoft.com/office/drawing/2016/5/10/chartex" xmlns:cx5="http://schemas.microsoft.com/office/drawing/2016/5/11/chartex" xmlns:cx6="http://schemas.microsoft.com/office/drawing/2016/5/12/chartex" xmlns:cx7="http://schemas.microsoft.com/office/drawing/2016/5/13/chartex" xmlns:cx8="http://schemas.microsoft.com/office/drawing/2016/5/14/chartex" xmlns:mc="http://schemas.openxmlformats.org/markup-compatibility/2006" xmlns:aink="http://schemas.microsoft.com/office/drawing/2016/ink" xmlns:am3d="http://schemas.microsoft.com/office/drawing/2017/model3d" xmlns:o="urn:schemas-microsoft-com:office:office" xmlns:r="http://schemas.openxmlformats.org/officeDocument/2006/relationships" xmlns:m="http://schemas.openxmlformats.org/officeDocument/2006/math" xmlns:v="urn:schemas-microsoft-com:vml" xmlns:wp14="http://schemas.microsoft.com/office/word/2010/wordprocessingDrawing" xmlns:wp="http://schemas.openxmlformats.org/drawingml/2006/wordprocessingDrawing" xmlns:w10="urn:schemas-microsoft-com:office:word" xmlns:w="http://schemas.openxmlformats.org/wordprocessingml/2006/main" xmlns:w14="http://schemas.microsoft.com/office/word/2010/wordml" xmlns:w15="http://schemas.microsoft.com/office/word/2012/wordml" xmlns:w16cid="http://schemas.microsoft.com/office/word/2016/wordml/cid" xmlns:w16se="http://schemas.microsoft.com/office/word/2015/wordml/symex" xmlns:wpg="http://schemas.microsoft.com/office/word/2010/wordprocessingGroup" xmlns:wpi="http://schemas.microsoft.com/office/word/2010/wordprocessingInk" xmlns:wne="http://schemas.microsoft.com/office/word/2006/wordml" xmlns:wps="http://schemas.microsoft.com/office/word/2010/wordprocessingShape" mc:Ignorable="w14 w15 w16se w16cid wp14">
+<w:endnotes xmlns:wpc="http://schemas.microsoft.com/office/word/2010/wordprocessingCanvas" xmlns:cx="http://schemas.microsoft.com/office/drawing/2014/chartex" xmlns:cx1="http://schemas.microsoft.com/office/drawing/2015/9/8/chartex" xmlns:cx2="http://schemas.microsoft.com/office/drawing/2015/10/21/chartex" xmlns:cx3="http://schemas.microsoft.com/office/drawing/2016/5/9/chartex" xmlns:cx4="http://schemas.microsoft.com/office/drawing/2016/5/10/chartex" xmlns:cx5="http://schemas.microsoft.com/office/drawing/2016/5/11/chartex" xmlns:cx6="http://schemas.microsoft.com/office/drawing/2016/5/12/chartex" xmlns:cx7="http://schemas.microsoft.com/office/drawing/2016/5/13/chartex" xmlns:cx8="http://schemas.microsoft.com/office/drawing/2016/5/14/chartex" xmlns:mc="http://schemas.openxmlformats.org/markup-compatibility/2006" xmlns:aink="http://schemas.microsoft.com/office/drawing/2016/ink" xmlns:am3d="http://schemas.microsoft.com/office/drawing/2017/model3d" xmlns:o="urn:schemas-microsoft-com:office:office" xmlns:r="http://schemas.openxmlformats.org/officeDocument/2006/relationships" xmlns:m="http://schemas.openxmlformats.org/officeDocument/2006/math" xmlns:v="urn:schemas-microsoft-com:vml" xmlns:wp14="http://schemas.microsoft.com/office/word/2010/wordprocessingDrawing" xmlns:wp="http://schemas.openxmlformats.org/drawingml/2006/wordprocessingDrawing" xmlns:w10="urn:schemas-microsoft-com:office:word" xmlns:w="http://schemas.openxmlformats.org/wordprocessingml/2006/main" xmlns:w14="http://schemas.microsoft.com/office/word/2010/wordml" xmlns:w15="http://schemas.microsoft.com/office/word/2012/wordml" xmlns:w16cex="http://schemas.microsoft.com/office/word/2018/wordml/cex" xmlns:w16cid="http://schemas.microsoft.com/office/word/2016/wordml/cid" xmlns:w16="http://schemas.microsoft.com/office/word/2018/wordml" xmlns:w16se="http://schemas.microsoft.com/office/word/2015/wordml/symex" xmlns:wpg="http://schemas.microsoft.com/office/word/2010/wordprocessingGroup" xmlns:wpi="http://schemas.microsoft.com/office/word/2010/wordprocessingInk" xmlns:wne="http://schemas.microsoft.com/office/word/2006/wordml" xmlns:wps="http://schemas.microsoft.com/office/word/2010/wordprocessingShape" mc:Ignorable="w14 w15 w16se w16cid w16 w16cex wp14">
   <w:endnote w:type="separator" w:id="-1">
     <w:p>
       <w:pPr>
@@ -3545,7 +3852,7 @@
 </file>
 
 <file path=word/footer1.xml><?xml version="1.0" encoding="utf-8"?>
-<w:ftr xmlns:wpc="http://schemas.microsoft.com/office/word/2010/wordprocessingCanvas" xmlns:cx="http://schemas.microsoft.com/office/drawing/2014/chartex" xmlns:cx1="http://schemas.microsoft.com/office/drawing/2015/9/8/chartex" xmlns:cx2="http://schemas.microsoft.com/office/drawing/2015/10/21/chartex" xmlns:cx3="http://schemas.microsoft.com/office/drawing/2016/5/9/chartex" xmlns:cx4="http://schemas.microsoft.com/office/drawing/2016/5/10/chartex" xmlns:cx5="http://schemas.microsoft.com/office/drawing/2016/5/11/chartex" xmlns:cx6="http://schemas.microsoft.com/office/drawing/2016/5/12/chartex" xmlns:cx7="http://schemas.microsoft.com/office/drawing/2016/5/13/chartex" xmlns:cx8="http://schemas.microsoft.com/office/drawing/2016/5/14/chartex" xmlns:mc="http://schemas.openxmlformats.org/markup-compatibility/2006" xmlns:aink="http://schemas.microsoft.com/office/drawing/2016/ink" xmlns:am3d="http://schemas.microsoft.com/office/drawing/2017/model3d" xmlns:o="urn:schemas-microsoft-com:office:office" xmlns:r="http://schemas.openxmlformats.org/officeDocument/2006/relationships" xmlns:m="http://schemas.openxmlformats.org/officeDocument/2006/math" xmlns:v="urn:schemas-microsoft-com:vml" xmlns:wp14="http://schemas.microsoft.com/office/word/2010/wordprocessingDrawing" xmlns:wp="http://schemas.openxmlformats.org/drawingml/2006/wordprocessingDrawing" xmlns:w10="urn:schemas-microsoft-com:office:word" xmlns:w="http://schemas.openxmlformats.org/wordprocessingml/2006/main" xmlns:w14="http://schemas.microsoft.com/office/word/2010/wordml" xmlns:w15="http://schemas.microsoft.com/office/word/2012/wordml" xmlns:w16cid="http://schemas.microsoft.com/office/word/2016/wordml/cid" xmlns:w16se="http://schemas.microsoft.com/office/word/2015/wordml/symex" xmlns:wpg="http://schemas.microsoft.com/office/word/2010/wordprocessingGroup" xmlns:wpi="http://schemas.microsoft.com/office/word/2010/wordprocessingInk" xmlns:wne="http://schemas.microsoft.com/office/word/2006/wordml" xmlns:wps="http://schemas.microsoft.com/office/word/2010/wordprocessingShape" mc:Ignorable="w14 w15 w16se w16cid wp14">
+<w:ftr xmlns:wpc="http://schemas.microsoft.com/office/word/2010/wordprocessingCanvas" xmlns:cx="http://schemas.microsoft.com/office/drawing/2014/chartex" xmlns:cx1="http://schemas.microsoft.com/office/drawing/2015/9/8/chartex" xmlns:cx2="http://schemas.microsoft.com/office/drawing/2015/10/21/chartex" xmlns:cx3="http://schemas.microsoft.com/office/drawing/2016/5/9/chartex" xmlns:cx4="http://schemas.microsoft.com/office/drawing/2016/5/10/chartex" xmlns:cx5="http://schemas.microsoft.com/office/drawing/2016/5/11/chartex" xmlns:cx6="http://schemas.microsoft.com/office/drawing/2016/5/12/chartex" xmlns:cx7="http://schemas.microsoft.com/office/drawing/2016/5/13/chartex" xmlns:cx8="http://schemas.microsoft.com/office/drawing/2016/5/14/chartex" xmlns:mc="http://schemas.openxmlformats.org/markup-compatibility/2006" xmlns:aink="http://schemas.microsoft.com/office/drawing/2016/ink" xmlns:am3d="http://schemas.microsoft.com/office/drawing/2017/model3d" xmlns:o="urn:schemas-microsoft-com:office:office" xmlns:r="http://schemas.openxmlformats.org/officeDocument/2006/relationships" xmlns:m="http://schemas.openxmlformats.org/officeDocument/2006/math" xmlns:v="urn:schemas-microsoft-com:vml" xmlns:wp14="http://schemas.microsoft.com/office/word/2010/wordprocessingDrawing" xmlns:wp="http://schemas.openxmlformats.org/drawingml/2006/wordprocessingDrawing" xmlns:w10="urn:schemas-microsoft-com:office:word" xmlns:w="http://schemas.openxmlformats.org/wordprocessingml/2006/main" xmlns:w14="http://schemas.microsoft.com/office/word/2010/wordml" xmlns:w15="http://schemas.microsoft.com/office/word/2012/wordml" xmlns:w16cex="http://schemas.microsoft.com/office/word/2018/wordml/cex" xmlns:w16cid="http://schemas.microsoft.com/office/word/2016/wordml/cid" xmlns:w16="http://schemas.microsoft.com/office/word/2018/wordml" xmlns:w16se="http://schemas.microsoft.com/office/word/2015/wordml/symex" xmlns:wpg="http://schemas.microsoft.com/office/word/2010/wordprocessingGroup" xmlns:wpi="http://schemas.microsoft.com/office/word/2010/wordprocessingInk" xmlns:wne="http://schemas.microsoft.com/office/word/2006/wordml" xmlns:wps="http://schemas.microsoft.com/office/word/2010/wordprocessingShape" mc:Ignorable="w14 w15 w16se w16cid w16 w16cex wp14">
   <w:sdt>
     <w:sdtPr>
       <w:rPr>
@@ -3723,7 +4030,7 @@
 </file>
 
 <file path=word/footnotes.xml><?xml version="1.0" encoding="utf-8"?>
-<w:footnotes xmlns:wpc="http://schemas.microsoft.com/office/word/2010/wordprocessingCanvas" xmlns:cx="http://schemas.microsoft.com/office/drawing/2014/chartex" xmlns:cx1="http://schemas.microsoft.com/office/drawing/2015/9/8/chartex" xmlns:cx2="http://schemas.microsoft.com/office/drawing/2015/10/21/chartex" xmlns:cx3="http://schemas.microsoft.com/office/drawing/2016/5/9/chartex" xmlns:cx4="http://schemas.microsoft.com/office/drawing/2016/5/10/chartex" xmlns:cx5="http://schemas.microsoft.com/office/drawing/2016/5/11/chartex" xmlns:cx6="http://schemas.microsoft.com/office/drawing/2016/5/12/chartex" xmlns:cx7="http://schemas.microsoft.com/office/drawing/2016/5/13/chartex" xmlns:cx8="http://schemas.microsoft.com/office/drawing/2016/5/14/chartex" xmlns:mc="http://schemas.openxmlformats.org/markup-compatibility/2006" xmlns:aink="http://schemas.microsoft.com/office/drawing/2016/ink" xmlns:am3d="http://schemas.microsoft.com/office/drawing/2017/model3d" xmlns:o="urn:schemas-microsoft-com:office:office" xmlns:r="http://schemas.openxmlformats.org/officeDocument/2006/relationships" xmlns:m="http://schemas.openxmlformats.org/officeDocument/2006/math" xmlns:v="urn:schemas-microsoft-com:vml" xmlns:wp14="http://schemas.microsoft.com/office/word/2010/wordprocessingDrawing" xmlns:wp="http://schemas.openxmlformats.org/drawingml/2006/wordprocessingDrawing" xmlns:w10="urn:schemas-microsoft-com:office:word" xmlns:w="http://schemas.openxmlformats.org/wordprocessingml/2006/main" xmlns:w14="http://schemas.microsoft.com/office/word/2010/wordml" xmlns:w15="http://schemas.microsoft.com/office/word/2012/wordml" xmlns:w16cid="http://schemas.microsoft.com/office/word/2016/wordml/cid" xmlns:w16se="http://schemas.microsoft.com/office/word/2015/wordml/symex" xmlns:wpg="http://schemas.microsoft.com/office/word/2010/wordprocessingGroup" xmlns:wpi="http://schemas.microsoft.com/office/word/2010/wordprocessingInk" xmlns:wne="http://schemas.microsoft.com/office/word/2006/wordml" xmlns:wps="http://schemas.microsoft.com/office/word/2010/wordprocessingShape" mc:Ignorable="w14 w15 w16se w16cid wp14">
+<w:footnotes xmlns:wpc="http://schemas.microsoft.com/office/word/2010/wordprocessingCanvas" xmlns:cx="http://schemas.microsoft.com/office/drawing/2014/chartex" xmlns:cx1="http://schemas.microsoft.com/office/drawing/2015/9/8/chartex" xmlns:cx2="http://schemas.microsoft.com/office/drawing/2015/10/21/chartex" xmlns:cx3="http://schemas.microsoft.com/office/drawing/2016/5/9/chartex" xmlns:cx4="http://schemas.microsoft.com/office/drawing/2016/5/10/chartex" xmlns:cx5="http://schemas.microsoft.com/office/drawing/2016/5/11/chartex" xmlns:cx6="http://schemas.microsoft.com/office/drawing/2016/5/12/chartex" xmlns:cx7="http://schemas.microsoft.com/office/drawing/2016/5/13/chartex" xmlns:cx8="http://schemas.microsoft.com/office/drawing/2016/5/14/chartex" xmlns:mc="http://schemas.openxmlformats.org/markup-compatibility/2006" xmlns:aink="http://schemas.microsoft.com/office/drawing/2016/ink" xmlns:am3d="http://schemas.microsoft.com/office/drawing/2017/model3d" xmlns:o="urn:schemas-microsoft-com:office:office" xmlns:r="http://schemas.openxmlformats.org/officeDocument/2006/relationships" xmlns:m="http://schemas.openxmlformats.org/officeDocument/2006/math" xmlns:v="urn:schemas-microsoft-com:vml" xmlns:wp14="http://schemas.microsoft.com/office/word/2010/wordprocessingDrawing" xmlns:wp="http://schemas.openxmlformats.org/drawingml/2006/wordprocessingDrawing" xmlns:w10="urn:schemas-microsoft-com:office:word" xmlns:w="http://schemas.openxmlformats.org/wordprocessingml/2006/main" xmlns:w14="http://schemas.microsoft.com/office/word/2010/wordml" xmlns:w15="http://schemas.microsoft.com/office/word/2012/wordml" xmlns:w16cex="http://schemas.microsoft.com/office/word/2018/wordml/cex" xmlns:w16cid="http://schemas.microsoft.com/office/word/2016/wordml/cid" xmlns:w16="http://schemas.microsoft.com/office/word/2018/wordml" xmlns:w16se="http://schemas.microsoft.com/office/word/2015/wordml/symex" xmlns:wpg="http://schemas.microsoft.com/office/word/2010/wordprocessingGroup" xmlns:wpi="http://schemas.microsoft.com/office/word/2010/wordprocessingInk" xmlns:wne="http://schemas.microsoft.com/office/word/2006/wordml" xmlns:wps="http://schemas.microsoft.com/office/word/2010/wordprocessingShape" mc:Ignorable="w14 w15 w16se w16cid w16 w16cex wp14">
   <w:footnote w:type="separator" w:id="-1">
     <w:p>
       <w:pPr>
@@ -3748,7 +4055,7 @@
 </file>
 
 <file path=word/numbering.xml><?xml version="1.0" encoding="utf-8"?>
-<w:numbering xmlns:wpc="http://schemas.microsoft.com/office/word/2010/wordprocessingCanvas" xmlns:cx="http://schemas.microsoft.com/office/drawing/2014/chartex" xmlns:cx1="http://schemas.microsoft.com/office/drawing/2015/9/8/chartex" xmlns:cx2="http://schemas.microsoft.com/office/drawing/2015/10/21/chartex" xmlns:cx3="http://schemas.microsoft.com/office/drawing/2016/5/9/chartex" xmlns:cx4="http://schemas.microsoft.com/office/drawing/2016/5/10/chartex" xmlns:cx5="http://schemas.microsoft.com/office/drawing/2016/5/11/chartex" xmlns:cx6="http://schemas.microsoft.com/office/drawing/2016/5/12/chartex" xmlns:cx7="http://schemas.microsoft.com/office/drawing/2016/5/13/chartex" xmlns:cx8="http://schemas.microsoft.com/office/drawing/2016/5/14/chartex" xmlns:mc="http://schemas.openxmlformats.org/markup-compatibility/2006" xmlns:aink="http://schemas.microsoft.com/office/drawing/2016/ink" xmlns:am3d="http://schemas.microsoft.com/office/drawing/2017/model3d" xmlns:o="urn:schemas-microsoft-com:office:office" xmlns:r="http://schemas.openxmlformats.org/officeDocument/2006/relationships" xmlns:m="http://schemas.openxmlformats.org/officeDocument/2006/math" xmlns:v="urn:schemas-microsoft-com:vml" xmlns:wp14="http://schemas.microsoft.com/office/word/2010/wordprocessingDrawing" xmlns:wp="http://schemas.openxmlformats.org/drawingml/2006/wordprocessingDrawing" xmlns:w10="urn:schemas-microsoft-com:office:word" xmlns:w="http://schemas.openxmlformats.org/wordprocessingml/2006/main" xmlns:w14="http://schemas.microsoft.com/office/word/2010/wordml" xmlns:w15="http://schemas.microsoft.com/office/word/2012/wordml" xmlns:w16cid="http://schemas.microsoft.com/office/word/2016/wordml/cid" xmlns:w16se="http://schemas.microsoft.com/office/word/2015/wordml/symex" xmlns:wpg="http://schemas.microsoft.com/office/word/2010/wordprocessingGroup" xmlns:wpi="http://schemas.microsoft.com/office/word/2010/wordprocessingInk" xmlns:wne="http://schemas.microsoft.com/office/word/2006/wordml" xmlns:wps="http://schemas.microsoft.com/office/word/2010/wordprocessingShape" mc:Ignorable="w14 w15 w16se w16cid wp14">
+<w:numbering xmlns:wpc="http://schemas.microsoft.com/office/word/2010/wordprocessingCanvas" xmlns:cx="http://schemas.microsoft.com/office/drawing/2014/chartex" xmlns:cx1="http://schemas.microsoft.com/office/drawing/2015/9/8/chartex" xmlns:cx2="http://schemas.microsoft.com/office/drawing/2015/10/21/chartex" xmlns:cx3="http://schemas.microsoft.com/office/drawing/2016/5/9/chartex" xmlns:cx4="http://schemas.microsoft.com/office/drawing/2016/5/10/chartex" xmlns:cx5="http://schemas.microsoft.com/office/drawing/2016/5/11/chartex" xmlns:cx6="http://schemas.microsoft.com/office/drawing/2016/5/12/chartex" xmlns:cx7="http://schemas.microsoft.com/office/drawing/2016/5/13/chartex" xmlns:cx8="http://schemas.microsoft.com/office/drawing/2016/5/14/chartex" xmlns:mc="http://schemas.openxmlformats.org/markup-compatibility/2006" xmlns:aink="http://schemas.microsoft.com/office/drawing/2016/ink" xmlns:am3d="http://schemas.microsoft.com/office/drawing/2017/model3d" xmlns:o="urn:schemas-microsoft-com:office:office" xmlns:r="http://schemas.openxmlformats.org/officeDocument/2006/relationships" xmlns:m="http://schemas.openxmlformats.org/officeDocument/2006/math" xmlns:v="urn:schemas-microsoft-com:vml" xmlns:wp14="http://schemas.microsoft.com/office/word/2010/wordprocessingDrawing" xmlns:wp="http://schemas.openxmlformats.org/drawingml/2006/wordprocessingDrawing" xmlns:w10="urn:schemas-microsoft-com:office:word" xmlns:w="http://schemas.openxmlformats.org/wordprocessingml/2006/main" xmlns:w14="http://schemas.microsoft.com/office/word/2010/wordml" xmlns:w15="http://schemas.microsoft.com/office/word/2012/wordml" xmlns:w16cex="http://schemas.microsoft.com/office/word/2018/wordml/cex" xmlns:w16cid="http://schemas.microsoft.com/office/word/2016/wordml/cid" xmlns:w16="http://schemas.microsoft.com/office/word/2018/wordml" xmlns:w16se="http://schemas.microsoft.com/office/word/2015/wordml/symex" xmlns:wpg="http://schemas.microsoft.com/office/word/2010/wordprocessingGroup" xmlns:wpi="http://schemas.microsoft.com/office/word/2010/wordprocessingInk" xmlns:wne="http://schemas.microsoft.com/office/word/2006/wordml" xmlns:wps="http://schemas.microsoft.com/office/word/2010/wordprocessingShape" mc:Ignorable="w14 w15 w16se w16cid w16 w16cex wp14">
   <w:abstractNum w:abstractNumId="0" w15:restartNumberingAfterBreak="0">
     <w:nsid w:val="04C408B5"/>
     <w:multiLevelType w:val="hybridMultilevel"/>
@@ -4178,6 +4485,95 @@
     </w:lvl>
   </w:abstractNum>
   <w:abstractNum w:abstractNumId="4" w15:restartNumberingAfterBreak="0">
+    <w:nsid w:val="2E716F17"/>
+    <w:multiLevelType w:val="hybridMultilevel"/>
+    <w:tmpl w:val="6E9A88FE"/>
+    <w:lvl w:ilvl="0" w:tplc="1009000F">
+      <w:start w:val="1"/>
+      <w:numFmt w:val="decimal"/>
+      <w:lvlText w:val="%1."/>
+      <w:lvlJc w:val="left"/>
+      <w:pPr>
+        <w:ind w:left="720" w:hanging="360"/>
+      </w:pPr>
+      <w:rPr>
+        <w:rFonts w:hint="default"/>
+      </w:rPr>
+    </w:lvl>
+    <w:lvl w:ilvl="1" w:tplc="10090019" w:tentative="1">
+      <w:start w:val="1"/>
+      <w:numFmt w:val="lowerLetter"/>
+      <w:lvlText w:val="%2."/>
+      <w:lvlJc w:val="left"/>
+      <w:pPr>
+        <w:ind w:left="1440" w:hanging="360"/>
+      </w:pPr>
+    </w:lvl>
+    <w:lvl w:ilvl="2" w:tplc="1009001B" w:tentative="1">
+      <w:start w:val="1"/>
+      <w:numFmt w:val="lowerRoman"/>
+      <w:lvlText w:val="%3."/>
+      <w:lvlJc w:val="right"/>
+      <w:pPr>
+        <w:ind w:left="2160" w:hanging="180"/>
+      </w:pPr>
+    </w:lvl>
+    <w:lvl w:ilvl="3" w:tplc="1009000F" w:tentative="1">
+      <w:start w:val="1"/>
+      <w:numFmt w:val="decimal"/>
+      <w:lvlText w:val="%4."/>
+      <w:lvlJc w:val="left"/>
+      <w:pPr>
+        <w:ind w:left="2880" w:hanging="360"/>
+      </w:pPr>
+    </w:lvl>
+    <w:lvl w:ilvl="4" w:tplc="10090019" w:tentative="1">
+      <w:start w:val="1"/>
+      <w:numFmt w:val="lowerLetter"/>
+      <w:lvlText w:val="%5."/>
+      <w:lvlJc w:val="left"/>
+      <w:pPr>
+        <w:ind w:left="3600" w:hanging="360"/>
+      </w:pPr>
+    </w:lvl>
+    <w:lvl w:ilvl="5" w:tplc="1009001B" w:tentative="1">
+      <w:start w:val="1"/>
+      <w:numFmt w:val="lowerRoman"/>
+      <w:lvlText w:val="%6."/>
+      <w:lvlJc w:val="right"/>
+      <w:pPr>
+        <w:ind w:left="4320" w:hanging="180"/>
+      </w:pPr>
+    </w:lvl>
+    <w:lvl w:ilvl="6" w:tplc="1009000F" w:tentative="1">
+      <w:start w:val="1"/>
+      <w:numFmt w:val="decimal"/>
+      <w:lvlText w:val="%7."/>
+      <w:lvlJc w:val="left"/>
+      <w:pPr>
+        <w:ind w:left="5040" w:hanging="360"/>
+      </w:pPr>
+    </w:lvl>
+    <w:lvl w:ilvl="7" w:tplc="10090019" w:tentative="1">
+      <w:start w:val="1"/>
+      <w:numFmt w:val="lowerLetter"/>
+      <w:lvlText w:val="%8."/>
+      <w:lvlJc w:val="left"/>
+      <w:pPr>
+        <w:ind w:left="5760" w:hanging="360"/>
+      </w:pPr>
+    </w:lvl>
+    <w:lvl w:ilvl="8" w:tplc="1009001B" w:tentative="1">
+      <w:start w:val="1"/>
+      <w:numFmt w:val="lowerRoman"/>
+      <w:lvlText w:val="%9."/>
+      <w:lvlJc w:val="right"/>
+      <w:pPr>
+        <w:ind w:left="6480" w:hanging="180"/>
+      </w:pPr>
+    </w:lvl>
+  </w:abstractNum>
+  <w:abstractNum w:abstractNumId="5" w15:restartNumberingAfterBreak="0">
     <w:nsid w:val="51A27613"/>
     <w:multiLevelType w:val="hybridMultilevel"/>
     <w:tmpl w:val="5C5A73AC"/>
@@ -4289,7 +4685,7 @@
       </w:rPr>
     </w:lvl>
   </w:abstractNum>
-  <w:abstractNum w:abstractNumId="5" w15:restartNumberingAfterBreak="0">
+  <w:abstractNum w:abstractNumId="6" w15:restartNumberingAfterBreak="0">
     <w:nsid w:val="578E2B7C"/>
     <w:multiLevelType w:val="hybridMultilevel"/>
     <w:tmpl w:val="E1ECA44E"/>
@@ -4429,7 +4825,7 @@
       </w:rPr>
     </w:lvl>
   </w:abstractNum>
-  <w:abstractNum w:abstractNumId="6" w15:restartNumberingAfterBreak="0">
+  <w:abstractNum w:abstractNumId="7" w15:restartNumberingAfterBreak="0">
     <w:nsid w:val="60AD124B"/>
     <w:multiLevelType w:val="multilevel"/>
     <w:tmpl w:val="E05240B2"/>
@@ -4551,7 +4947,7 @@
       </w:pPr>
     </w:lvl>
   </w:abstractNum>
-  <w:abstractNum w:abstractNumId="7" w15:restartNumberingAfterBreak="0">
+  <w:abstractNum w:abstractNumId="8" w15:restartNumberingAfterBreak="0">
     <w:nsid w:val="7377711D"/>
     <w:multiLevelType w:val="hybridMultilevel"/>
     <w:tmpl w:val="7B584EEC"/>
@@ -4664,7 +5060,7 @@
       </w:rPr>
     </w:lvl>
   </w:abstractNum>
-  <w:abstractNum w:abstractNumId="8" w15:restartNumberingAfterBreak="0">
+  <w:abstractNum w:abstractNumId="9" w15:restartNumberingAfterBreak="0">
     <w:nsid w:val="778D3827"/>
     <w:multiLevelType w:val="hybridMultilevel"/>
     <w:tmpl w:val="E9F4EC7A"/>
@@ -4777,7 +5173,7 @@
       </w:rPr>
     </w:lvl>
   </w:abstractNum>
-  <w:abstractNum w:abstractNumId="9" w15:restartNumberingAfterBreak="0">
+  <w:abstractNum w:abstractNumId="10" w15:restartNumberingAfterBreak="0">
     <w:nsid w:val="7A586180"/>
     <w:multiLevelType w:val="hybridMultilevel"/>
     <w:tmpl w:val="2C426A84"/>
@@ -4866,7 +5262,7 @@
       </w:pPr>
     </w:lvl>
   </w:abstractNum>
-  <w:abstractNum w:abstractNumId="10" w15:restartNumberingAfterBreak="0">
+  <w:abstractNum w:abstractNumId="11" w15:restartNumberingAfterBreak="0">
     <w:nsid w:val="7F4002AA"/>
     <w:multiLevelType w:val="multilevel"/>
     <w:tmpl w:val="0C0C001F"/>
@@ -4959,40 +5355,43 @@
     <w:abstractNumId w:val="3"/>
   </w:num>
   <w:num w:numId="2">
-    <w:abstractNumId w:val="6"/>
+    <w:abstractNumId w:val="7"/>
   </w:num>
   <w:num w:numId="3">
     <w:abstractNumId w:val="0"/>
   </w:num>
   <w:num w:numId="4">
-    <w:abstractNumId w:val="4"/>
+    <w:abstractNumId w:val="5"/>
   </w:num>
   <w:num w:numId="5">
-    <w:abstractNumId w:val="10"/>
+    <w:abstractNumId w:val="11"/>
   </w:num>
   <w:num w:numId="6">
     <w:abstractNumId w:val="1"/>
   </w:num>
   <w:num w:numId="7">
-    <w:abstractNumId w:val="7"/>
+    <w:abstractNumId w:val="8"/>
   </w:num>
   <w:num w:numId="8">
-    <w:abstractNumId w:val="8"/>
+    <w:abstractNumId w:val="9"/>
   </w:num>
   <w:num w:numId="9">
-    <w:abstractNumId w:val="5"/>
+    <w:abstractNumId w:val="6"/>
   </w:num>
   <w:num w:numId="10">
-    <w:abstractNumId w:val="9"/>
+    <w:abstractNumId w:val="10"/>
   </w:num>
   <w:num w:numId="11">
     <w:abstractNumId w:val="2"/>
+  </w:num>
+  <w:num w:numId="12">
+    <w:abstractNumId w:val="4"/>
   </w:num>
 </w:numbering>
 </file>
 
 <file path=word/styles.xml><?xml version="1.0" encoding="utf-8"?>
-<w:styles xmlns:mc="http://schemas.openxmlformats.org/markup-compatibility/2006" xmlns:r="http://schemas.openxmlformats.org/officeDocument/2006/relationships" xmlns:w="http://schemas.openxmlformats.org/wordprocessingml/2006/main" xmlns:w14="http://schemas.microsoft.com/office/word/2010/wordml" xmlns:w15="http://schemas.microsoft.com/office/word/2012/wordml" xmlns:w16cid="http://schemas.microsoft.com/office/word/2016/wordml/cid" xmlns:w16se="http://schemas.microsoft.com/office/word/2015/wordml/symex" mc:Ignorable="w14 w15 w16se w16cid">
+<w:styles xmlns:mc="http://schemas.openxmlformats.org/markup-compatibility/2006" xmlns:r="http://schemas.openxmlformats.org/officeDocument/2006/relationships" xmlns:w="http://schemas.openxmlformats.org/wordprocessingml/2006/main" xmlns:w14="http://schemas.microsoft.com/office/word/2010/wordml" xmlns:w15="http://schemas.microsoft.com/office/word/2012/wordml" xmlns:w16cex="http://schemas.microsoft.com/office/word/2018/wordml/cex" xmlns:w16cid="http://schemas.microsoft.com/office/word/2016/wordml/cid" xmlns:w16="http://schemas.microsoft.com/office/word/2018/wordml" xmlns:w16se="http://schemas.microsoft.com/office/word/2015/wordml/symex" mc:Ignorable="w14 w15 w16se w16cid w16 w16cex">
   <w:docDefaults>
     <w:rPrDefault>
       <w:rPr>
@@ -5008,7 +5407,7 @@
       </w:pPr>
     </w:pPrDefault>
   </w:docDefaults>
-  <w:latentStyles w:defLockedState="0" w:defUIPriority="99" w:defSemiHidden="0" w:defUnhideWhenUsed="0" w:defQFormat="0" w:count="377">
+  <w:latentStyles w:defLockedState="0" w:defUIPriority="99" w:defSemiHidden="0" w:defUnhideWhenUsed="0" w:defQFormat="0" w:count="376">
     <w:lsdException w:name="Normal" w:uiPriority="0" w:qFormat="1"/>
     <w:lsdException w:name="heading 1" w:uiPriority="9" w:qFormat="1"/>
     <w:lsdException w:name="heading 2" w:semiHidden="1" w:uiPriority="9" w:unhideWhenUsed="1" w:qFormat="1"/>
@@ -5114,6 +5513,7 @@
     <w:lsdException w:name="HTML Sample" w:semiHidden="1" w:unhideWhenUsed="1"/>
     <w:lsdException w:name="HTML Typewriter" w:semiHidden="1" w:unhideWhenUsed="1"/>
     <w:lsdException w:name="HTML Variable" w:semiHidden="1" w:unhideWhenUsed="1"/>
+    <w:lsdException w:name="Normal Table" w:semiHidden="1" w:unhideWhenUsed="1"/>
     <w:lsdException w:name="annotation subject" w:semiHidden="1" w:unhideWhenUsed="1"/>
     <w:lsdException w:name="No List" w:semiHidden="1" w:unhideWhenUsed="1"/>
     <w:lsdException w:name="Outline List 1" w:semiHidden="1" w:unhideWhenUsed="1"/>
@@ -5160,8 +5560,10 @@
     <w:lsdException w:name="Table Subtle 2" w:semiHidden="1" w:unhideWhenUsed="1"/>
     <w:lsdException w:name="Table Web 1" w:semiHidden="1" w:unhideWhenUsed="1"/>
     <w:lsdException w:name="Table Web 2" w:semiHidden="1" w:unhideWhenUsed="1"/>
+    <w:lsdException w:name="Table Web 3" w:semiHidden="1" w:unhideWhenUsed="1"/>
     <w:lsdException w:name="Balloon Text" w:semiHidden="1" w:unhideWhenUsed="1"/>
     <w:lsdException w:name="Table Grid" w:uiPriority="39"/>
+    <w:lsdException w:name="Table Theme" w:semiHidden="1" w:unhideWhenUsed="1"/>
     <w:lsdException w:name="Placeholder Text" w:semiHidden="1"/>
     <w:lsdException w:name="No Spacing" w:uiPriority="1" w:qFormat="1"/>
     <w:lsdException w:name="Light Shading" w:uiPriority="60"/>
@@ -5382,7 +5784,6 @@
     <w:lsdException w:name="Hashtag" w:semiHidden="1" w:unhideWhenUsed="1"/>
     <w:lsdException w:name="Unresolved Mention" w:semiHidden="1" w:unhideWhenUsed="1"/>
     <w:lsdException w:name="Smart Link" w:semiHidden="1" w:unhideWhenUsed="1"/>
-    <w:lsdException w:name="Smart Link Error" w:semiHidden="1" w:unhideWhenUsed="1"/>
   </w:latentStyles>
   <w:style w:type="paragraph" w:default="1" w:styleId="Normal">
     <w:name w:val="Normal"/>
@@ -6359,7 +6760,7 @@
 </file>
 
 <file path=customXml/itemProps1.xml><?xml version="1.0" encoding="utf-8"?>
-<ds:datastoreItem xmlns:ds="http://schemas.openxmlformats.org/officeDocument/2006/customXml" ds:itemID="{ED75E60E-5C8D-4C4C-9B69-50DD58E85A41}">
+<ds:datastoreItem xmlns:ds="http://schemas.openxmlformats.org/officeDocument/2006/customXml" ds:itemID="{75057EEF-30F1-4B65-A26A-C628E792BBAD}">
   <ds:schemaRefs>
     <ds:schemaRef ds:uri="http://schemas.openxmlformats.org/officeDocument/2006/bibliography"/>
   </ds:schemaRefs>

</xml_diff>

<commit_message>
GT: 4.2 nouvelles transitions 2.0
</commit_message>
<xml_diff>
--- a/TP4/TP4_Log3430_201.docx
+++ b/TP4/TP4_Log3430_201.docx
@@ -836,27 +836,14 @@
       <w:r>
         <w:t xml:space="preserve">Figure </w:t>
       </w:r>
-      <w:r>
-        <w:fldChar w:fldCharType="begin"/>
-      </w:r>
-      <w:r>
-        <w:instrText xml:space="preserve"> SEQ Figure \* ARABIC </w:instrText>
-      </w:r>
-      <w:r>
-        <w:fldChar w:fldCharType="separate"/>
-      </w:r>
-      <w:r>
-        <w:rPr>
-          <w:noProof/>
-        </w:rPr>
-        <w:t>1</w:t>
-      </w:r>
-      <w:r>
-        <w:rPr>
-          <w:noProof/>
-        </w:rPr>
-        <w:fldChar w:fldCharType="end"/>
-      </w:r>
+      <w:fldSimple w:instr=" SEQ Figure \* ARABIC ">
+        <w:r>
+          <w:rPr>
+            <w:noProof/>
+          </w:rPr>
+          <w:t>1</w:t>
+        </w:r>
+      </w:fldSimple>
       <w:r>
         <w:t>: Diagramme d'états de "Paser_FSM.py"</w:t>
       </w:r>
@@ -1107,27 +1094,14 @@
       <w:r>
         <w:t xml:space="preserve">Figure </w:t>
       </w:r>
-      <w:r>
-        <w:fldChar w:fldCharType="begin"/>
-      </w:r>
-      <w:r>
-        <w:instrText xml:space="preserve"> SEQ Figure \* ARABIC </w:instrText>
-      </w:r>
-      <w:r>
-        <w:fldChar w:fldCharType="separate"/>
-      </w:r>
-      <w:r>
-        <w:rPr>
-          <w:noProof/>
-        </w:rPr>
-        <w:t>2</w:t>
-      </w:r>
-      <w:r>
-        <w:rPr>
-          <w:noProof/>
-        </w:rPr>
-        <w:fldChar w:fldCharType="end"/>
-      </w:r>
+      <w:fldSimple w:instr=" SEQ Figure \* ARABIC ">
+        <w:r>
+          <w:rPr>
+            <w:noProof/>
+          </w:rPr>
+          <w:t>2</w:t>
+        </w:r>
+      </w:fldSimple>
       <w:r>
         <w:t>: Arbre de transitions de Parser_FSM.py</w:t>
       </w:r>
@@ -2551,351 +2525,655 @@
         <w:t xml:space="preserve">Nouvelles transitions : </w:t>
       </w:r>
     </w:p>
+    <w:tbl>
+      <w:tblPr>
+        <w:tblStyle w:val="TableGrid"/>
+        <w:tblW w:w="0" w:type="auto"/>
+        <w:tblLook w:val="04A0" w:firstRow="1" w:lastRow="0" w:firstColumn="1" w:lastColumn="0" w:noHBand="0" w:noVBand="1"/>
+      </w:tblPr>
+      <w:tblGrid>
+        <w:gridCol w:w="3196"/>
+        <w:gridCol w:w="3197"/>
+        <w:gridCol w:w="3197"/>
+      </w:tblGrid>
+      <w:tr>
+        <w:tc>
+          <w:tcPr>
+            <w:tcW w:w="3196" w:type="dxa"/>
+          </w:tcPr>
+          <w:p>
+            <w:pPr>
+              <w:spacing w:after="240"/>
+              <w:ind w:right="102"/>
+              <w:jc w:val="center"/>
+              <w:rPr>
+                <w:rFonts w:cstheme="minorHAnsi"/>
+                <w:spacing w:val="-8"/>
+                <w:sz w:val="28"/>
+                <w:szCs w:val="28"/>
+                <w:lang w:val="fr-FR"/>
+              </w:rPr>
+            </w:pPr>
+            <w:r>
+              <w:rPr>
+                <w:rFonts w:cstheme="minorHAnsi"/>
+                <w:spacing w:val="-8"/>
+                <w:sz w:val="28"/>
+                <w:szCs w:val="28"/>
+                <w:lang w:val="fr-FR"/>
+              </w:rPr>
+              <w:t>Entrée</w:t>
+            </w:r>
+          </w:p>
+        </w:tc>
+        <w:tc>
+          <w:tcPr>
+            <w:tcW w:w="3197" w:type="dxa"/>
+          </w:tcPr>
+          <w:p>
+            <w:pPr>
+              <w:spacing w:after="240"/>
+              <w:ind w:right="102"/>
+              <w:jc w:val="center"/>
+              <w:rPr>
+                <w:rFonts w:cstheme="minorHAnsi"/>
+                <w:spacing w:val="-8"/>
+                <w:sz w:val="28"/>
+                <w:szCs w:val="28"/>
+                <w:lang w:val="fr-FR"/>
+              </w:rPr>
+            </w:pPr>
+            <w:r>
+              <w:rPr>
+                <w:rFonts w:cstheme="minorHAnsi"/>
+                <w:spacing w:val="-8"/>
+                <w:sz w:val="28"/>
+                <w:szCs w:val="28"/>
+                <w:lang w:val="fr-FR"/>
+              </w:rPr>
+              <w:t>État courant</w:t>
+            </w:r>
+          </w:p>
+        </w:tc>
+        <w:tc>
+          <w:tcPr>
+            <w:tcW w:w="3197" w:type="dxa"/>
+          </w:tcPr>
+          <w:p>
+            <w:pPr>
+              <w:spacing w:after="240"/>
+              <w:ind w:right="102"/>
+              <w:jc w:val="center"/>
+              <w:rPr>
+                <w:rFonts w:cstheme="minorHAnsi"/>
+                <w:spacing w:val="-8"/>
+                <w:sz w:val="28"/>
+                <w:szCs w:val="28"/>
+                <w:lang w:val="fr-FR"/>
+              </w:rPr>
+            </w:pPr>
+            <w:r>
+              <w:rPr>
+                <w:rFonts w:cstheme="minorHAnsi"/>
+                <w:spacing w:val="-8"/>
+                <w:sz w:val="28"/>
+                <w:szCs w:val="28"/>
+                <w:lang w:val="fr-FR"/>
+              </w:rPr>
+              <w:t>État suivant</w:t>
+            </w:r>
+          </w:p>
+        </w:tc>
+      </w:tr>
+      <w:tr>
+        <w:tc>
+          <w:tcPr>
+            <w:tcW w:w="3196" w:type="dxa"/>
+          </w:tcPr>
+          <w:p>
+            <w:pPr>
+              <w:spacing w:after="240"/>
+              <w:ind w:right="102"/>
+              <w:jc w:val="center"/>
+              <w:rPr>
+                <w:rFonts w:cstheme="minorHAnsi"/>
+                <w:spacing w:val="-8"/>
+                <w:sz w:val="28"/>
+                <w:szCs w:val="28"/>
+                <w:lang w:val="fr-FR"/>
+              </w:rPr>
+            </w:pPr>
+            <w:r>
+              <w:rPr>
+                <w:rFonts w:cstheme="minorHAnsi"/>
+                <w:spacing w:val="-8"/>
+                <w:sz w:val="28"/>
+                <w:szCs w:val="28"/>
+                <w:lang w:val="fr-FR"/>
+              </w:rPr>
+              <w:t>Character</w:t>
+            </w:r>
+          </w:p>
+        </w:tc>
+        <w:tc>
+          <w:tcPr>
+            <w:tcW w:w="3197" w:type="dxa"/>
+          </w:tcPr>
+          <w:p>
+            <w:pPr>
+              <w:spacing w:after="240"/>
+              <w:ind w:right="102"/>
+              <w:jc w:val="center"/>
+              <w:rPr>
+                <w:rFonts w:cstheme="minorHAnsi"/>
+                <w:spacing w:val="-8"/>
+                <w:sz w:val="28"/>
+                <w:szCs w:val="28"/>
+                <w:lang w:val="fr-FR"/>
+              </w:rPr>
+            </w:pPr>
+            <w:r>
+              <w:rPr>
+                <w:rFonts w:cstheme="minorHAnsi"/>
+                <w:spacing w:val="-8"/>
+                <w:sz w:val="28"/>
+                <w:szCs w:val="28"/>
+                <w:lang w:val="fr-FR"/>
+              </w:rPr>
+              <w:t>END_RULE</w:t>
+            </w:r>
+          </w:p>
+        </w:tc>
+        <w:tc>
+          <w:tcPr>
+            <w:tcW w:w="3197" w:type="dxa"/>
+          </w:tcPr>
+          <w:p>
+            <w:pPr>
+              <w:spacing w:after="240"/>
+              <w:ind w:right="102"/>
+              <w:jc w:val="center"/>
+              <w:rPr>
+                <w:rFonts w:cstheme="minorHAnsi"/>
+                <w:spacing w:val="-8"/>
+                <w:sz w:val="28"/>
+                <w:szCs w:val="28"/>
+                <w:lang w:val="fr-FR"/>
+              </w:rPr>
+            </w:pPr>
+            <w:r>
+              <w:rPr>
+                <w:rFonts w:cstheme="minorHAnsi"/>
+                <w:spacing w:val="-8"/>
+                <w:sz w:val="28"/>
+                <w:szCs w:val="28"/>
+                <w:lang w:val="fr-FR"/>
+              </w:rPr>
+              <w:t>END_RULE</w:t>
+            </w:r>
+          </w:p>
+        </w:tc>
+      </w:tr>
+      <w:tr>
+        <w:tc>
+          <w:tcPr>
+            <w:tcW w:w="3196" w:type="dxa"/>
+          </w:tcPr>
+          <w:p>
+            <w:pPr>
+              <w:spacing w:after="240"/>
+              <w:ind w:right="102"/>
+              <w:jc w:val="center"/>
+              <w:rPr>
+                <w:rFonts w:cstheme="minorHAnsi"/>
+                <w:spacing w:val="-8"/>
+                <w:sz w:val="28"/>
+                <w:szCs w:val="28"/>
+                <w:lang w:val="fr-FR"/>
+              </w:rPr>
+            </w:pPr>
+            <w:r>
+              <w:rPr>
+                <w:rFonts w:cstheme="minorHAnsi"/>
+                <w:spacing w:val="-8"/>
+                <w:sz w:val="28"/>
+                <w:szCs w:val="28"/>
+                <w:lang w:val="en-CA"/>
+              </w:rPr>
+              <w:t>“|”</w:t>
+            </w:r>
+          </w:p>
+        </w:tc>
+        <w:tc>
+          <w:tcPr>
+            <w:tcW w:w="3197" w:type="dxa"/>
+          </w:tcPr>
+          <w:p>
+            <w:pPr>
+              <w:spacing w:after="240"/>
+              <w:ind w:right="102"/>
+              <w:jc w:val="center"/>
+              <w:rPr>
+                <w:rFonts w:cstheme="minorHAnsi"/>
+                <w:spacing w:val="-8"/>
+                <w:sz w:val="28"/>
+                <w:szCs w:val="28"/>
+                <w:lang w:val="fr-FR"/>
+              </w:rPr>
+            </w:pPr>
+            <w:r>
+              <w:rPr>
+                <w:rFonts w:cstheme="minorHAnsi"/>
+                <w:spacing w:val="-8"/>
+                <w:sz w:val="28"/>
+                <w:szCs w:val="28"/>
+                <w:lang w:val="fr-FR"/>
+              </w:rPr>
+              <w:t>OPERATOR</w:t>
+            </w:r>
+          </w:p>
+        </w:tc>
+        <w:tc>
+          <w:tcPr>
+            <w:tcW w:w="3197" w:type="dxa"/>
+          </w:tcPr>
+          <w:p>
+            <w:pPr>
+              <w:spacing w:after="240"/>
+              <w:ind w:right="102"/>
+              <w:jc w:val="center"/>
+              <w:rPr>
+                <w:rFonts w:cstheme="minorHAnsi"/>
+                <w:spacing w:val="-8"/>
+                <w:sz w:val="28"/>
+                <w:szCs w:val="28"/>
+                <w:lang w:val="fr-FR"/>
+              </w:rPr>
+            </w:pPr>
+            <w:r>
+              <w:rPr>
+                <w:rFonts w:cstheme="minorHAnsi"/>
+                <w:spacing w:val="-8"/>
+                <w:sz w:val="28"/>
+                <w:szCs w:val="28"/>
+                <w:lang w:val="fr-FR"/>
+              </w:rPr>
+              <w:t>OPERATOR</w:t>
+            </w:r>
+          </w:p>
+        </w:tc>
+      </w:tr>
+      <w:tr>
+        <w:tc>
+          <w:tcPr>
+            <w:tcW w:w="3196" w:type="dxa"/>
+          </w:tcPr>
+          <w:p>
+            <w:pPr>
+              <w:spacing w:after="240"/>
+              <w:ind w:right="102"/>
+              <w:jc w:val="center"/>
+              <w:rPr>
+                <w:rFonts w:cstheme="minorHAnsi"/>
+                <w:spacing w:val="-8"/>
+                <w:sz w:val="28"/>
+                <w:szCs w:val="28"/>
+                <w:lang w:val="fr-FR"/>
+              </w:rPr>
+            </w:pPr>
+            <w:r>
+              <w:rPr>
+                <w:rFonts w:cstheme="minorHAnsi"/>
+                <w:spacing w:val="-8"/>
+                <w:sz w:val="28"/>
+                <w:szCs w:val="28"/>
+                <w:lang w:val="en-CA"/>
+              </w:rPr>
+              <w:t>“&amp;”</w:t>
+            </w:r>
+          </w:p>
+        </w:tc>
+        <w:tc>
+          <w:tcPr>
+            <w:tcW w:w="3197" w:type="dxa"/>
+          </w:tcPr>
+          <w:p>
+            <w:pPr>
+              <w:spacing w:after="240"/>
+              <w:ind w:right="102"/>
+              <w:jc w:val="center"/>
+              <w:rPr>
+                <w:rFonts w:cstheme="minorHAnsi"/>
+                <w:spacing w:val="-8"/>
+                <w:sz w:val="28"/>
+                <w:szCs w:val="28"/>
+                <w:lang w:val="fr-FR"/>
+              </w:rPr>
+            </w:pPr>
+            <w:r>
+              <w:rPr>
+                <w:rFonts w:cstheme="minorHAnsi"/>
+                <w:spacing w:val="-8"/>
+                <w:sz w:val="28"/>
+                <w:szCs w:val="28"/>
+                <w:lang w:val="fr-FR"/>
+              </w:rPr>
+              <w:t>OPERATOR</w:t>
+            </w:r>
+          </w:p>
+        </w:tc>
+        <w:tc>
+          <w:tcPr>
+            <w:tcW w:w="3197" w:type="dxa"/>
+          </w:tcPr>
+          <w:p>
+            <w:pPr>
+              <w:spacing w:after="240"/>
+              <w:ind w:right="102"/>
+              <w:jc w:val="center"/>
+              <w:rPr>
+                <w:rFonts w:cstheme="minorHAnsi"/>
+                <w:spacing w:val="-8"/>
+                <w:sz w:val="28"/>
+                <w:szCs w:val="28"/>
+                <w:lang w:val="fr-FR"/>
+              </w:rPr>
+            </w:pPr>
+            <w:r>
+              <w:rPr>
+                <w:rFonts w:cstheme="minorHAnsi"/>
+                <w:spacing w:val="-8"/>
+                <w:sz w:val="28"/>
+                <w:szCs w:val="28"/>
+                <w:lang w:val="fr-FR"/>
+              </w:rPr>
+              <w:t>OPERATOR</w:t>
+            </w:r>
+          </w:p>
+        </w:tc>
+      </w:tr>
+      <w:tr>
+        <w:tc>
+          <w:tcPr>
+            <w:tcW w:w="3196" w:type="dxa"/>
+          </w:tcPr>
+          <w:p>
+            <w:pPr>
+              <w:spacing w:after="240"/>
+              <w:ind w:right="102"/>
+              <w:jc w:val="center"/>
+              <w:rPr>
+                <w:rFonts w:cstheme="minorHAnsi"/>
+                <w:spacing w:val="-8"/>
+                <w:sz w:val="28"/>
+                <w:szCs w:val="28"/>
+                <w:lang w:val="fr-FR"/>
+              </w:rPr>
+            </w:pPr>
+            <w:r>
+              <w:rPr>
+                <w:rFonts w:cstheme="minorHAnsi"/>
+                <w:spacing w:val="-8"/>
+                <w:sz w:val="28"/>
+                <w:szCs w:val="28"/>
+                <w:lang w:val="en-CA"/>
+              </w:rPr>
+              <w:lastRenderedPageBreak/>
+              <w:t>“&amp;”</w:t>
+            </w:r>
+          </w:p>
+        </w:tc>
+        <w:tc>
+          <w:tcPr>
+            <w:tcW w:w="3197" w:type="dxa"/>
+          </w:tcPr>
+          <w:p>
+            <w:pPr>
+              <w:spacing w:after="240"/>
+              <w:ind w:right="102"/>
+              <w:jc w:val="center"/>
+              <w:rPr>
+                <w:rFonts w:cstheme="minorHAnsi"/>
+                <w:spacing w:val="-8"/>
+                <w:sz w:val="28"/>
+                <w:szCs w:val="28"/>
+                <w:lang w:val="fr-FR"/>
+              </w:rPr>
+            </w:pPr>
+            <w:r>
+              <w:rPr>
+                <w:rFonts w:cstheme="minorHAnsi"/>
+                <w:spacing w:val="-8"/>
+                <w:sz w:val="28"/>
+                <w:szCs w:val="28"/>
+                <w:lang w:val="fr-FR"/>
+              </w:rPr>
+              <w:t>PREFIX</w:t>
+            </w:r>
+          </w:p>
+        </w:tc>
+        <w:tc>
+          <w:tcPr>
+            <w:tcW w:w="3197" w:type="dxa"/>
+          </w:tcPr>
+          <w:p>
+            <w:pPr>
+              <w:spacing w:after="240"/>
+              <w:ind w:right="102"/>
+              <w:jc w:val="center"/>
+              <w:rPr>
+                <w:rFonts w:cstheme="minorHAnsi"/>
+                <w:spacing w:val="-8"/>
+                <w:sz w:val="28"/>
+                <w:szCs w:val="28"/>
+                <w:lang w:val="fr-FR"/>
+              </w:rPr>
+            </w:pPr>
+            <w:r>
+              <w:rPr>
+                <w:rFonts w:cstheme="minorHAnsi"/>
+                <w:spacing w:val="-8"/>
+                <w:sz w:val="28"/>
+                <w:szCs w:val="28"/>
+                <w:lang w:val="fr-FR"/>
+              </w:rPr>
+              <w:t>OPERATOR</w:t>
+            </w:r>
+          </w:p>
+        </w:tc>
+      </w:tr>
+      <w:tr>
+        <w:tc>
+          <w:tcPr>
+            <w:tcW w:w="3196" w:type="dxa"/>
+          </w:tcPr>
+          <w:p>
+            <w:pPr>
+              <w:spacing w:after="240"/>
+              <w:ind w:right="102"/>
+              <w:jc w:val="center"/>
+              <w:rPr>
+                <w:rFonts w:cstheme="minorHAnsi"/>
+                <w:spacing w:val="-8"/>
+                <w:sz w:val="28"/>
+                <w:szCs w:val="28"/>
+                <w:lang w:val="en-CA"/>
+              </w:rPr>
+            </w:pPr>
+            <w:r>
+              <w:rPr>
+                <w:rFonts w:cstheme="minorHAnsi"/>
+                <w:spacing w:val="-8"/>
+                <w:sz w:val="28"/>
+                <w:szCs w:val="28"/>
+                <w:lang w:val="en-CA"/>
+              </w:rPr>
+              <w:t>“|”</w:t>
+            </w:r>
+          </w:p>
+        </w:tc>
+        <w:tc>
+          <w:tcPr>
+            <w:tcW w:w="3197" w:type="dxa"/>
+          </w:tcPr>
+          <w:p>
+            <w:pPr>
+              <w:spacing w:after="240"/>
+              <w:ind w:right="102"/>
+              <w:jc w:val="center"/>
+              <w:rPr>
+                <w:rFonts w:cstheme="minorHAnsi"/>
+                <w:spacing w:val="-8"/>
+                <w:sz w:val="28"/>
+                <w:szCs w:val="28"/>
+                <w:lang w:val="fr-FR"/>
+              </w:rPr>
+            </w:pPr>
+            <w:r>
+              <w:rPr>
+                <w:rFonts w:cstheme="minorHAnsi"/>
+                <w:spacing w:val="-8"/>
+                <w:sz w:val="28"/>
+                <w:szCs w:val="28"/>
+                <w:lang w:val="fr-FR"/>
+              </w:rPr>
+              <w:t>PREFIX</w:t>
+            </w:r>
+          </w:p>
+        </w:tc>
+        <w:tc>
+          <w:tcPr>
+            <w:tcW w:w="3197" w:type="dxa"/>
+          </w:tcPr>
+          <w:p>
+            <w:pPr>
+              <w:spacing w:after="240"/>
+              <w:ind w:right="102"/>
+              <w:jc w:val="center"/>
+              <w:rPr>
+                <w:rFonts w:cstheme="minorHAnsi"/>
+                <w:spacing w:val="-8"/>
+                <w:sz w:val="28"/>
+                <w:szCs w:val="28"/>
+                <w:lang w:val="fr-FR"/>
+              </w:rPr>
+            </w:pPr>
+            <w:r>
+              <w:rPr>
+                <w:rFonts w:cstheme="minorHAnsi"/>
+                <w:spacing w:val="-8"/>
+                <w:sz w:val="28"/>
+                <w:szCs w:val="28"/>
+                <w:lang w:val="fr-FR"/>
+              </w:rPr>
+              <w:t>OPERATOR</w:t>
+            </w:r>
+          </w:p>
+        </w:tc>
+      </w:tr>
+      <w:tr>
+        <w:tc>
+          <w:tcPr>
+            <w:tcW w:w="3196" w:type="dxa"/>
+          </w:tcPr>
+          <w:p>
+            <w:pPr>
+              <w:spacing w:after="240"/>
+              <w:ind w:right="102"/>
+              <w:jc w:val="center"/>
+              <w:rPr>
+                <w:rFonts w:cstheme="minorHAnsi"/>
+                <w:spacing w:val="-8"/>
+                <w:sz w:val="28"/>
+                <w:szCs w:val="28"/>
+                <w:lang w:val="en-CA"/>
+              </w:rPr>
+            </w:pPr>
+            <w:r>
+              <w:rPr>
+                <w:rFonts w:cstheme="minorHAnsi"/>
+                <w:spacing w:val="-8"/>
+                <w:sz w:val="28"/>
+                <w:szCs w:val="28"/>
+                <w:lang w:val="en-CA"/>
+              </w:rPr>
+              <w:t>“)”</w:t>
+            </w:r>
+          </w:p>
+        </w:tc>
+        <w:tc>
+          <w:tcPr>
+            <w:tcW w:w="3197" w:type="dxa"/>
+          </w:tcPr>
+          <w:p>
+            <w:pPr>
+              <w:spacing w:after="240"/>
+              <w:ind w:right="102"/>
+              <w:jc w:val="center"/>
+              <w:rPr>
+                <w:rFonts w:cstheme="minorHAnsi"/>
+                <w:spacing w:val="-8"/>
+                <w:sz w:val="28"/>
+                <w:szCs w:val="28"/>
+                <w:lang w:val="fr-FR"/>
+              </w:rPr>
+            </w:pPr>
+            <w:r>
+              <w:rPr>
+                <w:rFonts w:cstheme="minorHAnsi"/>
+                <w:spacing w:val="-8"/>
+                <w:sz w:val="28"/>
+                <w:szCs w:val="28"/>
+                <w:lang w:val="fr-FR"/>
+              </w:rPr>
+              <w:t>NEW_GROUP</w:t>
+            </w:r>
+          </w:p>
+        </w:tc>
+        <w:tc>
+          <w:tcPr>
+            <w:tcW w:w="3197" w:type="dxa"/>
+          </w:tcPr>
+          <w:p>
+            <w:pPr>
+              <w:spacing w:after="240"/>
+              <w:ind w:right="102"/>
+              <w:jc w:val="center"/>
+              <w:rPr>
+                <w:rFonts w:cstheme="minorHAnsi"/>
+                <w:spacing w:val="-8"/>
+                <w:sz w:val="28"/>
+                <w:szCs w:val="28"/>
+                <w:lang w:val="fr-FR"/>
+              </w:rPr>
+            </w:pPr>
+            <w:r>
+              <w:rPr>
+                <w:rFonts w:cstheme="minorHAnsi"/>
+                <w:spacing w:val="-8"/>
+                <w:sz w:val="28"/>
+                <w:szCs w:val="28"/>
+                <w:lang w:val="fr-FR"/>
+              </w:rPr>
+              <w:t>END_GROUP</w:t>
+            </w:r>
+          </w:p>
+        </w:tc>
+      </w:tr>
+    </w:tbl>
     <w:p>
       <w:pPr>
-        <w:pStyle w:val="ListParagraph"/>
-        <w:numPr>
-          <w:ilvl w:val="0"/>
-          <w:numId w:val="12"/>
-        </w:numPr>
         <w:spacing w:after="240"/>
         <w:ind w:right="102"/>
         <w:jc w:val="both"/>
         <w:rPr>
-          <w:rFonts w:asciiTheme="minorHAnsi" w:hAnsiTheme="minorHAnsi" w:cstheme="minorHAnsi"/>
-          <w:spacing w:val="-8"/>
-          <w:sz w:val="28"/>
-          <w:szCs w:val="28"/>
-          <w:lang w:val="en-CA"/>
-        </w:rPr>
-      </w:pPr>
-      <w:r>
-        <w:rPr>
-          <w:rFonts w:asciiTheme="minorHAnsi" w:hAnsiTheme="minorHAnsi" w:cstheme="minorHAnsi"/>
-          <w:spacing w:val="-8"/>
-          <w:sz w:val="28"/>
-          <w:szCs w:val="28"/>
-          <w:lang w:val="en-CA"/>
-        </w:rPr>
-        <w:t>NEW_GROUP – (character) – PREFIX – (character) – OPERATOR – (“</w:t>
-      </w:r>
-      <w:r>
-        <w:rPr>
-          <w:rFonts w:asciiTheme="minorHAnsi" w:hAnsiTheme="minorHAnsi" w:cstheme="minorHAnsi"/>
-          <w:spacing w:val="-8"/>
-          <w:sz w:val="28"/>
-          <w:szCs w:val="28"/>
-          <w:lang w:val="en-CA"/>
-        </w:rPr>
-        <w:t>(</w:t>
-      </w:r>
-      <w:r>
-        <w:rPr>
-          <w:rFonts w:asciiTheme="minorHAnsi" w:hAnsiTheme="minorHAnsi" w:cstheme="minorHAnsi"/>
-          <w:spacing w:val="-8"/>
-          <w:sz w:val="28"/>
-          <w:szCs w:val="28"/>
-          <w:lang w:val="en-CA"/>
-        </w:rPr>
-        <w:t>”) – NEW_GROUP</w:t>
-      </w:r>
-    </w:p>
-    <w:p>
-      <w:pPr>
-        <w:pStyle w:val="ListParagraph"/>
-        <w:numPr>
-          <w:ilvl w:val="0"/>
-          <w:numId w:val="12"/>
-        </w:numPr>
-        <w:spacing w:after="240"/>
-        <w:ind w:right="102"/>
-        <w:jc w:val="both"/>
-        <w:rPr>
-          <w:rFonts w:asciiTheme="minorHAnsi" w:hAnsiTheme="minorHAnsi" w:cstheme="minorHAnsi"/>
-          <w:spacing w:val="-8"/>
-          <w:sz w:val="28"/>
-          <w:szCs w:val="28"/>
-          <w:lang w:val="en-CA"/>
-        </w:rPr>
-      </w:pPr>
-      <w:r>
-        <w:rPr>
-          <w:rFonts w:asciiTheme="minorHAnsi" w:hAnsiTheme="minorHAnsi" w:cstheme="minorHAnsi"/>
-          <w:spacing w:val="-8"/>
-          <w:sz w:val="28"/>
-          <w:szCs w:val="28"/>
-          <w:lang w:val="en-CA"/>
-        </w:rPr>
-        <w:t xml:space="preserve">SUBJECT – (“)”) – END_RULE – (“&amp;” or “|”) – </w:t>
-      </w:r>
-      <w:r>
-        <w:rPr>
-          <w:rFonts w:asciiTheme="minorHAnsi" w:hAnsiTheme="minorHAnsi" w:cstheme="minorHAnsi"/>
-          <w:spacing w:val="-8"/>
-          <w:sz w:val="28"/>
-          <w:szCs w:val="28"/>
-          <w:lang w:val="en-CA"/>
-        </w:rPr>
-        <w:t>OPERATOR – (character) – PREFIX – (“(”) – SUBJECT</w:t>
-      </w:r>
-    </w:p>
-    <w:p>
-      <w:pPr>
-        <w:pStyle w:val="ListParagraph"/>
-        <w:numPr>
-          <w:ilvl w:val="0"/>
-          <w:numId w:val="12"/>
-        </w:numPr>
-        <w:spacing w:after="240"/>
-        <w:ind w:right="102"/>
-        <w:jc w:val="both"/>
-        <w:rPr>
-          <w:rFonts w:asciiTheme="minorHAnsi" w:hAnsiTheme="minorHAnsi" w:cstheme="minorHAnsi"/>
-          <w:spacing w:val="-8"/>
-          <w:sz w:val="28"/>
-          <w:szCs w:val="28"/>
-          <w:lang w:val="en-CA"/>
-        </w:rPr>
-      </w:pPr>
-      <w:r>
-        <w:rPr>
-          <w:rFonts w:asciiTheme="minorHAnsi" w:hAnsiTheme="minorHAnsi" w:cstheme="minorHAnsi"/>
-          <w:spacing w:val="-8"/>
-          <w:sz w:val="28"/>
-          <w:szCs w:val="28"/>
-          <w:lang w:val="en-CA"/>
-        </w:rPr>
-        <w:t xml:space="preserve">PREFIX - </w:t>
-      </w:r>
-      <w:r>
-        <w:rPr>
-          <w:rFonts w:asciiTheme="minorHAnsi" w:hAnsiTheme="minorHAnsi" w:cstheme="minorHAnsi"/>
-          <w:spacing w:val="-8"/>
-          <w:sz w:val="28"/>
-          <w:szCs w:val="28"/>
-          <w:lang w:val="en-CA"/>
-        </w:rPr>
-        <w:t>(“(”) – SUBJECT</w:t>
-      </w:r>
-      <w:r>
-        <w:rPr>
-          <w:rFonts w:asciiTheme="minorHAnsi" w:hAnsiTheme="minorHAnsi" w:cstheme="minorHAnsi"/>
-          <w:spacing w:val="-8"/>
-          <w:sz w:val="28"/>
-          <w:szCs w:val="28"/>
-          <w:lang w:val="en-CA"/>
-        </w:rPr>
-        <w:t xml:space="preserve"> - </w:t>
-      </w:r>
-      <w:r>
-        <w:rPr>
-          <w:rFonts w:asciiTheme="minorHAnsi" w:hAnsiTheme="minorHAnsi" w:cstheme="minorHAnsi"/>
-          <w:spacing w:val="-8"/>
-          <w:sz w:val="28"/>
-          <w:szCs w:val="28"/>
-          <w:lang w:val="en-CA"/>
-        </w:rPr>
-        <w:t>(“)”) – END_RULE – (“&amp;” or “|”) – OPERATOR – (character) – PREFIX</w:t>
-      </w:r>
-    </w:p>
-    <w:p>
-      <w:pPr>
-        <w:pStyle w:val="ListParagraph"/>
-        <w:numPr>
-          <w:ilvl w:val="0"/>
-          <w:numId w:val="12"/>
-        </w:numPr>
-        <w:spacing w:after="240"/>
-        <w:ind w:right="102"/>
-        <w:jc w:val="both"/>
-        <w:rPr>
-          <w:rFonts w:asciiTheme="minorHAnsi" w:hAnsiTheme="minorHAnsi" w:cstheme="minorHAnsi"/>
-          <w:spacing w:val="-8"/>
-          <w:sz w:val="28"/>
-          <w:szCs w:val="28"/>
-          <w:lang w:val="en-CA"/>
-        </w:rPr>
-      </w:pPr>
-      <w:r>
-        <w:rPr>
-          <w:rFonts w:asciiTheme="minorHAnsi" w:hAnsiTheme="minorHAnsi" w:cstheme="minorHAnsi"/>
-          <w:spacing w:val="-8"/>
-          <w:sz w:val="28"/>
-          <w:szCs w:val="28"/>
-          <w:lang w:val="en-CA"/>
-        </w:rPr>
-        <w:lastRenderedPageBreak/>
-        <w:t xml:space="preserve">END_GROUP – </w:t>
-      </w:r>
-      <w:r>
-        <w:rPr>
-          <w:rFonts w:asciiTheme="minorHAnsi" w:hAnsiTheme="minorHAnsi" w:cstheme="minorHAnsi"/>
-          <w:spacing w:val="-8"/>
-          <w:sz w:val="28"/>
-          <w:szCs w:val="28"/>
-          <w:lang w:val="en-CA"/>
-        </w:rPr>
-        <w:t>(“&amp;” or “|”)</w:t>
-      </w:r>
-      <w:r>
-        <w:rPr>
-          <w:rFonts w:asciiTheme="minorHAnsi" w:hAnsiTheme="minorHAnsi" w:cstheme="minorHAnsi"/>
-          <w:spacing w:val="-8"/>
-          <w:sz w:val="28"/>
-          <w:szCs w:val="28"/>
-          <w:lang w:val="en-CA"/>
-        </w:rPr>
-        <w:t xml:space="preserve"> - </w:t>
-      </w:r>
-      <w:r>
-        <w:rPr>
-          <w:rFonts w:asciiTheme="minorHAnsi" w:hAnsiTheme="minorHAnsi" w:cstheme="minorHAnsi"/>
-          <w:spacing w:val="-8"/>
-          <w:sz w:val="28"/>
-          <w:szCs w:val="28"/>
-          <w:lang w:val="en-CA"/>
-        </w:rPr>
-        <w:t>OPERATOR – (character) – PREFIX – (“(”) – SUBJECT</w:t>
-      </w:r>
-      <w:r>
-        <w:rPr>
-          <w:rFonts w:asciiTheme="minorHAnsi" w:hAnsiTheme="minorHAnsi" w:cstheme="minorHAnsi"/>
-          <w:spacing w:val="-8"/>
-          <w:sz w:val="28"/>
-          <w:szCs w:val="28"/>
-          <w:lang w:val="en-CA"/>
-        </w:rPr>
-        <w:t xml:space="preserve"> - </w:t>
-      </w:r>
-      <w:r>
-        <w:rPr>
-          <w:rFonts w:asciiTheme="minorHAnsi" w:hAnsiTheme="minorHAnsi" w:cstheme="minorHAnsi"/>
-          <w:spacing w:val="-8"/>
-          <w:sz w:val="28"/>
-          <w:szCs w:val="28"/>
-          <w:lang w:val="en-CA"/>
-        </w:rPr>
-        <w:t>(“)”) – END_RULE</w:t>
-      </w:r>
-      <w:r>
-        <w:rPr>
-          <w:rFonts w:asciiTheme="minorHAnsi" w:hAnsiTheme="minorHAnsi" w:cstheme="minorHAnsi"/>
-          <w:spacing w:val="-8"/>
-          <w:sz w:val="28"/>
-          <w:szCs w:val="28"/>
-          <w:lang w:val="en-CA"/>
-        </w:rPr>
-        <w:t xml:space="preserve"> – (“)”) – END_GROUP</w:t>
-      </w:r>
-    </w:p>
-    <w:p>
-      <w:pPr>
-        <w:pStyle w:val="ListParagraph"/>
-        <w:numPr>
-          <w:ilvl w:val="0"/>
-          <w:numId w:val="12"/>
-        </w:numPr>
-        <w:spacing w:after="240"/>
-        <w:ind w:right="102"/>
-        <w:jc w:val="both"/>
-        <w:rPr>
-          <w:rFonts w:asciiTheme="minorHAnsi" w:hAnsiTheme="minorHAnsi" w:cstheme="minorHAnsi"/>
-          <w:spacing w:val="-8"/>
-          <w:sz w:val="28"/>
-          <w:szCs w:val="28"/>
-          <w:lang w:val="en-CA"/>
-        </w:rPr>
-      </w:pPr>
-      <w:r>
-        <w:rPr>
-          <w:rFonts w:asciiTheme="minorHAnsi" w:hAnsiTheme="minorHAnsi" w:cstheme="minorHAnsi"/>
-          <w:spacing w:val="-8"/>
-          <w:sz w:val="28"/>
-          <w:szCs w:val="28"/>
-          <w:lang w:val="en-CA"/>
-        </w:rPr>
-        <w:t xml:space="preserve">OPERATOR </w:t>
-      </w:r>
-      <w:r>
-        <w:rPr>
-          <w:rFonts w:asciiTheme="minorHAnsi" w:hAnsiTheme="minorHAnsi" w:cstheme="minorHAnsi"/>
-          <w:spacing w:val="-8"/>
-          <w:sz w:val="28"/>
-          <w:szCs w:val="28"/>
-          <w:lang w:val="en-CA"/>
-        </w:rPr>
-        <w:t>– (“</w:t>
-      </w:r>
-      <w:r>
-        <w:rPr>
-          <w:rFonts w:asciiTheme="minorHAnsi" w:hAnsiTheme="minorHAnsi" w:cstheme="minorHAnsi"/>
-          <w:spacing w:val="-8"/>
-          <w:sz w:val="28"/>
-          <w:szCs w:val="28"/>
-          <w:lang w:val="en-CA"/>
-        </w:rPr>
-        <w:t>(</w:t>
-      </w:r>
-      <w:r>
-        <w:rPr>
-          <w:rFonts w:asciiTheme="minorHAnsi" w:hAnsiTheme="minorHAnsi" w:cstheme="minorHAnsi"/>
-          <w:spacing w:val="-8"/>
-          <w:sz w:val="28"/>
-          <w:szCs w:val="28"/>
-          <w:lang w:val="en-CA"/>
-        </w:rPr>
-        <w:t>”) – NEW_GROUP</w:t>
-      </w:r>
-      <w:r>
-        <w:rPr>
-          <w:rFonts w:asciiTheme="minorHAnsi" w:hAnsiTheme="minorHAnsi" w:cstheme="minorHAnsi"/>
-          <w:spacing w:val="-8"/>
-          <w:sz w:val="28"/>
-          <w:szCs w:val="28"/>
-          <w:lang w:val="en-CA"/>
-        </w:rPr>
-        <w:t xml:space="preserve"> </w:t>
-      </w:r>
-      <w:r>
-        <w:rPr>
-          <w:rFonts w:asciiTheme="minorHAnsi" w:hAnsiTheme="minorHAnsi" w:cstheme="minorHAnsi"/>
-          <w:spacing w:val="-8"/>
-          <w:sz w:val="28"/>
-          <w:szCs w:val="28"/>
-          <w:lang w:val="en-CA"/>
-        </w:rPr>
-        <w:t>– (character) – PREFIX</w:t>
-      </w:r>
-      <w:r>
-        <w:rPr>
-          <w:rFonts w:asciiTheme="minorHAnsi" w:hAnsiTheme="minorHAnsi" w:cstheme="minorHAnsi"/>
-          <w:spacing w:val="-8"/>
-          <w:sz w:val="28"/>
-          <w:szCs w:val="28"/>
-          <w:lang w:val="en-CA"/>
-        </w:rPr>
-        <w:t>– (“(”) – SUBJECT - (“)”) – END_RULE</w:t>
-      </w:r>
-      <w:r>
-        <w:rPr>
-          <w:rFonts w:asciiTheme="minorHAnsi" w:hAnsiTheme="minorHAnsi" w:cstheme="minorHAnsi"/>
-          <w:spacing w:val="-8"/>
-          <w:sz w:val="28"/>
-          <w:szCs w:val="28"/>
-          <w:lang w:val="en-CA"/>
-        </w:rPr>
-        <w:t xml:space="preserve"> </w:t>
-      </w:r>
-      <w:r>
-        <w:rPr>
-          <w:rFonts w:asciiTheme="minorHAnsi" w:hAnsiTheme="minorHAnsi" w:cstheme="minorHAnsi"/>
-          <w:spacing w:val="-8"/>
-          <w:sz w:val="28"/>
-          <w:szCs w:val="28"/>
-          <w:lang w:val="en-CA"/>
-        </w:rPr>
-        <w:t>– (“&amp;” or “|”) – OPERATOR</w:t>
-      </w:r>
+          <w:rFonts w:cstheme="minorHAnsi"/>
+          <w:spacing w:val="-8"/>
+          <w:sz w:val="28"/>
+          <w:szCs w:val="28"/>
+          <w:lang w:val="fr-FR"/>
+        </w:rPr>
+      </w:pPr>
     </w:p>
     <w:p>
       <w:pPr>
@@ -3508,27 +3786,14 @@
       <w:r>
         <w:t xml:space="preserve">Figure </w:t>
       </w:r>
-      <w:r>
-        <w:fldChar w:fldCharType="begin"/>
-      </w:r>
-      <w:r>
-        <w:instrText xml:space="preserve"> SEQ Figure \* ARABIC </w:instrText>
-      </w:r>
-      <w:r>
-        <w:fldChar w:fldCharType="separate"/>
-      </w:r>
-      <w:r>
-        <w:rPr>
-          <w:noProof/>
-        </w:rPr>
-        <w:t>3</w:t>
-      </w:r>
-      <w:r>
-        <w:rPr>
-          <w:noProof/>
-        </w:rPr>
-        <w:fldChar w:fldCharType="end"/>
-      </w:r>
+      <w:fldSimple w:instr=" SEQ Figure \* ARABIC ">
+        <w:r>
+          <w:rPr>
+            <w:noProof/>
+          </w:rPr>
+          <w:t>3</w:t>
+        </w:r>
+      </w:fldSimple>
       <w:r>
         <w:t>: Couverture des branches avec Coverage.py</w:t>
       </w:r>
@@ -3790,27 +4055,14 @@
       <w:r>
         <w:t xml:space="preserve">Figure </w:t>
       </w:r>
-      <w:r>
-        <w:fldChar w:fldCharType="begin"/>
-      </w:r>
-      <w:r>
-        <w:instrText xml:space="preserve"> SEQ Figure \* ARABIC </w:instrText>
-      </w:r>
-      <w:r>
-        <w:fldChar w:fldCharType="separate"/>
-      </w:r>
-      <w:r>
-        <w:rPr>
-          <w:noProof/>
-        </w:rPr>
-        <w:t>4</w:t>
-      </w:r>
-      <w:r>
-        <w:rPr>
-          <w:noProof/>
-        </w:rPr>
-        <w:fldChar w:fldCharType="end"/>
-      </w:r>
+      <w:fldSimple w:instr=" SEQ Figure \* ARABIC ">
+        <w:r>
+          <w:rPr>
+            <w:noProof/>
+          </w:rPr>
+          <w:t>4</w:t>
+        </w:r>
+      </w:fldSimple>
       <w:r>
         <w:t>: Branche non couverte aux lignes 129-131</w:t>
       </w:r>
@@ -6760,7 +7012,7 @@
 </file>
 
 <file path=customXml/itemProps1.xml><?xml version="1.0" encoding="utf-8"?>
-<ds:datastoreItem xmlns:ds="http://schemas.openxmlformats.org/officeDocument/2006/customXml" ds:itemID="{75057EEF-30F1-4B65-A26A-C628E792BBAD}">
+<ds:datastoreItem xmlns:ds="http://schemas.openxmlformats.org/officeDocument/2006/customXml" ds:itemID="{545AC2B6-5DAC-4AEF-BDBE-AC8DA8DA0197}">
   <ds:schemaRefs>
     <ds:schemaRef ds:uri="http://schemas.openxmlformats.org/officeDocument/2006/bibliography"/>
   </ds:schemaRefs>

</xml_diff>

<commit_message>
RZ : quelque changements dans le rapport
</commit_message>
<xml_diff>
--- a/TP4/TP4_Log3430_201.docx
+++ b/TP4/TP4_Log3430_201.docx
@@ -1,6 +1,6 @@
 
 <file path=word/document.xml><?xml version="1.0" encoding="utf-8"?>
-<w:document xmlns:wpc="http://schemas.microsoft.com/office/word/2010/wordprocessingCanvas" xmlns:cx="http://schemas.microsoft.com/office/drawing/2014/chartex" xmlns:cx1="http://schemas.microsoft.com/office/drawing/2015/9/8/chartex" xmlns:cx2="http://schemas.microsoft.com/office/drawing/2015/10/21/chartex" xmlns:cx3="http://schemas.microsoft.com/office/drawing/2016/5/9/chartex" xmlns:cx4="http://schemas.microsoft.com/office/drawing/2016/5/10/chartex" xmlns:cx5="http://schemas.microsoft.com/office/drawing/2016/5/11/chartex" xmlns:cx6="http://schemas.microsoft.com/office/drawing/2016/5/12/chartex" xmlns:cx7="http://schemas.microsoft.com/office/drawing/2016/5/13/chartex" xmlns:cx8="http://schemas.microsoft.com/office/drawing/2016/5/14/chartex" xmlns:mc="http://schemas.openxmlformats.org/markup-compatibility/2006" xmlns:aink="http://schemas.microsoft.com/office/drawing/2016/ink" xmlns:am3d="http://schemas.microsoft.com/office/drawing/2017/model3d" xmlns:o="urn:schemas-microsoft-com:office:office" xmlns:r="http://schemas.openxmlformats.org/officeDocument/2006/relationships" xmlns:m="http://schemas.openxmlformats.org/officeDocument/2006/math" xmlns:v="urn:schemas-microsoft-com:vml" xmlns:wp14="http://schemas.microsoft.com/office/word/2010/wordprocessingDrawing" xmlns:wp="http://schemas.openxmlformats.org/drawingml/2006/wordprocessingDrawing" xmlns:w10="urn:schemas-microsoft-com:office:word" xmlns:w="http://schemas.openxmlformats.org/wordprocessingml/2006/main" xmlns:w14="http://schemas.microsoft.com/office/word/2010/wordml" xmlns:w15="http://schemas.microsoft.com/office/word/2012/wordml" xmlns:w16cex="http://schemas.microsoft.com/office/word/2018/wordml/cex" xmlns:w16cid="http://schemas.microsoft.com/office/word/2016/wordml/cid" xmlns:w16="http://schemas.microsoft.com/office/word/2018/wordml" xmlns:w16se="http://schemas.microsoft.com/office/word/2015/wordml/symex" xmlns:wpg="http://schemas.microsoft.com/office/word/2010/wordprocessingGroup" xmlns:wpi="http://schemas.microsoft.com/office/word/2010/wordprocessingInk" xmlns:wne="http://schemas.microsoft.com/office/word/2006/wordml" xmlns:wps="http://schemas.microsoft.com/office/word/2010/wordprocessingShape" mc:Ignorable="w14 w15 w16se w16cid w16 w16cex wp14">
+<w:document xmlns:wpc="http://schemas.microsoft.com/office/word/2010/wordprocessingCanvas" xmlns:cx="http://schemas.microsoft.com/office/drawing/2014/chartex" xmlns:cx1="http://schemas.microsoft.com/office/drawing/2015/9/8/chartex" xmlns:cx2="http://schemas.microsoft.com/office/drawing/2015/10/21/chartex" xmlns:cx3="http://schemas.microsoft.com/office/drawing/2016/5/9/chartex" xmlns:cx4="http://schemas.microsoft.com/office/drawing/2016/5/10/chartex" xmlns:cx5="http://schemas.microsoft.com/office/drawing/2016/5/11/chartex" xmlns:cx6="http://schemas.microsoft.com/office/drawing/2016/5/12/chartex" xmlns:cx7="http://schemas.microsoft.com/office/drawing/2016/5/13/chartex" xmlns:cx8="http://schemas.microsoft.com/office/drawing/2016/5/14/chartex" xmlns:mc="http://schemas.openxmlformats.org/markup-compatibility/2006" xmlns:aink="http://schemas.microsoft.com/office/drawing/2016/ink" xmlns:am3d="http://schemas.microsoft.com/office/drawing/2017/model3d" xmlns:o="urn:schemas-microsoft-com:office:office" xmlns:r="http://schemas.openxmlformats.org/officeDocument/2006/relationships" xmlns:m="http://schemas.openxmlformats.org/officeDocument/2006/math" xmlns:v="urn:schemas-microsoft-com:vml" xmlns:wp14="http://schemas.microsoft.com/office/word/2010/wordprocessingDrawing" xmlns:wp="http://schemas.openxmlformats.org/drawingml/2006/wordprocessingDrawing" xmlns:w10="urn:schemas-microsoft-com:office:word" xmlns:w="http://schemas.openxmlformats.org/wordprocessingml/2006/main" xmlns:w14="http://schemas.microsoft.com/office/word/2010/wordml" xmlns:w15="http://schemas.microsoft.com/office/word/2012/wordml" xmlns:w16cid="http://schemas.microsoft.com/office/word/2016/wordml/cid" xmlns:w16se="http://schemas.microsoft.com/office/word/2015/wordml/symex" xmlns:wpg="http://schemas.microsoft.com/office/word/2010/wordprocessingGroup" xmlns:wpi="http://schemas.microsoft.com/office/word/2010/wordprocessingInk" xmlns:wne="http://schemas.microsoft.com/office/word/2006/wordml" xmlns:wps="http://schemas.microsoft.com/office/word/2010/wordprocessingShape" mc:Ignorable="w14 w15 w16se w16cid wp14">
   <w:body>
     <w:p>
       <w:pPr>
@@ -73,7 +73,7 @@
               </wp:anchor>
             </w:drawing>
           </mc:Choice>
-          <mc:Fallback>
+          <mc:Fallback xmlns:w16="http://schemas.microsoft.com/office/word/2018/wordml" xmlns:w16cex="http://schemas.microsoft.com/office/word/2018/wordml/cex">
             <w:pict>
               <v:line w14:anchorId="3D4CD247" id="Connecteur droit 2" o:spid="_x0000_s1026" style="position:absolute;flip:y;z-index:251659264;visibility:visible;mso-wrap-style:square;mso-wrap-distance-left:9pt;mso-wrap-distance-top:0;mso-wrap-distance-right:9pt;mso-wrap-distance-bottom:0;mso-position-horizontal:left;mso-position-horizontal-relative:margin;mso-position-vertical:absolute;mso-position-vertical-relative:text" from="0,74.65pt" to="463.15pt,77.35pt" o:gfxdata="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" strokecolor="black [3200]" strokeweight=".5pt">
                 <v:stroke joinstyle="miter"/>
@@ -836,14 +836,27 @@
       <w:r>
         <w:t xml:space="preserve">Figure </w:t>
       </w:r>
-      <w:fldSimple w:instr=" SEQ Figure \* ARABIC ">
-        <w:r>
-          <w:rPr>
-            <w:noProof/>
-          </w:rPr>
-          <w:t>1</w:t>
-        </w:r>
-      </w:fldSimple>
+      <w:r>
+        <w:fldChar w:fldCharType="begin"/>
+      </w:r>
+      <w:r>
+        <w:instrText xml:space="preserve"> SEQ Figure \* ARABIC </w:instrText>
+      </w:r>
+      <w:r>
+        <w:fldChar w:fldCharType="separate"/>
+      </w:r>
+      <w:r>
+        <w:rPr>
+          <w:noProof/>
+        </w:rPr>
+        <w:t>1</w:t>
+      </w:r>
+      <w:r>
+        <w:rPr>
+          <w:noProof/>
+        </w:rPr>
+        <w:fldChar w:fldCharType="end"/>
+      </w:r>
       <w:r>
         <w:t>: Diagramme d'états de "Paser_FSM.py"</w:t>
       </w:r>
@@ -876,17 +889,16 @@
           <w:sz w:val="28"/>
           <w:szCs w:val="28"/>
         </w:rPr>
-        <w:t xml:space="preserve">Construire l’arbre des transitions de l’interprétateur « Parcer_FSM.py ». Créer une table de transition des changements d'état en explorant le code et </w:t>
-      </w:r>
-      <w:r>
-        <w:rPr>
-          <w:rFonts w:cstheme="minorHAnsi"/>
-          <w:spacing w:val="-8"/>
-          <w:sz w:val="28"/>
-          <w:szCs w:val="28"/>
-          <w:highlight w:val="green"/>
-        </w:rPr>
-        <w:t>proposez de nouvelles transitions possibles.</w:t>
+        <w:t xml:space="preserve">Construire l’arbre des transitions de l’interprétateur « Parcer_FSM.py ». Créer une table de transition des </w:t>
+      </w:r>
+      <w:r>
+        <w:rPr>
+          <w:rFonts w:cstheme="minorHAnsi"/>
+          <w:spacing w:val="-8"/>
+          <w:sz w:val="28"/>
+          <w:szCs w:val="28"/>
+        </w:rPr>
+        <w:t>changements d'état en explorant le code et proposez de nouvelles transitions possibles.</w:t>
       </w:r>
     </w:p>
     <w:p>
@@ -1094,14 +1106,27 @@
       <w:r>
         <w:t xml:space="preserve">Figure </w:t>
       </w:r>
-      <w:fldSimple w:instr=" SEQ Figure \* ARABIC ">
-        <w:r>
-          <w:rPr>
-            <w:noProof/>
-          </w:rPr>
-          <w:t>2</w:t>
-        </w:r>
-      </w:fldSimple>
+      <w:r>
+        <w:fldChar w:fldCharType="begin"/>
+      </w:r>
+      <w:r>
+        <w:instrText xml:space="preserve"> SEQ Figure \* ARABIC </w:instrText>
+      </w:r>
+      <w:r>
+        <w:fldChar w:fldCharType="separate"/>
+      </w:r>
+      <w:r>
+        <w:rPr>
+          <w:noProof/>
+        </w:rPr>
+        <w:t>2</w:t>
+      </w:r>
+      <w:r>
+        <w:rPr>
+          <w:noProof/>
+        </w:rPr>
+        <w:fldChar w:fldCharType="end"/>
+      </w:r>
       <w:r>
         <w:t>: Arbre de transitions de Parser_FSM.py</w:t>
       </w:r>
@@ -3238,18 +3263,168 @@
           <w:spacing w:val="-8"/>
           <w:sz w:val="28"/>
           <w:szCs w:val="28"/>
-          <w:lang w:val="en-CA"/>
-        </w:rPr>
-      </w:pPr>
-      <w:r>
-        <w:rPr>
-          <w:rFonts w:cstheme="minorHAnsi"/>
-          <w:spacing w:val="-8"/>
-          <w:sz w:val="28"/>
-          <w:szCs w:val="28"/>
-          <w:lang w:val="en-CA"/>
-        </w:rPr>
-        <w:t xml:space="preserve">t1 = START -&gt; NEW_GROUP -&gt; PREFIX -&gt; PREFIX </w:t>
+        </w:rPr>
+      </w:pPr>
+      <w:r>
+        <w:rPr>
+          <w:rFonts w:cstheme="minorHAnsi"/>
+          <w:spacing w:val="-8"/>
+          <w:sz w:val="28"/>
+          <w:szCs w:val="28"/>
+        </w:rPr>
+        <w:t xml:space="preserve">t1 = &lt; {parse = </w:t>
+      </w:r>
+      <w:proofErr w:type="spellStart"/>
+      <w:r>
+        <w:rPr>
+          <w:rFonts w:cstheme="minorHAnsi"/>
+          <w:spacing w:val="-8"/>
+          <w:sz w:val="28"/>
+          <w:szCs w:val="28"/>
+        </w:rPr>
+        <w:t>ApplyRules</w:t>
+      </w:r>
+      <w:proofErr w:type="spellEnd"/>
+      <w:r>
+        <w:rPr>
+          <w:rFonts w:cstheme="minorHAnsi"/>
+          <w:spacing w:val="-8"/>
+          <w:sz w:val="28"/>
+          <w:szCs w:val="28"/>
+        </w:rPr>
+        <w:t xml:space="preserve">("a = 1") -&gt; </w:t>
+      </w:r>
+      <w:proofErr w:type="spellStart"/>
+      <w:r>
+        <w:rPr>
+          <w:rFonts w:cstheme="minorHAnsi"/>
+          <w:spacing w:val="-8"/>
+          <w:sz w:val="28"/>
+          <w:szCs w:val="28"/>
+        </w:rPr>
+        <w:t>parse.run</w:t>
+      </w:r>
+      <w:proofErr w:type="spellEnd"/>
+      <w:r>
+        <w:rPr>
+          <w:rFonts w:cstheme="minorHAnsi"/>
+          <w:spacing w:val="-8"/>
+          <w:sz w:val="28"/>
+          <w:szCs w:val="28"/>
+        </w:rPr>
+        <w:t>()}, {</w:t>
+      </w:r>
+      <w:proofErr w:type="spellStart"/>
+      <w:r>
+        <w:rPr>
+          <w:rFonts w:cstheme="minorHAnsi"/>
+          <w:spacing w:val="-8"/>
+          <w:sz w:val="28"/>
+          <w:szCs w:val="28"/>
+        </w:rPr>
+        <w:t>parse.current_state</w:t>
+      </w:r>
+      <w:proofErr w:type="spellEnd"/>
+      <w:r>
+        <w:rPr>
+          <w:rFonts w:cstheme="minorHAnsi"/>
+          <w:spacing w:val="-8"/>
+          <w:sz w:val="28"/>
+          <w:szCs w:val="28"/>
+        </w:rPr>
+        <w:t xml:space="preserve"> == "STATE : PREFIX"} &gt;,   condition = [</w:t>
+      </w:r>
+      <w:proofErr w:type="spellStart"/>
+      <w:r>
+        <w:rPr>
+          <w:rFonts w:cstheme="minorHAnsi"/>
+          <w:spacing w:val="-8"/>
+          <w:sz w:val="28"/>
+          <w:szCs w:val="28"/>
+        </w:rPr>
+        <w:t>current_state</w:t>
+      </w:r>
+      <w:proofErr w:type="spellEnd"/>
+      <w:r>
+        <w:rPr>
+          <w:rFonts w:cstheme="minorHAnsi"/>
+          <w:spacing w:val="-8"/>
+          <w:sz w:val="28"/>
+          <w:szCs w:val="28"/>
+        </w:rPr>
+        <w:t xml:space="preserve"> = S_NEW_GROUP]</w:t>
+      </w:r>
+      <w:r>
+        <w:rPr>
+          <w:rFonts w:cstheme="minorHAnsi"/>
+          <w:spacing w:val="-8"/>
+          <w:sz w:val="28"/>
+          <w:szCs w:val="28"/>
+        </w:rPr>
+        <w:t xml:space="preserve"> </w:t>
+      </w:r>
+      <w:r>
+        <w:rPr>
+          <w:rFonts w:cstheme="minorHAnsi"/>
+          <w:spacing w:val="-8"/>
+          <w:sz w:val="28"/>
+          <w:szCs w:val="28"/>
+        </w:rPr>
+        <w:t xml:space="preserve"> </w:t>
+      </w:r>
+      <w:r>
+        <w:rPr>
+          <w:rFonts w:cstheme="minorHAnsi"/>
+          <w:spacing w:val="-8"/>
+          <w:sz w:val="28"/>
+          <w:szCs w:val="28"/>
+        </w:rPr>
+        <w:t>//Il faut commencer avec l</w:t>
+      </w:r>
+      <w:r>
+        <w:rPr>
+          <w:rFonts w:cstheme="minorHAnsi"/>
+          <w:spacing w:val="-8"/>
+          <w:sz w:val="28"/>
+          <w:szCs w:val="28"/>
+        </w:rPr>
+        <w:t>’état</w:t>
+      </w:r>
+      <w:r>
+        <w:rPr>
+          <w:rFonts w:cstheme="minorHAnsi"/>
+          <w:spacing w:val="-8"/>
+          <w:sz w:val="28"/>
+          <w:szCs w:val="28"/>
+        </w:rPr>
+        <w:t xml:space="preserve"> </w:t>
+      </w:r>
+      <w:r>
+        <w:rPr>
+          <w:rFonts w:cstheme="minorHAnsi"/>
+          <w:spacing w:val="-8"/>
+          <w:sz w:val="28"/>
+          <w:szCs w:val="28"/>
+        </w:rPr>
+        <w:t>« </w:t>
+      </w:r>
+      <w:r>
+        <w:rPr>
+          <w:rFonts w:cstheme="minorHAnsi"/>
+          <w:spacing w:val="-8"/>
+          <w:sz w:val="28"/>
+          <w:szCs w:val="28"/>
+        </w:rPr>
+        <w:t>NEW_GROUP</w:t>
+      </w:r>
+      <w:r>
+        <w:rPr>
+          <w:rFonts w:cstheme="minorHAnsi"/>
+          <w:spacing w:val="-8"/>
+          <w:sz w:val="28"/>
+          <w:szCs w:val="28"/>
+        </w:rPr>
+        <w:t> »</w:t>
       </w:r>
     </w:p>
     <w:p>
@@ -3273,37 +3448,71 @@
           <w:szCs w:val="28"/>
           <w:lang w:val="en-CA"/>
         </w:rPr>
-        <w:t>t</w:t>
-      </w:r>
-      <w:r>
-        <w:rPr>
-          <w:rFonts w:cstheme="minorHAnsi"/>
-          <w:spacing w:val="-8"/>
-          <w:sz w:val="28"/>
-          <w:szCs w:val="28"/>
-          <w:lang w:val="en-CA"/>
-        </w:rPr>
-        <w:t>2</w:t>
-      </w:r>
-      <w:r>
-        <w:rPr>
-          <w:rFonts w:cstheme="minorHAnsi"/>
-          <w:spacing w:val="-8"/>
-          <w:sz w:val="28"/>
-          <w:szCs w:val="28"/>
-          <w:lang w:val="en-CA"/>
-        </w:rPr>
-        <w:t xml:space="preserve"> = START -&gt; NEW_GROUP -&gt; PREFIX -&gt; </w:t>
-      </w:r>
-      <w:r>
-        <w:rPr>
-          <w:rFonts w:cstheme="minorHAnsi"/>
-          <w:spacing w:val="-8"/>
-          <w:sz w:val="28"/>
-          <w:szCs w:val="28"/>
-          <w:lang w:val="en-CA"/>
-        </w:rPr>
-        <w:t>SUBJECT -&gt; SUBJECT</w:t>
+        <w:t xml:space="preserve">Ce test </w:t>
+      </w:r>
+      <w:proofErr w:type="spellStart"/>
+      <w:r>
+        <w:rPr>
+          <w:rFonts w:cstheme="minorHAnsi"/>
+          <w:spacing w:val="-8"/>
+          <w:sz w:val="28"/>
+          <w:szCs w:val="28"/>
+          <w:lang w:val="en-CA"/>
+        </w:rPr>
+        <w:t>produit</w:t>
+      </w:r>
+      <w:proofErr w:type="spellEnd"/>
+      <w:r>
+        <w:rPr>
+          <w:rFonts w:cstheme="minorHAnsi"/>
+          <w:spacing w:val="-8"/>
+          <w:sz w:val="28"/>
+          <w:szCs w:val="28"/>
+          <w:lang w:val="en-CA"/>
+        </w:rPr>
+        <w:t xml:space="preserve"> </w:t>
+      </w:r>
+      <w:proofErr w:type="spellStart"/>
+      <w:r>
+        <w:rPr>
+          <w:rFonts w:cstheme="minorHAnsi"/>
+          <w:spacing w:val="-8"/>
+          <w:sz w:val="28"/>
+          <w:szCs w:val="28"/>
+          <w:lang w:val="en-CA"/>
+        </w:rPr>
+        <w:t>ces</w:t>
+      </w:r>
+      <w:proofErr w:type="spellEnd"/>
+      <w:r>
+        <w:rPr>
+          <w:rFonts w:cstheme="minorHAnsi"/>
+          <w:spacing w:val="-8"/>
+          <w:sz w:val="28"/>
+          <w:szCs w:val="28"/>
+          <w:lang w:val="en-CA"/>
+        </w:rPr>
+        <w:t xml:space="preserve"> transitions:</w:t>
+      </w:r>
+      <w:r>
+        <w:rPr>
+          <w:rFonts w:cstheme="minorHAnsi"/>
+          <w:spacing w:val="-8"/>
+          <w:sz w:val="28"/>
+          <w:szCs w:val="28"/>
+          <w:lang w:val="en-CA"/>
+        </w:rPr>
+        <w:t xml:space="preserve"> </w:t>
+      </w:r>
+      <w:r>
+        <w:rPr>
+          <w:rFonts w:cstheme="minorHAnsi"/>
+          <w:spacing w:val="-8"/>
+          <w:sz w:val="28"/>
+          <w:szCs w:val="28"/>
+          <w:lang w:val="en-CA"/>
+        </w:rPr>
+        <w:t xml:space="preserve">START -&gt; NEW_GROUP -&gt; PREFIX -&gt; PREFIX </w:t>
       </w:r>
     </w:p>
     <w:p>
@@ -3319,46 +3528,6 @@
           <w:lang w:val="en-CA"/>
         </w:rPr>
       </w:pPr>
-      <w:r>
-        <w:rPr>
-          <w:rFonts w:cstheme="minorHAnsi"/>
-          <w:spacing w:val="-8"/>
-          <w:sz w:val="28"/>
-          <w:szCs w:val="28"/>
-          <w:lang w:val="en-CA"/>
-        </w:rPr>
-        <w:t>t</w:t>
-      </w:r>
-      <w:r>
-        <w:rPr>
-          <w:rFonts w:cstheme="minorHAnsi"/>
-          <w:spacing w:val="-8"/>
-          <w:sz w:val="28"/>
-          <w:szCs w:val="28"/>
-          <w:lang w:val="en-CA"/>
-        </w:rPr>
-        <w:t>3</w:t>
-      </w:r>
-      <w:r>
-        <w:rPr>
-          <w:rFonts w:cstheme="minorHAnsi"/>
-          <w:spacing w:val="-8"/>
-          <w:sz w:val="28"/>
-          <w:szCs w:val="28"/>
-          <w:lang w:val="en-CA"/>
-        </w:rPr>
-        <w:t xml:space="preserve"> = START -&gt; NEW_GROUP -&gt; PREFIX -&gt; </w:t>
-      </w:r>
-      <w:r>
-        <w:rPr>
-          <w:rFonts w:cstheme="minorHAnsi"/>
-          <w:spacing w:val="-8"/>
-          <w:sz w:val="28"/>
-          <w:szCs w:val="28"/>
-          <w:lang w:val="en-CA"/>
-        </w:rPr>
-        <w:t>SUBJECT -&gt; END_RULE -&gt; OPERATOR -&gt; NEW_GROUP</w:t>
-      </w:r>
     </w:p>
     <w:p>
       <w:pPr>
@@ -3381,37 +3550,175 @@
           <w:szCs w:val="28"/>
           <w:lang w:val="en-CA"/>
         </w:rPr>
-        <w:t>t</w:t>
-      </w:r>
-      <w:r>
-        <w:rPr>
-          <w:rFonts w:cstheme="minorHAnsi"/>
-          <w:spacing w:val="-8"/>
-          <w:sz w:val="28"/>
-          <w:szCs w:val="28"/>
-          <w:lang w:val="en-CA"/>
-        </w:rPr>
-        <w:t>4</w:t>
-      </w:r>
-      <w:r>
-        <w:rPr>
-          <w:rFonts w:cstheme="minorHAnsi"/>
-          <w:spacing w:val="-8"/>
-          <w:sz w:val="28"/>
-          <w:szCs w:val="28"/>
-          <w:lang w:val="en-CA"/>
-        </w:rPr>
-        <w:t xml:space="preserve"> = START -&gt; NEW_GROUP -&gt; PREFIX -&gt; </w:t>
-      </w:r>
-      <w:r>
-        <w:rPr>
-          <w:rFonts w:cstheme="minorHAnsi"/>
-          <w:spacing w:val="-8"/>
-          <w:sz w:val="28"/>
-          <w:szCs w:val="28"/>
-          <w:lang w:val="en-CA"/>
-        </w:rPr>
-        <w:t>SUBJECT -&gt; END_RULE -&gt; OPERATOR -&gt; PREFIX</w:t>
+        <w:t>t2</w:t>
+      </w:r>
+      <w:r>
+        <w:rPr>
+          <w:rFonts w:cstheme="minorHAnsi"/>
+          <w:spacing w:val="-8"/>
+          <w:sz w:val="28"/>
+          <w:szCs w:val="28"/>
+          <w:lang w:val="en-CA"/>
+        </w:rPr>
+        <w:t xml:space="preserve"> = &lt; {parse = </w:t>
+      </w:r>
+      <w:proofErr w:type="spellStart"/>
+      <w:r>
+        <w:rPr>
+          <w:rFonts w:cstheme="minorHAnsi"/>
+          <w:spacing w:val="-8"/>
+          <w:sz w:val="28"/>
+          <w:szCs w:val="28"/>
+          <w:lang w:val="en-CA"/>
+        </w:rPr>
+        <w:t>ApplyRules</w:t>
+      </w:r>
+      <w:proofErr w:type="spellEnd"/>
+      <w:r>
+        <w:rPr>
+          <w:rFonts w:cstheme="minorHAnsi"/>
+          <w:spacing w:val="-8"/>
+          <w:sz w:val="28"/>
+          <w:szCs w:val="28"/>
+          <w:lang w:val="en-CA"/>
+        </w:rPr>
+        <w:t xml:space="preserve">("a = </w:t>
+      </w:r>
+      <w:r>
+        <w:rPr>
+          <w:rFonts w:cstheme="minorHAnsi"/>
+          <w:spacing w:val="-8"/>
+          <w:sz w:val="28"/>
+          <w:szCs w:val="28"/>
+          <w:lang w:val="en-CA"/>
+        </w:rPr>
+        <w:t>(</w:t>
+      </w:r>
+      <w:r>
+        <w:rPr>
+          <w:rFonts w:cstheme="minorHAnsi"/>
+          <w:spacing w:val="-8"/>
+          <w:sz w:val="28"/>
+          <w:szCs w:val="28"/>
+          <w:lang w:val="en-CA"/>
+        </w:rPr>
+        <w:t>1</w:t>
+      </w:r>
+      <w:r>
+        <w:rPr>
+          <w:rFonts w:cstheme="minorHAnsi"/>
+          <w:spacing w:val="-8"/>
+          <w:sz w:val="28"/>
+          <w:szCs w:val="28"/>
+          <w:lang w:val="en-CA"/>
+        </w:rPr>
+        <w:t>32</w:t>
+      </w:r>
+      <w:r>
+        <w:rPr>
+          <w:rFonts w:cstheme="minorHAnsi"/>
+          <w:spacing w:val="-8"/>
+          <w:sz w:val="28"/>
+          <w:szCs w:val="28"/>
+          <w:lang w:val="en-CA"/>
+        </w:rPr>
+        <w:t xml:space="preserve">") -&gt; </w:t>
+      </w:r>
+      <w:proofErr w:type="spellStart"/>
+      <w:r>
+        <w:rPr>
+          <w:rFonts w:cstheme="minorHAnsi"/>
+          <w:spacing w:val="-8"/>
+          <w:sz w:val="28"/>
+          <w:szCs w:val="28"/>
+          <w:lang w:val="en-CA"/>
+        </w:rPr>
+        <w:t>parse.run</w:t>
+      </w:r>
+      <w:proofErr w:type="spellEnd"/>
+      <w:r>
+        <w:rPr>
+          <w:rFonts w:cstheme="minorHAnsi"/>
+          <w:spacing w:val="-8"/>
+          <w:sz w:val="28"/>
+          <w:szCs w:val="28"/>
+          <w:lang w:val="en-CA"/>
+        </w:rPr>
+        <w:t>()}, {</w:t>
+      </w:r>
+      <w:proofErr w:type="spellStart"/>
+      <w:r>
+        <w:rPr>
+          <w:rFonts w:cstheme="minorHAnsi"/>
+          <w:spacing w:val="-8"/>
+          <w:sz w:val="28"/>
+          <w:szCs w:val="28"/>
+          <w:lang w:val="en-CA"/>
+        </w:rPr>
+        <w:t>parse.current_state</w:t>
+      </w:r>
+      <w:proofErr w:type="spellEnd"/>
+      <w:r>
+        <w:rPr>
+          <w:rFonts w:cstheme="minorHAnsi"/>
+          <w:spacing w:val="-8"/>
+          <w:sz w:val="28"/>
+          <w:szCs w:val="28"/>
+          <w:lang w:val="en-CA"/>
+        </w:rPr>
+        <w:t xml:space="preserve"> == "STATE : </w:t>
+      </w:r>
+      <w:r>
+        <w:rPr>
+          <w:rFonts w:cstheme="minorHAnsi"/>
+          <w:spacing w:val="-8"/>
+          <w:sz w:val="28"/>
+          <w:szCs w:val="28"/>
+          <w:lang w:val="en-CA"/>
+        </w:rPr>
+        <w:t>SUBJECT</w:t>
+      </w:r>
+      <w:r>
+        <w:rPr>
+          <w:rFonts w:cstheme="minorHAnsi"/>
+          <w:spacing w:val="-8"/>
+          <w:sz w:val="28"/>
+          <w:szCs w:val="28"/>
+          <w:lang w:val="en-CA"/>
+        </w:rPr>
+        <w:t>"} &gt;,   condition = [</w:t>
+      </w:r>
+      <w:proofErr w:type="spellStart"/>
+      <w:r>
+        <w:rPr>
+          <w:rFonts w:cstheme="minorHAnsi"/>
+          <w:spacing w:val="-8"/>
+          <w:sz w:val="28"/>
+          <w:szCs w:val="28"/>
+          <w:lang w:val="en-CA"/>
+        </w:rPr>
+        <w:t>current_state</w:t>
+      </w:r>
+      <w:proofErr w:type="spellEnd"/>
+      <w:r>
+        <w:rPr>
+          <w:rFonts w:cstheme="minorHAnsi"/>
+          <w:spacing w:val="-8"/>
+          <w:sz w:val="28"/>
+          <w:szCs w:val="28"/>
+          <w:lang w:val="en-CA"/>
+        </w:rPr>
+        <w:t xml:space="preserve"> = S_NEW_GROUP</w:t>
+      </w:r>
+      <w:r>
+        <w:rPr>
+          <w:rFonts w:cstheme="minorHAnsi"/>
+          <w:spacing w:val="-8"/>
+          <w:sz w:val="28"/>
+          <w:szCs w:val="28"/>
+          <w:lang w:val="en-CA"/>
+        </w:rPr>
+        <w:t>]</w:t>
       </w:r>
     </w:p>
     <w:p>
@@ -3435,37 +3742,81 @@
           <w:szCs w:val="28"/>
           <w:lang w:val="en-CA"/>
         </w:rPr>
-        <w:t>t</w:t>
-      </w:r>
-      <w:r>
-        <w:rPr>
-          <w:rFonts w:cstheme="minorHAnsi"/>
-          <w:spacing w:val="-8"/>
-          <w:sz w:val="28"/>
-          <w:szCs w:val="28"/>
-          <w:lang w:val="en-CA"/>
-        </w:rPr>
-        <w:t>5</w:t>
-      </w:r>
-      <w:r>
-        <w:rPr>
-          <w:rFonts w:cstheme="minorHAnsi"/>
-          <w:spacing w:val="-8"/>
-          <w:sz w:val="28"/>
-          <w:szCs w:val="28"/>
-          <w:lang w:val="en-CA"/>
-        </w:rPr>
-        <w:t xml:space="preserve"> = START -&gt; NEW_GROUP -&gt; PREFIX -&gt; </w:t>
-      </w:r>
-      <w:r>
-        <w:rPr>
-          <w:rFonts w:cstheme="minorHAnsi"/>
-          <w:spacing w:val="-8"/>
-          <w:sz w:val="28"/>
-          <w:szCs w:val="28"/>
-          <w:lang w:val="en-CA"/>
-        </w:rPr>
-        <w:t>SUBJECT -&gt; END_RULE -&gt; END_GROUP -&gt; OPERATOR</w:t>
+        <w:t xml:space="preserve">Ce test </w:t>
+      </w:r>
+      <w:proofErr w:type="spellStart"/>
+      <w:r>
+        <w:rPr>
+          <w:rFonts w:cstheme="minorHAnsi"/>
+          <w:spacing w:val="-8"/>
+          <w:sz w:val="28"/>
+          <w:szCs w:val="28"/>
+          <w:lang w:val="en-CA"/>
+        </w:rPr>
+        <w:t>produit</w:t>
+      </w:r>
+      <w:proofErr w:type="spellEnd"/>
+      <w:r>
+        <w:rPr>
+          <w:rFonts w:cstheme="minorHAnsi"/>
+          <w:spacing w:val="-8"/>
+          <w:sz w:val="28"/>
+          <w:szCs w:val="28"/>
+          <w:lang w:val="en-CA"/>
+        </w:rPr>
+        <w:t xml:space="preserve"> </w:t>
+      </w:r>
+      <w:proofErr w:type="spellStart"/>
+      <w:r>
+        <w:rPr>
+          <w:rFonts w:cstheme="minorHAnsi"/>
+          <w:spacing w:val="-8"/>
+          <w:sz w:val="28"/>
+          <w:szCs w:val="28"/>
+          <w:lang w:val="en-CA"/>
+        </w:rPr>
+        <w:t>ces</w:t>
+      </w:r>
+      <w:proofErr w:type="spellEnd"/>
+      <w:r>
+        <w:rPr>
+          <w:rFonts w:cstheme="minorHAnsi"/>
+          <w:spacing w:val="-8"/>
+          <w:sz w:val="28"/>
+          <w:szCs w:val="28"/>
+          <w:lang w:val="en-CA"/>
+        </w:rPr>
+        <w:t xml:space="preserve"> transitions:</w:t>
+      </w:r>
+      <w:r>
+        <w:rPr>
+          <w:rFonts w:cstheme="minorHAnsi"/>
+          <w:spacing w:val="-8"/>
+          <w:sz w:val="28"/>
+          <w:szCs w:val="28"/>
+          <w:lang w:val="en-CA"/>
+        </w:rPr>
+        <w:t xml:space="preserve"> </w:t>
+      </w:r>
+      <w:r>
+        <w:rPr>
+          <w:rFonts w:cstheme="minorHAnsi"/>
+          <w:spacing w:val="-8"/>
+          <w:sz w:val="28"/>
+          <w:szCs w:val="28"/>
+          <w:lang w:val="en-CA"/>
+        </w:rPr>
+        <w:t xml:space="preserve">START -&gt; NEW_GROUP -&gt; PREFIX -&gt; </w:t>
+      </w:r>
+      <w:r>
+        <w:rPr>
+          <w:rFonts w:cstheme="minorHAnsi"/>
+          <w:spacing w:val="-8"/>
+          <w:sz w:val="28"/>
+          <w:szCs w:val="28"/>
+          <w:lang w:val="en-CA"/>
+        </w:rPr>
+        <w:t>SUBJECT -&gt; SUBJECT</w:t>
       </w:r>
     </w:p>
     <w:p>
@@ -3481,46 +3832,6 @@
           <w:lang w:val="en-CA"/>
         </w:rPr>
       </w:pPr>
-      <w:r>
-        <w:rPr>
-          <w:rFonts w:cstheme="minorHAnsi"/>
-          <w:spacing w:val="-8"/>
-          <w:sz w:val="28"/>
-          <w:szCs w:val="28"/>
-          <w:lang w:val="en-CA"/>
-        </w:rPr>
-        <w:t>t</w:t>
-      </w:r>
-      <w:r>
-        <w:rPr>
-          <w:rFonts w:cstheme="minorHAnsi"/>
-          <w:spacing w:val="-8"/>
-          <w:sz w:val="28"/>
-          <w:szCs w:val="28"/>
-          <w:lang w:val="en-CA"/>
-        </w:rPr>
-        <w:t>6</w:t>
-      </w:r>
-      <w:r>
-        <w:rPr>
-          <w:rFonts w:cstheme="minorHAnsi"/>
-          <w:spacing w:val="-8"/>
-          <w:sz w:val="28"/>
-          <w:szCs w:val="28"/>
-          <w:lang w:val="en-CA"/>
-        </w:rPr>
-        <w:t xml:space="preserve"> = START -&gt; NEW_GROUP -&gt; PREFIX -&gt; </w:t>
-      </w:r>
-      <w:r>
-        <w:rPr>
-          <w:rFonts w:cstheme="minorHAnsi"/>
-          <w:spacing w:val="-8"/>
-          <w:sz w:val="28"/>
-          <w:szCs w:val="28"/>
-          <w:lang w:val="en-CA"/>
-        </w:rPr>
-        <w:t>SUBJECT -&gt; END_RULE -&gt; END_GROUP -&gt; END</w:t>
-      </w:r>
     </w:p>
     <w:p>
       <w:pPr>
@@ -3532,58 +3843,206 @@
           <w:spacing w:val="-8"/>
           <w:sz w:val="28"/>
           <w:szCs w:val="28"/>
-          <w:lang w:val="fr-FR"/>
-        </w:rPr>
-      </w:pPr>
-      <w:r>
-        <w:rPr>
-          <w:rFonts w:cstheme="minorHAnsi"/>
-          <w:spacing w:val="-8"/>
-          <w:sz w:val="28"/>
-          <w:szCs w:val="28"/>
-          <w:lang w:val="fr-FR"/>
-        </w:rPr>
-        <w:t xml:space="preserve">Nous </w:t>
-      </w:r>
-      <w:r>
-        <w:rPr>
-          <w:rFonts w:cstheme="minorHAnsi"/>
-          <w:spacing w:val="-8"/>
-          <w:sz w:val="28"/>
-          <w:szCs w:val="28"/>
-          <w:lang w:val="fr-FR"/>
-        </w:rPr>
-        <w:t>proposons les</w:t>
-      </w:r>
-      <w:r>
-        <w:rPr>
-          <w:rFonts w:cstheme="minorHAnsi"/>
-          <w:spacing w:val="-8"/>
-          <w:sz w:val="28"/>
-          <w:szCs w:val="28"/>
-          <w:lang w:val="fr-FR"/>
-        </w:rPr>
-        <w:t xml:space="preserve"> </w:t>
-      </w:r>
-      <w:r>
-        <w:rPr>
-          <w:rFonts w:cstheme="minorHAnsi"/>
-          <w:spacing w:val="-8"/>
-          <w:sz w:val="28"/>
-          <w:szCs w:val="28"/>
-          <w:lang w:val="fr-FR"/>
-        </w:rPr>
-        <w:t>les transitions suivantes</w:t>
-      </w:r>
-      <w:r>
-        <w:rPr>
-          <w:rFonts w:cstheme="minorHAnsi"/>
-          <w:spacing w:val="-8"/>
-          <w:sz w:val="28"/>
-          <w:szCs w:val="28"/>
-          <w:lang w:val="fr-FR"/>
-        </w:rPr>
-        <w:t xml:space="preserve"> illustrées par les cas de test suivants :</w:t>
+          <w:lang w:val="en-CA"/>
+        </w:rPr>
+      </w:pPr>
+      <w:r>
+        <w:rPr>
+          <w:rFonts w:cstheme="minorHAnsi"/>
+          <w:spacing w:val="-8"/>
+          <w:sz w:val="28"/>
+          <w:szCs w:val="28"/>
+          <w:lang w:val="en-CA"/>
+        </w:rPr>
+        <w:t>t</w:t>
+      </w:r>
+      <w:r>
+        <w:rPr>
+          <w:rFonts w:cstheme="minorHAnsi"/>
+          <w:spacing w:val="-8"/>
+          <w:sz w:val="28"/>
+          <w:szCs w:val="28"/>
+          <w:lang w:val="en-CA"/>
+        </w:rPr>
+        <w:t>3</w:t>
+      </w:r>
+      <w:r>
+        <w:rPr>
+          <w:rFonts w:cstheme="minorHAnsi"/>
+          <w:spacing w:val="-8"/>
+          <w:sz w:val="28"/>
+          <w:szCs w:val="28"/>
+          <w:lang w:val="en-CA"/>
+        </w:rPr>
+        <w:t xml:space="preserve"> = </w:t>
+      </w:r>
+      <w:r>
+        <w:rPr>
+          <w:rFonts w:cstheme="minorHAnsi"/>
+          <w:spacing w:val="-8"/>
+          <w:sz w:val="28"/>
+          <w:szCs w:val="28"/>
+          <w:lang w:val="en-CA"/>
+        </w:rPr>
+        <w:t xml:space="preserve">&lt; {parse = </w:t>
+      </w:r>
+      <w:proofErr w:type="spellStart"/>
+      <w:r>
+        <w:rPr>
+          <w:rFonts w:cstheme="minorHAnsi"/>
+          <w:spacing w:val="-8"/>
+          <w:sz w:val="28"/>
+          <w:szCs w:val="28"/>
+          <w:lang w:val="en-CA"/>
+        </w:rPr>
+        <w:t>ApplyRules</w:t>
+      </w:r>
+      <w:proofErr w:type="spellEnd"/>
+      <w:r>
+        <w:rPr>
+          <w:rFonts w:cstheme="minorHAnsi"/>
+          <w:spacing w:val="-8"/>
+          <w:sz w:val="28"/>
+          <w:szCs w:val="28"/>
+          <w:lang w:val="en-CA"/>
+        </w:rPr>
+        <w:t xml:space="preserve">("a = </w:t>
+      </w:r>
+      <w:r>
+        <w:rPr>
+          <w:rFonts w:cstheme="minorHAnsi"/>
+          <w:spacing w:val="-8"/>
+          <w:sz w:val="28"/>
+          <w:szCs w:val="28"/>
+          <w:lang w:val="en-CA"/>
+        </w:rPr>
+        <w:t>(</w:t>
+      </w:r>
+      <w:r>
+        <w:rPr>
+          <w:rFonts w:cstheme="minorHAnsi"/>
+          <w:spacing w:val="-8"/>
+          <w:sz w:val="28"/>
+          <w:szCs w:val="28"/>
+          <w:lang w:val="en-CA"/>
+        </w:rPr>
+        <w:t>1</w:t>
+      </w:r>
+      <w:r>
+        <w:rPr>
+          <w:rFonts w:cstheme="minorHAnsi"/>
+          <w:spacing w:val="-8"/>
+          <w:sz w:val="28"/>
+          <w:szCs w:val="28"/>
+          <w:lang w:val="en-CA"/>
+        </w:rPr>
+        <w:t>32) &amp; (</w:t>
+      </w:r>
+      <w:r>
+        <w:rPr>
+          <w:rFonts w:cstheme="minorHAnsi"/>
+          <w:spacing w:val="-8"/>
+          <w:sz w:val="28"/>
+          <w:szCs w:val="28"/>
+          <w:lang w:val="en-CA"/>
+        </w:rPr>
+        <w:t xml:space="preserve">") -&gt; </w:t>
+      </w:r>
+      <w:proofErr w:type="spellStart"/>
+      <w:r>
+        <w:rPr>
+          <w:rFonts w:cstheme="minorHAnsi"/>
+          <w:spacing w:val="-8"/>
+          <w:sz w:val="28"/>
+          <w:szCs w:val="28"/>
+          <w:lang w:val="en-CA"/>
+        </w:rPr>
+        <w:t>parse.run</w:t>
+      </w:r>
+      <w:proofErr w:type="spellEnd"/>
+      <w:r>
+        <w:rPr>
+          <w:rFonts w:cstheme="minorHAnsi"/>
+          <w:spacing w:val="-8"/>
+          <w:sz w:val="28"/>
+          <w:szCs w:val="28"/>
+          <w:lang w:val="en-CA"/>
+        </w:rPr>
+        <w:t>()}, {</w:t>
+      </w:r>
+      <w:proofErr w:type="spellStart"/>
+      <w:r>
+        <w:rPr>
+          <w:rFonts w:cstheme="minorHAnsi"/>
+          <w:spacing w:val="-8"/>
+          <w:sz w:val="28"/>
+          <w:szCs w:val="28"/>
+          <w:lang w:val="en-CA"/>
+        </w:rPr>
+        <w:t>parse.current_state</w:t>
+      </w:r>
+      <w:proofErr w:type="spellEnd"/>
+      <w:r>
+        <w:rPr>
+          <w:rFonts w:cstheme="minorHAnsi"/>
+          <w:spacing w:val="-8"/>
+          <w:sz w:val="28"/>
+          <w:szCs w:val="28"/>
+          <w:lang w:val="en-CA"/>
+        </w:rPr>
+        <w:t xml:space="preserve"> == "STATE : </w:t>
+      </w:r>
+      <w:r>
+        <w:rPr>
+          <w:rFonts w:cstheme="minorHAnsi"/>
+          <w:spacing w:val="-8"/>
+          <w:sz w:val="28"/>
+          <w:szCs w:val="28"/>
+          <w:lang w:val="en-CA"/>
+        </w:rPr>
+        <w:t>NEW_GROUP</w:t>
+      </w:r>
+      <w:r>
+        <w:rPr>
+          <w:rFonts w:cstheme="minorHAnsi"/>
+          <w:spacing w:val="-8"/>
+          <w:sz w:val="28"/>
+          <w:szCs w:val="28"/>
+          <w:lang w:val="en-CA"/>
+        </w:rPr>
+        <w:t>"} &gt;,   condition = [</w:t>
+      </w:r>
+      <w:proofErr w:type="spellStart"/>
+      <w:r>
+        <w:rPr>
+          <w:rFonts w:cstheme="minorHAnsi"/>
+          <w:spacing w:val="-8"/>
+          <w:sz w:val="28"/>
+          <w:szCs w:val="28"/>
+          <w:lang w:val="en-CA"/>
+        </w:rPr>
+        <w:t>current_state</w:t>
+      </w:r>
+      <w:proofErr w:type="spellEnd"/>
+      <w:r>
+        <w:rPr>
+          <w:rFonts w:cstheme="minorHAnsi"/>
+          <w:spacing w:val="-8"/>
+          <w:sz w:val="28"/>
+          <w:szCs w:val="28"/>
+          <w:lang w:val="en-CA"/>
+        </w:rPr>
+        <w:t xml:space="preserve"> = S_NEW_GROUP</w:t>
+      </w:r>
+      <w:r>
+        <w:rPr>
+          <w:rFonts w:cstheme="minorHAnsi"/>
+          <w:spacing w:val="-8"/>
+          <w:sz w:val="28"/>
+          <w:szCs w:val="28"/>
+          <w:lang w:val="en-CA"/>
+        </w:rPr>
+        <w:t>]</w:t>
       </w:r>
     </w:p>
     <w:p>
@@ -3596,7 +4055,1067 @@
           <w:spacing w:val="-8"/>
           <w:sz w:val="28"/>
           <w:szCs w:val="28"/>
-          <w:lang w:val="fr-FR"/>
+          <w:lang w:val="en-CA"/>
+        </w:rPr>
+      </w:pPr>
+      <w:r>
+        <w:rPr>
+          <w:rFonts w:cstheme="minorHAnsi"/>
+          <w:spacing w:val="-8"/>
+          <w:sz w:val="28"/>
+          <w:szCs w:val="28"/>
+          <w:lang w:val="en-CA"/>
+        </w:rPr>
+        <w:t xml:space="preserve">Ce test </w:t>
+      </w:r>
+      <w:proofErr w:type="spellStart"/>
+      <w:r>
+        <w:rPr>
+          <w:rFonts w:cstheme="minorHAnsi"/>
+          <w:spacing w:val="-8"/>
+          <w:sz w:val="28"/>
+          <w:szCs w:val="28"/>
+          <w:lang w:val="en-CA"/>
+        </w:rPr>
+        <w:t>produit</w:t>
+      </w:r>
+      <w:proofErr w:type="spellEnd"/>
+      <w:r>
+        <w:rPr>
+          <w:rFonts w:cstheme="minorHAnsi"/>
+          <w:spacing w:val="-8"/>
+          <w:sz w:val="28"/>
+          <w:szCs w:val="28"/>
+          <w:lang w:val="en-CA"/>
+        </w:rPr>
+        <w:t xml:space="preserve"> </w:t>
+      </w:r>
+      <w:proofErr w:type="spellStart"/>
+      <w:r>
+        <w:rPr>
+          <w:rFonts w:cstheme="minorHAnsi"/>
+          <w:spacing w:val="-8"/>
+          <w:sz w:val="28"/>
+          <w:szCs w:val="28"/>
+          <w:lang w:val="en-CA"/>
+        </w:rPr>
+        <w:t>ces</w:t>
+      </w:r>
+      <w:proofErr w:type="spellEnd"/>
+      <w:r>
+        <w:rPr>
+          <w:rFonts w:cstheme="minorHAnsi"/>
+          <w:spacing w:val="-8"/>
+          <w:sz w:val="28"/>
+          <w:szCs w:val="28"/>
+          <w:lang w:val="en-CA"/>
+        </w:rPr>
+        <w:t xml:space="preserve"> transitions:</w:t>
+      </w:r>
+      <w:r>
+        <w:rPr>
+          <w:rFonts w:cstheme="minorHAnsi"/>
+          <w:spacing w:val="-8"/>
+          <w:sz w:val="28"/>
+          <w:szCs w:val="28"/>
+          <w:lang w:val="en-CA"/>
+        </w:rPr>
+        <w:t xml:space="preserve"> START -&gt; NEW_GROUP -&gt; PREFIX -&gt; </w:t>
+      </w:r>
+      <w:r>
+        <w:rPr>
+          <w:rFonts w:cstheme="minorHAnsi"/>
+          <w:spacing w:val="-8"/>
+          <w:sz w:val="28"/>
+          <w:szCs w:val="28"/>
+          <w:lang w:val="en-CA"/>
+        </w:rPr>
+        <w:t>SUBJECT -&gt; END_RULE -&gt; OPERATOR -&gt; NEW_GROUP</w:t>
+      </w:r>
+    </w:p>
+    <w:p>
+      <w:pPr>
+        <w:spacing w:after="240"/>
+        <w:ind w:right="102"/>
+        <w:jc w:val="both"/>
+        <w:rPr>
+          <w:rFonts w:cstheme="minorHAnsi"/>
+          <w:spacing w:val="-8"/>
+          <w:sz w:val="28"/>
+          <w:szCs w:val="28"/>
+          <w:lang w:val="en-CA"/>
+        </w:rPr>
+      </w:pPr>
+    </w:p>
+    <w:p>
+      <w:pPr>
+        <w:spacing w:after="240"/>
+        <w:ind w:right="102"/>
+        <w:jc w:val="both"/>
+        <w:rPr>
+          <w:rFonts w:cstheme="minorHAnsi"/>
+          <w:spacing w:val="-8"/>
+          <w:sz w:val="28"/>
+          <w:szCs w:val="28"/>
+          <w:lang w:val="en-CA"/>
+        </w:rPr>
+      </w:pPr>
+      <w:r>
+        <w:rPr>
+          <w:rFonts w:cstheme="minorHAnsi"/>
+          <w:spacing w:val="-8"/>
+          <w:sz w:val="28"/>
+          <w:szCs w:val="28"/>
+          <w:lang w:val="en-CA"/>
+        </w:rPr>
+        <w:t>t</w:t>
+      </w:r>
+      <w:r>
+        <w:rPr>
+          <w:rFonts w:cstheme="minorHAnsi"/>
+          <w:spacing w:val="-8"/>
+          <w:sz w:val="28"/>
+          <w:szCs w:val="28"/>
+          <w:lang w:val="en-CA"/>
+        </w:rPr>
+        <w:t>4</w:t>
+      </w:r>
+      <w:r>
+        <w:rPr>
+          <w:rFonts w:cstheme="minorHAnsi"/>
+          <w:spacing w:val="-8"/>
+          <w:sz w:val="28"/>
+          <w:szCs w:val="28"/>
+          <w:lang w:val="en-CA"/>
+        </w:rPr>
+        <w:t xml:space="preserve"> = </w:t>
+      </w:r>
+      <w:r>
+        <w:rPr>
+          <w:rFonts w:cstheme="minorHAnsi"/>
+          <w:spacing w:val="-8"/>
+          <w:sz w:val="28"/>
+          <w:szCs w:val="28"/>
+          <w:lang w:val="en-CA"/>
+        </w:rPr>
+        <w:t xml:space="preserve">&lt; {parse = </w:t>
+      </w:r>
+      <w:proofErr w:type="spellStart"/>
+      <w:r>
+        <w:rPr>
+          <w:rFonts w:cstheme="minorHAnsi"/>
+          <w:spacing w:val="-8"/>
+          <w:sz w:val="28"/>
+          <w:szCs w:val="28"/>
+          <w:lang w:val="en-CA"/>
+        </w:rPr>
+        <w:t>ApplyRules</w:t>
+      </w:r>
+      <w:proofErr w:type="spellEnd"/>
+      <w:r>
+        <w:rPr>
+          <w:rFonts w:cstheme="minorHAnsi"/>
+          <w:spacing w:val="-8"/>
+          <w:sz w:val="28"/>
+          <w:szCs w:val="28"/>
+          <w:lang w:val="en-CA"/>
+        </w:rPr>
+        <w:t xml:space="preserve">("a = </w:t>
+      </w:r>
+      <w:r>
+        <w:rPr>
+          <w:rFonts w:cstheme="minorHAnsi"/>
+          <w:spacing w:val="-8"/>
+          <w:sz w:val="28"/>
+          <w:szCs w:val="28"/>
+          <w:lang w:val="en-CA"/>
+        </w:rPr>
+        <w:t>(</w:t>
+      </w:r>
+      <w:r>
+        <w:rPr>
+          <w:rFonts w:cstheme="minorHAnsi"/>
+          <w:spacing w:val="-8"/>
+          <w:sz w:val="28"/>
+          <w:szCs w:val="28"/>
+          <w:lang w:val="en-CA"/>
+        </w:rPr>
+        <w:t>1</w:t>
+      </w:r>
+      <w:r>
+        <w:rPr>
+          <w:rFonts w:cstheme="minorHAnsi"/>
+          <w:spacing w:val="-8"/>
+          <w:sz w:val="28"/>
+          <w:szCs w:val="28"/>
+          <w:lang w:val="en-CA"/>
+        </w:rPr>
+        <w:t>32) &amp; z</w:t>
+      </w:r>
+      <w:r>
+        <w:rPr>
+          <w:rFonts w:cstheme="minorHAnsi"/>
+          <w:spacing w:val="-8"/>
+          <w:sz w:val="28"/>
+          <w:szCs w:val="28"/>
+          <w:lang w:val="en-CA"/>
+        </w:rPr>
+        <w:t xml:space="preserve">") -&gt; </w:t>
+      </w:r>
+      <w:proofErr w:type="spellStart"/>
+      <w:r>
+        <w:rPr>
+          <w:rFonts w:cstheme="minorHAnsi"/>
+          <w:spacing w:val="-8"/>
+          <w:sz w:val="28"/>
+          <w:szCs w:val="28"/>
+          <w:lang w:val="en-CA"/>
+        </w:rPr>
+        <w:t>parse.run</w:t>
+      </w:r>
+      <w:proofErr w:type="spellEnd"/>
+      <w:r>
+        <w:rPr>
+          <w:rFonts w:cstheme="minorHAnsi"/>
+          <w:spacing w:val="-8"/>
+          <w:sz w:val="28"/>
+          <w:szCs w:val="28"/>
+          <w:lang w:val="en-CA"/>
+        </w:rPr>
+        <w:t>()}, {</w:t>
+      </w:r>
+      <w:proofErr w:type="spellStart"/>
+      <w:r>
+        <w:rPr>
+          <w:rFonts w:cstheme="minorHAnsi"/>
+          <w:spacing w:val="-8"/>
+          <w:sz w:val="28"/>
+          <w:szCs w:val="28"/>
+          <w:lang w:val="en-CA"/>
+        </w:rPr>
+        <w:t>parse.current_state</w:t>
+      </w:r>
+      <w:proofErr w:type="spellEnd"/>
+      <w:r>
+        <w:rPr>
+          <w:rFonts w:cstheme="minorHAnsi"/>
+          <w:spacing w:val="-8"/>
+          <w:sz w:val="28"/>
+          <w:szCs w:val="28"/>
+          <w:lang w:val="en-CA"/>
+        </w:rPr>
+        <w:t xml:space="preserve"> == "STATE : </w:t>
+      </w:r>
+      <w:r>
+        <w:rPr>
+          <w:rFonts w:cstheme="minorHAnsi"/>
+          <w:spacing w:val="-8"/>
+          <w:sz w:val="28"/>
+          <w:szCs w:val="28"/>
+          <w:lang w:val="en-CA"/>
+        </w:rPr>
+        <w:t>PREFIX</w:t>
+      </w:r>
+      <w:r>
+        <w:rPr>
+          <w:rFonts w:cstheme="minorHAnsi"/>
+          <w:spacing w:val="-8"/>
+          <w:sz w:val="28"/>
+          <w:szCs w:val="28"/>
+          <w:lang w:val="en-CA"/>
+        </w:rPr>
+        <w:t>"} &gt;,   condition = [</w:t>
+      </w:r>
+      <w:proofErr w:type="spellStart"/>
+      <w:r>
+        <w:rPr>
+          <w:rFonts w:cstheme="minorHAnsi"/>
+          <w:spacing w:val="-8"/>
+          <w:sz w:val="28"/>
+          <w:szCs w:val="28"/>
+          <w:lang w:val="en-CA"/>
+        </w:rPr>
+        <w:t>current_state</w:t>
+      </w:r>
+      <w:proofErr w:type="spellEnd"/>
+      <w:r>
+        <w:rPr>
+          <w:rFonts w:cstheme="minorHAnsi"/>
+          <w:spacing w:val="-8"/>
+          <w:sz w:val="28"/>
+          <w:szCs w:val="28"/>
+          <w:lang w:val="en-CA"/>
+        </w:rPr>
+        <w:t xml:space="preserve"> = S_NEW_GROUP</w:t>
+      </w:r>
+      <w:r>
+        <w:rPr>
+          <w:rFonts w:cstheme="minorHAnsi"/>
+          <w:spacing w:val="-8"/>
+          <w:sz w:val="28"/>
+          <w:szCs w:val="28"/>
+          <w:lang w:val="en-CA"/>
+        </w:rPr>
+        <w:t>]</w:t>
+      </w:r>
+    </w:p>
+    <w:p>
+      <w:pPr>
+        <w:spacing w:after="240"/>
+        <w:ind w:right="102"/>
+        <w:jc w:val="both"/>
+        <w:rPr>
+          <w:rFonts w:cstheme="minorHAnsi"/>
+          <w:spacing w:val="-8"/>
+          <w:sz w:val="28"/>
+          <w:szCs w:val="28"/>
+          <w:lang w:val="en-CA"/>
+        </w:rPr>
+      </w:pPr>
+      <w:r>
+        <w:rPr>
+          <w:rFonts w:cstheme="minorHAnsi"/>
+          <w:spacing w:val="-8"/>
+          <w:sz w:val="28"/>
+          <w:szCs w:val="28"/>
+          <w:lang w:val="en-CA"/>
+        </w:rPr>
+        <w:t xml:space="preserve">Ce test </w:t>
+      </w:r>
+      <w:proofErr w:type="spellStart"/>
+      <w:r>
+        <w:rPr>
+          <w:rFonts w:cstheme="minorHAnsi"/>
+          <w:spacing w:val="-8"/>
+          <w:sz w:val="28"/>
+          <w:szCs w:val="28"/>
+          <w:lang w:val="en-CA"/>
+        </w:rPr>
+        <w:t>produit</w:t>
+      </w:r>
+      <w:proofErr w:type="spellEnd"/>
+      <w:r>
+        <w:rPr>
+          <w:rFonts w:cstheme="minorHAnsi"/>
+          <w:spacing w:val="-8"/>
+          <w:sz w:val="28"/>
+          <w:szCs w:val="28"/>
+          <w:lang w:val="en-CA"/>
+        </w:rPr>
+        <w:t xml:space="preserve"> </w:t>
+      </w:r>
+      <w:proofErr w:type="spellStart"/>
+      <w:r>
+        <w:rPr>
+          <w:rFonts w:cstheme="minorHAnsi"/>
+          <w:spacing w:val="-8"/>
+          <w:sz w:val="28"/>
+          <w:szCs w:val="28"/>
+          <w:lang w:val="en-CA"/>
+        </w:rPr>
+        <w:t>ces</w:t>
+      </w:r>
+      <w:proofErr w:type="spellEnd"/>
+      <w:r>
+        <w:rPr>
+          <w:rFonts w:cstheme="minorHAnsi"/>
+          <w:spacing w:val="-8"/>
+          <w:sz w:val="28"/>
+          <w:szCs w:val="28"/>
+          <w:lang w:val="en-CA"/>
+        </w:rPr>
+        <w:t xml:space="preserve"> transitions:</w:t>
+      </w:r>
+      <w:r>
+        <w:rPr>
+          <w:rFonts w:cstheme="minorHAnsi"/>
+          <w:spacing w:val="-8"/>
+          <w:sz w:val="28"/>
+          <w:szCs w:val="28"/>
+          <w:lang w:val="en-CA"/>
+        </w:rPr>
+        <w:t xml:space="preserve"> START -&gt; NEW_GROUP -&gt; PREFIX -&gt; </w:t>
+      </w:r>
+      <w:r>
+        <w:rPr>
+          <w:rFonts w:cstheme="minorHAnsi"/>
+          <w:spacing w:val="-8"/>
+          <w:sz w:val="28"/>
+          <w:szCs w:val="28"/>
+          <w:lang w:val="en-CA"/>
+        </w:rPr>
+        <w:t>SUBJECT -&gt; END_RULE -&gt; OPERATOR -&gt; PREFIX</w:t>
+      </w:r>
+    </w:p>
+    <w:p>
+      <w:pPr>
+        <w:spacing w:after="240"/>
+        <w:ind w:right="102"/>
+        <w:jc w:val="both"/>
+        <w:rPr>
+          <w:rFonts w:cstheme="minorHAnsi"/>
+          <w:spacing w:val="-8"/>
+          <w:sz w:val="28"/>
+          <w:szCs w:val="28"/>
+          <w:lang w:val="en-CA"/>
+        </w:rPr>
+      </w:pPr>
+    </w:p>
+    <w:p>
+      <w:pPr>
+        <w:spacing w:after="240"/>
+        <w:ind w:right="102"/>
+        <w:jc w:val="both"/>
+        <w:rPr>
+          <w:rFonts w:cstheme="minorHAnsi"/>
+          <w:spacing w:val="-8"/>
+          <w:sz w:val="28"/>
+          <w:szCs w:val="28"/>
+          <w:lang w:val="en-CA"/>
+        </w:rPr>
+      </w:pPr>
+      <w:r>
+        <w:rPr>
+          <w:rFonts w:cstheme="minorHAnsi"/>
+          <w:spacing w:val="-8"/>
+          <w:sz w:val="28"/>
+          <w:szCs w:val="28"/>
+          <w:lang w:val="en-CA"/>
+        </w:rPr>
+        <w:t>t</w:t>
+      </w:r>
+      <w:r>
+        <w:rPr>
+          <w:rFonts w:cstheme="minorHAnsi"/>
+          <w:spacing w:val="-8"/>
+          <w:sz w:val="28"/>
+          <w:szCs w:val="28"/>
+          <w:lang w:val="en-CA"/>
+        </w:rPr>
+        <w:t>5</w:t>
+      </w:r>
+      <w:r>
+        <w:rPr>
+          <w:rFonts w:cstheme="minorHAnsi"/>
+          <w:spacing w:val="-8"/>
+          <w:sz w:val="28"/>
+          <w:szCs w:val="28"/>
+          <w:lang w:val="en-CA"/>
+        </w:rPr>
+        <w:t xml:space="preserve"> =</w:t>
+      </w:r>
+      <w:r>
+        <w:rPr>
+          <w:rFonts w:cstheme="minorHAnsi"/>
+          <w:spacing w:val="-8"/>
+          <w:sz w:val="28"/>
+          <w:szCs w:val="28"/>
+          <w:lang w:val="en-CA"/>
+        </w:rPr>
+        <w:t xml:space="preserve"> </w:t>
+      </w:r>
+      <w:r>
+        <w:rPr>
+          <w:rFonts w:cstheme="minorHAnsi"/>
+          <w:spacing w:val="-8"/>
+          <w:sz w:val="28"/>
+          <w:szCs w:val="28"/>
+          <w:lang w:val="en-CA"/>
+        </w:rPr>
+        <w:t xml:space="preserve">&lt; {parse = </w:t>
+      </w:r>
+      <w:proofErr w:type="spellStart"/>
+      <w:r>
+        <w:rPr>
+          <w:rFonts w:cstheme="minorHAnsi"/>
+          <w:spacing w:val="-8"/>
+          <w:sz w:val="28"/>
+          <w:szCs w:val="28"/>
+          <w:lang w:val="en-CA"/>
+        </w:rPr>
+        <w:t>ApplyRules</w:t>
+      </w:r>
+      <w:proofErr w:type="spellEnd"/>
+      <w:r>
+        <w:rPr>
+          <w:rFonts w:cstheme="minorHAnsi"/>
+          <w:spacing w:val="-8"/>
+          <w:sz w:val="28"/>
+          <w:szCs w:val="28"/>
+          <w:lang w:val="en-CA"/>
+        </w:rPr>
+        <w:t xml:space="preserve">("a = </w:t>
+      </w:r>
+      <w:r>
+        <w:rPr>
+          <w:rFonts w:cstheme="minorHAnsi"/>
+          <w:spacing w:val="-8"/>
+          <w:sz w:val="28"/>
+          <w:szCs w:val="28"/>
+          <w:lang w:val="en-CA"/>
+        </w:rPr>
+        <w:t>(</w:t>
+      </w:r>
+      <w:r>
+        <w:rPr>
+          <w:rFonts w:cstheme="minorHAnsi"/>
+          <w:spacing w:val="-8"/>
+          <w:sz w:val="28"/>
+          <w:szCs w:val="28"/>
+          <w:lang w:val="en-CA"/>
+        </w:rPr>
+        <w:t>1</w:t>
+      </w:r>
+      <w:r>
+        <w:rPr>
+          <w:rFonts w:cstheme="minorHAnsi"/>
+          <w:spacing w:val="-8"/>
+          <w:sz w:val="28"/>
+          <w:szCs w:val="28"/>
+          <w:lang w:val="en-CA"/>
+        </w:rPr>
+        <w:t>32) &amp;</w:t>
+      </w:r>
+      <w:r>
+        <w:rPr>
+          <w:rFonts w:cstheme="minorHAnsi"/>
+          <w:spacing w:val="-8"/>
+          <w:sz w:val="28"/>
+          <w:szCs w:val="28"/>
+          <w:lang w:val="en-CA"/>
+        </w:rPr>
+        <w:t xml:space="preserve">") -&gt; </w:t>
+      </w:r>
+      <w:proofErr w:type="spellStart"/>
+      <w:r>
+        <w:rPr>
+          <w:rFonts w:cstheme="minorHAnsi"/>
+          <w:spacing w:val="-8"/>
+          <w:sz w:val="28"/>
+          <w:szCs w:val="28"/>
+          <w:lang w:val="en-CA"/>
+        </w:rPr>
+        <w:t>parse.run</w:t>
+      </w:r>
+      <w:proofErr w:type="spellEnd"/>
+      <w:r>
+        <w:rPr>
+          <w:rFonts w:cstheme="minorHAnsi"/>
+          <w:spacing w:val="-8"/>
+          <w:sz w:val="28"/>
+          <w:szCs w:val="28"/>
+          <w:lang w:val="en-CA"/>
+        </w:rPr>
+        <w:t>()}, {</w:t>
+      </w:r>
+      <w:proofErr w:type="spellStart"/>
+      <w:r>
+        <w:rPr>
+          <w:rFonts w:cstheme="minorHAnsi"/>
+          <w:spacing w:val="-8"/>
+          <w:sz w:val="28"/>
+          <w:szCs w:val="28"/>
+          <w:lang w:val="en-CA"/>
+        </w:rPr>
+        <w:t>parse.current_state</w:t>
+      </w:r>
+      <w:proofErr w:type="spellEnd"/>
+      <w:r>
+        <w:rPr>
+          <w:rFonts w:cstheme="minorHAnsi"/>
+          <w:spacing w:val="-8"/>
+          <w:sz w:val="28"/>
+          <w:szCs w:val="28"/>
+          <w:lang w:val="en-CA"/>
+        </w:rPr>
+        <w:t xml:space="preserve"> == "STATE : </w:t>
+      </w:r>
+      <w:r>
+        <w:rPr>
+          <w:rFonts w:cstheme="minorHAnsi"/>
+          <w:spacing w:val="-8"/>
+          <w:sz w:val="28"/>
+          <w:szCs w:val="28"/>
+          <w:lang w:val="en-CA"/>
+        </w:rPr>
+        <w:t>OPERATOR</w:t>
+      </w:r>
+      <w:r>
+        <w:rPr>
+          <w:rFonts w:cstheme="minorHAnsi"/>
+          <w:spacing w:val="-8"/>
+          <w:sz w:val="28"/>
+          <w:szCs w:val="28"/>
+          <w:lang w:val="en-CA"/>
+        </w:rPr>
+        <w:t>"} &gt;,   condition = [</w:t>
+      </w:r>
+      <w:proofErr w:type="spellStart"/>
+      <w:r>
+        <w:rPr>
+          <w:rFonts w:cstheme="minorHAnsi"/>
+          <w:spacing w:val="-8"/>
+          <w:sz w:val="28"/>
+          <w:szCs w:val="28"/>
+          <w:lang w:val="en-CA"/>
+        </w:rPr>
+        <w:t>current_state</w:t>
+      </w:r>
+      <w:proofErr w:type="spellEnd"/>
+      <w:r>
+        <w:rPr>
+          <w:rFonts w:cstheme="minorHAnsi"/>
+          <w:spacing w:val="-8"/>
+          <w:sz w:val="28"/>
+          <w:szCs w:val="28"/>
+          <w:lang w:val="en-CA"/>
+        </w:rPr>
+        <w:t xml:space="preserve"> = S_NEW_GROUP</w:t>
+      </w:r>
+      <w:r>
+        <w:rPr>
+          <w:rFonts w:cstheme="minorHAnsi"/>
+          <w:spacing w:val="-8"/>
+          <w:sz w:val="28"/>
+          <w:szCs w:val="28"/>
+          <w:lang w:val="en-CA"/>
+        </w:rPr>
+        <w:t>]</w:t>
+      </w:r>
+    </w:p>
+    <w:p>
+      <w:pPr>
+        <w:spacing w:after="240"/>
+        <w:ind w:right="102"/>
+        <w:jc w:val="both"/>
+        <w:rPr>
+          <w:rFonts w:cstheme="minorHAnsi"/>
+          <w:spacing w:val="-8"/>
+          <w:sz w:val="28"/>
+          <w:szCs w:val="28"/>
+          <w:lang w:val="en-CA"/>
+        </w:rPr>
+      </w:pPr>
+      <w:r>
+        <w:rPr>
+          <w:rFonts w:cstheme="minorHAnsi"/>
+          <w:spacing w:val="-8"/>
+          <w:sz w:val="28"/>
+          <w:szCs w:val="28"/>
+          <w:lang w:val="en-CA"/>
+        </w:rPr>
+        <w:t xml:space="preserve">Ce test </w:t>
+      </w:r>
+      <w:proofErr w:type="spellStart"/>
+      <w:r>
+        <w:rPr>
+          <w:rFonts w:cstheme="minorHAnsi"/>
+          <w:spacing w:val="-8"/>
+          <w:sz w:val="28"/>
+          <w:szCs w:val="28"/>
+          <w:lang w:val="en-CA"/>
+        </w:rPr>
+        <w:t>produit</w:t>
+      </w:r>
+      <w:proofErr w:type="spellEnd"/>
+      <w:r>
+        <w:rPr>
+          <w:rFonts w:cstheme="minorHAnsi"/>
+          <w:spacing w:val="-8"/>
+          <w:sz w:val="28"/>
+          <w:szCs w:val="28"/>
+          <w:lang w:val="en-CA"/>
+        </w:rPr>
+        <w:t xml:space="preserve"> </w:t>
+      </w:r>
+      <w:proofErr w:type="spellStart"/>
+      <w:r>
+        <w:rPr>
+          <w:rFonts w:cstheme="minorHAnsi"/>
+          <w:spacing w:val="-8"/>
+          <w:sz w:val="28"/>
+          <w:szCs w:val="28"/>
+          <w:lang w:val="en-CA"/>
+        </w:rPr>
+        <w:t>ces</w:t>
+      </w:r>
+      <w:proofErr w:type="spellEnd"/>
+      <w:r>
+        <w:rPr>
+          <w:rFonts w:cstheme="minorHAnsi"/>
+          <w:spacing w:val="-8"/>
+          <w:sz w:val="28"/>
+          <w:szCs w:val="28"/>
+          <w:lang w:val="en-CA"/>
+        </w:rPr>
+        <w:t xml:space="preserve"> transitions</w:t>
+      </w:r>
+      <w:r>
+        <w:rPr>
+          <w:rFonts w:cstheme="minorHAnsi"/>
+          <w:spacing w:val="-8"/>
+          <w:sz w:val="28"/>
+          <w:szCs w:val="28"/>
+          <w:lang w:val="en-CA"/>
+        </w:rPr>
+        <w:t>:</w:t>
+      </w:r>
+      <w:r>
+        <w:rPr>
+          <w:rFonts w:cstheme="minorHAnsi"/>
+          <w:spacing w:val="-8"/>
+          <w:sz w:val="28"/>
+          <w:szCs w:val="28"/>
+          <w:lang w:val="en-CA"/>
+        </w:rPr>
+        <w:t xml:space="preserve"> START -&gt; NEW_GROUP -&gt; PREFIX -&gt; </w:t>
+      </w:r>
+      <w:r>
+        <w:rPr>
+          <w:rFonts w:cstheme="minorHAnsi"/>
+          <w:spacing w:val="-8"/>
+          <w:sz w:val="28"/>
+          <w:szCs w:val="28"/>
+          <w:lang w:val="en-CA"/>
+        </w:rPr>
+        <w:t>SUBJECT -&gt; END_RULE -&gt; END_GROUP -&gt; OPERATOR</w:t>
+      </w:r>
+    </w:p>
+    <w:p>
+      <w:pPr>
+        <w:spacing w:after="240"/>
+        <w:ind w:right="102"/>
+        <w:jc w:val="both"/>
+        <w:rPr>
+          <w:rFonts w:cstheme="minorHAnsi"/>
+          <w:spacing w:val="-8"/>
+          <w:sz w:val="28"/>
+          <w:szCs w:val="28"/>
+          <w:lang w:val="en-CA"/>
+        </w:rPr>
+      </w:pPr>
+    </w:p>
+    <w:p>
+      <w:pPr>
+        <w:spacing w:after="240"/>
+        <w:ind w:right="102"/>
+        <w:jc w:val="both"/>
+        <w:rPr>
+          <w:rFonts w:cstheme="minorHAnsi"/>
+          <w:spacing w:val="-8"/>
+          <w:sz w:val="28"/>
+          <w:szCs w:val="28"/>
+          <w:lang w:val="en-CA"/>
+        </w:rPr>
+      </w:pPr>
+      <w:r>
+        <w:rPr>
+          <w:rFonts w:cstheme="minorHAnsi"/>
+          <w:spacing w:val="-8"/>
+          <w:sz w:val="28"/>
+          <w:szCs w:val="28"/>
+          <w:lang w:val="en-CA"/>
+        </w:rPr>
+        <w:t>t</w:t>
+      </w:r>
+      <w:r>
+        <w:rPr>
+          <w:rFonts w:cstheme="minorHAnsi"/>
+          <w:spacing w:val="-8"/>
+          <w:sz w:val="28"/>
+          <w:szCs w:val="28"/>
+          <w:lang w:val="en-CA"/>
+        </w:rPr>
+        <w:t>6</w:t>
+      </w:r>
+      <w:r>
+        <w:rPr>
+          <w:rFonts w:cstheme="minorHAnsi"/>
+          <w:spacing w:val="-8"/>
+          <w:sz w:val="28"/>
+          <w:szCs w:val="28"/>
+          <w:lang w:val="en-CA"/>
+        </w:rPr>
+        <w:t xml:space="preserve"> = </w:t>
+      </w:r>
+      <w:r>
+        <w:rPr>
+          <w:rFonts w:cstheme="minorHAnsi"/>
+          <w:spacing w:val="-8"/>
+          <w:sz w:val="28"/>
+          <w:szCs w:val="28"/>
+          <w:lang w:val="en-CA"/>
+        </w:rPr>
+        <w:t xml:space="preserve">&lt; {parse = </w:t>
+      </w:r>
+      <w:proofErr w:type="spellStart"/>
+      <w:r>
+        <w:rPr>
+          <w:rFonts w:cstheme="minorHAnsi"/>
+          <w:spacing w:val="-8"/>
+          <w:sz w:val="28"/>
+          <w:szCs w:val="28"/>
+          <w:lang w:val="en-CA"/>
+        </w:rPr>
+        <w:t>ApplyRules</w:t>
+      </w:r>
+      <w:proofErr w:type="spellEnd"/>
+      <w:r>
+        <w:rPr>
+          <w:rFonts w:cstheme="minorHAnsi"/>
+          <w:spacing w:val="-8"/>
+          <w:sz w:val="28"/>
+          <w:szCs w:val="28"/>
+          <w:lang w:val="en-CA"/>
+        </w:rPr>
+        <w:t xml:space="preserve">("a = </w:t>
+      </w:r>
+      <w:r>
+        <w:rPr>
+          <w:rFonts w:cstheme="minorHAnsi"/>
+          <w:spacing w:val="-8"/>
+          <w:sz w:val="28"/>
+          <w:szCs w:val="28"/>
+          <w:lang w:val="en-CA"/>
+        </w:rPr>
+        <w:t>( (</w:t>
+      </w:r>
+      <w:r>
+        <w:rPr>
+          <w:rFonts w:cstheme="minorHAnsi"/>
+          <w:spacing w:val="-8"/>
+          <w:sz w:val="28"/>
+          <w:szCs w:val="28"/>
+          <w:lang w:val="en-CA"/>
+        </w:rPr>
+        <w:t>1</w:t>
+      </w:r>
+      <w:r>
+        <w:rPr>
+          <w:rFonts w:cstheme="minorHAnsi"/>
+          <w:spacing w:val="-8"/>
+          <w:sz w:val="28"/>
+          <w:szCs w:val="28"/>
+          <w:lang w:val="en-CA"/>
+        </w:rPr>
+        <w:t>32) )</w:t>
+      </w:r>
+      <w:r>
+        <w:rPr>
+          <w:rFonts w:cstheme="minorHAnsi"/>
+          <w:spacing w:val="-8"/>
+          <w:sz w:val="28"/>
+          <w:szCs w:val="28"/>
+          <w:lang w:val="en-CA"/>
+        </w:rPr>
+        <w:t xml:space="preserve">") -&gt; </w:t>
+      </w:r>
+      <w:proofErr w:type="spellStart"/>
+      <w:r>
+        <w:rPr>
+          <w:rFonts w:cstheme="minorHAnsi"/>
+          <w:spacing w:val="-8"/>
+          <w:sz w:val="28"/>
+          <w:szCs w:val="28"/>
+          <w:lang w:val="en-CA"/>
+        </w:rPr>
+        <w:t>parse.run</w:t>
+      </w:r>
+      <w:proofErr w:type="spellEnd"/>
+      <w:r>
+        <w:rPr>
+          <w:rFonts w:cstheme="minorHAnsi"/>
+          <w:spacing w:val="-8"/>
+          <w:sz w:val="28"/>
+          <w:szCs w:val="28"/>
+          <w:lang w:val="en-CA"/>
+        </w:rPr>
+        <w:t>()}, {</w:t>
+      </w:r>
+      <w:proofErr w:type="spellStart"/>
+      <w:r>
+        <w:rPr>
+          <w:rFonts w:cstheme="minorHAnsi"/>
+          <w:spacing w:val="-8"/>
+          <w:sz w:val="28"/>
+          <w:szCs w:val="28"/>
+          <w:lang w:val="en-CA"/>
+        </w:rPr>
+        <w:t>parse.current_state</w:t>
+      </w:r>
+      <w:proofErr w:type="spellEnd"/>
+      <w:r>
+        <w:rPr>
+          <w:rFonts w:cstheme="minorHAnsi"/>
+          <w:spacing w:val="-8"/>
+          <w:sz w:val="28"/>
+          <w:szCs w:val="28"/>
+          <w:lang w:val="en-CA"/>
+        </w:rPr>
+        <w:t xml:space="preserve"> == "STATE : </w:t>
+      </w:r>
+      <w:r>
+        <w:rPr>
+          <w:rFonts w:cstheme="minorHAnsi"/>
+          <w:spacing w:val="-8"/>
+          <w:sz w:val="28"/>
+          <w:szCs w:val="28"/>
+          <w:lang w:val="en-CA"/>
+        </w:rPr>
+        <w:t>END_GROUP</w:t>
+      </w:r>
+      <w:r>
+        <w:rPr>
+          <w:rFonts w:cstheme="minorHAnsi"/>
+          <w:spacing w:val="-8"/>
+          <w:sz w:val="28"/>
+          <w:szCs w:val="28"/>
+          <w:lang w:val="en-CA"/>
+        </w:rPr>
+        <w:t>"} &gt;,   condition = [</w:t>
+      </w:r>
+      <w:proofErr w:type="spellStart"/>
+      <w:r>
+        <w:rPr>
+          <w:rFonts w:cstheme="minorHAnsi"/>
+          <w:spacing w:val="-8"/>
+          <w:sz w:val="28"/>
+          <w:szCs w:val="28"/>
+          <w:lang w:val="en-CA"/>
+        </w:rPr>
+        <w:t>current_state</w:t>
+      </w:r>
+      <w:proofErr w:type="spellEnd"/>
+      <w:r>
+        <w:rPr>
+          <w:rFonts w:cstheme="minorHAnsi"/>
+          <w:spacing w:val="-8"/>
+          <w:sz w:val="28"/>
+          <w:szCs w:val="28"/>
+          <w:lang w:val="en-CA"/>
+        </w:rPr>
+        <w:t xml:space="preserve"> = S_NEW_GROUP</w:t>
+      </w:r>
+      <w:r>
+        <w:rPr>
+          <w:rFonts w:cstheme="minorHAnsi"/>
+          <w:spacing w:val="-8"/>
+          <w:sz w:val="28"/>
+          <w:szCs w:val="28"/>
+          <w:lang w:val="en-CA"/>
+        </w:rPr>
+        <w:t>]</w:t>
+      </w:r>
+    </w:p>
+    <w:p>
+      <w:pPr>
+        <w:spacing w:after="240"/>
+        <w:ind w:right="102"/>
+        <w:jc w:val="both"/>
+        <w:rPr>
+          <w:rFonts w:cstheme="minorHAnsi"/>
+          <w:spacing w:val="-8"/>
+          <w:sz w:val="28"/>
+          <w:szCs w:val="28"/>
+          <w:lang w:val="en-CA"/>
+        </w:rPr>
+      </w:pPr>
+      <w:r>
+        <w:rPr>
+          <w:rFonts w:cstheme="minorHAnsi"/>
+          <w:spacing w:val="-8"/>
+          <w:sz w:val="28"/>
+          <w:szCs w:val="28"/>
+          <w:lang w:val="en-CA"/>
+        </w:rPr>
+        <w:t xml:space="preserve">Ce test </w:t>
+      </w:r>
+      <w:proofErr w:type="spellStart"/>
+      <w:r>
+        <w:rPr>
+          <w:rFonts w:cstheme="minorHAnsi"/>
+          <w:spacing w:val="-8"/>
+          <w:sz w:val="28"/>
+          <w:szCs w:val="28"/>
+          <w:lang w:val="en-CA"/>
+        </w:rPr>
+        <w:t>produit</w:t>
+      </w:r>
+      <w:proofErr w:type="spellEnd"/>
+      <w:r>
+        <w:rPr>
+          <w:rFonts w:cstheme="minorHAnsi"/>
+          <w:spacing w:val="-8"/>
+          <w:sz w:val="28"/>
+          <w:szCs w:val="28"/>
+          <w:lang w:val="en-CA"/>
+        </w:rPr>
+        <w:t xml:space="preserve"> </w:t>
+      </w:r>
+      <w:proofErr w:type="spellStart"/>
+      <w:r>
+        <w:rPr>
+          <w:rFonts w:cstheme="minorHAnsi"/>
+          <w:spacing w:val="-8"/>
+          <w:sz w:val="28"/>
+          <w:szCs w:val="28"/>
+          <w:lang w:val="en-CA"/>
+        </w:rPr>
+        <w:t>ces</w:t>
+      </w:r>
+      <w:proofErr w:type="spellEnd"/>
+      <w:r>
+        <w:rPr>
+          <w:rFonts w:cstheme="minorHAnsi"/>
+          <w:spacing w:val="-8"/>
+          <w:sz w:val="28"/>
+          <w:szCs w:val="28"/>
+          <w:lang w:val="en-CA"/>
+        </w:rPr>
+        <w:t xml:space="preserve"> transitions</w:t>
+      </w:r>
+      <w:r>
+        <w:rPr>
+          <w:rFonts w:cstheme="minorHAnsi"/>
+          <w:spacing w:val="-8"/>
+          <w:sz w:val="28"/>
+          <w:szCs w:val="28"/>
+          <w:lang w:val="en-CA"/>
+        </w:rPr>
+        <w:t>:</w:t>
+      </w:r>
+      <w:r>
+        <w:rPr>
+          <w:rFonts w:cstheme="minorHAnsi"/>
+          <w:spacing w:val="-8"/>
+          <w:sz w:val="28"/>
+          <w:szCs w:val="28"/>
+          <w:lang w:val="en-CA"/>
+        </w:rPr>
+        <w:t xml:space="preserve"> START -&gt; NEW_GROUP -&gt; PREFIX -&gt; </w:t>
+      </w:r>
+      <w:r>
+        <w:rPr>
+          <w:rFonts w:cstheme="minorHAnsi"/>
+          <w:spacing w:val="-8"/>
+          <w:sz w:val="28"/>
+          <w:szCs w:val="28"/>
+          <w:lang w:val="en-CA"/>
+        </w:rPr>
+        <w:t>SUBJECT -&gt; END_RULE -&gt; END_GROUP -&gt; END</w:t>
+      </w:r>
+    </w:p>
+    <w:p>
+      <w:pPr>
+        <w:spacing w:after="240"/>
+        <w:ind w:right="102"/>
+        <w:jc w:val="both"/>
+        <w:rPr>
+          <w:rFonts w:cstheme="minorHAnsi"/>
+          <w:spacing w:val="-8"/>
+          <w:sz w:val="28"/>
+          <w:szCs w:val="28"/>
+          <w:lang w:val="en-CA"/>
         </w:rPr>
       </w:pPr>
     </w:p>
@@ -3734,7 +5253,6 @@
           <w:sz w:val="28"/>
           <w:szCs w:val="28"/>
         </w:rPr>
-        <w:lastRenderedPageBreak/>
         <w:drawing>
           <wp:inline distT="0" distB="0" distL="0" distR="0" wp14:anchorId="6AA94DAE" wp14:editId="2EC24B42">
             <wp:extent cx="6096000" cy="785495"/>
@@ -3786,14 +5304,27 @@
       <w:r>
         <w:t xml:space="preserve">Figure </w:t>
       </w:r>
-      <w:fldSimple w:instr=" SEQ Figure \* ARABIC ">
-        <w:r>
-          <w:rPr>
-            <w:noProof/>
-          </w:rPr>
-          <w:t>3</w:t>
-        </w:r>
-      </w:fldSimple>
+      <w:r>
+        <w:fldChar w:fldCharType="begin"/>
+      </w:r>
+      <w:r>
+        <w:instrText xml:space="preserve"> SEQ Figure \* ARABIC </w:instrText>
+      </w:r>
+      <w:r>
+        <w:fldChar w:fldCharType="separate"/>
+      </w:r>
+      <w:r>
+        <w:rPr>
+          <w:noProof/>
+        </w:rPr>
+        <w:t>3</w:t>
+      </w:r>
+      <w:r>
+        <w:rPr>
+          <w:noProof/>
+        </w:rPr>
+        <w:fldChar w:fldCharType="end"/>
+      </w:r>
       <w:r>
         <w:t>: Couverture des branches avec Coverage.py</w:t>
       </w:r>
@@ -3924,6 +5455,7 @@
           <w:szCs w:val="28"/>
           <w:lang w:val="fr-FR"/>
         </w:rPr>
+        <w:lastRenderedPageBreak/>
         <w:t xml:space="preserve">Ensuite, </w:t>
       </w:r>
       <w:r>
@@ -4055,14 +5587,27 @@
       <w:r>
         <w:t xml:space="preserve">Figure </w:t>
       </w:r>
-      <w:fldSimple w:instr=" SEQ Figure \* ARABIC ">
-        <w:r>
-          <w:rPr>
-            <w:noProof/>
-          </w:rPr>
-          <w:t>4</w:t>
-        </w:r>
-      </w:fldSimple>
+      <w:r>
+        <w:fldChar w:fldCharType="begin"/>
+      </w:r>
+      <w:r>
+        <w:instrText xml:space="preserve"> SEQ Figure \* ARABIC </w:instrText>
+      </w:r>
+      <w:r>
+        <w:fldChar w:fldCharType="separate"/>
+      </w:r>
+      <w:r>
+        <w:rPr>
+          <w:noProof/>
+        </w:rPr>
+        <w:t>4</w:t>
+      </w:r>
+      <w:r>
+        <w:rPr>
+          <w:noProof/>
+        </w:rPr>
+        <w:fldChar w:fldCharType="end"/>
+      </w:r>
       <w:r>
         <w:t>: Branche non couverte aux lignes 129-131</w:t>
       </w:r>
@@ -4079,7 +5624,7 @@
 </file>
 
 <file path=word/endnotes.xml><?xml version="1.0" encoding="utf-8"?>
-<w:endnotes xmlns:wpc="http://schemas.microsoft.com/office/word/2010/wordprocessingCanvas" xmlns:cx="http://schemas.microsoft.com/office/drawing/2014/chartex" xmlns:cx1="http://schemas.microsoft.com/office/drawing/2015/9/8/chartex" xmlns:cx2="http://schemas.microsoft.com/office/drawing/2015/10/21/chartex" xmlns:cx3="http://schemas.microsoft.com/office/drawing/2016/5/9/chartex" xmlns:cx4="http://schemas.microsoft.com/office/drawing/2016/5/10/chartex" xmlns:cx5="http://schemas.microsoft.com/office/drawing/2016/5/11/chartex" xmlns:cx6="http://schemas.microsoft.com/office/drawing/2016/5/12/chartex" xmlns:cx7="http://schemas.microsoft.com/office/drawing/2016/5/13/chartex" xmlns:cx8="http://schemas.microsoft.com/office/drawing/2016/5/14/chartex" xmlns:mc="http://schemas.openxmlformats.org/markup-compatibility/2006" xmlns:aink="http://schemas.microsoft.com/office/drawing/2016/ink" xmlns:am3d="http://schemas.microsoft.com/office/drawing/2017/model3d" xmlns:o="urn:schemas-microsoft-com:office:office" xmlns:r="http://schemas.openxmlformats.org/officeDocument/2006/relationships" xmlns:m="http://schemas.openxmlformats.org/officeDocument/2006/math" xmlns:v="urn:schemas-microsoft-com:vml" xmlns:wp14="http://schemas.microsoft.com/office/word/2010/wordprocessingDrawing" xmlns:wp="http://schemas.openxmlformats.org/drawingml/2006/wordprocessingDrawing" xmlns:w10="urn:schemas-microsoft-com:office:word" xmlns:w="http://schemas.openxmlformats.org/wordprocessingml/2006/main" xmlns:w14="http://schemas.microsoft.com/office/word/2010/wordml" xmlns:w15="http://schemas.microsoft.com/office/word/2012/wordml" xmlns:w16cex="http://schemas.microsoft.com/office/word/2018/wordml/cex" xmlns:w16cid="http://schemas.microsoft.com/office/word/2016/wordml/cid" xmlns:w16="http://schemas.microsoft.com/office/word/2018/wordml" xmlns:w16se="http://schemas.microsoft.com/office/word/2015/wordml/symex" xmlns:wpg="http://schemas.microsoft.com/office/word/2010/wordprocessingGroup" xmlns:wpi="http://schemas.microsoft.com/office/word/2010/wordprocessingInk" xmlns:wne="http://schemas.microsoft.com/office/word/2006/wordml" xmlns:wps="http://schemas.microsoft.com/office/word/2010/wordprocessingShape" mc:Ignorable="w14 w15 w16se w16cid w16 w16cex wp14">
+<w:endnotes xmlns:wpc="http://schemas.microsoft.com/office/word/2010/wordprocessingCanvas" xmlns:cx="http://schemas.microsoft.com/office/drawing/2014/chartex" xmlns:cx1="http://schemas.microsoft.com/office/drawing/2015/9/8/chartex" xmlns:cx2="http://schemas.microsoft.com/office/drawing/2015/10/21/chartex" xmlns:cx3="http://schemas.microsoft.com/office/drawing/2016/5/9/chartex" xmlns:cx4="http://schemas.microsoft.com/office/drawing/2016/5/10/chartex" xmlns:cx5="http://schemas.microsoft.com/office/drawing/2016/5/11/chartex" xmlns:cx6="http://schemas.microsoft.com/office/drawing/2016/5/12/chartex" xmlns:cx7="http://schemas.microsoft.com/office/drawing/2016/5/13/chartex" xmlns:cx8="http://schemas.microsoft.com/office/drawing/2016/5/14/chartex" xmlns:mc="http://schemas.openxmlformats.org/markup-compatibility/2006" xmlns:aink="http://schemas.microsoft.com/office/drawing/2016/ink" xmlns:am3d="http://schemas.microsoft.com/office/drawing/2017/model3d" xmlns:o="urn:schemas-microsoft-com:office:office" xmlns:r="http://schemas.openxmlformats.org/officeDocument/2006/relationships" xmlns:m="http://schemas.openxmlformats.org/officeDocument/2006/math" xmlns:v="urn:schemas-microsoft-com:vml" xmlns:wp14="http://schemas.microsoft.com/office/word/2010/wordprocessingDrawing" xmlns:wp="http://schemas.openxmlformats.org/drawingml/2006/wordprocessingDrawing" xmlns:w10="urn:schemas-microsoft-com:office:word" xmlns:w="http://schemas.openxmlformats.org/wordprocessingml/2006/main" xmlns:w14="http://schemas.microsoft.com/office/word/2010/wordml" xmlns:w15="http://schemas.microsoft.com/office/word/2012/wordml" xmlns:w16cid="http://schemas.microsoft.com/office/word/2016/wordml/cid" xmlns:w16se="http://schemas.microsoft.com/office/word/2015/wordml/symex" xmlns:wpg="http://schemas.microsoft.com/office/word/2010/wordprocessingGroup" xmlns:wpi="http://schemas.microsoft.com/office/word/2010/wordprocessingInk" xmlns:wne="http://schemas.microsoft.com/office/word/2006/wordml" xmlns:wps="http://schemas.microsoft.com/office/word/2010/wordprocessingShape" mc:Ignorable="w14 w15 w16se w16cid wp14">
   <w:endnote w:type="separator" w:id="-1">
     <w:p>
       <w:pPr>
@@ -4104,7 +5649,7 @@
 </file>
 
 <file path=word/footer1.xml><?xml version="1.0" encoding="utf-8"?>
-<w:ftr xmlns:wpc="http://schemas.microsoft.com/office/word/2010/wordprocessingCanvas" xmlns:cx="http://schemas.microsoft.com/office/drawing/2014/chartex" xmlns:cx1="http://schemas.microsoft.com/office/drawing/2015/9/8/chartex" xmlns:cx2="http://schemas.microsoft.com/office/drawing/2015/10/21/chartex" xmlns:cx3="http://schemas.microsoft.com/office/drawing/2016/5/9/chartex" xmlns:cx4="http://schemas.microsoft.com/office/drawing/2016/5/10/chartex" xmlns:cx5="http://schemas.microsoft.com/office/drawing/2016/5/11/chartex" xmlns:cx6="http://schemas.microsoft.com/office/drawing/2016/5/12/chartex" xmlns:cx7="http://schemas.microsoft.com/office/drawing/2016/5/13/chartex" xmlns:cx8="http://schemas.microsoft.com/office/drawing/2016/5/14/chartex" xmlns:mc="http://schemas.openxmlformats.org/markup-compatibility/2006" xmlns:aink="http://schemas.microsoft.com/office/drawing/2016/ink" xmlns:am3d="http://schemas.microsoft.com/office/drawing/2017/model3d" xmlns:o="urn:schemas-microsoft-com:office:office" xmlns:r="http://schemas.openxmlformats.org/officeDocument/2006/relationships" xmlns:m="http://schemas.openxmlformats.org/officeDocument/2006/math" xmlns:v="urn:schemas-microsoft-com:vml" xmlns:wp14="http://schemas.microsoft.com/office/word/2010/wordprocessingDrawing" xmlns:wp="http://schemas.openxmlformats.org/drawingml/2006/wordprocessingDrawing" xmlns:w10="urn:schemas-microsoft-com:office:word" xmlns:w="http://schemas.openxmlformats.org/wordprocessingml/2006/main" xmlns:w14="http://schemas.microsoft.com/office/word/2010/wordml" xmlns:w15="http://schemas.microsoft.com/office/word/2012/wordml" xmlns:w16cex="http://schemas.microsoft.com/office/word/2018/wordml/cex" xmlns:w16cid="http://schemas.microsoft.com/office/word/2016/wordml/cid" xmlns:w16="http://schemas.microsoft.com/office/word/2018/wordml" xmlns:w16se="http://schemas.microsoft.com/office/word/2015/wordml/symex" xmlns:wpg="http://schemas.microsoft.com/office/word/2010/wordprocessingGroup" xmlns:wpi="http://schemas.microsoft.com/office/word/2010/wordprocessingInk" xmlns:wne="http://schemas.microsoft.com/office/word/2006/wordml" xmlns:wps="http://schemas.microsoft.com/office/word/2010/wordprocessingShape" mc:Ignorable="w14 w15 w16se w16cid w16 w16cex wp14">
+<w:ftr xmlns:wpc="http://schemas.microsoft.com/office/word/2010/wordprocessingCanvas" xmlns:cx="http://schemas.microsoft.com/office/drawing/2014/chartex" xmlns:cx1="http://schemas.microsoft.com/office/drawing/2015/9/8/chartex" xmlns:cx2="http://schemas.microsoft.com/office/drawing/2015/10/21/chartex" xmlns:cx3="http://schemas.microsoft.com/office/drawing/2016/5/9/chartex" xmlns:cx4="http://schemas.microsoft.com/office/drawing/2016/5/10/chartex" xmlns:cx5="http://schemas.microsoft.com/office/drawing/2016/5/11/chartex" xmlns:cx6="http://schemas.microsoft.com/office/drawing/2016/5/12/chartex" xmlns:cx7="http://schemas.microsoft.com/office/drawing/2016/5/13/chartex" xmlns:cx8="http://schemas.microsoft.com/office/drawing/2016/5/14/chartex" xmlns:mc="http://schemas.openxmlformats.org/markup-compatibility/2006" xmlns:aink="http://schemas.microsoft.com/office/drawing/2016/ink" xmlns:am3d="http://schemas.microsoft.com/office/drawing/2017/model3d" xmlns:o="urn:schemas-microsoft-com:office:office" xmlns:r="http://schemas.openxmlformats.org/officeDocument/2006/relationships" xmlns:m="http://schemas.openxmlformats.org/officeDocument/2006/math" xmlns:v="urn:schemas-microsoft-com:vml" xmlns:wp14="http://schemas.microsoft.com/office/word/2010/wordprocessingDrawing" xmlns:wp="http://schemas.openxmlformats.org/drawingml/2006/wordprocessingDrawing" xmlns:w10="urn:schemas-microsoft-com:office:word" xmlns:w="http://schemas.openxmlformats.org/wordprocessingml/2006/main" xmlns:w14="http://schemas.microsoft.com/office/word/2010/wordml" xmlns:w15="http://schemas.microsoft.com/office/word/2012/wordml" xmlns:w16cid="http://schemas.microsoft.com/office/word/2016/wordml/cid" xmlns:w16se="http://schemas.microsoft.com/office/word/2015/wordml/symex" xmlns:wpg="http://schemas.microsoft.com/office/word/2010/wordprocessingGroup" xmlns:wpi="http://schemas.microsoft.com/office/word/2010/wordprocessingInk" xmlns:wne="http://schemas.microsoft.com/office/word/2006/wordml" xmlns:wps="http://schemas.microsoft.com/office/word/2010/wordprocessingShape" mc:Ignorable="w14 w15 w16se w16cid wp14">
   <w:sdt>
     <w:sdtPr>
       <w:rPr>
@@ -4282,7 +5827,7 @@
 </file>
 
 <file path=word/footnotes.xml><?xml version="1.0" encoding="utf-8"?>
-<w:footnotes xmlns:wpc="http://schemas.microsoft.com/office/word/2010/wordprocessingCanvas" xmlns:cx="http://schemas.microsoft.com/office/drawing/2014/chartex" xmlns:cx1="http://schemas.microsoft.com/office/drawing/2015/9/8/chartex" xmlns:cx2="http://schemas.microsoft.com/office/drawing/2015/10/21/chartex" xmlns:cx3="http://schemas.microsoft.com/office/drawing/2016/5/9/chartex" xmlns:cx4="http://schemas.microsoft.com/office/drawing/2016/5/10/chartex" xmlns:cx5="http://schemas.microsoft.com/office/drawing/2016/5/11/chartex" xmlns:cx6="http://schemas.microsoft.com/office/drawing/2016/5/12/chartex" xmlns:cx7="http://schemas.microsoft.com/office/drawing/2016/5/13/chartex" xmlns:cx8="http://schemas.microsoft.com/office/drawing/2016/5/14/chartex" xmlns:mc="http://schemas.openxmlformats.org/markup-compatibility/2006" xmlns:aink="http://schemas.microsoft.com/office/drawing/2016/ink" xmlns:am3d="http://schemas.microsoft.com/office/drawing/2017/model3d" xmlns:o="urn:schemas-microsoft-com:office:office" xmlns:r="http://schemas.openxmlformats.org/officeDocument/2006/relationships" xmlns:m="http://schemas.openxmlformats.org/officeDocument/2006/math" xmlns:v="urn:schemas-microsoft-com:vml" xmlns:wp14="http://schemas.microsoft.com/office/word/2010/wordprocessingDrawing" xmlns:wp="http://schemas.openxmlformats.org/drawingml/2006/wordprocessingDrawing" xmlns:w10="urn:schemas-microsoft-com:office:word" xmlns:w="http://schemas.openxmlformats.org/wordprocessingml/2006/main" xmlns:w14="http://schemas.microsoft.com/office/word/2010/wordml" xmlns:w15="http://schemas.microsoft.com/office/word/2012/wordml" xmlns:w16cex="http://schemas.microsoft.com/office/word/2018/wordml/cex" xmlns:w16cid="http://schemas.microsoft.com/office/word/2016/wordml/cid" xmlns:w16="http://schemas.microsoft.com/office/word/2018/wordml" xmlns:w16se="http://schemas.microsoft.com/office/word/2015/wordml/symex" xmlns:wpg="http://schemas.microsoft.com/office/word/2010/wordprocessingGroup" xmlns:wpi="http://schemas.microsoft.com/office/word/2010/wordprocessingInk" xmlns:wne="http://schemas.microsoft.com/office/word/2006/wordml" xmlns:wps="http://schemas.microsoft.com/office/word/2010/wordprocessingShape" mc:Ignorable="w14 w15 w16se w16cid w16 w16cex wp14">
+<w:footnotes xmlns:wpc="http://schemas.microsoft.com/office/word/2010/wordprocessingCanvas" xmlns:cx="http://schemas.microsoft.com/office/drawing/2014/chartex" xmlns:cx1="http://schemas.microsoft.com/office/drawing/2015/9/8/chartex" xmlns:cx2="http://schemas.microsoft.com/office/drawing/2015/10/21/chartex" xmlns:cx3="http://schemas.microsoft.com/office/drawing/2016/5/9/chartex" xmlns:cx4="http://schemas.microsoft.com/office/drawing/2016/5/10/chartex" xmlns:cx5="http://schemas.microsoft.com/office/drawing/2016/5/11/chartex" xmlns:cx6="http://schemas.microsoft.com/office/drawing/2016/5/12/chartex" xmlns:cx7="http://schemas.microsoft.com/office/drawing/2016/5/13/chartex" xmlns:cx8="http://schemas.microsoft.com/office/drawing/2016/5/14/chartex" xmlns:mc="http://schemas.openxmlformats.org/markup-compatibility/2006" xmlns:aink="http://schemas.microsoft.com/office/drawing/2016/ink" xmlns:am3d="http://schemas.microsoft.com/office/drawing/2017/model3d" xmlns:o="urn:schemas-microsoft-com:office:office" xmlns:r="http://schemas.openxmlformats.org/officeDocument/2006/relationships" xmlns:m="http://schemas.openxmlformats.org/officeDocument/2006/math" xmlns:v="urn:schemas-microsoft-com:vml" xmlns:wp14="http://schemas.microsoft.com/office/word/2010/wordprocessingDrawing" xmlns:wp="http://schemas.openxmlformats.org/drawingml/2006/wordprocessingDrawing" xmlns:w10="urn:schemas-microsoft-com:office:word" xmlns:w="http://schemas.openxmlformats.org/wordprocessingml/2006/main" xmlns:w14="http://schemas.microsoft.com/office/word/2010/wordml" xmlns:w15="http://schemas.microsoft.com/office/word/2012/wordml" xmlns:w16cid="http://schemas.microsoft.com/office/word/2016/wordml/cid" xmlns:w16se="http://schemas.microsoft.com/office/word/2015/wordml/symex" xmlns:wpg="http://schemas.microsoft.com/office/word/2010/wordprocessingGroup" xmlns:wpi="http://schemas.microsoft.com/office/word/2010/wordprocessingInk" xmlns:wne="http://schemas.microsoft.com/office/word/2006/wordml" xmlns:wps="http://schemas.microsoft.com/office/word/2010/wordprocessingShape" mc:Ignorable="w14 w15 w16se w16cid wp14">
   <w:footnote w:type="separator" w:id="-1">
     <w:p>
       <w:pPr>
@@ -4307,7 +5852,7 @@
 </file>
 
 <file path=word/numbering.xml><?xml version="1.0" encoding="utf-8"?>
-<w:numbering xmlns:wpc="http://schemas.microsoft.com/office/word/2010/wordprocessingCanvas" xmlns:cx="http://schemas.microsoft.com/office/drawing/2014/chartex" xmlns:cx1="http://schemas.microsoft.com/office/drawing/2015/9/8/chartex" xmlns:cx2="http://schemas.microsoft.com/office/drawing/2015/10/21/chartex" xmlns:cx3="http://schemas.microsoft.com/office/drawing/2016/5/9/chartex" xmlns:cx4="http://schemas.microsoft.com/office/drawing/2016/5/10/chartex" xmlns:cx5="http://schemas.microsoft.com/office/drawing/2016/5/11/chartex" xmlns:cx6="http://schemas.microsoft.com/office/drawing/2016/5/12/chartex" xmlns:cx7="http://schemas.microsoft.com/office/drawing/2016/5/13/chartex" xmlns:cx8="http://schemas.microsoft.com/office/drawing/2016/5/14/chartex" xmlns:mc="http://schemas.openxmlformats.org/markup-compatibility/2006" xmlns:aink="http://schemas.microsoft.com/office/drawing/2016/ink" xmlns:am3d="http://schemas.microsoft.com/office/drawing/2017/model3d" xmlns:o="urn:schemas-microsoft-com:office:office" xmlns:r="http://schemas.openxmlformats.org/officeDocument/2006/relationships" xmlns:m="http://schemas.openxmlformats.org/officeDocument/2006/math" xmlns:v="urn:schemas-microsoft-com:vml" xmlns:wp14="http://schemas.microsoft.com/office/word/2010/wordprocessingDrawing" xmlns:wp="http://schemas.openxmlformats.org/drawingml/2006/wordprocessingDrawing" xmlns:w10="urn:schemas-microsoft-com:office:word" xmlns:w="http://schemas.openxmlformats.org/wordprocessingml/2006/main" xmlns:w14="http://schemas.microsoft.com/office/word/2010/wordml" xmlns:w15="http://schemas.microsoft.com/office/word/2012/wordml" xmlns:w16cex="http://schemas.microsoft.com/office/word/2018/wordml/cex" xmlns:w16cid="http://schemas.microsoft.com/office/word/2016/wordml/cid" xmlns:w16="http://schemas.microsoft.com/office/word/2018/wordml" xmlns:w16se="http://schemas.microsoft.com/office/word/2015/wordml/symex" xmlns:wpg="http://schemas.microsoft.com/office/word/2010/wordprocessingGroup" xmlns:wpi="http://schemas.microsoft.com/office/word/2010/wordprocessingInk" xmlns:wne="http://schemas.microsoft.com/office/word/2006/wordml" xmlns:wps="http://schemas.microsoft.com/office/word/2010/wordprocessingShape" mc:Ignorable="w14 w15 w16se w16cid w16 w16cex wp14">
+<w:numbering xmlns:wpc="http://schemas.microsoft.com/office/word/2010/wordprocessingCanvas" xmlns:cx="http://schemas.microsoft.com/office/drawing/2014/chartex" xmlns:cx1="http://schemas.microsoft.com/office/drawing/2015/9/8/chartex" xmlns:cx2="http://schemas.microsoft.com/office/drawing/2015/10/21/chartex" xmlns:cx3="http://schemas.microsoft.com/office/drawing/2016/5/9/chartex" xmlns:cx4="http://schemas.microsoft.com/office/drawing/2016/5/10/chartex" xmlns:cx5="http://schemas.microsoft.com/office/drawing/2016/5/11/chartex" xmlns:cx6="http://schemas.microsoft.com/office/drawing/2016/5/12/chartex" xmlns:cx7="http://schemas.microsoft.com/office/drawing/2016/5/13/chartex" xmlns:cx8="http://schemas.microsoft.com/office/drawing/2016/5/14/chartex" xmlns:mc="http://schemas.openxmlformats.org/markup-compatibility/2006" xmlns:aink="http://schemas.microsoft.com/office/drawing/2016/ink" xmlns:am3d="http://schemas.microsoft.com/office/drawing/2017/model3d" xmlns:o="urn:schemas-microsoft-com:office:office" xmlns:r="http://schemas.openxmlformats.org/officeDocument/2006/relationships" xmlns:m="http://schemas.openxmlformats.org/officeDocument/2006/math" xmlns:v="urn:schemas-microsoft-com:vml" xmlns:wp14="http://schemas.microsoft.com/office/word/2010/wordprocessingDrawing" xmlns:wp="http://schemas.openxmlformats.org/drawingml/2006/wordprocessingDrawing" xmlns:w10="urn:schemas-microsoft-com:office:word" xmlns:w="http://schemas.openxmlformats.org/wordprocessingml/2006/main" xmlns:w14="http://schemas.microsoft.com/office/word/2010/wordml" xmlns:w15="http://schemas.microsoft.com/office/word/2012/wordml" xmlns:w16cid="http://schemas.microsoft.com/office/word/2016/wordml/cid" xmlns:w16se="http://schemas.microsoft.com/office/word/2015/wordml/symex" xmlns:wpg="http://schemas.microsoft.com/office/word/2010/wordprocessingGroup" xmlns:wpi="http://schemas.microsoft.com/office/word/2010/wordprocessingInk" xmlns:wne="http://schemas.microsoft.com/office/word/2006/wordml" xmlns:wps="http://schemas.microsoft.com/office/word/2010/wordprocessingShape" mc:Ignorable="w14 w15 w16se w16cid wp14">
   <w:abstractNum w:abstractNumId="0" w15:restartNumberingAfterBreak="0">
     <w:nsid w:val="04C408B5"/>
     <w:multiLevelType w:val="hybridMultilevel"/>
@@ -5643,7 +7188,7 @@
 </file>
 
 <file path=word/styles.xml><?xml version="1.0" encoding="utf-8"?>
-<w:styles xmlns:mc="http://schemas.openxmlformats.org/markup-compatibility/2006" xmlns:r="http://schemas.openxmlformats.org/officeDocument/2006/relationships" xmlns:w="http://schemas.openxmlformats.org/wordprocessingml/2006/main" xmlns:w14="http://schemas.microsoft.com/office/word/2010/wordml" xmlns:w15="http://schemas.microsoft.com/office/word/2012/wordml" xmlns:w16cex="http://schemas.microsoft.com/office/word/2018/wordml/cex" xmlns:w16cid="http://schemas.microsoft.com/office/word/2016/wordml/cid" xmlns:w16="http://schemas.microsoft.com/office/word/2018/wordml" xmlns:w16se="http://schemas.microsoft.com/office/word/2015/wordml/symex" mc:Ignorable="w14 w15 w16se w16cid w16 w16cex">
+<w:styles xmlns:mc="http://schemas.openxmlformats.org/markup-compatibility/2006" xmlns:r="http://schemas.openxmlformats.org/officeDocument/2006/relationships" xmlns:w="http://schemas.openxmlformats.org/wordprocessingml/2006/main" xmlns:w14="http://schemas.microsoft.com/office/word/2010/wordml" xmlns:w15="http://schemas.microsoft.com/office/word/2012/wordml" xmlns:w16cid="http://schemas.microsoft.com/office/word/2016/wordml/cid" xmlns:w16se="http://schemas.microsoft.com/office/word/2015/wordml/symex" mc:Ignorable="w14 w15 w16se w16cid">
   <w:docDefaults>
     <w:rPrDefault>
       <w:rPr>
@@ -7012,7 +8557,7 @@
 </file>
 
 <file path=customXml/itemProps1.xml><?xml version="1.0" encoding="utf-8"?>
-<ds:datastoreItem xmlns:ds="http://schemas.openxmlformats.org/officeDocument/2006/customXml" ds:itemID="{545AC2B6-5DAC-4AEF-BDBE-AC8DA8DA0197}">
+<ds:datastoreItem xmlns:ds="http://schemas.openxmlformats.org/officeDocument/2006/customXml" ds:itemID="{46A6AC81-1E99-4CCE-B430-4D2FF8AB6504}">
   <ds:schemaRefs>
     <ds:schemaRef ds:uri="http://schemas.openxmlformats.org/officeDocument/2006/bibliography"/>
   </ds:schemaRefs>

</xml_diff>

<commit_message>
RZ : Ajout du dossier de remise
</commit_message>
<xml_diff>
--- a/TP4/TP4_Log3430_201.docx
+++ b/TP4/TP4_Log3430_201.docx
@@ -73,7 +73,7 @@
               </wp:anchor>
             </w:drawing>
           </mc:Choice>
-          <mc:Fallback xmlns:w16="http://schemas.microsoft.com/office/word/2018/wordml" xmlns:w16cex="http://schemas.microsoft.com/office/word/2018/wordml/cex">
+          <mc:Fallback xmlns:w16cex="http://schemas.microsoft.com/office/word/2018/wordml/cex" xmlns:w16="http://schemas.microsoft.com/office/word/2018/wordml">
             <w:pict>
               <v:line w14:anchorId="3D4CD247" id="Connecteur droit 2" o:spid="_x0000_s1026" style="position:absolute;flip:y;z-index:251659264;visibility:visible;mso-wrap-style:square;mso-wrap-distance-left:9pt;mso-wrap-distance-top:0;mso-wrap-distance-right:9pt;mso-wrap-distance-bottom:0;mso-position-horizontal:left;mso-position-horizontal-relative:margin;mso-position-vertical:absolute;mso-position-vertical-relative:text" from="0,74.65pt" to="463.15pt,77.35pt" o:gfxdata="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" strokecolor="black [3200]" strokeweight=".5pt">
                 <v:stroke joinstyle="miter"/>
@@ -836,27 +836,14 @@
       <w:r>
         <w:t xml:space="preserve">Figure </w:t>
       </w:r>
-      <w:r>
-        <w:fldChar w:fldCharType="begin"/>
-      </w:r>
-      <w:r>
-        <w:instrText xml:space="preserve"> SEQ Figure \* ARABIC </w:instrText>
-      </w:r>
-      <w:r>
-        <w:fldChar w:fldCharType="separate"/>
-      </w:r>
-      <w:r>
-        <w:rPr>
-          <w:noProof/>
-        </w:rPr>
-        <w:t>1</w:t>
-      </w:r>
-      <w:r>
-        <w:rPr>
-          <w:noProof/>
-        </w:rPr>
-        <w:fldChar w:fldCharType="end"/>
-      </w:r>
+      <w:fldSimple w:instr=" SEQ Figure \* ARABIC ">
+        <w:r>
+          <w:rPr>
+            <w:noProof/>
+          </w:rPr>
+          <w:t>1</w:t>
+        </w:r>
+      </w:fldSimple>
       <w:r>
         <w:t>: Diagramme d'états de "Paser_FSM.py"</w:t>
       </w:r>
@@ -1106,27 +1093,14 @@
       <w:r>
         <w:t xml:space="preserve">Figure </w:t>
       </w:r>
-      <w:r>
-        <w:fldChar w:fldCharType="begin"/>
-      </w:r>
-      <w:r>
-        <w:instrText xml:space="preserve"> SEQ Figure \* ARABIC </w:instrText>
-      </w:r>
-      <w:r>
-        <w:fldChar w:fldCharType="separate"/>
-      </w:r>
-      <w:r>
-        <w:rPr>
-          <w:noProof/>
-        </w:rPr>
-        <w:t>2</w:t>
-      </w:r>
-      <w:r>
-        <w:rPr>
-          <w:noProof/>
-        </w:rPr>
-        <w:fldChar w:fldCharType="end"/>
-      </w:r>
+      <w:fldSimple w:instr=" SEQ Figure \* ARABIC ">
+        <w:r>
+          <w:rPr>
+            <w:noProof/>
+          </w:rPr>
+          <w:t>2</w:t>
+        </w:r>
+      </w:fldSimple>
       <w:r>
         <w:t>: Arbre de transitions de Parser_FSM.py</w:t>
       </w:r>
@@ -3265,14 +3239,25 @@
           <w:szCs w:val="28"/>
         </w:rPr>
       </w:pPr>
-      <w:r>
-        <w:rPr>
-          <w:rFonts w:cstheme="minorHAnsi"/>
-          <w:spacing w:val="-8"/>
-          <w:sz w:val="28"/>
-          <w:szCs w:val="28"/>
-        </w:rPr>
-        <w:t xml:space="preserve">t1 = &lt; {parse = </w:t>
+      <w:proofErr w:type="gramStart"/>
+      <w:r>
+        <w:rPr>
+          <w:rFonts w:cstheme="minorHAnsi"/>
+          <w:spacing w:val="-8"/>
+          <w:sz w:val="28"/>
+          <w:szCs w:val="28"/>
+        </w:rPr>
+        <w:t>t</w:t>
+      </w:r>
+      <w:proofErr w:type="gramEnd"/>
+      <w:r>
+        <w:rPr>
+          <w:rFonts w:cstheme="minorHAnsi"/>
+          <w:spacing w:val="-8"/>
+          <w:sz w:val="28"/>
+          <w:szCs w:val="28"/>
+        </w:rPr>
+        <w:t xml:space="preserve">1 = &lt; {parse = </w:t>
       </w:r>
       <w:proofErr w:type="spellStart"/>
       <w:r>
@@ -3563,6 +3548,7 @@
         <w:t xml:space="preserve"> = &lt; {parse = </w:t>
       </w:r>
       <w:proofErr w:type="spellStart"/>
+      <w:proofErr w:type="gramStart"/>
       <w:r>
         <w:rPr>
           <w:rFonts w:cstheme="minorHAnsi"/>
@@ -3582,7 +3568,18 @@
           <w:szCs w:val="28"/>
           <w:lang w:val="en-CA"/>
         </w:rPr>
-        <w:t xml:space="preserve">("a = </w:t>
+        <w:t>(</w:t>
+      </w:r>
+      <w:proofErr w:type="gramEnd"/>
+      <w:r>
+        <w:rPr>
+          <w:rFonts w:cstheme="minorHAnsi"/>
+          <w:spacing w:val="-8"/>
+          <w:sz w:val="28"/>
+          <w:szCs w:val="28"/>
+          <w:lang w:val="en-CA"/>
+        </w:rPr>
+        <w:t xml:space="preserve">"a = </w:t>
       </w:r>
       <w:r>
         <w:rPr>
@@ -3887,6 +3884,7 @@
         <w:t xml:space="preserve">&lt; {parse = </w:t>
       </w:r>
       <w:proofErr w:type="spellStart"/>
+      <w:proofErr w:type="gramStart"/>
       <w:r>
         <w:rPr>
           <w:rFonts w:cstheme="minorHAnsi"/>
@@ -3906,7 +3904,18 @@
           <w:szCs w:val="28"/>
           <w:lang w:val="en-CA"/>
         </w:rPr>
-        <w:t xml:space="preserve">("a = </w:t>
+        <w:t>(</w:t>
+      </w:r>
+      <w:proofErr w:type="gramEnd"/>
+      <w:r>
+        <w:rPr>
+          <w:rFonts w:cstheme="minorHAnsi"/>
+          <w:spacing w:val="-8"/>
+          <w:sz w:val="28"/>
+          <w:szCs w:val="28"/>
+          <w:lang w:val="en-CA"/>
+        </w:rPr>
+        <w:t xml:space="preserve">"a = </w:t>
       </w:r>
       <w:r>
         <w:rPr>
@@ -4201,6 +4210,7 @@
         <w:t xml:space="preserve">&lt; {parse = </w:t>
       </w:r>
       <w:proofErr w:type="spellStart"/>
+      <w:proofErr w:type="gramStart"/>
       <w:r>
         <w:rPr>
           <w:rFonts w:cstheme="minorHAnsi"/>
@@ -4220,7 +4230,18 @@
           <w:szCs w:val="28"/>
           <w:lang w:val="en-CA"/>
         </w:rPr>
-        <w:t xml:space="preserve">("a = </w:t>
+        <w:t>(</w:t>
+      </w:r>
+      <w:proofErr w:type="gramEnd"/>
+      <w:r>
+        <w:rPr>
+          <w:rFonts w:cstheme="minorHAnsi"/>
+          <w:spacing w:val="-8"/>
+          <w:sz w:val="28"/>
+          <w:szCs w:val="28"/>
+          <w:lang w:val="en-CA"/>
+        </w:rPr>
+        <w:t xml:space="preserve">"a = </w:t>
       </w:r>
       <w:r>
         <w:rPr>
@@ -4525,6 +4546,7 @@
         <w:t xml:space="preserve">&lt; {parse = </w:t>
       </w:r>
       <w:proofErr w:type="spellStart"/>
+      <w:proofErr w:type="gramStart"/>
       <w:r>
         <w:rPr>
           <w:rFonts w:cstheme="minorHAnsi"/>
@@ -4544,7 +4566,18 @@
           <w:szCs w:val="28"/>
           <w:lang w:val="en-CA"/>
         </w:rPr>
-        <w:t xml:space="preserve">("a = </w:t>
+        <w:t>(</w:t>
+      </w:r>
+      <w:proofErr w:type="gramEnd"/>
+      <w:r>
+        <w:rPr>
+          <w:rFonts w:cstheme="minorHAnsi"/>
+          <w:spacing w:val="-8"/>
+          <w:sz w:val="28"/>
+          <w:szCs w:val="28"/>
+          <w:lang w:val="en-CA"/>
+        </w:rPr>
+        <w:t xml:space="preserve">"a = </w:t>
       </w:r>
       <w:r>
         <w:rPr>
@@ -4849,6 +4882,7 @@
         <w:t xml:space="preserve">&lt; {parse = </w:t>
       </w:r>
       <w:proofErr w:type="spellStart"/>
+      <w:proofErr w:type="gramStart"/>
       <w:r>
         <w:rPr>
           <w:rFonts w:cstheme="minorHAnsi"/>
@@ -4868,7 +4902,18 @@
           <w:szCs w:val="28"/>
           <w:lang w:val="en-CA"/>
         </w:rPr>
-        <w:t xml:space="preserve">("a = </w:t>
+        <w:t>(</w:t>
+      </w:r>
+      <w:proofErr w:type="gramEnd"/>
+      <w:r>
+        <w:rPr>
+          <w:rFonts w:cstheme="minorHAnsi"/>
+          <w:spacing w:val="-8"/>
+          <w:sz w:val="28"/>
+          <w:szCs w:val="28"/>
+          <w:lang w:val="en-CA"/>
+        </w:rPr>
+        <w:t xml:space="preserve">"a = </w:t>
       </w:r>
       <w:r>
         <w:rPr>
@@ -5304,27 +5349,14 @@
       <w:r>
         <w:t xml:space="preserve">Figure </w:t>
       </w:r>
-      <w:r>
-        <w:fldChar w:fldCharType="begin"/>
-      </w:r>
-      <w:r>
-        <w:instrText xml:space="preserve"> SEQ Figure \* ARABIC </w:instrText>
-      </w:r>
-      <w:r>
-        <w:fldChar w:fldCharType="separate"/>
-      </w:r>
-      <w:r>
-        <w:rPr>
-          <w:noProof/>
-        </w:rPr>
-        <w:t>3</w:t>
-      </w:r>
-      <w:r>
-        <w:rPr>
-          <w:noProof/>
-        </w:rPr>
-        <w:fldChar w:fldCharType="end"/>
-      </w:r>
+      <w:fldSimple w:instr=" SEQ Figure \* ARABIC ">
+        <w:r>
+          <w:rPr>
+            <w:noProof/>
+          </w:rPr>
+          <w:t>3</w:t>
+        </w:r>
+      </w:fldSimple>
       <w:r>
         <w:t>: Couverture des branches avec Coverage.py</w:t>
       </w:r>
@@ -5587,27 +5619,14 @@
       <w:r>
         <w:t xml:space="preserve">Figure </w:t>
       </w:r>
-      <w:r>
-        <w:fldChar w:fldCharType="begin"/>
-      </w:r>
-      <w:r>
-        <w:instrText xml:space="preserve"> SEQ Figure \* ARABIC </w:instrText>
-      </w:r>
-      <w:r>
-        <w:fldChar w:fldCharType="separate"/>
-      </w:r>
-      <w:r>
-        <w:rPr>
-          <w:noProof/>
-        </w:rPr>
-        <w:t>4</w:t>
-      </w:r>
-      <w:r>
-        <w:rPr>
-          <w:noProof/>
-        </w:rPr>
-        <w:fldChar w:fldCharType="end"/>
-      </w:r>
+      <w:fldSimple w:instr=" SEQ Figure \* ARABIC ">
+        <w:r>
+          <w:rPr>
+            <w:noProof/>
+          </w:rPr>
+          <w:t>4</w:t>
+        </w:r>
+      </w:fldSimple>
       <w:r>
         <w:t>: Branche non couverte aux lignes 129-131</w:t>
       </w:r>
@@ -8557,7 +8576,7 @@
 </file>
 
 <file path=customXml/itemProps1.xml><?xml version="1.0" encoding="utf-8"?>
-<ds:datastoreItem xmlns:ds="http://schemas.openxmlformats.org/officeDocument/2006/customXml" ds:itemID="{46A6AC81-1E99-4CCE-B430-4D2FF8AB6504}">
+<ds:datastoreItem xmlns:ds="http://schemas.openxmlformats.org/officeDocument/2006/customXml" ds:itemID="{94787CAB-8378-4AEE-A86A-8EB3547B11DF}">
   <ds:schemaRefs>
     <ds:schemaRef ds:uri="http://schemas.openxmlformats.org/officeDocument/2006/bibliography"/>
   </ds:schemaRefs>

</xml_diff>

<commit_message>
HP ; Minor mods
</commit_message>
<xml_diff>
--- a/TP4/TP4_Log3430_201.docx
+++ b/TP4/TP4_Log3430_201.docx
@@ -73,7 +73,7 @@
               </wp:anchor>
             </w:drawing>
           </mc:Choice>
-          <mc:Fallback xmlns:w16="http://schemas.microsoft.com/office/word/2018/wordml" xmlns:w16cex="http://schemas.microsoft.com/office/word/2018/wordml/cex">
+          <mc:Fallback xmlns:w16cex="http://schemas.microsoft.com/office/word/2018/wordml/cex" xmlns:w16="http://schemas.microsoft.com/office/word/2018/wordml">
             <w:pict>
               <v:line w14:anchorId="3D4CD247" id="Connecteur droit 2" o:spid="_x0000_s1026" style="position:absolute;flip:y;z-index:251659264;visibility:visible;mso-wrap-style:square;mso-wrap-distance-left:9pt;mso-wrap-distance-top:0;mso-wrap-distance-right:9pt;mso-wrap-distance-bottom:0;mso-position-horizontal:left;mso-position-horizontal-relative:margin;mso-position-vertical:absolute;mso-position-vertical-relative:text" from="0,74.65pt" to="463.15pt,77.35pt" o:gfxdata="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" strokecolor="black [3200]" strokeweight=".5pt">
                 <v:stroke joinstyle="miter"/>
@@ -765,7 +765,27 @@
           <w:szCs w:val="28"/>
           <w:lang w:val="fr-FR"/>
         </w:rPr>
-        <w:t>ND » servent à indiquer, respectivement, le début et la fin de la traversée de l’arbre.</w:t>
+        <w:t>ND » servent à indiquer, respectivement, le début et la fin de la traversée de l’arbre</w:t>
+      </w:r>
+      <w:r>
+        <w:rPr>
+          <w:rFonts w:cstheme="minorHAnsi"/>
+          <w:spacing w:val="-8"/>
+          <w:sz w:val="28"/>
+          <w:szCs w:val="28"/>
+          <w:lang w:val="fr-FR"/>
+        </w:rPr>
+        <w:t xml:space="preserve"> </w:t>
+      </w:r>
+      <w:r>
+        <w:rPr>
+          <w:rFonts w:cstheme="minorHAnsi"/>
+          <w:spacing w:val="-8"/>
+          <w:sz w:val="28"/>
+          <w:szCs w:val="28"/>
+          <w:lang w:val="fr-FR"/>
+        </w:rPr>
+        <w:t>mais ne représentent pas des états se trouvant dans le programme.</w:t>
       </w:r>
     </w:p>
     <w:p>
@@ -836,27 +856,14 @@
       <w:r>
         <w:t xml:space="preserve">Figure </w:t>
       </w:r>
-      <w:r>
-        <w:fldChar w:fldCharType="begin"/>
-      </w:r>
-      <w:r>
-        <w:instrText xml:space="preserve"> SEQ Figure \* ARABIC </w:instrText>
-      </w:r>
-      <w:r>
-        <w:fldChar w:fldCharType="separate"/>
-      </w:r>
-      <w:r>
-        <w:rPr>
-          <w:noProof/>
-        </w:rPr>
-        <w:t>1</w:t>
-      </w:r>
-      <w:r>
-        <w:rPr>
-          <w:noProof/>
-        </w:rPr>
-        <w:fldChar w:fldCharType="end"/>
-      </w:r>
+      <w:fldSimple w:instr=" SEQ Figure \* ARABIC ">
+        <w:r>
+          <w:rPr>
+            <w:noProof/>
+          </w:rPr>
+          <w:t>1</w:t>
+        </w:r>
+      </w:fldSimple>
       <w:r>
         <w:t>: Diagramme d'états de "Paser_FSM.py"</w:t>
       </w:r>
@@ -1033,7 +1040,27 @@
           <w:szCs w:val="28"/>
           <w:lang w:val="fr-FR"/>
         </w:rPr>
-        <w:t>ND » servent à indiquer, respectivement, le début et la fin de la traversée de l’arbre.</w:t>
+        <w:t>ND » servent à indiquer, respectivement, le début et la fin de la traversée de l’arbre</w:t>
+      </w:r>
+      <w:r>
+        <w:rPr>
+          <w:rFonts w:cstheme="minorHAnsi"/>
+          <w:spacing w:val="-8"/>
+          <w:sz w:val="28"/>
+          <w:szCs w:val="28"/>
+          <w:lang w:val="fr-FR"/>
+        </w:rPr>
+        <w:t xml:space="preserve"> </w:t>
+      </w:r>
+      <w:r>
+        <w:rPr>
+          <w:rFonts w:cstheme="minorHAnsi"/>
+          <w:spacing w:val="-8"/>
+          <w:sz w:val="28"/>
+          <w:szCs w:val="28"/>
+          <w:lang w:val="fr-FR"/>
+        </w:rPr>
+        <w:t>mais ne représentent pas des états se trouvant dans le programme.</w:t>
       </w:r>
     </w:p>
     <w:p>
@@ -1106,27 +1133,14 @@
       <w:r>
         <w:t xml:space="preserve">Figure </w:t>
       </w:r>
-      <w:r>
-        <w:fldChar w:fldCharType="begin"/>
-      </w:r>
-      <w:r>
-        <w:instrText xml:space="preserve"> SEQ Figure \* ARABIC </w:instrText>
-      </w:r>
-      <w:r>
-        <w:fldChar w:fldCharType="separate"/>
-      </w:r>
-      <w:r>
-        <w:rPr>
-          <w:noProof/>
-        </w:rPr>
-        <w:t>2</w:t>
-      </w:r>
-      <w:r>
-        <w:rPr>
-          <w:noProof/>
-        </w:rPr>
-        <w:fldChar w:fldCharType="end"/>
-      </w:r>
+      <w:fldSimple w:instr=" SEQ Figure \* ARABIC ">
+        <w:r>
+          <w:rPr>
+            <w:noProof/>
+          </w:rPr>
+          <w:t>2</w:t>
+        </w:r>
+      </w:fldSimple>
       <w:r>
         <w:t>: Arbre de transitions de Parser_FSM.py</w:t>
       </w:r>
@@ -1273,85 +1287,7 @@
                 <w:lang w:val="fr-FR"/>
               </w:rPr>
             </w:pPr>
-          </w:p>
-        </w:tc>
-        <w:tc>
-          <w:tcPr>
-            <w:tcW w:w="3197" w:type="dxa"/>
-          </w:tcPr>
-          <w:p>
-            <w:pPr>
-              <w:spacing w:after="240"/>
-              <w:ind w:right="102"/>
-              <w:jc w:val="center"/>
-              <w:rPr>
-                <w:rFonts w:cstheme="minorHAnsi"/>
-                <w:spacing w:val="-8"/>
-                <w:sz w:val="28"/>
-                <w:szCs w:val="28"/>
-                <w:lang w:val="fr-FR"/>
-              </w:rPr>
-            </w:pPr>
-            <w:r>
-              <w:rPr>
-                <w:rFonts w:cstheme="minorHAnsi"/>
-                <w:spacing w:val="-8"/>
-                <w:sz w:val="28"/>
-                <w:szCs w:val="28"/>
-                <w:lang w:val="fr-FR"/>
-              </w:rPr>
-              <w:t>START</w:t>
-            </w:r>
-          </w:p>
-        </w:tc>
-        <w:tc>
-          <w:tcPr>
-            <w:tcW w:w="3197" w:type="dxa"/>
-          </w:tcPr>
-          <w:p>
-            <w:pPr>
-              <w:spacing w:after="240"/>
-              <w:ind w:right="102"/>
-              <w:jc w:val="center"/>
-              <w:rPr>
-                <w:rFonts w:cstheme="minorHAnsi"/>
-                <w:spacing w:val="-8"/>
-                <w:sz w:val="28"/>
-                <w:szCs w:val="28"/>
-                <w:lang w:val="fr-FR"/>
-              </w:rPr>
-            </w:pPr>
-            <w:r>
-              <w:rPr>
-                <w:rFonts w:cstheme="minorHAnsi"/>
-                <w:spacing w:val="-8"/>
-                <w:sz w:val="28"/>
-                <w:szCs w:val="28"/>
-                <w:lang w:val="fr-FR"/>
-              </w:rPr>
-              <w:t>NEW_GROUP</w:t>
-            </w:r>
-          </w:p>
-        </w:tc>
-      </w:tr>
-      <w:tr>
-        <w:tc>
-          <w:tcPr>
-            <w:tcW w:w="3196" w:type="dxa"/>
-          </w:tcPr>
-          <w:p>
-            <w:pPr>
-              <w:spacing w:after="240"/>
-              <w:ind w:right="102"/>
-              <w:jc w:val="center"/>
-              <w:rPr>
-                <w:rFonts w:cstheme="minorHAnsi"/>
-                <w:spacing w:val="-8"/>
-                <w:sz w:val="28"/>
-                <w:szCs w:val="28"/>
-                <w:lang w:val="fr-FR"/>
-              </w:rPr>
-            </w:pPr>
+            <w:proofErr w:type="spellStart"/>
             <w:r>
               <w:rPr>
                 <w:rFonts w:cstheme="minorHAnsi"/>
@@ -1362,6 +1298,7 @@
               </w:rPr>
               <w:t>Character</w:t>
             </w:r>
+            <w:proofErr w:type="spellEnd"/>
           </w:p>
         </w:tc>
         <w:tc>
@@ -2432,85 +2369,6 @@
           </w:p>
         </w:tc>
       </w:tr>
-      <w:tr>
-        <w:tc>
-          <w:tcPr>
-            <w:tcW w:w="3196" w:type="dxa"/>
-          </w:tcPr>
-          <w:p>
-            <w:pPr>
-              <w:spacing w:after="240"/>
-              <w:ind w:right="102"/>
-              <w:jc w:val="center"/>
-              <w:rPr>
-                <w:rFonts w:cstheme="minorHAnsi"/>
-                <w:spacing w:val="-8"/>
-                <w:sz w:val="28"/>
-                <w:szCs w:val="28"/>
-                <w:lang w:val="fr-FR"/>
-              </w:rPr>
-            </w:pPr>
-          </w:p>
-        </w:tc>
-        <w:tc>
-          <w:tcPr>
-            <w:tcW w:w="3197" w:type="dxa"/>
-          </w:tcPr>
-          <w:p>
-            <w:pPr>
-              <w:spacing w:after="240"/>
-              <w:ind w:right="102"/>
-              <w:jc w:val="center"/>
-              <w:rPr>
-                <w:rFonts w:cstheme="minorHAnsi"/>
-                <w:spacing w:val="-8"/>
-                <w:sz w:val="28"/>
-                <w:szCs w:val="28"/>
-                <w:lang w:val="fr-FR"/>
-              </w:rPr>
-            </w:pPr>
-            <w:r>
-              <w:rPr>
-                <w:rFonts w:cstheme="minorHAnsi"/>
-                <w:spacing w:val="-8"/>
-                <w:sz w:val="28"/>
-                <w:szCs w:val="28"/>
-                <w:lang w:val="fr-FR"/>
-              </w:rPr>
-              <w:t>END_GROUPE</w:t>
-            </w:r>
-          </w:p>
-        </w:tc>
-        <w:tc>
-          <w:tcPr>
-            <w:tcW w:w="3197" w:type="dxa"/>
-          </w:tcPr>
-          <w:p>
-            <w:pPr>
-              <w:spacing w:after="240"/>
-              <w:ind w:right="102"/>
-              <w:jc w:val="center"/>
-              <w:rPr>
-                <w:rFonts w:cstheme="minorHAnsi"/>
-                <w:spacing w:val="-8"/>
-                <w:sz w:val="28"/>
-                <w:szCs w:val="28"/>
-                <w:lang w:val="fr-FR"/>
-              </w:rPr>
-            </w:pPr>
-            <w:r>
-              <w:rPr>
-                <w:rFonts w:cstheme="minorHAnsi"/>
-                <w:spacing w:val="-8"/>
-                <w:sz w:val="28"/>
-                <w:szCs w:val="28"/>
-                <w:lang w:val="fr-FR"/>
-              </w:rPr>
-              <w:t>END</w:t>
-            </w:r>
-          </w:p>
-        </w:tc>
-      </w:tr>
     </w:tbl>
     <w:p>
       <w:pPr>
@@ -2547,7 +2405,61 @@
           <w:szCs w:val="28"/>
           <w:lang w:val="fr-FR"/>
         </w:rPr>
-        <w:t xml:space="preserve">Nouvelles transitions : </w:t>
+        <w:t>Voici les n</w:t>
+      </w:r>
+      <w:r>
+        <w:rPr>
+          <w:rFonts w:cstheme="minorHAnsi"/>
+          <w:spacing w:val="-8"/>
+          <w:sz w:val="28"/>
+          <w:szCs w:val="28"/>
+          <w:lang w:val="fr-FR"/>
+        </w:rPr>
+        <w:t>ouvelles transitions</w:t>
+      </w:r>
+      <w:r>
+        <w:rPr>
+          <w:rFonts w:cstheme="minorHAnsi"/>
+          <w:spacing w:val="-8"/>
+          <w:sz w:val="28"/>
+          <w:szCs w:val="28"/>
+          <w:lang w:val="fr-FR"/>
+        </w:rPr>
+        <w:t xml:space="preserve"> que nous proposons</w:t>
+      </w:r>
+      <w:r>
+        <w:rPr>
+          <w:rFonts w:cstheme="minorHAnsi"/>
+          <w:spacing w:val="-8"/>
+          <w:sz w:val="28"/>
+          <w:szCs w:val="28"/>
+          <w:lang w:val="fr-FR"/>
+        </w:rPr>
+        <w:t xml:space="preserve"> : </w:t>
+      </w:r>
+    </w:p>
+    <w:p>
+      <w:pPr>
+        <w:spacing w:after="240"/>
+        <w:ind w:right="102"/>
+        <w:jc w:val="both"/>
+        <w:rPr>
+          <w:rFonts w:cstheme="minorHAnsi"/>
+          <w:spacing w:val="-8"/>
+          <w:sz w:val="28"/>
+          <w:szCs w:val="28"/>
+          <w:lang w:val="fr-FR"/>
+        </w:rPr>
+      </w:pPr>
+      <w:r>
+        <w:rPr>
+          <w:rFonts w:cstheme="minorHAnsi"/>
+          <w:spacing w:val="-8"/>
+          <w:sz w:val="28"/>
+          <w:szCs w:val="28"/>
+          <w:lang w:val="fr-FR"/>
+        </w:rPr>
+        <w:t>Tableau2 : Table des nouvelles transitions</w:t>
       </w:r>
     </w:p>
     <w:tbl>
@@ -2957,7 +2869,6 @@
                 <w:szCs w:val="28"/>
                 <w:lang w:val="fr-FR"/>
               </w:rPr>
-              <w:lastRenderedPageBreak/>
               <w:t>")"</w:t>
             </w:r>
           </w:p>
@@ -3047,6 +2958,7 @@
                 <w:szCs w:val="28"/>
                 <w:lang w:val="fr-FR"/>
               </w:rPr>
+              <w:lastRenderedPageBreak/>
               <w:t>")"</w:t>
             </w:r>
           </w:p>
@@ -3264,7 +3176,34 @@
           <w:sz w:val="28"/>
           <w:szCs w:val="28"/>
         </w:rPr>
-        <w:t>D’après l’arbre trouvé, on peut identifier 6 cas de tests différents.</w:t>
+        <w:t>D’après l’arbre trouvé, on peut identifier 6 cas de tests différents</w:t>
+      </w:r>
+      <w:r>
+        <w:rPr>
+          <w:rFonts w:cstheme="minorHAnsi"/>
+          <w:spacing w:val="-8"/>
+          <w:sz w:val="28"/>
+          <w:szCs w:val="28"/>
+        </w:rPr>
+        <w:t xml:space="preserve"> afin de couvrir les transitions qui y sont présentées</w:t>
+      </w:r>
+      <w:r>
+        <w:rPr>
+          <w:rFonts w:cstheme="minorHAnsi"/>
+          <w:spacing w:val="-8"/>
+          <w:sz w:val="28"/>
+          <w:szCs w:val="28"/>
+        </w:rPr>
+        <w:t>.</w:t>
+      </w:r>
+      <w:r>
+        <w:rPr>
+          <w:rFonts w:cstheme="minorHAnsi"/>
+          <w:spacing w:val="-8"/>
+          <w:sz w:val="28"/>
+          <w:szCs w:val="28"/>
+        </w:rPr>
+        <w:t xml:space="preserve"> Pour tous les cas de test suivants, nous commençons à partir de l’état NEW_GROUPE.</w:t>
       </w:r>
     </w:p>
     <w:p>
@@ -3277,24 +3216,28 @@
           <w:spacing w:val="-8"/>
           <w:sz w:val="28"/>
           <w:szCs w:val="28"/>
-        </w:rPr>
-      </w:pPr>
-      <w:r>
-        <w:rPr>
-          <w:rFonts w:cstheme="minorHAnsi"/>
-          <w:spacing w:val="-8"/>
-          <w:sz w:val="28"/>
-          <w:szCs w:val="28"/>
+          <w:lang w:val="en-CA"/>
+        </w:rPr>
+      </w:pPr>
+      <w:r>
+        <w:rPr>
+          <w:rFonts w:cstheme="minorHAnsi"/>
+          <w:spacing w:val="-8"/>
+          <w:sz w:val="28"/>
+          <w:szCs w:val="28"/>
+          <w:lang w:val="en-CA"/>
         </w:rPr>
         <w:t xml:space="preserve">t1 = &lt; {parse = </w:t>
       </w:r>
       <w:proofErr w:type="spellStart"/>
-      <w:r>
-        <w:rPr>
-          <w:rFonts w:cstheme="minorHAnsi"/>
-          <w:spacing w:val="-8"/>
-          <w:sz w:val="28"/>
-          <w:szCs w:val="28"/>
+      <w:proofErr w:type="gramStart"/>
+      <w:r>
+        <w:rPr>
+          <w:rFonts w:cstheme="minorHAnsi"/>
+          <w:spacing w:val="-8"/>
+          <w:sz w:val="28"/>
+          <w:szCs w:val="28"/>
+          <w:lang w:val="en-CA"/>
         </w:rPr>
         <w:t>ApplyRules</w:t>
       </w:r>
@@ -3305,8 +3248,20 @@
           <w:spacing w:val="-8"/>
           <w:sz w:val="28"/>
           <w:szCs w:val="28"/>
-        </w:rPr>
-        <w:t xml:space="preserve">("a = 1") -&gt; </w:t>
+          <w:lang w:val="en-CA"/>
+        </w:rPr>
+        <w:t>(</w:t>
+      </w:r>
+      <w:proofErr w:type="gramEnd"/>
+      <w:r>
+        <w:rPr>
+          <w:rFonts w:cstheme="minorHAnsi"/>
+          <w:spacing w:val="-8"/>
+          <w:sz w:val="28"/>
+          <w:szCs w:val="28"/>
+          <w:lang w:val="en-CA"/>
+        </w:rPr>
+        <w:t xml:space="preserve">"a = 1") -&gt; </w:t>
       </w:r>
       <w:proofErr w:type="spellStart"/>
       <w:r>
@@ -3315,6 +3270,7 @@
           <w:spacing w:val="-8"/>
           <w:sz w:val="28"/>
           <w:szCs w:val="28"/>
+          <w:lang w:val="en-CA"/>
         </w:rPr>
         <w:t>parse.run</w:t>
       </w:r>
@@ -3325,6 +3281,7 @@
           <w:spacing w:val="-8"/>
           <w:sz w:val="28"/>
           <w:szCs w:val="28"/>
+          <w:lang w:val="en-CA"/>
         </w:rPr>
         <w:t>()}, {</w:t>
       </w:r>
@@ -3335,6 +3292,7 @@
           <w:spacing w:val="-8"/>
           <w:sz w:val="28"/>
           <w:szCs w:val="28"/>
+          <w:lang w:val="en-CA"/>
         </w:rPr>
         <w:t>parse.current_state</w:t>
       </w:r>
@@ -3345,6 +3303,7 @@
           <w:spacing w:val="-8"/>
           <w:sz w:val="28"/>
           <w:szCs w:val="28"/>
+          <w:lang w:val="en-CA"/>
         </w:rPr>
         <w:t xml:space="preserve"> == "STATE : PREFIX"} &gt;,   condition = [</w:t>
       </w:r>
@@ -3355,6 +3314,7 @@
           <w:spacing w:val="-8"/>
           <w:sz w:val="28"/>
           <w:szCs w:val="28"/>
+          <w:lang w:val="en-CA"/>
         </w:rPr>
         <w:t>current_state</w:t>
       </w:r>
@@ -3365,80 +3325,9 @@
           <w:spacing w:val="-8"/>
           <w:sz w:val="28"/>
           <w:szCs w:val="28"/>
+          <w:lang w:val="en-CA"/>
         </w:rPr>
         <w:t xml:space="preserve"> = S_NEW_GROUP]</w:t>
-      </w:r>
-      <w:r>
-        <w:rPr>
-          <w:rFonts w:cstheme="minorHAnsi"/>
-          <w:spacing w:val="-8"/>
-          <w:sz w:val="28"/>
-          <w:szCs w:val="28"/>
-        </w:rPr>
-        <w:t xml:space="preserve"> </w:t>
-      </w:r>
-      <w:r>
-        <w:rPr>
-          <w:rFonts w:cstheme="minorHAnsi"/>
-          <w:spacing w:val="-8"/>
-          <w:sz w:val="28"/>
-          <w:szCs w:val="28"/>
-        </w:rPr>
-        <w:t xml:space="preserve"> </w:t>
-      </w:r>
-      <w:r>
-        <w:rPr>
-          <w:rFonts w:cstheme="minorHAnsi"/>
-          <w:spacing w:val="-8"/>
-          <w:sz w:val="28"/>
-          <w:szCs w:val="28"/>
-        </w:rPr>
-        <w:t>//Il faut commencer avec l</w:t>
-      </w:r>
-      <w:r>
-        <w:rPr>
-          <w:rFonts w:cstheme="minorHAnsi"/>
-          <w:spacing w:val="-8"/>
-          <w:sz w:val="28"/>
-          <w:szCs w:val="28"/>
-        </w:rPr>
-        <w:t>’état</w:t>
-      </w:r>
-      <w:r>
-        <w:rPr>
-          <w:rFonts w:cstheme="minorHAnsi"/>
-          <w:spacing w:val="-8"/>
-          <w:sz w:val="28"/>
-          <w:szCs w:val="28"/>
-        </w:rPr>
-        <w:t xml:space="preserve"> </w:t>
-      </w:r>
-      <w:r>
-        <w:rPr>
-          <w:rFonts w:cstheme="minorHAnsi"/>
-          <w:spacing w:val="-8"/>
-          <w:sz w:val="28"/>
-          <w:szCs w:val="28"/>
-        </w:rPr>
-        <w:t>« </w:t>
-      </w:r>
-      <w:r>
-        <w:rPr>
-          <w:rFonts w:cstheme="minorHAnsi"/>
-          <w:spacing w:val="-8"/>
-          <w:sz w:val="28"/>
-          <w:szCs w:val="28"/>
-        </w:rPr>
-        <w:t>NEW_GROUP</w:t>
-      </w:r>
-      <w:r>
-        <w:rPr>
-          <w:rFonts w:cstheme="minorHAnsi"/>
-          <w:spacing w:val="-8"/>
-          <w:sz w:val="28"/>
-          <w:szCs w:val="28"/>
-        </w:rPr>
-        <w:t> »</w:t>
       </w:r>
     </w:p>
     <w:p>
@@ -3526,7 +3415,7 @@
           <w:szCs w:val="28"/>
           <w:lang w:val="en-CA"/>
         </w:rPr>
-        <w:t xml:space="preserve">START -&gt; NEW_GROUP -&gt; PREFIX -&gt; PREFIX </w:t>
+        <w:t xml:space="preserve">NEW_GROUP -&gt; PREFIX -&gt; PREFIX </w:t>
       </w:r>
     </w:p>
     <w:p>
@@ -3577,6 +3466,7 @@
         <w:t xml:space="preserve"> = &lt; {parse = </w:t>
       </w:r>
       <w:proofErr w:type="spellStart"/>
+      <w:proofErr w:type="gramStart"/>
       <w:r>
         <w:rPr>
           <w:rFonts w:cstheme="minorHAnsi"/>
@@ -3596,7 +3486,18 @@
           <w:szCs w:val="28"/>
           <w:lang w:val="en-CA"/>
         </w:rPr>
-        <w:t xml:space="preserve">("a = </w:t>
+        <w:t>(</w:t>
+      </w:r>
+      <w:proofErr w:type="gramEnd"/>
+      <w:r>
+        <w:rPr>
+          <w:rFonts w:cstheme="minorHAnsi"/>
+          <w:spacing w:val="-8"/>
+          <w:sz w:val="28"/>
+          <w:szCs w:val="28"/>
+          <w:lang w:val="en-CA"/>
+        </w:rPr>
+        <w:t xml:space="preserve">"a = </w:t>
       </w:r>
       <w:r>
         <w:rPr>
@@ -3820,7 +3721,7 @@
           <w:szCs w:val="28"/>
           <w:lang w:val="en-CA"/>
         </w:rPr>
-        <w:t xml:space="preserve">START -&gt; NEW_GROUP -&gt; PREFIX -&gt; </w:t>
+        <w:t xml:space="preserve">NEW_GROUP -&gt; PREFIX -&gt; </w:t>
       </w:r>
       <w:r>
         <w:rPr>
@@ -3901,6 +3802,7 @@
         <w:t xml:space="preserve">&lt; {parse = </w:t>
       </w:r>
       <w:proofErr w:type="spellStart"/>
+      <w:proofErr w:type="gramStart"/>
       <w:r>
         <w:rPr>
           <w:rFonts w:cstheme="minorHAnsi"/>
@@ -3920,7 +3822,18 @@
           <w:szCs w:val="28"/>
           <w:lang w:val="en-CA"/>
         </w:rPr>
-        <w:t xml:space="preserve">("a = </w:t>
+        <w:t>(</w:t>
+      </w:r>
+      <w:proofErr w:type="gramEnd"/>
+      <w:r>
+        <w:rPr>
+          <w:rFonts w:cstheme="minorHAnsi"/>
+          <w:spacing w:val="-8"/>
+          <w:sz w:val="28"/>
+          <w:szCs w:val="28"/>
+          <w:lang w:val="en-CA"/>
+        </w:rPr>
+        <w:t xml:space="preserve">"a = </w:t>
       </w:r>
       <w:r>
         <w:rPr>
@@ -4134,7 +4047,7 @@
           <w:szCs w:val="28"/>
           <w:lang w:val="en-CA"/>
         </w:rPr>
-        <w:t xml:space="preserve"> START -&gt; NEW_GROUP -&gt; PREFIX -&gt; </w:t>
+        <w:t xml:space="preserve"> NEW_GROUP -&gt; PREFIX -&gt; </w:t>
       </w:r>
       <w:r>
         <w:rPr>
@@ -4215,6 +4128,7 @@
         <w:t xml:space="preserve">&lt; {parse = </w:t>
       </w:r>
       <w:proofErr w:type="spellStart"/>
+      <w:proofErr w:type="gramStart"/>
       <w:r>
         <w:rPr>
           <w:rFonts w:cstheme="minorHAnsi"/>
@@ -4234,7 +4148,18 @@
           <w:szCs w:val="28"/>
           <w:lang w:val="en-CA"/>
         </w:rPr>
-        <w:t xml:space="preserve">("a = </w:t>
+        <w:t>(</w:t>
+      </w:r>
+      <w:proofErr w:type="gramEnd"/>
+      <w:r>
+        <w:rPr>
+          <w:rFonts w:cstheme="minorHAnsi"/>
+          <w:spacing w:val="-8"/>
+          <w:sz w:val="28"/>
+          <w:szCs w:val="28"/>
+          <w:lang w:val="en-CA"/>
+        </w:rPr>
+        <w:t xml:space="preserve">"a = </w:t>
       </w:r>
       <w:r>
         <w:rPr>
@@ -4448,7 +4373,7 @@
           <w:szCs w:val="28"/>
           <w:lang w:val="en-CA"/>
         </w:rPr>
-        <w:t xml:space="preserve"> START -&gt; NEW_GROUP -&gt; PREFIX -&gt; </w:t>
+        <w:t xml:space="preserve"> NEW_GROUP -&gt; PREFIX -&gt; </w:t>
       </w:r>
       <w:r>
         <w:rPr>
@@ -4496,6 +4421,7 @@
           <w:szCs w:val="28"/>
           <w:lang w:val="en-CA"/>
         </w:rPr>
+        <w:lastRenderedPageBreak/>
         <w:t>t</w:t>
       </w:r>
       <w:r>
@@ -4539,6 +4465,7 @@
         <w:t xml:space="preserve">&lt; {parse = </w:t>
       </w:r>
       <w:proofErr w:type="spellStart"/>
+      <w:proofErr w:type="gramStart"/>
       <w:r>
         <w:rPr>
           <w:rFonts w:cstheme="minorHAnsi"/>
@@ -4558,7 +4485,18 @@
           <w:szCs w:val="28"/>
           <w:lang w:val="en-CA"/>
         </w:rPr>
-        <w:t xml:space="preserve">("a = </w:t>
+        <w:t>(</w:t>
+      </w:r>
+      <w:proofErr w:type="gramEnd"/>
+      <w:r>
+        <w:rPr>
+          <w:rFonts w:cstheme="minorHAnsi"/>
+          <w:spacing w:val="-8"/>
+          <w:sz w:val="28"/>
+          <w:szCs w:val="28"/>
+          <w:lang w:val="en-CA"/>
+        </w:rPr>
+        <w:t xml:space="preserve">"a = </w:t>
       </w:r>
       <w:r>
         <w:rPr>
@@ -4782,7 +4720,7 @@
           <w:szCs w:val="28"/>
           <w:lang w:val="en-CA"/>
         </w:rPr>
-        <w:t xml:space="preserve"> START -&gt; NEW_GROUP -&gt; PREFIX -&gt; </w:t>
+        <w:t xml:space="preserve"> NEW_GROUP -&gt; PREFIX -&gt; </w:t>
       </w:r>
       <w:r>
         <w:rPr>
@@ -4863,6 +4801,7 @@
         <w:t xml:space="preserve">&lt; {parse = </w:t>
       </w:r>
       <w:proofErr w:type="spellStart"/>
+      <w:proofErr w:type="gramStart"/>
       <w:r>
         <w:rPr>
           <w:rFonts w:cstheme="minorHAnsi"/>
@@ -4882,7 +4821,18 @@
           <w:szCs w:val="28"/>
           <w:lang w:val="en-CA"/>
         </w:rPr>
-        <w:t xml:space="preserve">("a = </w:t>
+        <w:t>(</w:t>
+      </w:r>
+      <w:proofErr w:type="gramEnd"/>
+      <w:r>
+        <w:rPr>
+          <w:rFonts w:cstheme="minorHAnsi"/>
+          <w:spacing w:val="-8"/>
+          <w:sz w:val="28"/>
+          <w:szCs w:val="28"/>
+          <w:lang w:val="en-CA"/>
+        </w:rPr>
+        <w:t xml:space="preserve">"a = </w:t>
       </w:r>
       <w:r>
         <w:rPr>
@@ -5106,17 +5056,17 @@
           <w:szCs w:val="28"/>
           <w:lang w:val="en-CA"/>
         </w:rPr>
-        <w:t xml:space="preserve"> START -&gt; NEW_GROUP -&gt; PREFIX -&gt; </w:t>
-      </w:r>
-      <w:r>
-        <w:rPr>
-          <w:rFonts w:cstheme="minorHAnsi"/>
-          <w:spacing w:val="-8"/>
-          <w:sz w:val="28"/>
-          <w:szCs w:val="28"/>
-          <w:lang w:val="en-CA"/>
-        </w:rPr>
-        <w:t>SUBJECT -&gt; END_RULE -&gt; END_GROUP -&gt; END</w:t>
+        <w:t xml:space="preserve"> NEW_GROUP -&gt; PREFIX -&gt; </w:t>
+      </w:r>
+      <w:r>
+        <w:rPr>
+          <w:rFonts w:cstheme="minorHAnsi"/>
+          <w:spacing w:val="-8"/>
+          <w:sz w:val="28"/>
+          <w:szCs w:val="28"/>
+          <w:lang w:val="en-CA"/>
+        </w:rPr>
+        <w:t>SUBJECT -&gt; END_RULE -&gt; END_GROUP</w:t>
       </w:r>
     </w:p>
     <w:p>
@@ -5318,27 +5268,14 @@
       <w:r>
         <w:t xml:space="preserve">Figure </w:t>
       </w:r>
-      <w:r>
-        <w:fldChar w:fldCharType="begin"/>
-      </w:r>
-      <w:r>
-        <w:instrText xml:space="preserve"> SEQ Figure \* ARABIC </w:instrText>
-      </w:r>
-      <w:r>
-        <w:fldChar w:fldCharType="separate"/>
-      </w:r>
-      <w:r>
-        <w:rPr>
-          <w:noProof/>
-        </w:rPr>
-        <w:t>3</w:t>
-      </w:r>
-      <w:r>
-        <w:rPr>
-          <w:noProof/>
-        </w:rPr>
-        <w:fldChar w:fldCharType="end"/>
-      </w:r>
+      <w:fldSimple w:instr=" SEQ Figure \* ARABIC ">
+        <w:r>
+          <w:rPr>
+            <w:noProof/>
+          </w:rPr>
+          <w:t>3</w:t>
+        </w:r>
+      </w:fldSimple>
       <w:r>
         <w:t>: Couverture des branches avec Coverage.py</w:t>
       </w:r>
@@ -5601,30 +5538,19 @@
       <w:r>
         <w:t xml:space="preserve">Figure </w:t>
       </w:r>
-      <w:r>
-        <w:fldChar w:fldCharType="begin"/>
-      </w:r>
-      <w:r>
-        <w:instrText xml:space="preserve"> SEQ Figure \* ARABIC </w:instrText>
-      </w:r>
-      <w:r>
-        <w:fldChar w:fldCharType="separate"/>
-      </w:r>
-      <w:r>
-        <w:rPr>
-          <w:noProof/>
-        </w:rPr>
-        <w:t>4</w:t>
-      </w:r>
-      <w:r>
-        <w:rPr>
-          <w:noProof/>
-        </w:rPr>
-        <w:fldChar w:fldCharType="end"/>
-      </w:r>
+      <w:fldSimple w:instr=" SEQ Figure \* ARABIC ">
+        <w:r>
+          <w:rPr>
+            <w:noProof/>
+          </w:rPr>
+          <w:t>4</w:t>
+        </w:r>
+      </w:fldSimple>
       <w:r>
         <w:t>: Branche non couverte aux lignes 129-131</w:t>
       </w:r>
+      <w:bookmarkStart w:id="0" w:name="_GoBack"/>
+      <w:bookmarkEnd w:id="0"/>
     </w:p>
     <w:sectPr>
       <w:footerReference w:type="default" r:id="rId13"/>
@@ -7218,7 +7144,7 @@
       </w:pPr>
     </w:pPrDefault>
   </w:docDefaults>
-  <w:latentStyles w:defLockedState="0" w:defUIPriority="99" w:defSemiHidden="0" w:defUnhideWhenUsed="0" w:defQFormat="0" w:count="376">
+  <w:latentStyles w:defLockedState="0" w:defUIPriority="99" w:defSemiHidden="0" w:defUnhideWhenUsed="0" w:defQFormat="0" w:count="377">
     <w:lsdException w:name="Normal" w:uiPriority="0" w:qFormat="1"/>
     <w:lsdException w:name="heading 1" w:uiPriority="9" w:qFormat="1"/>
     <w:lsdException w:name="heading 2" w:semiHidden="1" w:uiPriority="9" w:unhideWhenUsed="1" w:qFormat="1"/>
@@ -7324,7 +7250,6 @@
     <w:lsdException w:name="HTML Sample" w:semiHidden="1" w:unhideWhenUsed="1"/>
     <w:lsdException w:name="HTML Typewriter" w:semiHidden="1" w:unhideWhenUsed="1"/>
     <w:lsdException w:name="HTML Variable" w:semiHidden="1" w:unhideWhenUsed="1"/>
-    <w:lsdException w:name="Normal Table" w:semiHidden="1" w:unhideWhenUsed="1"/>
     <w:lsdException w:name="annotation subject" w:semiHidden="1" w:unhideWhenUsed="1"/>
     <w:lsdException w:name="No List" w:semiHidden="1" w:unhideWhenUsed="1"/>
     <w:lsdException w:name="Outline List 1" w:semiHidden="1" w:unhideWhenUsed="1"/>
@@ -7371,10 +7296,8 @@
     <w:lsdException w:name="Table Subtle 2" w:semiHidden="1" w:unhideWhenUsed="1"/>
     <w:lsdException w:name="Table Web 1" w:semiHidden="1" w:unhideWhenUsed="1"/>
     <w:lsdException w:name="Table Web 2" w:semiHidden="1" w:unhideWhenUsed="1"/>
-    <w:lsdException w:name="Table Web 3" w:semiHidden="1" w:unhideWhenUsed="1"/>
     <w:lsdException w:name="Balloon Text" w:semiHidden="1" w:unhideWhenUsed="1"/>
     <w:lsdException w:name="Table Grid" w:uiPriority="39"/>
-    <w:lsdException w:name="Table Theme" w:semiHidden="1" w:unhideWhenUsed="1"/>
     <w:lsdException w:name="Placeholder Text" w:semiHidden="1"/>
     <w:lsdException w:name="No Spacing" w:uiPriority="1" w:qFormat="1"/>
     <w:lsdException w:name="Light Shading" w:uiPriority="60"/>
@@ -7595,6 +7518,7 @@
     <w:lsdException w:name="Hashtag" w:semiHidden="1" w:unhideWhenUsed="1"/>
     <w:lsdException w:name="Unresolved Mention" w:semiHidden="1" w:unhideWhenUsed="1"/>
     <w:lsdException w:name="Smart Link" w:semiHidden="1" w:unhideWhenUsed="1"/>
+    <w:lsdException w:name="Smart Link Error" w:semiHidden="1" w:unhideWhenUsed="1"/>
   </w:latentStyles>
   <w:style w:type="paragraph" w:default="1" w:styleId="Normal">
     <w:name w:val="Normal"/>
@@ -8571,7 +8495,7 @@
 </file>
 
 <file path=customXml/itemProps1.xml><?xml version="1.0" encoding="utf-8"?>
-<ds:datastoreItem xmlns:ds="http://schemas.openxmlformats.org/officeDocument/2006/customXml" ds:itemID="{80BC1965-0A9A-4A70-91B2-0A08501A69C7}">
+<ds:datastoreItem xmlns:ds="http://schemas.openxmlformats.org/officeDocument/2006/customXml" ds:itemID="{FD591D67-A3D0-43B5-A437-C3C6765E3DA3}">
   <ds:schemaRefs>
     <ds:schemaRef ds:uri="http://schemas.openxmlformats.org/officeDocument/2006/bibliography"/>
   </ds:schemaRefs>

</xml_diff>